<commit_message>
add more text to intro
</commit_message>
<xml_diff>
--- a/Diploma.docx
+++ b/Diploma.docx
@@ -1539,7 +1539,6 @@
         <w:rPr>
           <w:sz w:val="24"/>
           <w:szCs w:val="24"/>
-          <w:lang w:val="en-US"/>
         </w:rPr>
       </w:pPr>
       <w:r>
@@ -1601,13 +1600,41 @@
         <w:ind w:firstLine="709"/>
         <w:rPr>
           <w:szCs w:val="28"/>
-        </w:rPr>
-      </w:pPr>
-      <w:r>
-        <w:rPr>
-          <w:szCs w:val="28"/>
-        </w:rPr>
-        <w:t>Людство завжди прагне до автоматизації повсякденних завдань. Користування індивідуальними засобами транспорту для багатьох є необхідністю. Розробники автомобілів ставлять за одну з найважливіших цілей підвищення комфорту та безпеки керування. Для цього постійно ведуться роботи над покращенням систем контролю та створення автоматичних допоміжних систем для водія (адаптивне керування, режими круїзної подорожі та інше).</w:t>
+          <w:lang w:val="uk-UA"/>
+        </w:rPr>
+      </w:pPr>
+      <w:r>
+        <w:rPr>
+          <w:szCs w:val="28"/>
+        </w:rPr>
+        <w:t xml:space="preserve">Людство завжди прагне до автоматизації повсякденних завдань. </w:t>
+      </w:r>
+      <w:r>
+        <w:rPr>
+          <w:szCs w:val="28"/>
+          <w:lang w:val="uk-UA"/>
+        </w:rPr>
+        <w:t>Безсумнівно рутина робота яка може не робитися за рахунок людського часу з часом буде автоматизована тим чи іншим способом. Керування автомобілем є однією з таких задач. Перший інтерес управління засобом транспорту згодом змінюється на ніяковість у зв’язку із монотонністю процесу. Саме тому можно побачити аудіосистеми у сучасних автомобілях – активний процес керування стає напівпасивним на рівні рефлексів. Проте ко</w:t>
+      </w:r>
+      <w:r>
+        <w:rPr>
+          <w:szCs w:val="28"/>
+          <w:lang w:val="uk-UA"/>
+        </w:rPr>
+        <w:t xml:space="preserve">ристування індивідуальними засобами транспорту для багатьох є необхідністю. Розробники автомобілів ставлять за одну з найважливіших цілей підвищення комфорту та </w:t>
+      </w:r>
+      <w:r>
+        <w:rPr>
+          <w:szCs w:val="28"/>
+        </w:rPr>
+        <w:t>безпеки керування. Для цього постійно ведуться роботи над покращенням систем контролю та створення автоматичних допоміжних систем для водія (адаптивне керування, режими круїзної подорожі та інше).</w:t>
+      </w:r>
+      <w:r>
+        <w:rPr>
+          <w:szCs w:val="28"/>
+          <w:lang w:val="uk-UA"/>
+        </w:rPr>
+        <w:t xml:space="preserve"> Такі системи надають конкурентноспроможність у пересиченому ринку автомобілей.</w:t>
       </w:r>
     </w:p>
     <w:p>
@@ -1615,13 +1642,35 @@
         <w:ind w:firstLine="709"/>
         <w:rPr>
           <w:szCs w:val="28"/>
-        </w:rPr>
-      </w:pPr>
-      <w:r>
-        <w:rPr>
-          <w:szCs w:val="28"/>
-        </w:rPr>
-        <w:t>Наступним етапом автоматизації стає усунення водія як основного центру виконування механічних дій для керування автомобілем і перетворення його ролі на контролюючу та спрямовуючу – задання маршруту, обрання типу пересування (пріоритет швидкості, комфорту, безпеки тощо) та вибір інших параметрів вищого рівня абстракції. Над проектом автономного керування працюють усі визначні автомобільні компанії (Toyota, Ford, Volkswagen, Tesla Motors) та гіганти розробки програмного забезпечення (Google, Samsung, NVidia). Однак результати їх роботи не можуть бути використаними у серійних автомобілях зараз у зв’язку з юридичними складностями та неповноцінністю систем.</w:t>
+          <w:lang w:val="uk-UA"/>
+        </w:rPr>
+      </w:pPr>
+      <w:r>
+        <w:rPr>
+          <w:szCs w:val="28"/>
+        </w:rPr>
+        <w:t xml:space="preserve">Наступним етапом автоматизації стає усунення водія як основного центру виконування механічних дій для керування автомобілем і перетворення його ролі на контролюючу та спрямовуючу – задання маршруту, обрання типу пересування (пріоритет швидкості, комфорту, безпеки тощо) та вибір інших параметрів вищого рівня абстракції. </w:t>
+      </w:r>
+      <w:r>
+        <w:rPr>
+          <w:szCs w:val="28"/>
+          <w:lang w:val="uk-UA"/>
+        </w:rPr>
+        <w:t xml:space="preserve">Окрім полегшення безпосередньо процесу водіння також можливо використовувати технологічні досягнення для підвищення безпеки пересування. Наприклад, керування автомобілем у критичних ситуаціях, де швидкість реакції людини нижча за рівень обчислювальних можливостей комп’ютеру; або пересування за умов поганої видимості, де сукупніть датчиків надасть перевагу над людським зором у </w:t>
+      </w:r>
+      <w:r>
+        <w:rPr>
+          <w:szCs w:val="28"/>
+          <w:lang w:val="uk-UA"/>
+        </w:rPr>
+        <w:t>кількості та якості інформації</w:t>
+      </w:r>
+      <w:r>
+        <w:rPr>
+          <w:szCs w:val="28"/>
+          <w:lang w:val="uk-UA"/>
+        </w:rPr>
+        <w:t>.</w:t>
       </w:r>
     </w:p>
     <w:p>
@@ -1629,13 +1678,179 @@
         <w:ind w:firstLine="709"/>
         <w:rPr>
           <w:szCs w:val="28"/>
-        </w:rPr>
-      </w:pPr>
-      <w:r>
-        <w:rPr>
-          <w:szCs w:val="28"/>
-        </w:rPr>
-        <w:t>Основні проблеми у дослідженні автономного пересування у мережах міста є безпосередньо неможливість навчати і тестувати систему фізично у самому місті. Підготовка та операція навіть над єдиним екземпляром автомобілю потребує значних кошт та кваліфікацій у суміжних областях діяльності, що є неможливим для невеликих груп дослідників. Один екземпляр автомобілю надає недостатньо даних для збору та обробки необхідних для покриття усіх крайових сценаріїв. Це стає очевидним навіть при типово алгоритмічному підході до задачі, не кажучи про більш вимогливу до кількості даних концепцію машинного навчання.</w:t>
+          <w:lang w:val="uk-UA"/>
+        </w:rPr>
+      </w:pPr>
+      <w:r>
+        <w:rPr>
+          <w:szCs w:val="28"/>
+          <w:lang w:val="uk-UA"/>
+        </w:rPr>
+        <w:t>Над проектом автономного керування працюють усі визначні автомобільні компанії (</w:t>
+      </w:r>
+      <w:r>
+        <w:rPr>
+          <w:szCs w:val="28"/>
+          <w:lang w:val="uk-UA"/>
+        </w:rPr>
+        <w:t xml:space="preserve">наприклад, </w:t>
+      </w:r>
+      <w:r>
+        <w:rPr>
+          <w:szCs w:val="28"/>
+        </w:rPr>
+        <w:t>Toyota</w:t>
+      </w:r>
+      <w:r>
+        <w:rPr>
+          <w:szCs w:val="28"/>
+          <w:lang w:val="uk-UA"/>
+        </w:rPr>
+        <w:t xml:space="preserve">, </w:t>
+      </w:r>
+      <w:r>
+        <w:rPr>
+          <w:szCs w:val="28"/>
+        </w:rPr>
+        <w:t>Ford</w:t>
+      </w:r>
+      <w:r>
+        <w:rPr>
+          <w:szCs w:val="28"/>
+          <w:lang w:val="uk-UA"/>
+        </w:rPr>
+        <w:t xml:space="preserve">, </w:t>
+      </w:r>
+      <w:r>
+        <w:rPr>
+          <w:szCs w:val="28"/>
+        </w:rPr>
+        <w:t>Volkswagen</w:t>
+      </w:r>
+      <w:r>
+        <w:rPr>
+          <w:szCs w:val="28"/>
+          <w:lang w:val="uk-UA"/>
+        </w:rPr>
+        <w:t xml:space="preserve">, </w:t>
+      </w:r>
+      <w:r>
+        <w:rPr>
+          <w:szCs w:val="28"/>
+        </w:rPr>
+        <w:t>Tesla</w:t>
+      </w:r>
+      <w:r>
+        <w:rPr>
+          <w:szCs w:val="28"/>
+          <w:lang w:val="uk-UA"/>
+        </w:rPr>
+        <w:t xml:space="preserve"> </w:t>
+      </w:r>
+      <w:r>
+        <w:rPr>
+          <w:szCs w:val="28"/>
+        </w:rPr>
+        <w:t>Motors</w:t>
+      </w:r>
+      <w:r>
+        <w:rPr>
+          <w:szCs w:val="28"/>
+          <w:lang w:val="uk-UA"/>
+        </w:rPr>
+        <w:t xml:space="preserve">) та гіганти розробки </w:t>
+      </w:r>
+      <w:r>
+        <w:rPr>
+          <w:szCs w:val="28"/>
+          <w:lang w:val="uk-UA"/>
+        </w:rPr>
+        <w:lastRenderedPageBreak/>
+        <w:t>програмного забезпечення (</w:t>
+      </w:r>
+      <w:r>
+        <w:rPr>
+          <w:szCs w:val="28"/>
+        </w:rPr>
+        <w:t>Google</w:t>
+      </w:r>
+      <w:r>
+        <w:rPr>
+          <w:szCs w:val="28"/>
+          <w:lang w:val="uk-UA"/>
+        </w:rPr>
+        <w:t xml:space="preserve">, </w:t>
+      </w:r>
+      <w:r>
+        <w:rPr>
+          <w:szCs w:val="28"/>
+        </w:rPr>
+        <w:t>Samsung</w:t>
+      </w:r>
+      <w:r>
+        <w:rPr>
+          <w:szCs w:val="28"/>
+          <w:lang w:val="uk-UA"/>
+        </w:rPr>
+        <w:t xml:space="preserve">, </w:t>
+      </w:r>
+      <w:r>
+        <w:rPr>
+          <w:szCs w:val="28"/>
+        </w:rPr>
+        <w:t>N</w:t>
+      </w:r>
+      <w:r>
+        <w:rPr>
+          <w:szCs w:val="28"/>
+        </w:rPr>
+        <w:t>v</w:t>
+      </w:r>
+      <w:r>
+        <w:rPr>
+          <w:szCs w:val="28"/>
+        </w:rPr>
+        <w:t>idia</w:t>
+      </w:r>
+      <w:r>
+        <w:rPr>
+          <w:szCs w:val="28"/>
+          <w:lang w:val="uk-UA"/>
+        </w:rPr>
+        <w:t xml:space="preserve"> та інші</w:t>
+      </w:r>
+      <w:r>
+        <w:rPr>
+          <w:szCs w:val="28"/>
+          <w:lang w:val="uk-UA"/>
+        </w:rPr>
+        <w:t xml:space="preserve">). </w:t>
+      </w:r>
+      <w:r>
+        <w:rPr>
+          <w:szCs w:val="28"/>
+        </w:rPr>
+        <w:t xml:space="preserve">Однак результати їх роботи не можуть бути використаними у серійних автомобілях </w:t>
+      </w:r>
+      <w:r>
+        <w:rPr>
+          <w:szCs w:val="28"/>
+          <w:lang w:val="uk-UA"/>
+        </w:rPr>
+        <w:t xml:space="preserve">саме </w:t>
+      </w:r>
+      <w:r>
+        <w:rPr>
+          <w:szCs w:val="28"/>
+        </w:rPr>
+        <w:t>зараз у зв’язку з юридичними складностями та неповноцінністю систем.</w:t>
+      </w:r>
+      <w:r>
+        <w:rPr>
+          <w:szCs w:val="28"/>
+          <w:lang w:val="uk-UA"/>
+        </w:rPr>
+        <w:t xml:space="preserve"> Але безумовно даний напрям роботи є одним з провідних для багатьох дослідницьких центрів оскільки надає можливість не тільки отримувати значне фінансування, а й знаходитися на межі вивченого у суміжних наукових сферах.</w:t>
       </w:r>
     </w:p>
     <w:p>
@@ -1649,58 +1864,101 @@
         <w:rPr>
           <w:szCs w:val="28"/>
         </w:rPr>
-        <w:t xml:space="preserve">На кафедрі </w:t>
-      </w:r>
-      <w:r>
-        <w:rPr>
-          <w:szCs w:val="28"/>
-        </w:rPr>
-        <w:t>програмної інженерії</w:t>
-      </w:r>
-      <w:r>
-        <w:rPr>
-          <w:szCs w:val="28"/>
-        </w:rPr>
-        <w:t xml:space="preserve"> університету постійно ведуться дослідження у галузях машинного зору, штучного інтелекту та моделювання складних </w:t>
+        <w:t xml:space="preserve">Основні проблеми у дослідженні автономного пересування у мережах міста є безпосередньо неможливість навчати і тестувати систему фізично у самому місті. Підготовка та операція навіть над єдиним екземпляром автомобілю потребує значних кошт та кваліфікацій у суміжних областях діяльності, що є неможливим для невеликих груп дослідників. Один екземпляр автомобілю надає недостатньо даних для збору та обробки необхідних для покриття усіх крайових сценаріїв. Це стає очевидним навіть при типово алгоритмічному підході до задачі, не кажучи про більш вимогливу до кількості </w:t>
+      </w:r>
+      <w:r>
+        <w:rPr>
+          <w:szCs w:val="28"/>
+          <w:lang w:val="uk-UA"/>
+        </w:rPr>
+        <w:t xml:space="preserve">та якості інформації для аналізу </w:t>
+      </w:r>
+      <w:r>
+        <w:rPr>
+          <w:szCs w:val="28"/>
+        </w:rPr>
+        <w:t>концепцію машинного навчання.</w:t>
+      </w:r>
+    </w:p>
+    <w:p>
+      <w:pPr>
+        <w:ind w:firstLine="709"/>
+        <w:rPr>
+          <w:szCs w:val="28"/>
+          <w:lang w:val="uk-UA"/>
+        </w:rPr>
+      </w:pPr>
+      <w:r>
+        <w:rPr>
+          <w:szCs w:val="28"/>
+          <w:lang w:val="uk-UA"/>
+        </w:rPr>
+        <w:t>Тематика автономного автомобілю поєдн</w:t>
+      </w:r>
+      <w:bookmarkStart w:id="0" w:name="_GoBack"/>
+      <w:bookmarkEnd w:id="0"/>
+      <w:r>
+        <w:rPr>
+          <w:szCs w:val="28"/>
+          <w:lang w:val="uk-UA"/>
+        </w:rPr>
+        <w:t>ує такі сфери науки як машинний зір, машинне навчання, робототехніку та інше, що робить складними комплексні дослідження у даному питанні. Але така складова наукових галузей дослідження також є перспективною з точки зору актуальності новітніх концепцій та поточних досліджень. Тобто існує наукова база</w:t>
+      </w:r>
+      <w:r>
+        <w:rPr>
+          <w:szCs w:val="28"/>
+          <w:lang w:val="uk-UA"/>
+        </w:rPr>
+        <w:t xml:space="preserve"> разом з економічними інтересами великих компаній, що дає впевненість у подальшому розвитку даного напрямку роботи.</w:t>
+      </w:r>
+    </w:p>
+    <w:p>
+      <w:pPr>
+        <w:ind w:firstLine="709"/>
+        <w:rPr>
+          <w:szCs w:val="28"/>
+          <w:lang w:val="uk-UA"/>
+        </w:rPr>
+      </w:pPr>
+      <w:r>
+        <w:rPr>
+          <w:szCs w:val="28"/>
+          <w:lang w:val="uk-UA"/>
+        </w:rPr>
+        <w:t>На кафедрі програмної інженерії університету постійно ведуться дослідження у галузях машинного зору, штучного інтелекту та моделювання складних мультиагентних систем, що дає достатню теоретичну базу для виконання даного дослідження.</w:t>
+      </w:r>
+    </w:p>
+    <w:p>
+      <w:pPr>
+        <w:ind w:firstLine="709"/>
+        <w:rPr>
+          <w:szCs w:val="28"/>
+        </w:rPr>
+      </w:pPr>
+      <w:r>
+        <w:rPr>
+          <w:szCs w:val="28"/>
+        </w:rPr>
+        <w:t xml:space="preserve">Метою роботи є </w:t>
+      </w:r>
+      <w:r>
+        <w:rPr>
+          <w:szCs w:val="28"/>
+        </w:rPr>
+        <w:t xml:space="preserve">дослідження існуючих систем автономного пересування, транспорту та прийняття рішень задля </w:t>
+      </w:r>
+      <w:r>
+        <w:rPr>
+          <w:szCs w:val="28"/>
+        </w:rPr>
+        <w:t xml:space="preserve">покращення існуючих способів аналізу дорожньо-транспортної ситуації у системах автономного автомобілю завдяки </w:t>
       </w:r>
       <w:r>
         <w:rPr>
           <w:szCs w:val="28"/>
         </w:rPr>
         <w:lastRenderedPageBreak/>
-        <w:t>мультиагентних систем, що дає достатню теоретичну базу для виконання даного дослідження.</w:t>
-      </w:r>
-    </w:p>
-    <w:p>
-      <w:pPr>
-        <w:ind w:firstLine="709"/>
-        <w:rPr>
-          <w:szCs w:val="28"/>
-        </w:rPr>
-      </w:pPr>
-      <w:r>
-        <w:rPr>
-          <w:szCs w:val="28"/>
-        </w:rPr>
-        <w:t xml:space="preserve">Метою роботи є </w:t>
-      </w:r>
-      <w:r>
-        <w:rPr>
-          <w:szCs w:val="28"/>
-        </w:rPr>
-        <w:t xml:space="preserve">дослідження існуючих систем автономного пересування, транспорту та прийняття рішень задля </w:t>
-      </w:r>
-      <w:r>
-        <w:rPr>
-          <w:szCs w:val="28"/>
-        </w:rPr>
-        <w:t>покращення існуючих способів аналізу дорожньо-транспортної ситуації у системах автономного автомобілю завдяки використання додаткових груп сенсорів та новаторських підходів у аналізі сукупності даних.</w:t>
-      </w:r>
-      <w:r>
-        <w:rPr>
-          <w:szCs w:val="28"/>
-        </w:rPr>
-        <w:t xml:space="preserve"> Метою практики є дослідження оптимального середовища та технологій для подальшої роботи над обраною метою</w:t>
+        <w:t>використання додаткових груп сенсорів та новаторських підходів у аналізі сукупності даних.</w:t>
       </w:r>
       <w:r>
         <w:rPr>
@@ -1711,8 +1969,47 @@
       <w:r>
         <w:rPr>
           <w:szCs w:val="28"/>
-        </w:rPr>
-        <w:t>дослідження.</w:t>
+          <w:lang w:val="uk-UA"/>
+        </w:rPr>
+        <w:t>Додатковою метою є</w:t>
+      </w:r>
+      <w:r>
+        <w:rPr>
+          <w:szCs w:val="28"/>
+        </w:rPr>
+        <w:t xml:space="preserve"> дослідження оптимального середовища та технологій для подальшої роботи над </w:t>
+      </w:r>
+      <w:r>
+        <w:rPr>
+          <w:szCs w:val="28"/>
+          <w:lang w:val="uk-UA"/>
+        </w:rPr>
+        <w:t>основним</w:t>
+      </w:r>
+      <w:r>
+        <w:rPr>
+          <w:szCs w:val="28"/>
+        </w:rPr>
+        <w:t xml:space="preserve"> </w:t>
+      </w:r>
+      <w:r>
+        <w:rPr>
+          <w:szCs w:val="28"/>
+        </w:rPr>
+        <w:t>дослідження</w:t>
+      </w:r>
+      <w:r>
+        <w:rPr>
+          <w:szCs w:val="28"/>
+          <w:lang w:val="uk-UA"/>
+        </w:rPr>
+        <w:t>м</w:t>
+      </w:r>
+      <w:r>
+        <w:rPr>
+          <w:szCs w:val="28"/>
+        </w:rPr>
+        <w:t>.</w:t>
       </w:r>
     </w:p>
     <w:p>
@@ -1771,8 +2068,14 @@
     <w:p>
       <w:pPr>
         <w:pStyle w:val="Heading2"/>
-      </w:pPr>
-      <w:r>
+        <w:rPr>
+          <w:lang w:val="uk-UA"/>
+        </w:rPr>
+      </w:pPr>
+      <w:r>
+        <w:rPr>
+          <w:lang w:val="uk-UA"/>
+        </w:rPr>
         <w:t>1.1 Аналіз предметної області розробки</w:t>
       </w:r>
     </w:p>
@@ -1781,6 +2084,7 @@
         <w:ind w:firstLine="709"/>
         <w:rPr>
           <w:szCs w:val="28"/>
+          <w:lang w:val="uk-UA"/>
         </w:rPr>
       </w:pPr>
     </w:p>
@@ -1789,6 +2093,7 @@
         <w:ind w:firstLine="709"/>
         <w:rPr>
           <w:szCs w:val="28"/>
+          <w:lang w:val="uk-UA"/>
         </w:rPr>
       </w:pPr>
     </w:p>
@@ -1802,20 +2107,15 @@
       <w:r>
         <w:rPr>
           <w:szCs w:val="28"/>
-        </w:rPr>
-        <w:t xml:space="preserve">Автономний автомобіль складається з безпосередньо транспортного засобу, який виконує роль основної платформи, комплексу сенсорів різного типу та програмної системи, що виконує роль агрегатору даних та приймає рішення на базі наявних даних </w:t>
-      </w:r>
-      <w:r>
-        <w:rPr>
-          <w:szCs w:val="28"/>
-        </w:rPr>
-        <w:t>[1]</w:t>
-      </w:r>
-      <w:r>
-        <w:rPr>
-          <w:szCs w:val="28"/>
-        </w:rPr>
-        <w:t>. Приклад такого транспортного комплексу наведений у схематичному вигляді на рисунку 1.1.</w:t>
+          <w:lang w:val="uk-UA"/>
+        </w:rPr>
+        <w:t xml:space="preserve">Автономний автомобіль складається з безпосередньо транспортного засобу, який виконує роль основної платформи, комплексу сенсорів різного типу та програмної системи, що виконує роль агрегатору даних та приймає рішення на базі наявних даних [1]. </w:t>
+      </w:r>
+      <w:r>
+        <w:rPr>
+          <w:szCs w:val="28"/>
+        </w:rPr>
+        <w:t>Приклад такого транспортного комплексу наведений у схематичному вигляді на рисунку 1.1.</w:t>
       </w:r>
     </w:p>
     <w:p>
@@ -2750,7 +3050,6 @@
         </w:rPr>
         <w:t xml:space="preserve">. Наприклад, одним з важливих досягнень у цей сфері є перемога </w:t>
       </w:r>
-      <w:proofErr w:type="spellStart"/>
       <w:r>
         <w:rPr>
           <w:szCs w:val="28"/>
@@ -2758,7 +3057,6 @@
         </w:rPr>
         <w:t>AlphaGo</w:t>
       </w:r>
-      <w:proofErr w:type="spellEnd"/>
       <w:r>
         <w:rPr>
           <w:szCs w:val="28"/>
@@ -3049,9 +3347,6 @@
         <w:spacing w:after="160"/>
         <w:ind w:firstLine="0"/>
         <w:jc w:val="left"/>
-        <w:rPr>
-          <w:lang w:val="en-US"/>
-        </w:rPr>
       </w:pPr>
     </w:p>
     <w:p>
@@ -3458,7 +3753,6 @@
         </w:rPr>
         <w:t xml:space="preserve">, </w:t>
       </w:r>
-      <w:proofErr w:type="spellStart"/>
       <w:r>
         <w:rPr>
           <w:szCs w:val="28"/>
@@ -3466,7 +3760,6 @@
         </w:rPr>
         <w:t>AmigaOS</w:t>
       </w:r>
-      <w:proofErr w:type="spellEnd"/>
       <w:r>
         <w:rPr>
           <w:szCs w:val="28"/>
@@ -4036,7 +4329,7 @@
       <w:pPr>
         <w:spacing w:after="160"/>
         <w:rPr>
-          <w:lang w:val="en-US"/>
+          <w:lang w:val="uk-UA"/>
         </w:rPr>
       </w:pPr>
       <w:r>
@@ -4047,7 +4340,7 @@
       </w:r>
       <w:r>
         <w:rPr>
-          <w:lang w:val="en-US"/>
+          <w:lang w:val="uk-UA"/>
         </w:rPr>
         <w:t>[12].</w:t>
       </w:r>
@@ -4067,6 +4360,11 @@
       </w:r>
     </w:p>
     <w:p>
+      <w:pPr>
+        <w:rPr>
+          <w:lang w:val="uk-UA"/>
+        </w:rPr>
+      </w:pPr>
       <w:r>
         <w:rPr>
           <w:lang w:val="uk-UA"/>
@@ -4075,8 +4373,19 @@
         <w:t>ОГЛЯД НАУКОВОЇ ЛІТЕРАТУРИ</w:t>
       </w:r>
     </w:p>
-    <w:p/>
-    <w:p>
+    <w:p>
+      <w:pPr>
+        <w:rPr>
+          <w:lang w:val="uk-UA"/>
+        </w:rPr>
+      </w:pPr>
+    </w:p>
+    <w:p>
+      <w:pPr>
+        <w:rPr>
+          <w:lang w:val="uk-UA"/>
+        </w:rPr>
+      </w:pPr>
       <w:hyperlink r:id="rId13" w:history="1">
         <w:r>
           <w:rPr>
@@ -4088,10 +4397,10 @@
         <w:r>
           <w:rPr>
             <w:rStyle w:val="Hyperlink"/>
+            <w:lang w:val="uk-UA"/>
           </w:rPr>
           <w:t>://</w:t>
         </w:r>
-        <w:proofErr w:type="spellStart"/>
         <w:r>
           <w:rPr>
             <w:rStyle w:val="Hyperlink"/>
@@ -4099,10 +4408,10 @@
           </w:rPr>
           <w:t>waymo</w:t>
         </w:r>
-        <w:proofErr w:type="spellEnd"/>
         <w:r>
           <w:rPr>
             <w:rStyle w:val="Hyperlink"/>
+            <w:lang w:val="uk-UA"/>
           </w:rPr>
           <w:t>.</w:t>
         </w:r>
@@ -4116,6 +4425,7 @@
         <w:r>
           <w:rPr>
             <w:rStyle w:val="Hyperlink"/>
+            <w:lang w:val="uk-UA"/>
           </w:rPr>
           <w:t>/</w:t>
         </w:r>
@@ -4129,11 +4439,15 @@
         <w:r>
           <w:rPr>
             <w:rStyle w:val="Hyperlink"/>
+            <w:lang w:val="uk-UA"/>
           </w:rPr>
           <w:t>/</w:t>
         </w:r>
       </w:hyperlink>
       <w:r>
+        <w:rPr>
+          <w:lang w:val="uk-UA"/>
+        </w:rPr>
         <w:t xml:space="preserve"> (</w:t>
       </w:r>
       <w:r>
@@ -4143,6 +4457,9 @@
         <w:t>Google</w:t>
       </w:r>
       <w:r>
+        <w:rPr>
+          <w:lang w:val="uk-UA"/>
+        </w:rPr>
         <w:t xml:space="preserve"> </w:t>
       </w:r>
       <w:r>
@@ -4152,10 +4469,19 @@
         <w:t>car</w:t>
       </w:r>
       <w:r>
+        <w:rPr>
+          <w:lang w:val="uk-UA"/>
+        </w:rPr>
         <w:t>)</w:t>
       </w:r>
     </w:p>
-    <w:p/>
+    <w:p>
+      <w:pPr>
+        <w:rPr>
+          <w:lang w:val="uk-UA"/>
+        </w:rPr>
+      </w:pPr>
+    </w:p>
     <w:p>
       <w:pPr>
         <w:rPr>
@@ -4169,18 +4495,24 @@
         <w:t>Автономна навігація за допомогою візуальних засобів є активною дослідницькою областю протягом багатьох років</w:t>
       </w:r>
       <w:r>
+        <w:rPr>
+          <w:lang w:val="uk-UA"/>
+        </w:rPr>
         <w:t xml:space="preserve"> </w:t>
       </w:r>
-      <w:commentRangeStart w:id="0"/>
-      <w:r>
+      <w:commentRangeStart w:id="1"/>
+      <w:r>
+        <w:rPr>
+          <w:lang w:val="uk-UA"/>
+        </w:rPr>
         <w:t>[1]</w:t>
       </w:r>
-      <w:commentRangeEnd w:id="0"/>
+      <w:commentRangeEnd w:id="1"/>
       <w:r>
         <w:rPr>
           <w:rStyle w:val="CommentReference"/>
         </w:rPr>
-        <w:commentReference w:id="0"/>
+        <w:commentReference w:id="1"/>
       </w:r>
       <w:r>
         <w:rPr>
@@ -4354,95 +4686,15 @@
         </w:rPr>
         <w:t>(</w:t>
       </w:r>
-      <w:r>
-        <w:fldChar w:fldCharType="begin"/>
-      </w:r>
-      <w:r>
-        <w:rPr>
-          <w:lang w:val="uk-UA"/>
-        </w:rPr>
-        <w:instrText xml:space="preserve"> </w:instrText>
-      </w:r>
-      <w:r>
-        <w:instrText>HYPERLINK</w:instrText>
-      </w:r>
-      <w:r>
-        <w:rPr>
-          <w:lang w:val="uk-UA"/>
-        </w:rPr>
-        <w:instrText xml:space="preserve"> "</w:instrText>
-      </w:r>
-      <w:r>
-        <w:instrText>http</w:instrText>
-      </w:r>
-      <w:r>
-        <w:rPr>
-          <w:lang w:val="uk-UA"/>
-        </w:rPr>
-        <w:instrText>://</w:instrText>
-      </w:r>
-      <w:r>
-        <w:instrText>ieeexplore</w:instrText>
-      </w:r>
-      <w:r>
-        <w:rPr>
-          <w:lang w:val="uk-UA"/>
-        </w:rPr>
-        <w:instrText>.</w:instrText>
-      </w:r>
-      <w:r>
-        <w:instrText>ieee</w:instrText>
-      </w:r>
-      <w:r>
-        <w:rPr>
-          <w:lang w:val="uk-UA"/>
-        </w:rPr>
-        <w:instrText>.</w:instrText>
-      </w:r>
-      <w:r>
-        <w:instrText>org</w:instrText>
-      </w:r>
-      <w:r>
-        <w:rPr>
-          <w:lang w:val="uk-UA"/>
-        </w:rPr>
-        <w:instrText>/</w:instrText>
-      </w:r>
-      <w:r>
-        <w:instrText>abstract</w:instrText>
-      </w:r>
-      <w:r>
-        <w:rPr>
-          <w:lang w:val="uk-UA"/>
-        </w:rPr>
-        <w:instrText>/</w:instrText>
-      </w:r>
-      <w:r>
-        <w:instrText>document</w:instrText>
-      </w:r>
-      <w:r>
-        <w:rPr>
-          <w:lang w:val="uk-UA"/>
-        </w:rPr>
-        <w:instrText xml:space="preserve">/6809196/" </w:instrText>
-      </w:r>
-      <w:r>
-        <w:fldChar w:fldCharType="separate"/>
-      </w:r>
-      <w:r>
-        <w:rPr>
-          <w:rStyle w:val="Hyperlink"/>
-          <w:lang w:val="uk-UA"/>
-        </w:rPr>
-        <w:t>http://ieeexplore.ieee.org/abstract/document/6809196/</w:t>
-      </w:r>
-      <w:r>
-        <w:rPr>
-          <w:rStyle w:val="Hyperlink"/>
-          <w:lang w:val="uk-UA"/>
-        </w:rPr>
-        <w:fldChar w:fldCharType="end"/>
-      </w:r>
+      <w:hyperlink r:id="rId16" w:history="1">
+        <w:r>
+          <w:rPr>
+            <w:rStyle w:val="Hyperlink"/>
+            <w:lang w:val="uk-UA"/>
+          </w:rPr>
+          <w:t>http://ieeexplore.ieee.org/abstract/document/6809196/</w:t>
+        </w:r>
+      </w:hyperlink>
       <w:r>
         <w:rPr>
           <w:lang w:val="uk-UA"/>
@@ -4503,491 +4755,111 @@
         <w:rPr>
           <w:lang w:val="en-US"/>
         </w:rPr>
-        <w:t xml:space="preserve">[1] </w:t>
-      </w:r>
-      <w:proofErr w:type="spellStart"/>
-      <w:r>
-        <w:rPr>
-          <w:lang w:val="en-US"/>
-        </w:rPr>
-        <w:t>Jeong</w:t>
-      </w:r>
-      <w:proofErr w:type="spellEnd"/>
-      <w:r>
-        <w:rPr>
-          <w:lang w:val="en-US"/>
-        </w:rPr>
-        <w:t xml:space="preserve"> E and Oh C 2017 </w:t>
-      </w:r>
-      <w:proofErr w:type="gramStart"/>
-      <w:r>
-        <w:rPr>
-          <w:lang w:val="en-US"/>
-        </w:rPr>
-        <w:t>Evaluating</w:t>
-      </w:r>
-      <w:proofErr w:type="gramEnd"/>
-      <w:r>
-        <w:rPr>
-          <w:lang w:val="en-US"/>
-        </w:rPr>
-        <w:t xml:space="preserve"> the effectiveness of active vehicle safety systems Accident Analysis &amp; Prevention 85-96 </w:t>
-      </w:r>
-    </w:p>
-    <w:p>
-      <w:pPr>
-        <w:rPr>
-          <w:lang w:val="en-US"/>
-        </w:rPr>
-      </w:pPr>
-      <w:r>
-        <w:rPr>
-          <w:lang w:val="en-US"/>
-        </w:rPr>
-        <w:t xml:space="preserve">[2] Ni L, Gupta A, Falcone P and </w:t>
-      </w:r>
-      <w:proofErr w:type="spellStart"/>
-      <w:r>
-        <w:rPr>
-          <w:lang w:val="en-US"/>
-        </w:rPr>
-        <w:t>Johannesson</w:t>
-      </w:r>
-      <w:proofErr w:type="spellEnd"/>
-      <w:r>
-        <w:rPr>
-          <w:lang w:val="en-US"/>
-        </w:rPr>
-        <w:t xml:space="preserve"> L 2016 Vehicle lateral motion control with </w:t>
-      </w:r>
-      <w:proofErr w:type="spellStart"/>
-      <w:r>
-        <w:rPr>
-          <w:lang w:val="en-US"/>
-        </w:rPr>
-        <w:t>perfomance</w:t>
-      </w:r>
-      <w:proofErr w:type="spellEnd"/>
-      <w:r>
-        <w:rPr>
-          <w:lang w:val="en-US"/>
-        </w:rPr>
-        <w:t xml:space="preserve"> and safety guarantees IFAC Proceedings Volumes 285-90 </w:t>
-      </w:r>
-    </w:p>
-    <w:p>
-      <w:pPr>
-        <w:rPr>
-          <w:lang w:val="en-US"/>
-        </w:rPr>
-      </w:pPr>
-      <w:r>
-        <w:rPr>
-          <w:lang w:val="en-US"/>
-        </w:rPr>
-        <w:t xml:space="preserve">[3] </w:t>
-      </w:r>
-      <w:proofErr w:type="spellStart"/>
-      <w:r>
-        <w:rPr>
-          <w:lang w:val="en-US"/>
-        </w:rPr>
-        <w:t>Bakfish</w:t>
-      </w:r>
-      <w:proofErr w:type="spellEnd"/>
-      <w:r>
-        <w:rPr>
-          <w:lang w:val="en-US"/>
-        </w:rPr>
-        <w:t xml:space="preserve"> K and </w:t>
-      </w:r>
-      <w:proofErr w:type="spellStart"/>
-      <w:r>
-        <w:rPr>
-          <w:lang w:val="en-US"/>
-        </w:rPr>
-        <w:t>Hajnc</w:t>
-      </w:r>
-      <w:proofErr w:type="spellEnd"/>
-      <w:r>
-        <w:rPr>
-          <w:lang w:val="en-US"/>
-        </w:rPr>
-        <w:t xml:space="preserve"> D 2003 New book about tires (Moscow: </w:t>
-      </w:r>
-      <w:proofErr w:type="spellStart"/>
-      <w:r>
-        <w:rPr>
-          <w:lang w:val="en-US"/>
-        </w:rPr>
-        <w:t>Izdatel'stvo</w:t>
-      </w:r>
-      <w:proofErr w:type="spellEnd"/>
-      <w:r>
-        <w:rPr>
-          <w:lang w:val="en-US"/>
-        </w:rPr>
-        <w:t xml:space="preserve"> </w:t>
-      </w:r>
-      <w:proofErr w:type="spellStart"/>
-      <w:r>
-        <w:rPr>
-          <w:lang w:val="en-US"/>
-        </w:rPr>
-        <w:t>Astrel</w:t>
-      </w:r>
-      <w:proofErr w:type="spellEnd"/>
-      <w:r>
-        <w:rPr>
-          <w:lang w:val="en-US"/>
-        </w:rPr>
-        <w:t xml:space="preserve">') – in Russian </w:t>
-      </w:r>
-    </w:p>
-    <w:p>
-      <w:pPr>
-        <w:rPr>
-          <w:lang w:val="en-US"/>
-        </w:rPr>
-      </w:pPr>
-      <w:r>
-        <w:rPr>
-          <w:lang w:val="en-US"/>
-        </w:rPr>
-        <w:t xml:space="preserve">[4] </w:t>
-      </w:r>
-      <w:proofErr w:type="spellStart"/>
-      <w:r>
-        <w:rPr>
-          <w:lang w:val="en-US"/>
-        </w:rPr>
-        <w:t>Buznikov</w:t>
-      </w:r>
-      <w:proofErr w:type="spellEnd"/>
-      <w:r>
-        <w:rPr>
-          <w:lang w:val="en-US"/>
-        </w:rPr>
-        <w:t xml:space="preserve"> S E 2009 The method of constructing information virtual sensors for car’s active safety systems Proc. of XVII Int. Conf. “The management problems of safety in complex systems” (Moscow: Russian State University for the Humanities Press) pp 420-4 – in Russian </w:t>
-      </w:r>
-    </w:p>
-    <w:p>
-      <w:pPr>
-        <w:rPr>
-          <w:lang w:val="en-US"/>
-        </w:rPr>
-      </w:pPr>
-      <w:r>
-        <w:rPr>
-          <w:lang w:val="en-US"/>
-        </w:rPr>
-        <w:t xml:space="preserve">[5] </w:t>
-      </w:r>
-      <w:proofErr w:type="spellStart"/>
-      <w:r>
-        <w:rPr>
-          <w:lang w:val="en-US"/>
-        </w:rPr>
-        <w:t>Buznikov</w:t>
-      </w:r>
-      <w:proofErr w:type="spellEnd"/>
-      <w:r>
-        <w:rPr>
-          <w:lang w:val="en-US"/>
-        </w:rPr>
-        <w:t xml:space="preserve"> S E, Elkin D S, </w:t>
-      </w:r>
-      <w:proofErr w:type="spellStart"/>
-      <w:r>
-        <w:rPr>
-          <w:lang w:val="en-US"/>
-        </w:rPr>
-        <w:t>Shabanov</w:t>
-      </w:r>
-      <w:proofErr w:type="spellEnd"/>
-      <w:r>
-        <w:rPr>
-          <w:lang w:val="en-US"/>
-        </w:rPr>
-        <w:t xml:space="preserve"> N S and </w:t>
-      </w:r>
-      <w:proofErr w:type="spellStart"/>
-      <w:r>
-        <w:rPr>
-          <w:lang w:val="en-US"/>
-        </w:rPr>
-        <w:t>Strukov</w:t>
-      </w:r>
-      <w:proofErr w:type="spellEnd"/>
-      <w:r>
-        <w:rPr>
-          <w:lang w:val="en-US"/>
-        </w:rPr>
-        <w:t xml:space="preserve"> V O 2016 Task of safe automatic braking of the vehicle Trudy NAMI 44-52 – in Russian </w:t>
-      </w:r>
-    </w:p>
-    <w:p>
-      <w:pPr>
-        <w:rPr>
-          <w:lang w:val="en-US"/>
-        </w:rPr>
-      </w:pPr>
-      <w:r>
-        <w:rPr>
-          <w:lang w:val="en-US"/>
-        </w:rPr>
-        <w:t xml:space="preserve">[6] </w:t>
-      </w:r>
-      <w:proofErr w:type="spellStart"/>
-      <w:r>
-        <w:rPr>
-          <w:lang w:val="en-US"/>
-        </w:rPr>
-        <w:t>Buznikov</w:t>
-      </w:r>
-      <w:proofErr w:type="spellEnd"/>
-      <w:r>
-        <w:rPr>
-          <w:lang w:val="en-US"/>
-        </w:rPr>
-        <w:t xml:space="preserve"> S E, Elkin D S 2007 Identification of maximal values of sliding friction coefficients of the vehicle wheels: the certificate of official registration program for computer # 2007610818 </w:t>
-      </w:r>
-      <w:proofErr w:type="spellStart"/>
-      <w:r>
-        <w:rPr>
-          <w:lang w:val="en-US"/>
-        </w:rPr>
-        <w:t>Rospatent</w:t>
-      </w:r>
-      <w:proofErr w:type="spellEnd"/>
-      <w:r>
-        <w:rPr>
-          <w:lang w:val="en-US"/>
-        </w:rPr>
-        <w:t xml:space="preserve"> </w:t>
-      </w:r>
-    </w:p>
-    <w:p>
-      <w:pPr>
-        <w:rPr>
-          <w:lang w:val="en-US"/>
-        </w:rPr>
-      </w:pPr>
-      <w:r>
-        <w:rPr>
-          <w:lang w:val="en-US"/>
-        </w:rPr>
-        <w:t xml:space="preserve">[7] </w:t>
-      </w:r>
-      <w:proofErr w:type="spellStart"/>
-      <w:r>
-        <w:rPr>
-          <w:lang w:val="en-US"/>
-        </w:rPr>
-        <w:t>Saykin</w:t>
-      </w:r>
-      <w:proofErr w:type="spellEnd"/>
-      <w:r>
-        <w:rPr>
-          <w:lang w:val="en-US"/>
-        </w:rPr>
-        <w:t xml:space="preserve"> A, </w:t>
-      </w:r>
-      <w:proofErr w:type="spellStart"/>
-      <w:r>
-        <w:rPr>
-          <w:lang w:val="en-US"/>
-        </w:rPr>
-        <w:t>Bakhmutov</w:t>
-      </w:r>
-      <w:proofErr w:type="spellEnd"/>
-      <w:r>
-        <w:rPr>
-          <w:lang w:val="en-US"/>
-        </w:rPr>
-        <w:t xml:space="preserve"> S, </w:t>
-      </w:r>
-      <w:proofErr w:type="spellStart"/>
-      <w:r>
-        <w:rPr>
-          <w:lang w:val="en-US"/>
-        </w:rPr>
-        <w:t>Terenchenko</w:t>
-      </w:r>
-      <w:proofErr w:type="spellEnd"/>
-      <w:r>
-        <w:rPr>
-          <w:lang w:val="en-US"/>
-        </w:rPr>
-        <w:t xml:space="preserve"> A, </w:t>
-      </w:r>
-      <w:proofErr w:type="spellStart"/>
-      <w:r>
-        <w:rPr>
-          <w:lang w:val="en-US"/>
-        </w:rPr>
-        <w:t>Endachev</w:t>
-      </w:r>
-      <w:proofErr w:type="spellEnd"/>
-      <w:r>
-        <w:rPr>
-          <w:lang w:val="en-US"/>
-        </w:rPr>
-        <w:t xml:space="preserve"> D, </w:t>
-      </w:r>
-      <w:proofErr w:type="spellStart"/>
-      <w:r>
-        <w:rPr>
-          <w:lang w:val="en-US"/>
-        </w:rPr>
-        <w:t>Karpukhin</w:t>
-      </w:r>
-      <w:proofErr w:type="spellEnd"/>
-      <w:r>
-        <w:rPr>
-          <w:lang w:val="en-US"/>
-        </w:rPr>
-        <w:t xml:space="preserve"> K and </w:t>
-      </w:r>
-      <w:proofErr w:type="spellStart"/>
-      <w:r>
-        <w:rPr>
-          <w:lang w:val="en-US"/>
-        </w:rPr>
-        <w:t>Zarubkin</w:t>
-      </w:r>
-      <w:proofErr w:type="spellEnd"/>
-      <w:r>
-        <w:rPr>
-          <w:lang w:val="en-US"/>
-        </w:rPr>
-        <w:t xml:space="preserve"> V 2014 Tendency of Creation of "</w:t>
-      </w:r>
-      <w:proofErr w:type="spellStart"/>
-      <w:r>
-        <w:rPr>
-          <w:lang w:val="en-US"/>
-        </w:rPr>
-        <w:t>Driverles</w:t>
-      </w:r>
-      <w:proofErr w:type="spellEnd"/>
-      <w:r>
-        <w:rPr>
-          <w:lang w:val="en-US"/>
-        </w:rPr>
-        <w:t xml:space="preserve">" Vehicles Abroad Biosciences Biotechnology Research Asia 11 p 241-6 </w:t>
-      </w:r>
-    </w:p>
-    <w:p>
-      <w:pPr>
-        <w:rPr>
-          <w:lang w:val="en-US"/>
-        </w:rPr>
-      </w:pPr>
-      <w:r>
-        <w:rPr>
-          <w:lang w:val="en-US"/>
-        </w:rPr>
-        <w:t xml:space="preserve">[8] </w:t>
-      </w:r>
-      <w:proofErr w:type="spellStart"/>
-      <w:r>
-        <w:rPr>
-          <w:lang w:val="en-US"/>
-        </w:rPr>
-        <w:t>Saikin</w:t>
-      </w:r>
-      <w:proofErr w:type="spellEnd"/>
-      <w:r>
-        <w:rPr>
-          <w:lang w:val="en-US"/>
-        </w:rPr>
-        <w:t xml:space="preserve"> A, </w:t>
-      </w:r>
-      <w:proofErr w:type="spellStart"/>
-      <w:r>
-        <w:rPr>
-          <w:lang w:val="en-US"/>
-        </w:rPr>
-        <w:t>Buznikov</w:t>
-      </w:r>
-      <w:proofErr w:type="spellEnd"/>
-      <w:r>
-        <w:rPr>
-          <w:lang w:val="en-US"/>
-        </w:rPr>
-        <w:t xml:space="preserve"> S and </w:t>
-      </w:r>
-      <w:proofErr w:type="spellStart"/>
-      <w:r>
-        <w:rPr>
-          <w:lang w:val="en-US"/>
-        </w:rPr>
-        <w:t>Karpukhin</w:t>
-      </w:r>
-      <w:proofErr w:type="spellEnd"/>
-      <w:r>
-        <w:rPr>
-          <w:lang w:val="en-US"/>
-        </w:rPr>
-        <w:t xml:space="preserve"> K 2016 </w:t>
-      </w:r>
-      <w:proofErr w:type="gramStart"/>
-      <w:r>
-        <w:rPr>
-          <w:lang w:val="en-US"/>
-        </w:rPr>
-        <w:t>The</w:t>
-      </w:r>
-      <w:proofErr w:type="gramEnd"/>
-      <w:r>
-        <w:rPr>
-          <w:lang w:val="en-US"/>
-        </w:rPr>
-        <w:t xml:space="preserve"> Analysis of Technical Vision Problems Typical for Driverless Vehicles Research Journal of Pharmaceutical, Biological and Chemical Sciences 7 #4 p 2053-9 </w:t>
-      </w:r>
-      <w:bookmarkStart w:id="1" w:name="_GoBack"/>
-      <w:bookmarkEnd w:id="1"/>
-    </w:p>
-    <w:p>
-      <w:pPr>
-        <w:rPr>
-          <w:lang w:val="en-US"/>
-        </w:rPr>
-      </w:pPr>
-      <w:r>
-        <w:rPr>
-          <w:lang w:val="en-US"/>
-        </w:rPr>
-        <w:t xml:space="preserve">[9] </w:t>
-      </w:r>
-      <w:proofErr w:type="spellStart"/>
-      <w:r>
-        <w:rPr>
-          <w:lang w:val="en-US"/>
-        </w:rPr>
-        <w:t>Shadrin</w:t>
-      </w:r>
-      <w:proofErr w:type="spellEnd"/>
-      <w:r>
-        <w:rPr>
-          <w:lang w:val="en-US"/>
-        </w:rPr>
-        <w:t xml:space="preserve"> S, Ivanov A and </w:t>
-      </w:r>
-      <w:proofErr w:type="spellStart"/>
-      <w:r>
-        <w:rPr>
-          <w:lang w:val="en-US"/>
-        </w:rPr>
-        <w:t>Karpukhin</w:t>
-      </w:r>
-      <w:proofErr w:type="spellEnd"/>
-      <w:r>
-        <w:rPr>
-          <w:lang w:val="en-US"/>
-        </w:rPr>
-        <w:t xml:space="preserve"> K 2016 Using Data From Multiplex Networks on Vehicles in Road Tests, in Intelligent Transportation Systems, and in Self-Driving Cars Russian Engineering Research 36 #10 p 811-4 doi:10.3103/S1068798X16100166 </w:t>
+        <w:t xml:space="preserve">[1] Jeong E and Oh C 2017 Evaluating the effectiveness of active vehicle safety systems Accident Analysis &amp; Prevention 85-96 </w:t>
+      </w:r>
+    </w:p>
+    <w:p>
+      <w:pPr>
+        <w:rPr>
+          <w:lang w:val="en-US"/>
+        </w:rPr>
+      </w:pPr>
+      <w:r>
+        <w:rPr>
+          <w:lang w:val="en-US"/>
+        </w:rPr>
+        <w:t xml:space="preserve">[2] Ni L, Gupta A, Falcone P and Johannesson L 2016 Vehicle lateral motion control with perfomance and safety guarantees IFAC Proceedings Volumes 285-90 </w:t>
+      </w:r>
+    </w:p>
+    <w:p>
+      <w:pPr>
+        <w:rPr>
+          <w:lang w:val="en-US"/>
+        </w:rPr>
+      </w:pPr>
+      <w:r>
+        <w:rPr>
+          <w:lang w:val="en-US"/>
+        </w:rPr>
+        <w:t xml:space="preserve">[3] Bakfish K and Hajnc D 2003 New book about tires (Moscow: Izdatel'stvo Astrel') – in Russian </w:t>
+      </w:r>
+    </w:p>
+    <w:p>
+      <w:pPr>
+        <w:rPr>
+          <w:lang w:val="en-US"/>
+        </w:rPr>
+      </w:pPr>
+      <w:r>
+        <w:rPr>
+          <w:lang w:val="en-US"/>
+        </w:rPr>
+        <w:t xml:space="preserve">[4] Buznikov S E 2009 The method of constructing information virtual sensors for car’s active safety systems Proc. of XVII Int. Conf. “The management problems of safety in complex systems” (Moscow: Russian State University for the Humanities Press) pp 420-4 – in Russian </w:t>
+      </w:r>
+    </w:p>
+    <w:p>
+      <w:pPr>
+        <w:rPr>
+          <w:lang w:val="en-US"/>
+        </w:rPr>
+      </w:pPr>
+      <w:r>
+        <w:rPr>
+          <w:lang w:val="en-US"/>
+        </w:rPr>
+        <w:t xml:space="preserve">[5] Buznikov S E, Elkin D S, Shabanov N S and Strukov V O 2016 Task of safe automatic braking of the vehicle Trudy NAMI 44-52 – in Russian </w:t>
+      </w:r>
+    </w:p>
+    <w:p>
+      <w:pPr>
+        <w:rPr>
+          <w:lang w:val="en-US"/>
+        </w:rPr>
+      </w:pPr>
+      <w:r>
+        <w:rPr>
+          <w:lang w:val="en-US"/>
+        </w:rPr>
+        <w:t xml:space="preserve">[6] Buznikov S E, Elkin D S 2007 Identification of maximal values of sliding friction coefficients of the vehicle wheels: the certificate of official registration program for computer # 2007610818 Rospatent </w:t>
+      </w:r>
+    </w:p>
+    <w:p>
+      <w:pPr>
+        <w:rPr>
+          <w:lang w:val="en-US"/>
+        </w:rPr>
+      </w:pPr>
+      <w:r>
+        <w:rPr>
+          <w:lang w:val="en-US"/>
+        </w:rPr>
+        <w:t xml:space="preserve">[7] Saykin A, Bakhmutov S, Terenchenko A, Endachev D, Karpukhin K and Zarubkin V 2014 Tendency of Creation of "Driverles" Vehicles Abroad Biosciences Biotechnology Research Asia 11 p 241-6 </w:t>
+      </w:r>
+    </w:p>
+    <w:p>
+      <w:pPr>
+        <w:rPr>
+          <w:lang w:val="en-US"/>
+        </w:rPr>
+      </w:pPr>
+      <w:r>
+        <w:rPr>
+          <w:lang w:val="en-US"/>
+        </w:rPr>
+        <w:t xml:space="preserve">[8] Saikin A, Buznikov S and Karpukhin K 2016 The Analysis of Technical Vision Problems Typical for Driverless Vehicles Research Journal of Pharmaceutical, Biological and Chemical Sciences 7 #4 p 2053-9 </w:t>
+      </w:r>
+    </w:p>
+    <w:p>
+      <w:pPr>
+        <w:rPr>
+          <w:lang w:val="en-US"/>
+        </w:rPr>
+      </w:pPr>
+      <w:r>
+        <w:rPr>
+          <w:lang w:val="en-US"/>
+        </w:rPr>
+        <w:t xml:space="preserve">[9] Shadrin S, Ivanov A and Karpukhin K 2016 Using Data From Multiplex Networks on Vehicles in Road Tests, in Intelligent Transportation Systems, and in Self-Driving Cars Russian Engineering Research 36 #10 p 811-4 doi:10.3103/S1068798X16100166 </w:t>
       </w:r>
     </w:p>
     <w:p>
@@ -5001,118 +4873,20 @@
           <w:lang w:val="en-US"/>
         </w:rPr>
         <w:lastRenderedPageBreak/>
-        <w:t xml:space="preserve">[10] </w:t>
-      </w:r>
-      <w:proofErr w:type="spellStart"/>
-      <w:r>
-        <w:rPr>
-          <w:lang w:val="en-US"/>
-        </w:rPr>
-        <w:t>Dakroub</w:t>
-      </w:r>
-      <w:proofErr w:type="spellEnd"/>
-      <w:r>
-        <w:rPr>
-          <w:lang w:val="en-US"/>
-        </w:rPr>
-        <w:t xml:space="preserve"> H, </w:t>
-      </w:r>
-      <w:proofErr w:type="spellStart"/>
-      <w:r>
-        <w:rPr>
-          <w:lang w:val="en-US"/>
-        </w:rPr>
-        <w:t>Shaout</w:t>
-      </w:r>
-      <w:proofErr w:type="spellEnd"/>
-      <w:r>
-        <w:rPr>
-          <w:lang w:val="en-US"/>
-        </w:rPr>
-        <w:t xml:space="preserve"> A and </w:t>
-      </w:r>
-      <w:proofErr w:type="spellStart"/>
-      <w:r>
-        <w:rPr>
-          <w:lang w:val="en-US"/>
-        </w:rPr>
-        <w:t>Awajan</w:t>
-      </w:r>
-      <w:proofErr w:type="spellEnd"/>
-      <w:r>
-        <w:rPr>
-          <w:lang w:val="en-US"/>
-        </w:rPr>
-        <w:t xml:space="preserve"> A 2016. Connected Car Architecture and Virtualization SAE Int. J. </w:t>
-      </w:r>
-      <w:proofErr w:type="spellStart"/>
-      <w:r>
-        <w:rPr>
-          <w:lang w:val="en-US"/>
-        </w:rPr>
-        <w:t>Passeng</w:t>
-      </w:r>
-      <w:proofErr w:type="spellEnd"/>
-      <w:r>
-        <w:rPr>
-          <w:lang w:val="en-US"/>
-        </w:rPr>
-        <w:t xml:space="preserve">. Cars – Electron. </w:t>
-      </w:r>
-      <w:proofErr w:type="spellStart"/>
-      <w:r>
-        <w:rPr>
-          <w:lang w:val="en-US"/>
-        </w:rPr>
-        <w:t>Electr</w:t>
-      </w:r>
-      <w:proofErr w:type="spellEnd"/>
-      <w:r>
-        <w:rPr>
-          <w:lang w:val="en-US"/>
-        </w:rPr>
-        <w:t xml:space="preserve">. Syst. 9(1) p 153-9 </w:t>
-      </w:r>
-      <w:proofErr w:type="spellStart"/>
-      <w:r>
-        <w:rPr>
-          <w:lang w:val="en-US"/>
-        </w:rPr>
-        <w:t>doi</w:t>
-      </w:r>
-      <w:proofErr w:type="spellEnd"/>
-      <w:r>
-        <w:rPr>
-          <w:lang w:val="en-US"/>
-        </w:rPr>
-        <w:t>: 10.4271/2016-01-0081</w:t>
-      </w:r>
-    </w:p>
-    <w:p>
-      <w:pPr>
-        <w:rPr>
-          <w:lang w:val="uk-UA"/>
-        </w:rPr>
-      </w:pPr>
-      <w:r>
-        <w:rPr>
-          <w:lang w:val="en-US"/>
-        </w:rPr>
-        <w:t xml:space="preserve"> [11] </w:t>
-      </w:r>
-      <w:proofErr w:type="spellStart"/>
-      <w:r>
-        <w:rPr>
-          <w:lang w:val="en-US"/>
-        </w:rPr>
-        <w:t>Shadrin</w:t>
-      </w:r>
-      <w:proofErr w:type="spellEnd"/>
-      <w:r>
-        <w:rPr>
-          <w:lang w:val="en-US"/>
-        </w:rPr>
-        <w:t xml:space="preserve"> S and Ivanov A 2016 Algorithm of autonomous vehicle steering system control law estimation while the desired trajectory driving ARPN Journal of Engineering and Applied Sciences 11 #15 p 9312-6</w:t>
+        <w:t>[10] Dakroub H, Shaout A and Awajan A 2016. Connected Car Architecture and Virtualization SAE Int. J. Passeng. Cars – Electron. Electr. Syst. 9(1) p 153-9 doi: 10.4271/2016-01-0081</w:t>
+      </w:r>
+    </w:p>
+    <w:p>
+      <w:pPr>
+        <w:rPr>
+          <w:lang w:val="uk-UA"/>
+        </w:rPr>
+      </w:pPr>
+      <w:r>
+        <w:rPr>
+          <w:lang w:val="en-US"/>
+        </w:rPr>
+        <w:t xml:space="preserve"> [11] Shadrin S and Ivanov A 2016 Algorithm of autonomous vehicle steering system control law estimation while the desired trajectory driving ARPN Journal of Engineering and Applied Sciences 11 #15 p 9312-6</w:t>
       </w:r>
     </w:p>
     <w:sectPr>
@@ -5127,7 +4901,7 @@
 
 <file path=word/comments.xml><?xml version="1.0" encoding="utf-8"?>
 <w:comments xmlns:wpc="http://schemas.microsoft.com/office/word/2010/wordprocessingCanvas" xmlns:mc="http://schemas.openxmlformats.org/markup-compatibility/2006" xmlns:o="urn:schemas-microsoft-com:office:office" xmlns:r="http://schemas.openxmlformats.org/officeDocument/2006/relationships" xmlns:m="http://schemas.openxmlformats.org/officeDocument/2006/math" xmlns:v="urn:schemas-microsoft-com:vml" xmlns:wp14="http://schemas.microsoft.com/office/word/2010/wordprocessingDrawing" xmlns:wp="http://schemas.openxmlformats.org/drawingml/2006/wordprocessingDrawing" xmlns:w10="urn:schemas-microsoft-com:office:word" xmlns:w="http://schemas.openxmlformats.org/wordprocessingml/2006/main" xmlns:w14="http://schemas.microsoft.com/office/word/2010/wordml" xmlns:w15="http://schemas.microsoft.com/office/word/2012/wordml" xmlns:wpg="http://schemas.microsoft.com/office/word/2010/wordprocessingGroup" xmlns:wpi="http://schemas.microsoft.com/office/word/2010/wordprocessingInk" xmlns:wne="http://schemas.microsoft.com/office/word/2006/wordml" xmlns:wps="http://schemas.microsoft.com/office/word/2010/wordprocessingShape" mc:Ignorable="w14 w15 wp14">
-  <w:comment w:id="0" w:author="Dmitry Shpetnyi" w:date="2018-04-02T20:36:00Z" w:initials="DS">
+  <w:comment w:id="1" w:author="Dmitry Shpetnyi" w:date="2018-04-02T20:36:00Z" w:initials="DS">
     <w:p>
       <w:pPr>
         <w:pStyle w:val="CommentText"/>
@@ -5145,77 +4919,7 @@
         <w:rPr>
           <w:lang w:val="en-US"/>
         </w:rPr>
-        <w:t>[</w:t>
-      </w:r>
-      <w:proofErr w:type="spellStart"/>
-      <w:r>
-        <w:rPr>
-          <w:lang w:val="en-US"/>
-        </w:rPr>
-        <w:t>Aubert</w:t>
-      </w:r>
-      <w:proofErr w:type="spellEnd"/>
-      <w:r>
-        <w:rPr>
-          <w:lang w:val="en-US"/>
-        </w:rPr>
-        <w:t xml:space="preserve"> et al, 1990] [</w:t>
-      </w:r>
-      <w:proofErr w:type="spellStart"/>
-      <w:r>
-        <w:rPr>
-          <w:lang w:val="en-US"/>
-        </w:rPr>
-        <w:t>Crisman</w:t>
-      </w:r>
-      <w:proofErr w:type="spellEnd"/>
-      <w:r>
-        <w:rPr>
-          <w:lang w:val="en-US"/>
-        </w:rPr>
-        <w:t xml:space="preserve"> &amp; Thorpe, 1990] [</w:t>
-      </w:r>
-      <w:proofErr w:type="spellStart"/>
-      <w:r>
-        <w:rPr>
-          <w:lang w:val="en-US"/>
-        </w:rPr>
-        <w:t>Dickmanns</w:t>
-      </w:r>
-      <w:proofErr w:type="spellEnd"/>
-      <w:r>
-        <w:rPr>
-          <w:lang w:val="en-US"/>
-        </w:rPr>
-        <w:t xml:space="preserve"> &amp; </w:t>
-      </w:r>
-      <w:proofErr w:type="spellStart"/>
-      <w:r>
-        <w:rPr>
-          <w:lang w:val="en-US"/>
-        </w:rPr>
-        <w:t>Zapp</w:t>
-      </w:r>
-      <w:proofErr w:type="spellEnd"/>
-      <w:r>
-        <w:rPr>
-          <w:lang w:val="en-US"/>
-        </w:rPr>
-        <w:t>, 19871 [</w:t>
-      </w:r>
-      <w:proofErr w:type="spellStart"/>
-      <w:r>
-        <w:rPr>
-          <w:lang w:val="en-US"/>
-        </w:rPr>
-        <w:t>Pomerleau</w:t>
-      </w:r>
-      <w:proofErr w:type="spellEnd"/>
-      <w:r>
-        <w:rPr>
-          <w:lang w:val="en-US"/>
-        </w:rPr>
-        <w:t>, 1990].</w:t>
+        <w:t>[Aubert et al, 1990] [Crisman &amp; Thorpe, 1990] [Dickmanns &amp; Zapp, 19871 [Pomerleau, 1990].</w:t>
       </w:r>
     </w:p>
   </w:comment>
@@ -6286,7 +5990,7 @@
 </file>
 
 <file path=customXml/itemProps1.xml><?xml version="1.0" encoding="utf-8"?>
-<ds:datastoreItem xmlns:ds="http://schemas.openxmlformats.org/officeDocument/2006/customXml" ds:itemID="{510D7C28-AF63-4FEC-AE0A-BBC97F163D83}">
+<ds:datastoreItem xmlns:ds="http://schemas.openxmlformats.org/officeDocument/2006/customXml" ds:itemID="{FA504FBF-E631-4DDF-8CD2-B3772DD67F9C}">
   <ds:schemaRefs>
     <ds:schemaRef ds:uri="http://schemas.openxmlformats.org/officeDocument/2006/bibliography"/>
   </ds:schemaRefs>

</xml_diff>

<commit_message>
add info on computer vision
</commit_message>
<xml_diff>
--- a/Diploma.docx
+++ b/Diploma.docx
@@ -300,25 +300,7 @@
         <w:rPr>
           <w:lang w:val="uk-UA"/>
         </w:rPr>
-        <w:t xml:space="preserve">Магістрант гр. </w:t>
-      </w:r>
-      <w:r>
-        <w:rPr>
-          <w:lang w:val="uk-UA"/>
-        </w:rPr>
-        <w:t>ПЗС</w:t>
-      </w:r>
-      <w:r>
-        <w:rPr>
-          <w:lang w:val="uk-UA"/>
-        </w:rPr>
-        <w:t xml:space="preserve">м-16-1  </w:t>
-      </w:r>
-      <w:r>
-        <w:rPr>
-          <w:lang w:val="uk-UA"/>
-        </w:rPr>
-        <w:t>Шпетний Д.В.</w:t>
+        <w:t>Магістрант гр. ПЗСм-16-1  Шпетний Д.В.</w:t>
       </w:r>
     </w:p>
     <w:p>
@@ -342,13 +324,7 @@
         <w:rPr>
           <w:lang w:val="uk-UA"/>
         </w:rPr>
-        <w:t xml:space="preserve">Керівник роботи   </w:t>
-      </w:r>
-      <w:r>
-        <w:rPr>
-          <w:lang w:val="uk-UA"/>
-        </w:rPr>
-        <w:t>Турута О.П.</w:t>
+        <w:t>Керівник роботи   Турута О.П.</w:t>
       </w:r>
     </w:p>
     <w:p>
@@ -372,13 +348,7 @@
         <w:rPr>
           <w:lang w:val="uk-UA"/>
         </w:rPr>
-        <w:t xml:space="preserve">Рецензент </w:t>
-      </w:r>
-      <w:r>
-        <w:rPr>
-          <w:lang w:val="uk-UA"/>
-        </w:rPr>
-        <w:t>___________________</w:t>
+        <w:t>Рецензент ___________________</w:t>
       </w:r>
     </w:p>
     <w:p>
@@ -402,13 +372,7 @@
         <w:rPr>
           <w:lang w:val="uk-UA"/>
         </w:rPr>
-        <w:t xml:space="preserve">Рецензент </w:t>
-      </w:r>
-      <w:r>
-        <w:rPr>
-          <w:lang w:val="uk-UA"/>
-        </w:rPr>
-        <w:t>___________________</w:t>
+        <w:t>Рецензент ___________________</w:t>
       </w:r>
     </w:p>
     <w:p>
@@ -488,7 +452,7 @@
     </w:p>
     <w:p>
       <w:pPr>
-        <w:pStyle w:val="Title"/>
+        <w:pStyle w:val="a3"/>
         <w:spacing w:line="240" w:lineRule="auto"/>
         <w:jc w:val="left"/>
         <w:rPr>
@@ -500,7 +464,7 @@
     </w:p>
     <w:p>
       <w:pPr>
-        <w:pStyle w:val="Title"/>
+        <w:pStyle w:val="a3"/>
         <w:spacing w:line="240" w:lineRule="auto"/>
         <w:jc w:val="left"/>
         <w:rPr>
@@ -512,7 +476,7 @@
     </w:p>
     <w:p>
       <w:pPr>
-        <w:pStyle w:val="Title"/>
+        <w:pStyle w:val="a3"/>
         <w:spacing w:line="240" w:lineRule="auto"/>
         <w:rPr>
           <w:rFonts w:ascii="Times New Roman" w:hAnsi="Times New Roman"/>
@@ -523,7 +487,7 @@
     </w:p>
     <w:p>
       <w:pPr>
-        <w:pStyle w:val="Title"/>
+        <w:pStyle w:val="a3"/>
         <w:spacing w:line="240" w:lineRule="auto"/>
         <w:rPr>
           <w:rFonts w:ascii="Times New Roman" w:hAnsi="Times New Roman"/>
@@ -537,15 +501,7 @@
           <w:szCs w:val="28"/>
           <w:lang w:val="uk-UA"/>
         </w:rPr>
-        <w:t>2018</w:t>
-      </w:r>
-      <w:r>
-        <w:rPr>
-          <w:rFonts w:ascii="Times New Roman" w:hAnsi="Times New Roman"/>
-          <w:szCs w:val="28"/>
-          <w:lang w:val="uk-UA"/>
-        </w:rPr>
-        <w:t xml:space="preserve"> р.</w:t>
+        <w:t>2018 р.</w:t>
       </w:r>
     </w:p>
     <w:p>
@@ -558,6 +514,9 @@
         </w:rPr>
       </w:pPr>
       <w:r>
+        <w:rPr>
+          <w:lang w:val="uk-UA"/>
+        </w:rPr>
         <w:br w:type="page"/>
       </w:r>
       <w:r>
@@ -781,17 +740,18 @@
           <w:color w:val="FF0000"/>
           <w:sz w:val="28"/>
           <w:szCs w:val="28"/>
-          <w:lang w:val="en-US"/>
-        </w:rPr>
-        <w:t>C</w:t>
+          <w:lang w:val="uk-UA"/>
+        </w:rPr>
+        <w:t>C#</w:t>
       </w:r>
       <w:r>
         <w:rPr>
           <w:color w:val="FF0000"/>
           <w:sz w:val="28"/>
           <w:szCs w:val="28"/>
-        </w:rPr>
-        <w:t>#</w:t>
+          <w:lang w:val="uk-UA"/>
+        </w:rPr>
+        <w:t xml:space="preserve">, </w:t>
       </w:r>
       <w:r>
         <w:rPr>
@@ -800,33 +760,7 @@
           <w:szCs w:val="28"/>
           <w:lang w:val="uk-UA"/>
         </w:rPr>
-        <w:t xml:space="preserve">, </w:t>
-      </w:r>
-      <w:r>
-        <w:rPr>
-          <w:color w:val="FF0000"/>
-          <w:sz w:val="28"/>
-          <w:szCs w:val="28"/>
-          <w:lang w:val="en-US"/>
-        </w:rPr>
-        <w:t>Unity</w:t>
-      </w:r>
-      <w:r>
-        <w:rPr>
-          <w:color w:val="FF0000"/>
-          <w:sz w:val="28"/>
-          <w:szCs w:val="28"/>
-        </w:rPr>
-        <w:t xml:space="preserve">, </w:t>
-      </w:r>
-      <w:r>
-        <w:rPr>
-          <w:color w:val="FF0000"/>
-          <w:sz w:val="28"/>
-          <w:szCs w:val="28"/>
-          <w:lang w:val="en-US"/>
-        </w:rPr>
-        <w:t>Python</w:t>
+        <w:t>Unity, Python</w:t>
       </w:r>
       <w:r>
         <w:rPr>
@@ -1062,6 +996,7 @@
         <w:jc w:val="center"/>
         <w:rPr>
           <w:b/>
+          <w:lang w:val="uk-UA"/>
         </w:rPr>
       </w:pPr>
       <w:r>
@@ -1070,13 +1005,7 @@
           <w:lang w:val="uk-UA"/>
         </w:rPr>
         <w:lastRenderedPageBreak/>
-        <w:t>ЗМІСТ</w:t>
-      </w:r>
-      <w:r>
-        <w:rPr>
-          <w:b/>
-        </w:rPr>
-        <w:t xml:space="preserve"> (ШРИИИИФТ)</w:t>
+        <w:t>ЗМІСТ (ШРИИИИФТ)</w:t>
       </w:r>
     </w:p>
     <w:p>
@@ -1539,6 +1468,7 @@
         <w:rPr>
           <w:sz w:val="24"/>
           <w:szCs w:val="24"/>
+          <w:lang w:val="uk-UA"/>
         </w:rPr>
       </w:pPr>
       <w:r>
@@ -1565,14 +1495,20 @@
         <w:spacing w:after="160" w:line="259" w:lineRule="auto"/>
         <w:ind w:firstLine="0"/>
         <w:jc w:val="left"/>
-      </w:pPr>
-      <w:r>
+        <w:rPr>
+          <w:lang w:val="uk-UA"/>
+        </w:rPr>
+      </w:pPr>
+      <w:r>
+        <w:rPr>
+          <w:lang w:val="uk-UA"/>
+        </w:rPr>
         <w:br w:type="page"/>
       </w:r>
     </w:p>
     <w:p>
       <w:pPr>
-        <w:pStyle w:val="Heading1"/>
+        <w:pStyle w:val="1"/>
       </w:pPr>
       <w:r>
         <w:lastRenderedPageBreak/>
@@ -1606,6 +1542,7 @@
       <w:r>
         <w:rPr>
           <w:szCs w:val="28"/>
+          <w:lang w:val="uk-UA"/>
         </w:rPr>
         <w:t xml:space="preserve">Людство завжди прагне до автоматизації повсякденних завдань. </w:t>
       </w:r>
@@ -1621,13 +1558,7 @@
           <w:szCs w:val="28"/>
           <w:lang w:val="uk-UA"/>
         </w:rPr>
-        <w:t xml:space="preserve">ристування індивідуальними засобами транспорту для багатьох є необхідністю. Розробники автомобілів ставлять за одну з найважливіших цілей підвищення комфорту та </w:t>
-      </w:r>
-      <w:r>
-        <w:rPr>
-          <w:szCs w:val="28"/>
-        </w:rPr>
-        <w:t>безпеки керування. Для цього постійно ведуться роботи над покращенням систем контролю та створення автоматичних допоміжних систем для водія (адаптивне керування, режими круїзної подорожі та інше).</w:t>
+        <w:t>ристування індивідуальними засобами транспорту для багатьох є необхідністю. Розробники автомобілів ставлять за одну з найважливіших цілей підвищення комфорту та безпеки керування. Для цього постійно ведуться роботи над покращенням систем контролю та створення автоматичних допоміжних систем для водія (адаптивне керування, режими круїзної подорожі та інше).</w:t>
       </w:r>
       <w:r>
         <w:rPr>
@@ -1648,6 +1579,7 @@
       <w:r>
         <w:rPr>
           <w:szCs w:val="28"/>
+          <w:lang w:val="uk-UA"/>
         </w:rPr>
         <w:t xml:space="preserve">Наступним етапом автоматизації стає усунення водія як основного центру виконування механічних дій для керування автомобілем і перетворення його ролі на контролюючу та спрямовуючу – задання маршруту, обрання типу пересування (пріоритет швидкості, комфорту, безпеки тощо) та вибір інших параметрів вищого рівня абстракції. </w:t>
       </w:r>
@@ -1698,67 +1630,9 @@
       <w:r>
         <w:rPr>
           <w:szCs w:val="28"/>
-        </w:rPr>
-        <w:t>Toyota</w:t>
-      </w:r>
-      <w:r>
-        <w:rPr>
-          <w:szCs w:val="28"/>
-          <w:lang w:val="uk-UA"/>
-        </w:rPr>
-        <w:t xml:space="preserve">, </w:t>
-      </w:r>
-      <w:r>
-        <w:rPr>
-          <w:szCs w:val="28"/>
-        </w:rPr>
-        <w:t>Ford</w:t>
-      </w:r>
-      <w:r>
-        <w:rPr>
-          <w:szCs w:val="28"/>
-          <w:lang w:val="uk-UA"/>
-        </w:rPr>
-        <w:t xml:space="preserve">, </w:t>
-      </w:r>
-      <w:r>
-        <w:rPr>
-          <w:szCs w:val="28"/>
-        </w:rPr>
-        <w:t>Volkswagen</w:t>
-      </w:r>
-      <w:r>
-        <w:rPr>
-          <w:szCs w:val="28"/>
-          <w:lang w:val="uk-UA"/>
-        </w:rPr>
-        <w:t xml:space="preserve">, </w:t>
-      </w:r>
-      <w:r>
-        <w:rPr>
-          <w:szCs w:val="28"/>
-        </w:rPr>
-        <w:t>Tesla</w:t>
-      </w:r>
-      <w:r>
-        <w:rPr>
-          <w:szCs w:val="28"/>
-          <w:lang w:val="uk-UA"/>
-        </w:rPr>
-        <w:t xml:space="preserve"> </w:t>
-      </w:r>
-      <w:r>
-        <w:rPr>
-          <w:szCs w:val="28"/>
-        </w:rPr>
-        <w:t>Motors</w:t>
-      </w:r>
-      <w:r>
-        <w:rPr>
-          <w:szCs w:val="28"/>
-          <w:lang w:val="uk-UA"/>
-        </w:rPr>
-        <w:t xml:space="preserve">) та гіганти розробки </w:t>
+          <w:lang w:val="uk-UA"/>
+        </w:rPr>
+        <w:t xml:space="preserve">Toyota, Ford, Volkswagen, Tesla Motors) та гіганти розробки </w:t>
       </w:r>
       <w:r>
         <w:rPr>
@@ -1766,49 +1640,19 @@
           <w:lang w:val="uk-UA"/>
         </w:rPr>
         <w:lastRenderedPageBreak/>
-        <w:t>програмного забезпечення (</w:t>
-      </w:r>
-      <w:r>
-        <w:rPr>
-          <w:szCs w:val="28"/>
-        </w:rPr>
-        <w:t>Google</w:t>
-      </w:r>
-      <w:r>
-        <w:rPr>
-          <w:szCs w:val="28"/>
-          <w:lang w:val="uk-UA"/>
-        </w:rPr>
-        <w:t xml:space="preserve">, </w:t>
-      </w:r>
-      <w:r>
-        <w:rPr>
-          <w:szCs w:val="28"/>
-        </w:rPr>
-        <w:t>Samsung</w:t>
-      </w:r>
-      <w:r>
-        <w:rPr>
-          <w:szCs w:val="28"/>
-          <w:lang w:val="uk-UA"/>
-        </w:rPr>
-        <w:t xml:space="preserve">, </w:t>
-      </w:r>
-      <w:r>
-        <w:rPr>
-          <w:szCs w:val="28"/>
-        </w:rPr>
-        <w:t>N</w:t>
-      </w:r>
-      <w:r>
-        <w:rPr>
-          <w:szCs w:val="28"/>
+        <w:t>програмного забезпечення (Google, Samsung, N</w:t>
+      </w:r>
+      <w:r>
+        <w:rPr>
+          <w:szCs w:val="28"/>
+          <w:lang w:val="uk-UA"/>
         </w:rPr>
         <w:t>v</w:t>
       </w:r>
       <w:r>
         <w:rPr>
           <w:szCs w:val="28"/>
+          <w:lang w:val="uk-UA"/>
         </w:rPr>
         <w:t>idia</w:t>
       </w:r>
@@ -1824,13 +1668,7 @@
           <w:szCs w:val="28"/>
           <w:lang w:val="uk-UA"/>
         </w:rPr>
-        <w:t xml:space="preserve">). </w:t>
-      </w:r>
-      <w:r>
-        <w:rPr>
-          <w:szCs w:val="28"/>
-        </w:rPr>
-        <w:t xml:space="preserve">Однак результати їх роботи не можуть бути використаними у серійних автомобілях </w:t>
+        <w:t xml:space="preserve">). Однак результати їх роботи не можуть бути використаними у серійних автомобілях </w:t>
       </w:r>
       <w:r>
         <w:rPr>
@@ -1842,6 +1680,7 @@
       <w:r>
         <w:rPr>
           <w:szCs w:val="28"/>
+          <w:lang w:val="uk-UA"/>
         </w:rPr>
         <w:t>зараз у зв’язку з юридичними складностями та неповноцінністю систем.</w:t>
       </w:r>
@@ -1858,11 +1697,13 @@
         <w:ind w:firstLine="709"/>
         <w:rPr>
           <w:szCs w:val="28"/>
-        </w:rPr>
-      </w:pPr>
-      <w:r>
-        <w:rPr>
-          <w:szCs w:val="28"/>
+          <w:lang w:val="uk-UA"/>
+        </w:rPr>
+      </w:pPr>
+      <w:r>
+        <w:rPr>
+          <w:szCs w:val="28"/>
+          <w:lang w:val="uk-UA"/>
         </w:rPr>
         <w:t xml:space="preserve">Основні проблеми у дослідженні автономного пересування у мережах міста є безпосередньо неможливість навчати і тестувати систему фізично у самому місті. Підготовка та операція навіть над єдиним екземпляром автомобілю потребує значних кошт та кваліфікацій у суміжних областях діяльності, що є неможливим для невеликих груп дослідників. Один екземпляр автомобілю надає недостатньо даних для збору та обробки необхідних для покриття усіх крайових сценаріїв. Це стає очевидним навіть при типово алгоритмічному підході до задачі, не кажучи про більш вимогливу до кількості </w:t>
       </w:r>
@@ -1876,6 +1717,7 @@
       <w:r>
         <w:rPr>
           <w:szCs w:val="28"/>
+          <w:lang w:val="uk-UA"/>
         </w:rPr>
         <w:t>концепцію машинного навчання.</w:t>
       </w:r>
@@ -1893,16 +1735,7 @@
           <w:szCs w:val="28"/>
           <w:lang w:val="uk-UA"/>
         </w:rPr>
-        <w:t>Тематика автономного автомобілю поєдн</w:t>
-      </w:r>
-      <w:bookmarkStart w:id="0" w:name="_GoBack"/>
-      <w:bookmarkEnd w:id="0"/>
-      <w:r>
-        <w:rPr>
-          <w:szCs w:val="28"/>
-          <w:lang w:val="uk-UA"/>
-        </w:rPr>
-        <w:t>ує такі сфери науки як машинний зір, машинне навчання, робототехніку та інше, що робить складними комплексні дослідження у даному питанні. Але така складова наукових галузей дослідження також є перспективною з точки зору актуальності новітніх концепцій та поточних досліджень. Тобто існує наукова база</w:t>
+        <w:t>Тематика автономного автомобілю поєднує такі сфери науки як машинний зір, машинне навчання, робототехніку та інше, що робить складними комплексні дослідження у даному питанні. Але така складова наукових галузей дослідження також є перспективною з точки зору актуальності новітніх концепцій та поточних досліджень. Тобто існує наукова база</w:t>
       </w:r>
       <w:r>
         <w:rPr>
@@ -1933,38 +1766,23 @@
         <w:ind w:firstLine="709"/>
         <w:rPr>
           <w:szCs w:val="28"/>
-        </w:rPr>
-      </w:pPr>
-      <w:r>
-        <w:rPr>
-          <w:szCs w:val="28"/>
-        </w:rPr>
-        <w:t xml:space="preserve">Метою роботи є </w:t>
-      </w:r>
-      <w:r>
-        <w:rPr>
-          <w:szCs w:val="28"/>
-        </w:rPr>
-        <w:t xml:space="preserve">дослідження існуючих систем автономного пересування, транспорту та прийняття рішень задля </w:t>
-      </w:r>
-      <w:r>
-        <w:rPr>
-          <w:szCs w:val="28"/>
-        </w:rPr>
-        <w:t xml:space="preserve">покращення існуючих способів аналізу дорожньо-транспортної ситуації у системах автономного автомобілю завдяки </w:t>
-      </w:r>
-      <w:r>
-        <w:rPr>
-          <w:szCs w:val="28"/>
+          <w:lang w:val="uk-UA"/>
+        </w:rPr>
+      </w:pPr>
+      <w:r>
+        <w:rPr>
+          <w:szCs w:val="28"/>
+          <w:lang w:val="uk-UA"/>
+        </w:rPr>
+        <w:t xml:space="preserve">Метою роботи є дослідження існуючих систем автономного пересування, транспорту та прийняття рішень задля покращення існуючих способів аналізу дорожньо-транспортної ситуації у системах автономного автомобілю завдяки </w:t>
+      </w:r>
+      <w:r>
+        <w:rPr>
+          <w:szCs w:val="28"/>
+          <w:lang w:val="uk-UA"/>
         </w:rPr>
         <w:lastRenderedPageBreak/>
-        <w:t>використання додаткових груп сенсорів та новаторських підходів у аналізі сукупності даних.</w:t>
-      </w:r>
-      <w:r>
-        <w:rPr>
-          <w:szCs w:val="28"/>
-        </w:rPr>
-        <w:t xml:space="preserve"> </w:t>
+        <w:t xml:space="preserve">використання додаткових груп сенсорів та новаторських підходів у аналізі сукупності даних. </w:t>
       </w:r>
       <w:r>
         <w:rPr>
@@ -1976,6 +1794,7 @@
       <w:r>
         <w:rPr>
           <w:szCs w:val="28"/>
+          <w:lang w:val="uk-UA"/>
         </w:rPr>
         <w:t xml:space="preserve"> дослідження оптимального середовища та технологій для подальшої роботи над </w:t>
       </w:r>
@@ -1989,14 +1808,9 @@
       <w:r>
         <w:rPr>
           <w:szCs w:val="28"/>
-        </w:rPr>
-        <w:t xml:space="preserve"> </w:t>
-      </w:r>
-      <w:r>
-        <w:rPr>
-          <w:szCs w:val="28"/>
-        </w:rPr>
-        <w:t>дослідження</w:t>
+          <w:lang w:val="uk-UA"/>
+        </w:rPr>
+        <w:t xml:space="preserve"> дослідження</w:t>
       </w:r>
       <w:r>
         <w:rPr>
@@ -2008,6 +1822,7 @@
       <w:r>
         <w:rPr>
           <w:szCs w:val="28"/>
+          <w:lang w:val="uk-UA"/>
         </w:rPr>
         <w:t>.</w:t>
       </w:r>
@@ -2017,11 +1832,13 @@
         <w:ind w:firstLine="709"/>
         <w:rPr>
           <w:szCs w:val="28"/>
-        </w:rPr>
-      </w:pPr>
-      <w:r>
-        <w:rPr>
-          <w:szCs w:val="28"/>
+          <w:lang w:val="uk-UA"/>
+        </w:rPr>
+      </w:pPr>
+      <w:r>
+        <w:rPr>
+          <w:szCs w:val="28"/>
+          <w:lang w:val="uk-UA"/>
         </w:rPr>
         <w:t>Інтеграція систем автоматичного керування є небезпечною у першу чергу завдяки тому що неможливо передбачити та опрацювати усі сценарії поведінки звичним алгоритмічним шляхом, тому є раціональним використовувати деякі практики машинного навчання та впровадження базових концепцій штучного інтелекту, які сформують модель поведінки, що емулює дії професійного водія.</w:t>
       </w:r>
@@ -2031,11 +1848,13 @@
         <w:ind w:firstLine="709"/>
         <w:rPr>
           <w:szCs w:val="28"/>
-        </w:rPr>
-      </w:pPr>
-      <w:r>
-        <w:rPr>
-          <w:szCs w:val="28"/>
+          <w:lang w:val="uk-UA"/>
+        </w:rPr>
+      </w:pPr>
+      <w:r>
+        <w:rPr>
+          <w:szCs w:val="28"/>
+          <w:lang w:val="uk-UA"/>
         </w:rPr>
         <w:t>Об’єктом дослідження є автономний автомобіль та створена програмна симуляція обраних транспортних ситуацій. У ході дослідження були використані емпіричні, експериментальні методи дослідження у сукупності з абстрактно-формальним моделюванням середовища. Отримані результати удосконалюють роботу аналогічних систем контролю та аналізу середовища згідно обраним формальним критеріям. Дані наукові інновації можуть бути використаними для поліпшення існуючих систем аналізу та прийняття рішень у автоматизації керування, або інтегровані у автомобільні допоміжні підсистеми контролю та аналізу руху.</w:t>
       </w:r>
@@ -2058,7 +1877,7 @@
     </w:p>
     <w:p>
       <w:pPr>
-        <w:pStyle w:val="Heading1"/>
+        <w:pStyle w:val="1"/>
       </w:pPr>
       <w:r>
         <w:lastRenderedPageBreak/>
@@ -2067,7 +1886,7 @@
     </w:p>
     <w:p>
       <w:pPr>
-        <w:pStyle w:val="Heading2"/>
+        <w:pStyle w:val="2"/>
         <w:rPr>
           <w:lang w:val="uk-UA"/>
         </w:rPr>
@@ -2102,20 +1921,15 @@
         <w:ind w:firstLine="709"/>
         <w:rPr>
           <w:szCs w:val="28"/>
-        </w:rPr>
-      </w:pPr>
-      <w:r>
-        <w:rPr>
-          <w:szCs w:val="28"/>
-          <w:lang w:val="uk-UA"/>
-        </w:rPr>
-        <w:t xml:space="preserve">Автономний автомобіль складається з безпосередньо транспортного засобу, який виконує роль основної платформи, комплексу сенсорів різного типу та програмної системи, що виконує роль агрегатору даних та приймає рішення на базі наявних даних [1]. </w:t>
-      </w:r>
-      <w:r>
-        <w:rPr>
-          <w:szCs w:val="28"/>
-        </w:rPr>
-        <w:t>Приклад такого транспортного комплексу наведений у схематичному вигляді на рисунку 1.1.</w:t>
+          <w:lang w:val="uk-UA"/>
+        </w:rPr>
+      </w:pPr>
+      <w:r>
+        <w:rPr>
+          <w:szCs w:val="28"/>
+          <w:lang w:val="uk-UA"/>
+        </w:rPr>
+        <w:t>Автономний автомобіль складається з безпосередньо транспортного засобу, який виконує роль основної платформи, комплексу сенсорів різного типу та програмної системи, що виконує роль агрегатору даних та приймає рішення на базі наявних даних [1]. Приклад такого транспортного комплексу наведений у схематичному вигляді на рисунку 1.1.</w:t>
       </w:r>
     </w:p>
     <w:p>
@@ -2123,6 +1937,7 @@
         <w:ind w:firstLine="709"/>
         <w:rPr>
           <w:szCs w:val="28"/>
+          <w:lang w:val="uk-UA"/>
         </w:rPr>
       </w:pPr>
     </w:p>
@@ -2132,12 +1947,14 @@
         <w:jc w:val="center"/>
         <w:rPr>
           <w:szCs w:val="28"/>
+          <w:lang w:val="uk-UA"/>
         </w:rPr>
       </w:pPr>
       <w:r>
         <w:rPr>
           <w:noProof/>
           <w:szCs w:val="28"/>
+          <w:lang w:val="uk-UA" w:eastAsia="en-US"/>
         </w:rPr>
         <w:drawing>
           <wp:inline distT="0" distB="0" distL="0" distR="0" wp14:anchorId="5986E9F4" wp14:editId="27CA28CF">
@@ -2188,11 +2005,13 @@
         <w:jc w:val="center"/>
         <w:rPr>
           <w:szCs w:val="28"/>
-        </w:rPr>
-      </w:pPr>
-      <w:r>
-        <w:rPr>
-          <w:szCs w:val="28"/>
+          <w:lang w:val="uk-UA"/>
+        </w:rPr>
+      </w:pPr>
+      <w:r>
+        <w:rPr>
+          <w:szCs w:val="28"/>
+          <w:lang w:val="uk-UA"/>
         </w:rPr>
         <w:t>Рисунок 1.1 – Схематичний приклад автономного автомобілю</w:t>
       </w:r>
@@ -2202,6 +2021,7 @@
         <w:ind w:firstLine="709"/>
         <w:rPr>
           <w:szCs w:val="28"/>
+          <w:lang w:val="uk-UA"/>
         </w:rPr>
       </w:pPr>
     </w:p>
@@ -2210,17 +2030,20 @@
         <w:ind w:firstLine="709"/>
         <w:rPr>
           <w:szCs w:val="28"/>
-        </w:rPr>
-      </w:pPr>
-      <w:r>
-        <w:rPr>
-          <w:szCs w:val="28"/>
+          <w:lang w:val="uk-UA"/>
+        </w:rPr>
+      </w:pPr>
+      <w:r>
+        <w:rPr>
+          <w:szCs w:val="28"/>
+          <w:lang w:val="uk-UA"/>
         </w:rPr>
         <w:t xml:space="preserve">Традиційним підходом до вибору сенсорів є наявність камер та візуальних сенсорів різного формату, що надають недостовірні дані по окремості, але їх </w:t>
       </w:r>
       <w:r>
         <w:rPr>
           <w:szCs w:val="28"/>
+          <w:lang w:val="uk-UA"/>
         </w:rPr>
         <w:lastRenderedPageBreak/>
         <w:t>сукупність дозволяє відтворити більш дійсний склад речей. Розглянемо наявні сенсори та їх можливості у контексті аналізу дорожньо-транспортної ситуації.</w:t>
@@ -2231,11 +2054,13 @@
         <w:ind w:firstLine="709"/>
         <w:rPr>
           <w:szCs w:val="28"/>
-        </w:rPr>
-      </w:pPr>
-      <w:r>
-        <w:rPr>
-          <w:szCs w:val="28"/>
+          <w:lang w:val="uk-UA"/>
+        </w:rPr>
+      </w:pPr>
+      <w:r>
+        <w:rPr>
+          <w:szCs w:val="28"/>
+          <w:lang w:val="uk-UA"/>
         </w:rPr>
         <w:t>Предметна область розробки знаходиться на перетині галузей робототехніки,  прийняття рішення, комп’ютерного зору, машинного навчання. У даному дослідженні зроблений акцент на програмних системах, тому деякі деталі з інших галузей подані у спрощеному вигляді або не розглядаються взагалі.</w:t>
       </w:r>
@@ -2245,25 +2070,15 @@
         <w:ind w:firstLine="709"/>
         <w:rPr>
           <w:szCs w:val="28"/>
-        </w:rPr>
-      </w:pPr>
-      <w:r>
-        <w:rPr>
-          <w:szCs w:val="28"/>
-        </w:rPr>
-        <w:t>Типовий склад сенсорів у автономному транспортному засобі</w:t>
-      </w:r>
-      <w:r>
-        <w:rPr>
-          <w:szCs w:val="28"/>
-        </w:rPr>
-        <w:t xml:space="preserve"> [1]</w:t>
-      </w:r>
-      <w:r>
-        <w:rPr>
-          <w:szCs w:val="28"/>
-        </w:rPr>
-        <w:t xml:space="preserve"> поданий на рисунку 1.2 у схематичному форматі.</w:t>
+          <w:lang w:val="uk-UA"/>
+        </w:rPr>
+      </w:pPr>
+      <w:r>
+        <w:rPr>
+          <w:szCs w:val="28"/>
+          <w:lang w:val="uk-UA"/>
+        </w:rPr>
+        <w:t>Типовий склад сенсорів у автономному транспортному засобі [1] поданий на рисунку 1.2 у схематичному форматі.</w:t>
       </w:r>
     </w:p>
     <w:p>
@@ -2272,12 +2087,14 @@
         <w:jc w:val="center"/>
         <w:rPr>
           <w:szCs w:val="28"/>
+          <w:lang w:val="uk-UA"/>
         </w:rPr>
       </w:pPr>
       <w:r>
         <w:rPr>
           <w:noProof/>
           <w:szCs w:val="28"/>
+          <w:lang w:val="uk-UA" w:eastAsia="en-US"/>
         </w:rPr>
         <w:drawing>
           <wp:inline distT="0" distB="0" distL="0" distR="0" wp14:anchorId="118C47A5" wp14:editId="4DA5527E">
@@ -2328,11 +2145,13 @@
         <w:jc w:val="center"/>
         <w:rPr>
           <w:szCs w:val="28"/>
-        </w:rPr>
-      </w:pPr>
-      <w:r>
-        <w:rPr>
-          <w:szCs w:val="28"/>
+          <w:lang w:val="uk-UA"/>
+        </w:rPr>
+      </w:pPr>
+      <w:r>
+        <w:rPr>
+          <w:szCs w:val="28"/>
+          <w:lang w:val="uk-UA"/>
         </w:rPr>
         <w:t>Рисунок 1.2 – Детектори автономного автомобіля</w:t>
       </w:r>
@@ -2342,6 +2161,7 @@
         <w:ind w:firstLine="709"/>
         <w:rPr>
           <w:szCs w:val="28"/>
+          <w:lang w:val="uk-UA"/>
         </w:rPr>
       </w:pPr>
     </w:p>
@@ -2350,18 +2170,20 @@
         <w:ind w:firstLine="709"/>
         <w:rPr>
           <w:szCs w:val="28"/>
-        </w:rPr>
-      </w:pPr>
-      <w:r>
-        <w:rPr>
-          <w:szCs w:val="28"/>
+          <w:lang w:val="uk-UA"/>
+        </w:rPr>
+      </w:pPr>
+      <w:r>
+        <w:rPr>
+          <w:szCs w:val="28"/>
+          <w:lang w:val="uk-UA"/>
         </w:rPr>
         <w:t>Загалом, можна виділити основні класи проблем, що вирішує кожен с датчиків:</w:t>
       </w:r>
     </w:p>
     <w:p>
       <w:pPr>
-        <w:pStyle w:val="ListParagraph"/>
+        <w:pStyle w:val="ad"/>
         <w:numPr>
           <w:ilvl w:val="0"/>
           <w:numId w:val="1"/>
@@ -2381,63 +2203,12 @@
           <w:sz w:val="28"/>
           <w:szCs w:val="28"/>
         </w:rPr>
-        <w:t xml:space="preserve">критичні ситуації </w:t>
-      </w:r>
-      <w:r>
-        <w:rPr>
-          <w:rFonts w:ascii="Times New Roman" w:hAnsi="Times New Roman"/>
-          <w:sz w:val="28"/>
-          <w:szCs w:val="28"/>
-        </w:rPr>
-        <w:t>–</w:t>
-      </w:r>
-      <w:r>
-        <w:rPr>
-          <w:rFonts w:ascii="Times New Roman" w:hAnsi="Times New Roman"/>
-          <w:sz w:val="28"/>
-          <w:szCs w:val="28"/>
-        </w:rPr>
-        <w:t xml:space="preserve"> </w:t>
-      </w:r>
-      <w:r>
-        <w:rPr>
-          <w:rFonts w:ascii="Times New Roman" w:hAnsi="Times New Roman"/>
-          <w:sz w:val="28"/>
-          <w:szCs w:val="28"/>
-          <w:lang w:val="en-US"/>
-        </w:rPr>
-        <w:t>LIDAR</w:t>
-      </w:r>
-      <w:r>
-        <w:rPr>
-          <w:rFonts w:ascii="Times New Roman" w:hAnsi="Times New Roman"/>
-          <w:sz w:val="28"/>
-          <w:szCs w:val="28"/>
-          <w:lang w:val="ru-RU"/>
-        </w:rPr>
-        <w:t xml:space="preserve">, </w:t>
-      </w:r>
-      <w:r>
-        <w:rPr>
-          <w:rFonts w:ascii="Times New Roman" w:hAnsi="Times New Roman"/>
-          <w:sz w:val="28"/>
-          <w:szCs w:val="28"/>
-          <w:lang w:val="ru-RU"/>
-        </w:rPr>
-        <w:t xml:space="preserve">камера, допоміжні радари короткого радіусу дії. </w:t>
-      </w:r>
-      <w:r>
-        <w:rPr>
-          <w:rFonts w:ascii="Times New Roman" w:hAnsi="Times New Roman"/>
-          <w:sz w:val="28"/>
-          <w:szCs w:val="28"/>
-        </w:rPr>
-        <w:t xml:space="preserve">До таких ситуацій переважно входять виявлення аномальної поведінки пішоходів або інших динамічних агентів на дорозі таких як автомобілів, тварин, падаючих гілок чи каменів. </w:t>
-      </w:r>
-    </w:p>
-    <w:p>
-      <w:pPr>
-        <w:pStyle w:val="ListParagraph"/>
+        <w:t xml:space="preserve">критичні ситуації – LIDAR, камера, допоміжні радари короткого радіусу дії. До таких ситуацій переважно входять виявлення аномальної поведінки пішоходів або інших динамічних агентів на дорозі таких як автомобілів, тварин, падаючих гілок чи каменів. </w:t>
+      </w:r>
+    </w:p>
+    <w:p>
+      <w:pPr>
+        <w:pStyle w:val="ad"/>
         <w:numPr>
           <w:ilvl w:val="0"/>
           <w:numId w:val="1"/>
@@ -2463,7 +2234,7 @@
     </w:p>
     <w:p>
       <w:pPr>
-        <w:pStyle w:val="ListParagraph"/>
+        <w:pStyle w:val="ad"/>
         <w:numPr>
           <w:ilvl w:val="0"/>
           <w:numId w:val="1"/>
@@ -2491,32 +2262,18 @@
         <w:ind w:firstLine="576"/>
         <w:rPr>
           <w:szCs w:val="28"/>
-        </w:rPr>
-      </w:pPr>
-      <w:r>
-        <w:rPr>
-          <w:szCs w:val="28"/>
-          <w:lang w:val="en-US"/>
-        </w:rPr>
-        <w:t>LIDAR</w:t>
-      </w:r>
-      <w:r>
-        <w:rPr>
-          <w:szCs w:val="28"/>
-          <w:lang w:val="uk-UA"/>
-        </w:rPr>
-        <w:t xml:space="preserve"> (</w:t>
-      </w:r>
-      <w:r>
-        <w:rPr>
-          <w:szCs w:val="28"/>
-          <w:lang w:val="en-US"/>
-        </w:rPr>
-        <w:t>Light</w:t>
-      </w:r>
-      <w:r>
-        <w:rPr>
-          <w:szCs w:val="28"/>
+          <w:lang w:val="uk-UA"/>
+        </w:rPr>
+      </w:pPr>
+      <w:r>
+        <w:rPr>
+          <w:szCs w:val="28"/>
+          <w:lang w:val="uk-UA"/>
+        </w:rPr>
+        <w:t>LIDAR (Light Identification, Detection and Ranging) – це технологія отримання та обробки інформації про віддалені об'єкти за допомогою активних оптичних систем, що використовують явища відбиття світла і його розсіювання в прозорих і напівпрозорих середовищах.</w:t>
+      </w:r>
+      <w:r>
+        <w:rPr>
           <w:lang w:val="uk-UA"/>
         </w:rPr>
         <w:t xml:space="preserve"> </w:t>
@@ -2524,82 +2281,9 @@
       <w:r>
         <w:rPr>
           <w:szCs w:val="28"/>
-          <w:lang w:val="en-US"/>
-        </w:rPr>
-        <w:t>Identification</w:t>
-      </w:r>
-      <w:r>
-        <w:rPr>
-          <w:szCs w:val="28"/>
-          <w:lang w:val="uk-UA"/>
-        </w:rPr>
-        <w:t xml:space="preserve">, </w:t>
-      </w:r>
-      <w:r>
-        <w:rPr>
-          <w:szCs w:val="28"/>
-          <w:lang w:val="en-US"/>
-        </w:rPr>
-        <w:t>Detection</w:t>
-      </w:r>
-      <w:r>
-        <w:rPr>
-          <w:szCs w:val="28"/>
-          <w:lang w:val="uk-UA"/>
-        </w:rPr>
-        <w:t xml:space="preserve"> </w:t>
-      </w:r>
-      <w:r>
-        <w:rPr>
-          <w:szCs w:val="28"/>
-          <w:lang w:val="en-US"/>
-        </w:rPr>
-        <w:t>and</w:t>
-      </w:r>
-      <w:r>
-        <w:rPr>
-          <w:szCs w:val="28"/>
-          <w:lang w:val="uk-UA"/>
-        </w:rPr>
-        <w:t xml:space="preserve"> </w:t>
-      </w:r>
-      <w:r>
-        <w:rPr>
-          <w:szCs w:val="28"/>
-          <w:lang w:val="en-US"/>
-        </w:rPr>
-        <w:t>Ranging</w:t>
-      </w:r>
-      <w:r>
-        <w:rPr>
-          <w:szCs w:val="28"/>
-          <w:lang w:val="uk-UA"/>
-        </w:rPr>
-        <w:t>) – це технологія отримання та обробки інформації про віддалені об'єкти за допомогою активних оптичних систем, що використовують явища відбиття світла і його розсіювання в прозорих і напівпрозорих середовищах.</w:t>
-      </w:r>
-      <w:r>
-        <w:rPr>
-          <w:lang w:val="uk-UA"/>
-        </w:rPr>
-        <w:t xml:space="preserve"> </w:t>
-      </w:r>
-      <w:r>
-        <w:rPr>
-          <w:szCs w:val="28"/>
-        </w:rPr>
-        <w:t>Скануючі лідари в системах машинного зору формують двовимірну або тривимірну картину навколишнього простору</w:t>
-      </w:r>
-      <w:r>
-        <w:rPr>
-          <w:szCs w:val="28"/>
-        </w:rPr>
-        <w:t xml:space="preserve"> </w:t>
-      </w:r>
-      <w:r>
-        <w:rPr>
-          <w:szCs w:val="28"/>
-        </w:rPr>
-        <w:t>[2].</w:t>
+          <w:lang w:val="uk-UA"/>
+        </w:rPr>
+        <w:t>Скануючі лідари в системах машинного зору формують двовимірну або тривимірну картину навколишнього простору [2].</w:t>
       </w:r>
     </w:p>
     <w:p>
@@ -2607,19 +2291,15 @@
         <w:ind w:firstLine="576"/>
         <w:rPr>
           <w:szCs w:val="28"/>
-        </w:rPr>
-      </w:pPr>
-      <w:r>
-        <w:rPr>
-          <w:szCs w:val="28"/>
-        </w:rPr>
-        <w:t xml:space="preserve">Ключовими  </w:t>
-      </w:r>
-      <w:r>
-        <w:rPr>
-          <w:szCs w:val="28"/>
-        </w:rPr>
-        <w:t>з точки зору проектування автономного автомобілю є питання використання даних з сенсорів у реальному-часі, що накладає певні обмеження до складності та оптимізації обчислень. Одними з систем такого роду є комп’ютерні ігри, які можуть складати базу оточення для дослідницьких робот з візуальним зображенням [3].</w:t>
+          <w:lang w:val="uk-UA"/>
+        </w:rPr>
+      </w:pPr>
+      <w:r>
+        <w:rPr>
+          <w:szCs w:val="28"/>
+          <w:lang w:val="uk-UA"/>
+        </w:rPr>
+        <w:t>Ключовими з точки зору проектування автономного автомобілю є питання використання даних з сенсорів у реальному-часі, що накладає певні обмеження до складності та оптимізації обчислень. Одними з систем такого роду є комп’ютерні ігри, які можуть складати базу оточення для дослідницьких робот з візуальним зображенням [3].</w:t>
       </w:r>
     </w:p>
     <w:p>
@@ -2627,19 +2307,15 @@
         <w:ind w:firstLine="576"/>
         <w:rPr>
           <w:szCs w:val="28"/>
-        </w:rPr>
-      </w:pPr>
-      <w:r>
-        <w:rPr>
-          <w:szCs w:val="28"/>
-        </w:rPr>
-        <w:t>Окрім безпосередньо потоку інформації також необхідно обробляти його</w:t>
-      </w:r>
-      <w:r>
-        <w:rPr>
-          <w:szCs w:val="28"/>
-        </w:rPr>
-        <w:t xml:space="preserve"> для прийняття рішень у керуванні транспортним засобом, чим займається підсистема аналізу та прийняття рішень.</w:t>
+          <w:lang w:val="uk-UA"/>
+        </w:rPr>
+      </w:pPr>
+      <w:r>
+        <w:rPr>
+          <w:szCs w:val="28"/>
+          <w:lang w:val="uk-UA"/>
+        </w:rPr>
+        <w:t>Окрім безпосередньо потоку інформації також необхідно обробляти його для прийняття рішень у керуванні транспортним засобом, чим займається підсистема аналізу та прийняття рішень.</w:t>
       </w:r>
     </w:p>
     <w:p>
@@ -2647,162 +2323,35 @@
         <w:ind w:firstLine="576"/>
         <w:rPr>
           <w:szCs w:val="28"/>
-        </w:rPr>
-      </w:pPr>
-      <w:r>
-        <w:rPr>
-          <w:szCs w:val="28"/>
-        </w:rPr>
-        <w:t>На сьогодні існує дві основні парадигми для автономних систем водіння на основі комп'ютерного зору</w:t>
-      </w:r>
-      <w:r>
-        <w:rPr>
-          <w:szCs w:val="28"/>
-        </w:rPr>
-        <w:t>: опосередкований підхід</w:t>
-      </w:r>
-      <w:r>
-        <w:rPr>
-          <w:szCs w:val="28"/>
-        </w:rPr>
-        <w:t xml:space="preserve"> до сприйняття</w:t>
-      </w:r>
-      <w:r>
-        <w:rPr>
-          <w:szCs w:val="28"/>
-        </w:rPr>
-        <w:t xml:space="preserve"> (</w:t>
-      </w:r>
-      <w:r>
-        <w:rPr>
-          <w:szCs w:val="28"/>
-          <w:lang w:val="en-US"/>
-        </w:rPr>
-        <w:t>mediated</w:t>
-      </w:r>
-      <w:r>
-        <w:rPr>
-          <w:szCs w:val="28"/>
-        </w:rPr>
-        <w:t xml:space="preserve"> </w:t>
-      </w:r>
-      <w:r>
-        <w:rPr>
-          <w:szCs w:val="28"/>
-          <w:lang w:val="en-US"/>
-        </w:rPr>
-        <w:t>perception</w:t>
-      </w:r>
-      <w:r>
-        <w:rPr>
-          <w:szCs w:val="28"/>
-        </w:rPr>
-        <w:t xml:space="preserve"> </w:t>
-      </w:r>
-      <w:r>
-        <w:rPr>
-          <w:szCs w:val="28"/>
-          <w:lang w:val="en-US"/>
-        </w:rPr>
-        <w:t>approach</w:t>
-      </w:r>
-      <w:r>
-        <w:rPr>
-          <w:szCs w:val="28"/>
-        </w:rPr>
-        <w:t xml:space="preserve">) щоб розібрати всю дорожню сцену, </w:t>
-      </w:r>
-      <w:r>
-        <w:rPr>
-          <w:szCs w:val="28"/>
-        </w:rPr>
-        <w:t>і підхід рефлекторного аналізу поведінки для</w:t>
-      </w:r>
-      <w:r>
-        <w:rPr>
-          <w:szCs w:val="28"/>
-        </w:rPr>
-        <w:t xml:space="preserve"> прийняти рішення про водіння</w:t>
-      </w:r>
-      <w:r>
-        <w:rPr>
-          <w:szCs w:val="28"/>
-        </w:rPr>
-        <w:t xml:space="preserve"> (</w:t>
-      </w:r>
-      <w:r>
-        <w:rPr>
-          <w:szCs w:val="28"/>
-          <w:lang w:val="en-US"/>
-        </w:rPr>
-        <w:t>behavior</w:t>
-      </w:r>
-      <w:r>
-        <w:rPr>
-          <w:szCs w:val="28"/>
-        </w:rPr>
-        <w:t xml:space="preserve"> </w:t>
-      </w:r>
-      <w:r>
-        <w:rPr>
-          <w:szCs w:val="28"/>
-          <w:lang w:val="en-US"/>
-        </w:rPr>
-        <w:t>reflex</w:t>
-      </w:r>
-      <w:r>
-        <w:rPr>
-          <w:szCs w:val="28"/>
-        </w:rPr>
-        <w:t xml:space="preserve"> </w:t>
-      </w:r>
-      <w:r>
-        <w:rPr>
-          <w:szCs w:val="28"/>
-          <w:lang w:val="en-US"/>
-        </w:rPr>
-        <w:t>approach</w:t>
-      </w:r>
-      <w:r>
-        <w:rPr>
-          <w:szCs w:val="28"/>
-        </w:rPr>
-        <w:t xml:space="preserve">) яка </w:t>
-      </w:r>
-      <w:r>
-        <w:rPr>
-          <w:szCs w:val="28"/>
-        </w:rPr>
-        <w:t xml:space="preserve">складає пряму </w:t>
-      </w:r>
-      <w:r>
-        <w:rPr>
-          <w:szCs w:val="28"/>
-        </w:rPr>
-        <w:t>залежність між зображенням та безпосередньою дією завдяки регрессору.</w:t>
-      </w:r>
-    </w:p>
-    <w:p>
-      <w:pPr>
-        <w:rPr>
-          <w:szCs w:val="28"/>
-        </w:rPr>
-      </w:pPr>
-      <w:r>
-        <w:rPr>
-          <w:szCs w:val="28"/>
-        </w:rPr>
-        <w:t>Mediated perception approach складається з багатьох підкомпонентів</w:t>
-      </w:r>
-      <w:r>
-        <w:rPr>
-          <w:szCs w:val="28"/>
-        </w:rPr>
-        <w:t xml:space="preserve"> для розпізнавання об’єктів що відносяться до водіння таких як дорожня розмітка, знаки, </w:t>
-      </w:r>
-      <w:r>
-        <w:rPr>
-          <w:szCs w:val="28"/>
+          <w:lang w:val="uk-UA"/>
+        </w:rPr>
+      </w:pPr>
+      <w:r>
+        <w:rPr>
+          <w:szCs w:val="28"/>
+          <w:lang w:val="uk-UA"/>
+        </w:rPr>
+        <w:t>На сьогодні існує дві основні парадигми для автономних систем водіння на основі комп'ютерного зору: опосередкований підхід до сприйняття (mediated perception approach) щоб розібрати всю дорожню сцену, і підхід рефлекторного аналізу поведінки для прийняти рішення про водіння (behavior reflex approach) яка складає пряму залежність між зображенням та безпосередньою дією завдяки регрессору.</w:t>
+      </w:r>
+    </w:p>
+    <w:p>
+      <w:pPr>
+        <w:rPr>
+          <w:szCs w:val="28"/>
+          <w:lang w:val="uk-UA"/>
+        </w:rPr>
+      </w:pPr>
+      <w:r>
+        <w:rPr>
+          <w:szCs w:val="28"/>
+          <w:lang w:val="uk-UA"/>
+        </w:rPr>
+        <w:t xml:space="preserve">Mediated perception approach складається з багатьох підкомпонентів для розпізнавання об’єктів що відносяться до водіння таких як дорожня розмітка, знаки, </w:t>
+      </w:r>
+      <w:r>
+        <w:rPr>
+          <w:szCs w:val="28"/>
+          <w:lang w:val="uk-UA"/>
         </w:rPr>
         <w:lastRenderedPageBreak/>
         <w:t>лінії руху, світлофори, автомобілі, пішоходи тощо. Результати аналізу складаються у загальну картину безпосереднього оточення автомобілю. Для контролю транспортного засобу система штучного інтелекту бере до уваги всю інформацію перед прийняттям рішення. Оскільки тільки невелика кількість об’єктів має значення у виборі рішення [4], то рівень повного аналізу оточення може додати непотрібний шар складності до і так важкої задачі. На відміну від багатьох задач робототехніки автономний автомобіль контролює лише два параметри – швидкість та напрямок. Остаточний простір рішень має невеликий ступінь свободи на порівняння зі складністю розмірності моделі оточуючого світу. Повнота інформації також надає необхідність використовувати велику кількість сенсорів, що в свою чергу підвищує загальну ціну системи.</w:t>
@@ -2812,62 +2361,20 @@
       <w:pPr>
         <w:rPr>
           <w:szCs w:val="28"/>
-        </w:rPr>
-      </w:pPr>
-      <w:r>
-        <w:rPr>
-          <w:szCs w:val="28"/>
-          <w:lang w:val="en-US"/>
-        </w:rPr>
-        <w:t>Behavior</w:t>
-      </w:r>
-      <w:r>
-        <w:rPr>
-          <w:szCs w:val="28"/>
-        </w:rPr>
-        <w:t xml:space="preserve"> </w:t>
-      </w:r>
-      <w:r>
-        <w:rPr>
-          <w:szCs w:val="28"/>
-          <w:lang w:val="en-US"/>
-        </w:rPr>
-        <w:t>reflex</w:t>
-      </w:r>
-      <w:r>
-        <w:rPr>
-          <w:szCs w:val="28"/>
-        </w:rPr>
-        <w:t xml:space="preserve"> </w:t>
-      </w:r>
-      <w:r>
-        <w:rPr>
-          <w:szCs w:val="28"/>
-          <w:lang w:val="en-US"/>
-        </w:rPr>
-        <w:t>approach</w:t>
-      </w:r>
-      <w:r>
-        <w:rPr>
-          <w:szCs w:val="28"/>
-        </w:rPr>
-        <w:t xml:space="preserve"> складається з прямої залежності між сенсорними вхідними даними та безпосередньо дією автомобіля. Ідея полягає у використанні нейронної мережі для створення прямого мапінгу від зображення до дії. Для навчання використовується реальний водій. Система зберігає зображення та дії водія під час конкретного зображення. Така концепція елегантна у своїй простоті, але вона може зазнавати нижче приведених складностей під час </w:t>
-      </w:r>
-      <w:r>
-        <w:rPr>
-          <w:szCs w:val="28"/>
-        </w:rPr>
-        <w:t xml:space="preserve"> </w:t>
-      </w:r>
-      <w:r>
-        <w:rPr>
-          <w:szCs w:val="28"/>
-        </w:rPr>
-        <w:t xml:space="preserve">пересування у реальному трафіку та під час виконання складних водійських маневрів. По-перше, водії приймають різні рішення під час однакових ситуацій, що може спричинити розбіжності під час навчання регрессора. Наприклад, якщо автомобіль знаходиться прямо на шляху, то один водій може продовжувати рухатися за машиною, інший – обігнати зліва або справа. Коли всі сценарії присутні у даних, то модель зазнає складностей у прийнятті рішення хоча сенсорні початкові дані однакові. По-друге, система прийняття рішень на такій базі є занадто низькорівневою. Прямий мапінг не може розібратися з повною картиною ситуації. Для прикладу, з точки зору такої моделі обгін автомобілю та пересування назад на полосу є низкою дуже низькорівневих рішень як поворот руля на певний час, а потім поворот у інший бік на певний час. Система не може правильно реагувати у критичних ситуаціях та не може відслідковувати реальний стан речей, які </w:t>
-      </w:r>
-      <w:r>
-        <w:rPr>
-          <w:szCs w:val="28"/>
+          <w:lang w:val="uk-UA"/>
+        </w:rPr>
+      </w:pPr>
+      <w:r>
+        <w:rPr>
+          <w:szCs w:val="28"/>
+          <w:lang w:val="uk-UA"/>
+        </w:rPr>
+        <w:t xml:space="preserve">Behavior reflex approach складається з прямої залежності між сенсорними вхідними даними та безпосередньо дією автомобіля. Ідея полягає у використанні нейронної мережі для створення прямого мапінгу від зображення до дії. Для навчання використовується реальний водій. Система зберігає зображення та дії водія під час конкретного зображення. Така концепція елегантна у своїй простоті, але вона може зазнавати нижче приведених складностей під час  пересування у реальному трафіку та під час виконання складних водійських маневрів. По-перше, водії приймають різні рішення під час однакових ситуацій, що може спричинити розбіжності під час навчання регрессора. Наприклад, якщо автомобіль знаходиться прямо на шляху, то один водій може продовжувати рухатися за машиною, інший – обігнати зліва або справа. Коли всі сценарії присутні у даних, то модель зазнає складностей у прийнятті рішення хоча сенсорні початкові дані однакові. По-друге, система прийняття рішень на такій базі є занадто низькорівневою. Прямий мапінг не може розібратися з повною картиною ситуації. Для прикладу, з точки зору такої моделі обгін автомобілю та пересування назад на полосу є низкою дуже низькорівневих рішень як поворот руля на певний час, а потім поворот у інший бік на певний час. Система не може правильно реагувати у критичних ситуаціях та не може відслідковувати реальний стан речей, які </w:t>
+      </w:r>
+      <w:r>
+        <w:rPr>
+          <w:szCs w:val="28"/>
+          <w:lang w:val="uk-UA"/>
         </w:rPr>
         <w:lastRenderedPageBreak/>
         <w:t>підходять для водіння – необхідний рівень абстракції – це маневр обгону або пересування за автомобілем, а не ступінь повороту руля.</w:t>
@@ -2877,137 +2384,43 @@
       <w:pPr>
         <w:rPr>
           <w:szCs w:val="28"/>
-        </w:rPr>
-      </w:pPr>
-      <w:r>
-        <w:rPr>
-          <w:szCs w:val="28"/>
-        </w:rPr>
-        <w:t xml:space="preserve">У даній роботі розглядається така модель, що поєднує у собі ці дві концепції. Ця парадигма займає місце між першими двома. Ключовою ідеєю концепції є існування певних станів та </w:t>
-      </w:r>
-      <w:r>
-        <w:rPr>
-          <w:szCs w:val="28"/>
-        </w:rPr>
-        <w:t>індикаторів доступності (</w:t>
-      </w:r>
-      <w:r>
-        <w:rPr>
-          <w:szCs w:val="28"/>
-          <w:lang w:val="en-US"/>
-        </w:rPr>
-        <w:t>affordance</w:t>
-      </w:r>
-      <w:r>
-        <w:rPr>
-          <w:szCs w:val="28"/>
-        </w:rPr>
-        <w:t xml:space="preserve"> </w:t>
-      </w:r>
-      <w:r>
-        <w:rPr>
-          <w:szCs w:val="28"/>
-          <w:lang w:val="en-US"/>
-        </w:rPr>
-        <w:t>indicator</w:t>
-      </w:r>
-      <w:r>
-        <w:rPr>
-          <w:szCs w:val="28"/>
-        </w:rPr>
-        <w:t xml:space="preserve">) </w:t>
-      </w:r>
-      <w:r>
-        <w:rPr>
-          <w:szCs w:val="28"/>
-        </w:rPr>
-        <w:t>у контексті дорожньої ситуації</w:t>
-      </w:r>
-      <w:r>
-        <w:rPr>
-          <w:szCs w:val="28"/>
-        </w:rPr>
-        <w:t xml:space="preserve"> [5]</w:t>
-      </w:r>
-      <w:r>
-        <w:rPr>
-          <w:szCs w:val="28"/>
-        </w:rPr>
-        <w:t>. Індикатори можуть обиратися в залежності від обраної задачі. Наприклад, дистанція до інших автомобілей, дистанція до дорожньої розмітки тощо.</w:t>
-      </w:r>
-    </w:p>
-    <w:p>
-      <w:pPr>
-        <w:rPr>
-          <w:szCs w:val="28"/>
-        </w:rPr>
-      </w:pPr>
-      <w:r>
-        <w:rPr>
-          <w:szCs w:val="28"/>
-        </w:rPr>
-        <w:t xml:space="preserve">Важливим компонентом у автономному автомобілі є підхід до штучного інтелекту, який приймає рішення на основі даних. Концептуально можна поділити системи штучного інтелекту на ті що навчаються з </w:t>
-      </w:r>
-      <w:r>
-        <w:rPr>
-          <w:szCs w:val="28"/>
-        </w:rPr>
-        <w:t>учителем (</w:t>
-      </w:r>
-      <w:r>
-        <w:rPr>
-          <w:szCs w:val="28"/>
-        </w:rPr>
-        <w:t>supervised learning)</w:t>
-      </w:r>
-      <w:r>
-        <w:rPr>
-          <w:szCs w:val="28"/>
-        </w:rPr>
-        <w:t xml:space="preserve"> </w:t>
-      </w:r>
-      <w:r>
-        <w:rPr>
-          <w:szCs w:val="28"/>
-        </w:rPr>
-        <w:t>та на самонавчаємі (</w:t>
-      </w:r>
-      <w:r>
-        <w:rPr>
-          <w:szCs w:val="28"/>
-          <w:lang w:val="en-US"/>
-        </w:rPr>
-        <w:t>reinforcement</w:t>
-      </w:r>
-      <w:r>
-        <w:rPr>
-          <w:szCs w:val="28"/>
-        </w:rPr>
-        <w:t xml:space="preserve"> </w:t>
-      </w:r>
-      <w:r>
-        <w:rPr>
-          <w:szCs w:val="28"/>
-          <w:lang w:val="en-US"/>
-        </w:rPr>
-        <w:t>learning</w:t>
-      </w:r>
-      <w:r>
-        <w:rPr>
-          <w:szCs w:val="28"/>
-        </w:rPr>
-        <w:t>).</w:t>
-      </w:r>
-    </w:p>
-    <w:p>
-      <w:pPr>
-        <w:rPr>
-          <w:szCs w:val="28"/>
-        </w:rPr>
-      </w:pPr>
-      <w:r>
-        <w:rPr>
-          <w:szCs w:val="28"/>
+          <w:lang w:val="uk-UA"/>
+        </w:rPr>
+      </w:pPr>
+      <w:r>
+        <w:rPr>
+          <w:szCs w:val="28"/>
+          <w:lang w:val="uk-UA"/>
+        </w:rPr>
+        <w:t>У даній роботі розглядається така модель, що поєднує у собі ці дві концепції. Ця парадигма займає місце між першими двома. Ключовою ідеєю концепції є існування певних станів та індикаторів доступності (affordance indicator) у контексті дорожньої ситуації [5]. Індикатори можуть обиратися в залежності від обраної задачі. Наприклад, дистанція до інших автомобілей, дистанція до дорожньої розмітки тощо.</w:t>
+      </w:r>
+    </w:p>
+    <w:p>
+      <w:pPr>
+        <w:rPr>
+          <w:szCs w:val="28"/>
+          <w:lang w:val="uk-UA"/>
+        </w:rPr>
+      </w:pPr>
+      <w:r>
+        <w:rPr>
+          <w:szCs w:val="28"/>
+          <w:lang w:val="uk-UA"/>
+        </w:rPr>
+        <w:t>Важливим компонентом у автономному автомобілі є підхід до штучного інтелекту, який приймає рішення на основі даних. Концептуально можна поділити системи штучного інтелекту на ті що навчаються з учителем (supervised learning) та на самонавчаємі (reinforcement learning).</w:t>
+      </w:r>
+    </w:p>
+    <w:p>
+      <w:pPr>
+        <w:rPr>
+          <w:szCs w:val="28"/>
+          <w:lang w:val="uk-UA"/>
+        </w:rPr>
+      </w:pPr>
+      <w:r>
+        <w:rPr>
+          <w:szCs w:val="28"/>
+          <w:lang w:val="uk-UA"/>
         </w:rPr>
         <w:t>Традиційним підходом для систем автономного транспорту є використання даних отриманих під контролем людського водія. Це надає змогу отримувати лише коректні дані та спростити кількість необхідного навчання у силу оптимальності контролю автомобіля досвідченим водієм. Недоліками концепції є неможливість моделювання екстремальних ситуацій та можливі протиріччя на великих даних, оскільки кожен водій унікально реагує на дорожню ситуацію. Також процес збору даних накладає потенційні обмеження, оскільки людина вирішує що саме є релевантним у процесі збору вхідних даних.</w:t>
       </w:r>
@@ -3016,11 +2429,13 @@
       <w:pPr>
         <w:rPr>
           <w:szCs w:val="28"/>
-        </w:rPr>
-      </w:pPr>
-      <w:r>
-        <w:rPr>
-          <w:szCs w:val="28"/>
+          <w:lang w:val="uk-UA"/>
+        </w:rPr>
+      </w:pPr>
+      <w:r>
+        <w:rPr>
+          <w:szCs w:val="28"/>
+          <w:lang w:val="uk-UA"/>
         </w:rPr>
         <w:t>Навчання з підкріпленням на відміну від першого підходу не потребує людського водія та початкових даних. Основою концепції є встановлення цілей для досягнення та критерії оптимальності їх виконання. Наприклад, для автомобіля це може бути подорож із точки А в точку Б з мінімальною кількістю збитих пішоходів, або з найменшим рівнем витрати пального. Часто використовують комбінацію критеріїв для оптимізації сценаріїв поведінки. Недоліками такого підходу є значно більший час на навчання, складність системи, необхідність проведення ретельного аналізу критеріїв оптимальності.</w:t>
       </w:r>
@@ -3029,51 +2444,23 @@
       <w:pPr>
         <w:rPr>
           <w:szCs w:val="28"/>
-        </w:rPr>
-      </w:pPr>
-      <w:r>
-        <w:rPr>
-          <w:szCs w:val="28"/>
+          <w:lang w:val="uk-UA"/>
+        </w:rPr>
+      </w:pPr>
+      <w:r>
+        <w:rPr>
+          <w:szCs w:val="28"/>
+          <w:lang w:val="uk-UA"/>
         </w:rPr>
         <w:lastRenderedPageBreak/>
-        <w:t xml:space="preserve">Згідно з останніми дослідженнями саме навчання з підкріпленням дає найбільш оптимальні результати у задачах з неможливістю передбачити всі сценарії події та з необхідністю реагувати у задане вікно часу </w:t>
-      </w:r>
-      <w:r>
-        <w:rPr>
-          <w:szCs w:val="28"/>
-        </w:rPr>
-        <w:t>[7]</w:t>
-      </w:r>
-      <w:r>
-        <w:rPr>
-          <w:szCs w:val="28"/>
-        </w:rPr>
-        <w:t xml:space="preserve">. Наприклад, одним з важливих досягнень у цей сфері є перемога </w:t>
-      </w:r>
-      <w:r>
-        <w:rPr>
-          <w:szCs w:val="28"/>
-          <w:lang w:val="en-US"/>
-        </w:rPr>
-        <w:t>AlphaGo</w:t>
-      </w:r>
-      <w:r>
-        <w:rPr>
-          <w:szCs w:val="28"/>
-        </w:rPr>
-        <w:t xml:space="preserve"> </w:t>
-      </w:r>
-      <w:r>
-        <w:rPr>
-          <w:szCs w:val="28"/>
-        </w:rPr>
-        <w:t>над людиною у старовинній грі го. Її особливість саме у непередбачуваності ситуації та у неможливості прорахувати всі варіанти розвитку гри. Впровадження такої системи штучного інтелекту потенційно надає можливість виправити недоліки зазначені у попередньому пункті. Приклад структури системи навчання з підкріпленням наведений на рисунку 1.3 у схематичному форматі.</w:t>
-      </w:r>
-    </w:p>
-    <w:p>
-      <w:pPr>
-        <w:rPr>
-          <w:szCs w:val="28"/>
+        <w:t>Згідно з останніми дослідженнями саме навчання з підкріпленням дає найбільш оптимальні результати у задачах з неможливістю передбачити всі сценарії події та з необхідністю реагувати у задане вікно часу [7]. Наприклад, одним з важливих досягнень у цей сфері є перемога AlphaGo над людиною у старовинній грі го. Її особливість саме у непередбачуваності ситуації та у неможливості прорахувати всі варіанти розвитку гри. Впровадження такої системи штучного інтелекту потенційно надає можливість виправити недоліки зазначені у попередньому пункті. Приклад структури системи навчання з підкріпленням наведений на рисунку 1.3 у схематичному форматі.</w:t>
+      </w:r>
+    </w:p>
+    <w:p>
+      <w:pPr>
+        <w:rPr>
+          <w:szCs w:val="28"/>
+          <w:lang w:val="uk-UA"/>
         </w:rPr>
       </w:pPr>
     </w:p>
@@ -3082,12 +2469,14 @@
         <w:jc w:val="center"/>
         <w:rPr>
           <w:szCs w:val="28"/>
+          <w:lang w:val="uk-UA"/>
         </w:rPr>
       </w:pPr>
       <w:r>
         <w:rPr>
           <w:noProof/>
           <w:szCs w:val="28"/>
+          <w:lang w:val="uk-UA" w:eastAsia="en-US"/>
         </w:rPr>
         <w:drawing>
           <wp:inline distT="0" distB="0" distL="0" distR="0" wp14:anchorId="5A5A8589" wp14:editId="5DC1C9D6">
@@ -3137,124 +2526,474 @@
         <w:jc w:val="center"/>
         <w:rPr>
           <w:szCs w:val="28"/>
-        </w:rPr>
-      </w:pPr>
-      <w:r>
-        <w:rPr>
-          <w:szCs w:val="28"/>
-        </w:rPr>
-        <w:t xml:space="preserve">Рисунок 1.3 – Модель </w:t>
+          <w:lang w:val="uk-UA"/>
+        </w:rPr>
+      </w:pPr>
+      <w:r>
+        <w:rPr>
+          <w:szCs w:val="28"/>
+          <w:lang w:val="uk-UA"/>
+        </w:rPr>
+        <w:t>Рисунок 1.3 – Модель reinforcement learning</w:t>
+      </w:r>
+    </w:p>
+    <w:p>
+      <w:pPr>
+        <w:jc w:val="center"/>
+        <w:rPr>
+          <w:szCs w:val="28"/>
+          <w:lang w:val="uk-UA"/>
+        </w:rPr>
+      </w:pPr>
+    </w:p>
+    <w:p>
+      <w:pPr>
+        <w:ind w:firstLine="708"/>
+        <w:rPr>
+          <w:szCs w:val="28"/>
+          <w:lang w:val="uk-UA"/>
+        </w:rPr>
+      </w:pPr>
+      <w:r>
+        <w:rPr>
+          <w:szCs w:val="28"/>
+          <w:lang w:val="uk-UA"/>
+        </w:rPr>
+        <w:t>У області комп’ютерного зору дослідники вивчали кожну підзадачу окремо [8]. Розпізнавання машин та окремих полос руху є основою моделі автономного автомобілю. Типові алгоритми на виході видають обмежувальні геометричні кордони (bounding boxes) машин та лінії (spline) розмежувальних полос.</w:t>
+      </w:r>
+    </w:p>
+    <w:p>
+      <w:pPr>
+        <w:ind w:firstLine="708"/>
+        <w:rPr>
+          <w:szCs w:val="28"/>
+          <w:lang w:val="uk-UA"/>
+        </w:rPr>
+      </w:pPr>
+      <w:r>
+        <w:rPr>
+          <w:szCs w:val="28"/>
+          <w:lang w:val="uk-UA"/>
+        </w:rPr>
+        <w:t xml:space="preserve">Розглянемо методи керуючих впливів – тобто </w:t>
+      </w:r>
+      <w:r>
+        <w:rPr>
+          <w:szCs w:val="28"/>
+          <w:lang w:val="uk-UA"/>
+        </w:rPr>
+        <w:t>засоби контролю автомобілю. На даний момент за допомогою емуляції</w:t>
+      </w:r>
+      <w:r>
+        <w:rPr>
+          <w:szCs w:val="28"/>
+          <w:lang w:val="uk-UA"/>
+        </w:rPr>
+        <w:t xml:space="preserve"> дій водія доступні педалі керування (педаль прискорення та педаль гальмування), кермо. Для спрощення </w:t>
+      </w:r>
+      <w:r>
+        <w:rPr>
+          <w:szCs w:val="28"/>
+          <w:lang w:val="uk-UA"/>
+        </w:rPr>
+        <w:t>розглянемо</w:t>
+      </w:r>
+      <w:r>
+        <w:rPr>
+          <w:szCs w:val="28"/>
+          <w:lang w:val="uk-UA"/>
+        </w:rPr>
+        <w:t xml:space="preserve"> модель </w:t>
+      </w:r>
+      <w:r>
+        <w:rPr>
+          <w:szCs w:val="28"/>
+          <w:lang w:val="uk-UA"/>
+        </w:rPr>
+        <w:lastRenderedPageBreak/>
+        <w:t xml:space="preserve">автомобілю з </w:t>
+      </w:r>
+      <w:r>
+        <w:rPr>
+          <w:szCs w:val="28"/>
+          <w:lang w:val="uk-UA"/>
+        </w:rPr>
+        <w:t>автоматичною коробкою передач, де інші системи займаються низькорівневою частиною</w:t>
+      </w:r>
+      <w:r>
+        <w:rPr>
+          <w:szCs w:val="28"/>
+          <w:lang w:val="uk-UA"/>
+        </w:rPr>
+        <w:t xml:space="preserve"> </w:t>
+      </w:r>
+      <w:r>
+        <w:rPr>
+          <w:szCs w:val="28"/>
+          <w:lang w:val="uk-UA"/>
+        </w:rPr>
+        <w:t>перемикання та загально контролю над даною частиною автомобілю.</w:t>
+      </w:r>
+      <w:r>
+        <w:rPr>
+          <w:szCs w:val="28"/>
+        </w:rPr>
+        <w:t xml:space="preserve"> </w:t>
+      </w:r>
+      <w:r>
+        <w:rPr>
+          <w:szCs w:val="28"/>
+          <w:lang w:val="uk-UA"/>
+        </w:rPr>
+        <w:t>Приклад реальної системи емуляції керування наведений на рисунку 1.4 нижче.</w:t>
+      </w:r>
+    </w:p>
+    <w:p>
+      <w:pPr>
+        <w:ind w:firstLine="708"/>
+        <w:rPr>
+          <w:szCs w:val="28"/>
+          <w:lang w:val="uk-UA"/>
+        </w:rPr>
+      </w:pPr>
+    </w:p>
+    <w:p>
+      <w:pPr>
+        <w:ind w:firstLine="708"/>
+        <w:jc w:val="center"/>
+        <w:rPr>
+          <w:szCs w:val="28"/>
+          <w:lang w:val="uk-UA"/>
+        </w:rPr>
+      </w:pPr>
+      <w:r>
+        <w:rPr>
+          <w:noProof/>
+          <w:lang w:val="en-US" w:eastAsia="en-US"/>
+        </w:rPr>
+        <w:drawing>
+          <wp:inline distT="0" distB="0" distL="0" distR="0" wp14:anchorId="2F6A4C30" wp14:editId="6B6FF68A">
+            <wp:extent cx="5959078" cy="3095625"/>
+            <wp:effectExtent l="0" t="0" r="3810" b="0"/>
+            <wp:docPr id="3" name="Рисунок 3" descr="Image result for car steering wheel robotic"/>
+            <wp:cNvGraphicFramePr>
+              <a:graphicFrameLocks xmlns:a="http://schemas.openxmlformats.org/drawingml/2006/main" noChangeAspect="1"/>
+            </wp:cNvGraphicFramePr>
+            <a:graphic xmlns:a="http://schemas.openxmlformats.org/drawingml/2006/main">
+              <a:graphicData uri="http://schemas.openxmlformats.org/drawingml/2006/picture">
+                <pic:pic xmlns:pic="http://schemas.openxmlformats.org/drawingml/2006/picture">
+                  <pic:nvPicPr>
+                    <pic:cNvPr id="0" name="Picture 1" descr="Image result for car steering wheel robotic"/>
+                    <pic:cNvPicPr>
+                      <a:picLocks noChangeAspect="1" noChangeArrowheads="1"/>
+                    </pic:cNvPicPr>
+                  </pic:nvPicPr>
+                  <pic:blipFill>
+                    <a:blip r:embed="rId9">
+                      <a:extLst>
+                        <a:ext uri="{28A0092B-C50C-407E-A947-70E740481C1C}">
+                          <a14:useLocalDpi xmlns:a14="http://schemas.microsoft.com/office/drawing/2010/main" val="0"/>
+                        </a:ext>
+                      </a:extLst>
+                    </a:blip>
+                    <a:srcRect/>
+                    <a:stretch>
+                      <a:fillRect/>
+                    </a:stretch>
+                  </pic:blipFill>
+                  <pic:spPr bwMode="auto">
+                    <a:xfrm>
+                      <a:off x="0" y="0"/>
+                      <a:ext cx="5966380" cy="3099418"/>
+                    </a:xfrm>
+                    <a:prstGeom prst="rect">
+                      <a:avLst/>
+                    </a:prstGeom>
+                    <a:noFill/>
+                    <a:ln>
+                      <a:noFill/>
+                    </a:ln>
+                  </pic:spPr>
+                </pic:pic>
+              </a:graphicData>
+            </a:graphic>
+          </wp:inline>
+        </w:drawing>
+      </w:r>
+    </w:p>
+    <w:p>
+      <w:pPr>
+        <w:ind w:firstLine="708"/>
+        <w:jc w:val="center"/>
+        <w:rPr>
+          <w:szCs w:val="28"/>
+        </w:rPr>
+      </w:pPr>
+      <w:r>
+        <w:rPr>
+          <w:szCs w:val="28"/>
+          <w:lang w:val="uk-UA"/>
+        </w:rPr>
+        <w:t>Рисунок 1.4 – Система емуляції керування</w:t>
+      </w:r>
+    </w:p>
+    <w:p>
+      <w:pPr>
+        <w:ind w:firstLine="708"/>
+        <w:jc w:val="center"/>
+        <w:rPr>
+          <w:szCs w:val="28"/>
+        </w:rPr>
+      </w:pPr>
+    </w:p>
+    <w:p>
+      <w:pPr>
+        <w:ind w:firstLine="708"/>
+        <w:rPr>
+          <w:szCs w:val="28"/>
+          <w:lang w:val="uk-UA"/>
+        </w:rPr>
+      </w:pPr>
+      <w:r>
+        <w:rPr>
+          <w:szCs w:val="28"/>
+          <w:lang w:val="uk-UA"/>
+        </w:rPr>
+        <w:t xml:space="preserve">Дана роботизована система розроблена компанією </w:t>
       </w:r>
       <w:r>
         <w:rPr>
           <w:szCs w:val="28"/>
           <w:lang w:val="en-US"/>
         </w:rPr>
-        <w:t>reinforcement</w:t>
-      </w:r>
-      <w:r>
-        <w:rPr>
-          <w:szCs w:val="28"/>
+        <w:t>Ford</w:t>
+      </w:r>
+      <w:r>
+        <w:rPr>
+          <w:szCs w:val="28"/>
+          <w:lang w:val="uk-UA"/>
         </w:rPr>
         <w:t xml:space="preserve"> </w:t>
       </w:r>
       <w:r>
         <w:rPr>
           <w:szCs w:val="28"/>
+          <w:lang w:val="uk-UA"/>
+        </w:rPr>
+        <w:t>для повної імітації можливих дій водія-людини. Недоліком такої системи є складність виготовлення та встановлення. Також при використанні моделей такого характеру відпадає можливість</w:t>
+      </w:r>
+      <w:r>
+        <w:rPr>
+          <w:szCs w:val="28"/>
+          <w:lang w:val="uk-UA"/>
+        </w:rPr>
+        <w:t xml:space="preserve"> застосовувати усі доступні опції налаштування автомобілю. Наприклад, регулювання жорсткості підвіски, прогресивний контроль двигуна і паливної системи та інше.</w:t>
+      </w:r>
+    </w:p>
+    <w:p>
+      <w:pPr>
+        <w:ind w:firstLine="708"/>
+        <w:rPr>
+          <w:szCs w:val="28"/>
+          <w:lang w:val="uk-UA"/>
+        </w:rPr>
+      </w:pPr>
+      <w:r>
+        <w:rPr>
+          <w:szCs w:val="28"/>
+          <w:lang w:val="uk-UA"/>
+        </w:rPr>
+        <w:t xml:space="preserve">Тобто для області дослідження автономного руху необхідно комплексно підходити до проблему з урахуванням наведених факторів ризику та недоліків попередніх систем і досліджень. Одним з основних недоліків у даній сфері діяльності безумовно є фінансова складова та неможливість проводити експерименти у </w:t>
+      </w:r>
+      <w:r>
+        <w:rPr>
+          <w:szCs w:val="28"/>
+          <w:lang w:val="uk-UA"/>
+        </w:rPr>
+        <w:lastRenderedPageBreak/>
+        <w:t>реальному світі. Автомобілі коштують дорого, обладнувати навіть один такий усіма необхідними датчиками є неможливим для невеликої дослідницької організації.</w:t>
+      </w:r>
+    </w:p>
+    <w:p>
+      <w:pPr>
+        <w:ind w:firstLine="708"/>
+        <w:rPr>
+          <w:szCs w:val="28"/>
+          <w:lang w:val="uk-UA"/>
+        </w:rPr>
+      </w:pPr>
+      <w:r>
+        <w:rPr>
+          <w:szCs w:val="28"/>
+          <w:lang w:val="uk-UA"/>
+        </w:rPr>
+        <w:t>В результаті аналізу предметної області було вирішено провести дослідження концептуальних підходів до безпосередньо реалізації автономного автомобілю та систем його навчання на основі комп’ютерної моделі.</w:t>
+      </w:r>
+    </w:p>
+    <w:p>
+      <w:pPr>
+        <w:ind w:firstLine="708"/>
+        <w:rPr>
+          <w:szCs w:val="28"/>
+          <w:lang w:val="uk-UA"/>
+        </w:rPr>
+      </w:pPr>
+    </w:p>
+    <w:p>
+      <w:pPr>
+        <w:ind w:firstLine="708"/>
+        <w:rPr>
+          <w:szCs w:val="28"/>
           <w:lang w:val="en-US"/>
         </w:rPr>
-        <w:t>learning</w:t>
-      </w:r>
-    </w:p>
-    <w:p>
-      <w:pPr>
-        <w:jc w:val="center"/>
-        <w:rPr>
-          <w:szCs w:val="28"/>
-        </w:rPr>
-      </w:pPr>
+      </w:pPr>
+    </w:p>
+    <w:p>
+      <w:pPr>
+        <w:pStyle w:val="2"/>
+        <w:rPr>
+          <w:lang w:val="uk-UA"/>
+        </w:rPr>
+      </w:pPr>
+      <w:r>
+        <w:rPr>
+          <w:lang w:val="en-US"/>
+        </w:rPr>
+        <w:t xml:space="preserve">1.2 </w:t>
+      </w:r>
+      <w:r>
+        <w:rPr>
+          <w:lang w:val="uk-UA"/>
+        </w:rPr>
+        <w:t>Методи аналізу сенсорних даних</w:t>
+      </w:r>
     </w:p>
     <w:p>
       <w:pPr>
         <w:ind w:firstLine="708"/>
         <w:rPr>
           <w:szCs w:val="28"/>
-        </w:rPr>
-      </w:pPr>
-      <w:r>
-        <w:rPr>
-          <w:szCs w:val="28"/>
-        </w:rPr>
-        <w:t xml:space="preserve">У області комп’ютерного зору дослідники вивчали кожну підзадачу окремо </w:t>
-      </w:r>
-      <w:r>
-        <w:rPr>
-          <w:szCs w:val="28"/>
-        </w:rPr>
-        <w:t xml:space="preserve">[8]. </w:t>
-      </w:r>
-      <w:r>
-        <w:rPr>
-          <w:szCs w:val="28"/>
-        </w:rPr>
-        <w:t>Розпізнавання</w:t>
-      </w:r>
-      <w:r>
-        <w:rPr>
-          <w:szCs w:val="28"/>
-        </w:rPr>
-        <w:t xml:space="preserve"> машин та окремих полос руху є основою моделі автономного автомобілю. Типові алгоритми на виході видають обмежувальні геометричні кордони (</w:t>
-      </w:r>
-      <w:r>
-        <w:rPr>
-          <w:szCs w:val="28"/>
-          <w:lang w:val="en-US"/>
-        </w:rPr>
-        <w:t>bounding</w:t>
-      </w:r>
-      <w:r>
-        <w:rPr>
-          <w:szCs w:val="28"/>
+          <w:lang w:val="uk-UA"/>
+        </w:rPr>
+      </w:pPr>
+    </w:p>
+    <w:p>
+      <w:pPr>
+        <w:ind w:firstLine="708"/>
+        <w:rPr>
+          <w:szCs w:val="28"/>
+          <w:lang w:val="uk-UA"/>
+        </w:rPr>
+      </w:pPr>
+    </w:p>
+    <w:p>
+      <w:pPr>
+        <w:ind w:firstLine="708"/>
+        <w:rPr>
+          <w:szCs w:val="28"/>
+          <w:lang w:val="uk-UA"/>
+        </w:rPr>
+      </w:pPr>
+      <w:r>
+        <w:rPr>
+          <w:szCs w:val="28"/>
+          <w:lang w:val="uk-UA"/>
+        </w:rPr>
+        <w:t xml:space="preserve">Розглянуті вище варіанти </w:t>
+      </w:r>
+      <w:r>
+        <w:rPr>
+          <w:szCs w:val="28"/>
+          <w:lang w:val="uk-UA"/>
+        </w:rPr>
+        <w:t>датчиків надають різні сукупності даних, але більшість із них є подібними до візуальної інформації або можна розглядати як такий тип. Аналізом візуальних даних займається підрозділ науки про комп’ютерний зір.</w:t>
+      </w:r>
+    </w:p>
+    <w:p>
+      <w:pPr>
+        <w:ind w:firstLine="708"/>
+        <w:rPr>
+          <w:szCs w:val="28"/>
+          <w:lang w:val="uk-UA"/>
+        </w:rPr>
+      </w:pPr>
+      <w:r>
+        <w:rPr>
+          <w:szCs w:val="28"/>
+          <w:lang w:val="uk-UA"/>
+        </w:rPr>
+        <w:t>К</w:t>
+      </w:r>
+      <w:r>
+        <w:rPr>
+          <w:szCs w:val="28"/>
+          <w:lang w:val="uk-UA"/>
+        </w:rPr>
+        <w:t xml:space="preserve">омп'ютерний зір — це загальний набір методів, що дозволяють комп'ютерам </w:t>
+      </w:r>
+      <w:r>
+        <w:rPr>
+          <w:szCs w:val="28"/>
+          <w:lang w:val="uk-UA"/>
+        </w:rPr>
+        <w:t xml:space="preserve">сприймати та аналізувати візуальну інформацію </w:t>
+      </w:r>
+      <w:r>
+        <w:rPr>
+          <w:szCs w:val="28"/>
+          <w:lang w:val="uk-UA"/>
+        </w:rPr>
+        <w:t xml:space="preserve">Машинний зір є підрозділом інженерії, пов'язаним з обчислювальною технікою, оптикою, машинобудування та промисловою </w:t>
+      </w:r>
+      <w:r>
+        <w:rPr>
+          <w:szCs w:val="28"/>
+          <w:lang w:val="uk-UA"/>
+        </w:rPr>
+        <w:t>автоматизацією.</w:t>
+      </w:r>
+      <w:r>
+        <w:rPr>
+          <w:szCs w:val="28"/>
+          <w:lang w:val="uk-UA"/>
+        </w:rPr>
+        <w:t xml:space="preserve"> У даній роботі акцент робиться на програмних методах та технологіях дослідження, а не на інженерних аспектах конкретних пристроїв, тому у тексті будуть деякі спрощення та ідеалізації, які відрізняються від роботи з конкретним комплексом датчиків машинного зору.</w:t>
+      </w:r>
+    </w:p>
+    <w:p>
+      <w:pPr>
+        <w:ind w:firstLine="708"/>
+        <w:rPr>
+          <w:szCs w:val="28"/>
+          <w:lang w:val="uk-UA"/>
+        </w:rPr>
+      </w:pPr>
+      <w:r>
+        <w:rPr>
+          <w:szCs w:val="28"/>
+          <w:lang w:val="uk-UA"/>
+        </w:rPr>
+        <w:t>Існують деякі типові задачі</w:t>
+      </w:r>
+      <w:r>
+        <w:rPr>
+          <w:szCs w:val="28"/>
+          <w:lang w:val="uk-UA"/>
         </w:rPr>
         <w:t xml:space="preserve"> </w:t>
       </w:r>
       <w:r>
         <w:rPr>
           <w:szCs w:val="28"/>
-          <w:lang w:val="en-US"/>
-        </w:rPr>
-        <w:t>boxes</w:t>
-      </w:r>
-      <w:r>
-        <w:rPr>
-          <w:szCs w:val="28"/>
-        </w:rPr>
-        <w:t xml:space="preserve">) </w:t>
-      </w:r>
-      <w:r>
-        <w:rPr>
-          <w:szCs w:val="28"/>
-        </w:rPr>
-        <w:t>машин та лінії (</w:t>
-      </w:r>
-      <w:r>
-        <w:rPr>
-          <w:szCs w:val="28"/>
-          <w:lang w:val="en-US"/>
-        </w:rPr>
-        <w:t>spline</w:t>
-      </w:r>
-      <w:r>
-        <w:rPr>
-          <w:szCs w:val="28"/>
-        </w:rPr>
-        <w:t xml:space="preserve">) </w:t>
-      </w:r>
-      <w:r>
-        <w:rPr>
-          <w:szCs w:val="28"/>
-        </w:rPr>
-        <w:t>розмежувальних полос.</w:t>
+        </w:rPr>
+        <w:t>[17]</w:t>
+      </w:r>
+      <w:r>
+        <w:rPr>
+          <w:szCs w:val="28"/>
+          <w:lang w:val="uk-UA"/>
+        </w:rPr>
+        <w:t xml:space="preserve"> з аналізу візуальних даних у парадигмі комп’ютерного зору:</w:t>
       </w:r>
     </w:p>
     <w:p>
@@ -3262,20 +3001,132 @@
         <w:ind w:firstLine="708"/>
         <w:rPr>
           <w:szCs w:val="28"/>
-        </w:rPr>
-      </w:pPr>
-      <w:r>
-        <w:rPr>
-          <w:szCs w:val="28"/>
-        </w:rPr>
-        <w:t xml:space="preserve">Тобто для області дослідження автономного руху необхідно комплексно підходити до проблему з урахуванням наведених факторів ризику та недоліків попередніх систем і досліджень. Одним з основних недоліків у даній сфері діяльності </w:t>
-      </w:r>
-      <w:r>
-        <w:rPr>
-          <w:szCs w:val="28"/>
+          <w:lang w:val="uk-UA"/>
+        </w:rPr>
+      </w:pPr>
+      <w:r>
+        <w:rPr>
+          <w:szCs w:val="28"/>
+          <w:lang w:val="uk-UA"/>
+        </w:rPr>
+        <w:t xml:space="preserve">а) розпізнавання - </w:t>
+      </w:r>
+      <w:r>
+        <w:rPr>
+          <w:szCs w:val="28"/>
+          <w:lang w:val="uk-UA"/>
+        </w:rPr>
+        <w:t>один чи декілька попередньо заданих чи вивчених об'єктів або класів об'єктів можуть бути розпізнані, зазвичай разом з їх двовимірним положенням на зображенні чи тривимірним положенням в сцені</w:t>
+      </w:r>
+      <w:r>
+        <w:rPr>
+          <w:szCs w:val="28"/>
+          <w:lang w:val="uk-UA"/>
+        </w:rPr>
+        <w:t>;</w:t>
+      </w:r>
+    </w:p>
+    <w:p>
+      <w:pPr>
+        <w:ind w:firstLine="708"/>
+        <w:rPr>
+          <w:szCs w:val="28"/>
+          <w:lang w:val="uk-UA"/>
+        </w:rPr>
+      </w:pPr>
+      <w:r>
+        <w:rPr>
+          <w:szCs w:val="28"/>
+          <w:lang w:val="uk-UA"/>
+        </w:rPr>
+        <w:t xml:space="preserve">б) ідентифікація - </w:t>
+      </w:r>
+      <w:r>
+        <w:rPr>
+          <w:szCs w:val="28"/>
+          <w:lang w:val="uk-UA"/>
+        </w:rPr>
+        <w:t xml:space="preserve">розпізнається індивідуальний екземпляр об'єкта. </w:t>
+      </w:r>
+      <w:r>
+        <w:rPr>
+          <w:szCs w:val="28"/>
+          <w:lang w:val="uk-UA"/>
+        </w:rPr>
+        <w:t>Наприклад,</w:t>
+      </w:r>
+      <w:r>
+        <w:rPr>
+          <w:szCs w:val="28"/>
+          <w:lang w:val="uk-UA"/>
+        </w:rPr>
+        <w:t xml:space="preserve"> ідентифікація </w:t>
+      </w:r>
+      <w:r>
+        <w:rPr>
+          <w:szCs w:val="28"/>
+          <w:lang w:val="uk-UA"/>
+        </w:rPr>
+        <w:t>визначеного людського обличчя,</w:t>
+      </w:r>
+      <w:r>
+        <w:rPr>
+          <w:szCs w:val="28"/>
+          <w:lang w:val="uk-UA"/>
+        </w:rPr>
+        <w:t xml:space="preserve"> відбитка пальців</w:t>
+      </w:r>
+      <w:r>
+        <w:rPr>
+          <w:szCs w:val="28"/>
+          <w:lang w:val="uk-UA"/>
+        </w:rPr>
+        <w:t>,</w:t>
+      </w:r>
+      <w:r>
+        <w:rPr>
+          <w:szCs w:val="28"/>
+          <w:lang w:val="uk-UA"/>
+        </w:rPr>
+        <w:t xml:space="preserve"> автомобіля</w:t>
+      </w:r>
+      <w:r>
+        <w:rPr>
+          <w:szCs w:val="28"/>
+          <w:lang w:val="uk-UA"/>
+        </w:rPr>
+        <w:t>, тощо</w:t>
+      </w:r>
+      <w:r>
+        <w:rPr>
+          <w:szCs w:val="28"/>
+          <w:lang w:val="uk-UA"/>
+        </w:rPr>
+        <w:t>;</w:t>
+      </w:r>
+    </w:p>
+    <w:p>
+      <w:pPr>
+        <w:ind w:firstLine="708"/>
+        <w:rPr>
+          <w:szCs w:val="28"/>
+          <w:lang w:val="uk-UA"/>
+        </w:rPr>
+      </w:pPr>
+      <w:r>
+        <w:rPr>
+          <w:szCs w:val="28"/>
+          <w:lang w:val="uk-UA"/>
         </w:rPr>
         <w:lastRenderedPageBreak/>
-        <w:t>безумовно є фінансова складова та неможливість проводити експерименти у реальному світі. Автомобілі коштують дорого, обладнувати навіть один такий усіма необхідними датчиками є неможливим для невеликої дослідницької організації.</w:t>
+        <w:t xml:space="preserve">в) виявлення – візуальні дані </w:t>
+      </w:r>
+      <w:r>
+        <w:rPr>
+          <w:szCs w:val="28"/>
+          <w:lang w:val="uk-UA"/>
+        </w:rPr>
+        <w:t>перевіряються на наявність визначеної умови. Наприклад, виявлення можливих неправильних клітин чи тканин в медичних зображеннях. Виявлення, що базується на відносно простих і швидких обчисленнях, іноді використовується для знаходження невеликих ділянок в зображенні, що аналізується, які потім аналізуються за допомогою заходів, що потребують більше ресурсів, для отримання правильної інтерпретації.</w:t>
       </w:r>
     </w:p>
     <w:p>
@@ -3283,14 +3134,455 @@
         <w:ind w:firstLine="708"/>
         <w:rPr>
           <w:szCs w:val="28"/>
-        </w:rPr>
-      </w:pPr>
-      <w:r>
-        <w:rPr>
-          <w:szCs w:val="28"/>
-        </w:rPr>
-        <w:t>В результаті аналізу предметної області було вирішено провести дослідження концептуальних підходів до безпосередньо реалізації автономного автомобілю та систем його навчання на основі комп’ютерної моделі.</w:t>
-      </w:r>
+          <w:lang w:val="uk-UA"/>
+        </w:rPr>
+      </w:pPr>
+      <w:r>
+        <w:rPr>
+          <w:szCs w:val="28"/>
+          <w:lang w:val="uk-UA"/>
+        </w:rPr>
+        <w:t>Дані задачі можуть бути більш детально класифіковані у кожному конкретному випадку їх практичного застосування. У даному дослідженні використовуються переважно методи розпізнавання об’єктів, але також застосовуються і концепції ідентифікації та виявлення.</w:t>
+      </w:r>
+    </w:p>
+    <w:p>
+      <w:pPr>
+        <w:ind w:firstLine="708"/>
+        <w:rPr>
+          <w:szCs w:val="28"/>
+          <w:lang w:val="uk-UA"/>
+        </w:rPr>
+      </w:pPr>
+      <w:r>
+        <w:rPr>
+          <w:szCs w:val="28"/>
+          <w:lang w:val="uk-UA"/>
+        </w:rPr>
+        <w:t>Зазвичай для отримання необхідної інформації за допомогою методик машинного зору необхідно провести наступні етапи роботи:</w:t>
+      </w:r>
+    </w:p>
+    <w:p>
+      <w:pPr>
+        <w:ind w:firstLine="708"/>
+        <w:rPr>
+          <w:szCs w:val="28"/>
+          <w:lang w:val="uk-UA"/>
+        </w:rPr>
+      </w:pPr>
+      <w:r>
+        <w:rPr>
+          <w:szCs w:val="28"/>
+          <w:lang w:val="uk-UA"/>
+        </w:rPr>
+        <w:t xml:space="preserve">а) отримання зображення - </w:t>
+      </w:r>
+      <w:r>
+        <w:rPr>
+          <w:szCs w:val="28"/>
+          <w:lang w:val="uk-UA"/>
+        </w:rPr>
+        <w:t>цифрові зображення отримуються від одного чи декількох датчиків зображення, які окрім різноманітних типів світлочутливих камер включають датчики відстані, радари, ультразвукові камери тощо. Залежно від типу датчика, отримані дані можуть бути звичайним 2D зображенням, 3D зображенням чи послідовністю зображень. Значення пікселів зазвичай відповідають інтенсивності світла в одній чи декількох спектральних смугах (кольорові чи зображення у відтінках сірого), але можуть бути пов'язані з різноманітними фізичними вимірюваннями, такими як глибина, поглинання чи відображення звукових або електромагнітних хвиль, або ядерним магнітним резонансом</w:t>
+      </w:r>
+      <w:r>
+        <w:rPr>
+          <w:szCs w:val="28"/>
+          <w:lang w:val="uk-UA"/>
+        </w:rPr>
+        <w:t>;</w:t>
+      </w:r>
+    </w:p>
+    <w:p>
+      <w:pPr>
+        <w:ind w:firstLine="708"/>
+        <w:rPr>
+          <w:szCs w:val="28"/>
+          <w:lang w:val="uk-UA"/>
+        </w:rPr>
+      </w:pPr>
+      <w:r>
+        <w:rPr>
+          <w:szCs w:val="28"/>
+          <w:lang w:val="uk-UA"/>
+        </w:rPr>
+        <w:t xml:space="preserve">б) попередня обробка - </w:t>
+      </w:r>
+      <w:r>
+        <w:rPr>
+          <w:szCs w:val="28"/>
+          <w:lang w:val="uk-UA"/>
+        </w:rPr>
+        <w:t xml:space="preserve">перед тим, як методи комп'ютерного зору можуть бути застосовані до відеоданих з метою вилучення певної частини інформації, необхідно обробити відеодані, щоб вони задовольняли деяким вимогам залежно від метода, що використовується. </w:t>
+      </w:r>
+      <w:r>
+        <w:rPr>
+          <w:szCs w:val="28"/>
+          <w:lang w:val="uk-UA"/>
+        </w:rPr>
+        <w:t>Приклади попередньої обробки наведені нижче</w:t>
+      </w:r>
+      <w:r>
+        <w:rPr>
+          <w:szCs w:val="28"/>
+          <w:lang w:val="uk-UA"/>
+        </w:rPr>
+        <w:t>:</w:t>
+      </w:r>
+    </w:p>
+    <w:p>
+      <w:pPr>
+        <w:ind w:left="708"/>
+        <w:rPr>
+          <w:szCs w:val="28"/>
+          <w:lang w:val="uk-UA"/>
+        </w:rPr>
+      </w:pPr>
+      <w:r>
+        <w:rPr>
+          <w:szCs w:val="28"/>
+          <w:lang w:val="uk-UA"/>
+        </w:rPr>
+        <w:t xml:space="preserve">1) </w:t>
+      </w:r>
+      <w:r>
+        <w:rPr>
+          <w:szCs w:val="28"/>
+          <w:lang w:val="uk-UA"/>
+        </w:rPr>
+        <w:t>повторна вибірка з метою, щоб переконатись, що координатна система зображення є правильною;</w:t>
+      </w:r>
+    </w:p>
+    <w:p>
+      <w:pPr>
+        <w:ind w:left="708"/>
+        <w:rPr>
+          <w:szCs w:val="28"/>
+          <w:lang w:val="uk-UA"/>
+        </w:rPr>
+      </w:pPr>
+      <w:r>
+        <w:rPr>
+          <w:szCs w:val="28"/>
+          <w:lang w:val="uk-UA"/>
+        </w:rPr>
+        <w:lastRenderedPageBreak/>
+        <w:t xml:space="preserve">2) </w:t>
+      </w:r>
+      <w:r>
+        <w:rPr>
+          <w:szCs w:val="28"/>
+          <w:lang w:val="uk-UA"/>
+        </w:rPr>
+        <w:t>видалення шумів з метою, щоб видалити спотворення, що вносяться датчиком;</w:t>
+      </w:r>
+    </w:p>
+    <w:p>
+      <w:pPr>
+        <w:ind w:left="708"/>
+        <w:rPr>
+          <w:szCs w:val="28"/>
+          <w:lang w:val="uk-UA"/>
+        </w:rPr>
+      </w:pPr>
+      <w:r>
+        <w:rPr>
+          <w:szCs w:val="28"/>
+          <w:lang w:val="uk-UA"/>
+        </w:rPr>
+        <w:t xml:space="preserve">3) </w:t>
+      </w:r>
+      <w:r>
+        <w:rPr>
+          <w:szCs w:val="28"/>
+          <w:lang w:val="uk-UA"/>
+        </w:rPr>
+        <w:t>покращення контрастності для того, щоб потрібна інформація могла бути виявлена;</w:t>
+      </w:r>
+    </w:p>
+    <w:p>
+      <w:pPr>
+        <w:ind w:left="708"/>
+        <w:rPr>
+          <w:szCs w:val="28"/>
+          <w:lang w:val="uk-UA"/>
+        </w:rPr>
+      </w:pPr>
+      <w:r>
+        <w:rPr>
+          <w:szCs w:val="28"/>
+          <w:lang w:val="uk-UA"/>
+        </w:rPr>
+        <w:t xml:space="preserve">3) </w:t>
+      </w:r>
+      <w:r>
+        <w:rPr>
+          <w:szCs w:val="28"/>
+          <w:lang w:val="uk-UA"/>
+        </w:rPr>
+        <w:t>масштабування для кращого розрізнення структур на зображенні</w:t>
+      </w:r>
+      <w:r>
+        <w:rPr>
+          <w:szCs w:val="28"/>
+          <w:lang w:val="uk-UA"/>
+        </w:rPr>
+        <w:t>;</w:t>
+      </w:r>
+    </w:p>
+    <w:p>
+      <w:pPr>
+        <w:rPr>
+          <w:szCs w:val="28"/>
+          <w:lang w:val="uk-UA"/>
+        </w:rPr>
+      </w:pPr>
+      <w:r>
+        <w:rPr>
+          <w:szCs w:val="28"/>
+          <w:lang w:val="uk-UA"/>
+        </w:rPr>
+        <w:t xml:space="preserve">в) виокремлення - </w:t>
+      </w:r>
+      <w:r>
+        <w:rPr>
+          <w:szCs w:val="28"/>
+          <w:lang w:val="uk-UA"/>
+        </w:rPr>
+        <w:t xml:space="preserve">деталі зображення різного рівня складності виділяються з </w:t>
+      </w:r>
+      <w:r>
+        <w:rPr>
+          <w:szCs w:val="28"/>
+          <w:lang w:val="uk-UA"/>
+        </w:rPr>
+        <w:t>масиву візуальних даних</w:t>
+      </w:r>
+      <w:r>
+        <w:rPr>
+          <w:szCs w:val="28"/>
+          <w:lang w:val="uk-UA"/>
+        </w:rPr>
+        <w:t>. Типовими прикладами таких деталей є:</w:t>
+      </w:r>
+    </w:p>
+    <w:p>
+      <w:pPr>
+        <w:ind w:left="720"/>
+        <w:rPr>
+          <w:szCs w:val="28"/>
+          <w:lang w:val="uk-UA"/>
+        </w:rPr>
+      </w:pPr>
+      <w:r>
+        <w:rPr>
+          <w:szCs w:val="28"/>
+          <w:lang w:val="uk-UA"/>
+        </w:rPr>
+        <w:t xml:space="preserve">1) </w:t>
+      </w:r>
+      <w:r>
+        <w:rPr>
+          <w:szCs w:val="28"/>
+          <w:lang w:val="uk-UA"/>
+        </w:rPr>
+        <w:t>лінії та межі;</w:t>
+      </w:r>
+    </w:p>
+    <w:p>
+      <w:pPr>
+        <w:ind w:left="708"/>
+        <w:rPr>
+          <w:szCs w:val="28"/>
+          <w:lang w:val="uk-UA"/>
+        </w:rPr>
+      </w:pPr>
+      <w:r>
+        <w:rPr>
+          <w:szCs w:val="28"/>
+          <w:lang w:val="uk-UA"/>
+        </w:rPr>
+        <w:t xml:space="preserve">2) </w:t>
+      </w:r>
+      <w:r>
+        <w:rPr>
+          <w:szCs w:val="28"/>
+          <w:lang w:val="uk-UA"/>
+        </w:rPr>
+        <w:t>локалізовані точки інтересу</w:t>
+      </w:r>
+      <w:r>
+        <w:rPr>
+          <w:szCs w:val="28"/>
+          <w:lang w:val="uk-UA"/>
+        </w:rPr>
+        <w:t>, такі як кути, краплі чи точки;</w:t>
+      </w:r>
+    </w:p>
+    <w:p>
+      <w:pPr>
+        <w:ind w:left="708"/>
+        <w:rPr>
+          <w:szCs w:val="28"/>
+          <w:lang w:val="uk-UA"/>
+        </w:rPr>
+      </w:pPr>
+      <w:r>
+        <w:rPr>
+          <w:szCs w:val="28"/>
+          <w:lang w:val="uk-UA"/>
+        </w:rPr>
+        <w:t>3)</w:t>
+      </w:r>
+      <w:r>
+        <w:rPr>
+          <w:szCs w:val="28"/>
+          <w:lang w:val="uk-UA"/>
+        </w:rPr>
+        <w:t xml:space="preserve"> деталі структури, форми чи руху</w:t>
+      </w:r>
+      <w:r>
+        <w:rPr>
+          <w:szCs w:val="28"/>
+          <w:lang w:val="uk-UA"/>
+        </w:rPr>
+        <w:t>;</w:t>
+      </w:r>
+    </w:p>
+    <w:p>
+      <w:pPr>
+        <w:rPr>
+          <w:szCs w:val="28"/>
+          <w:lang w:val="uk-UA"/>
+        </w:rPr>
+      </w:pPr>
+      <w:r>
+        <w:rPr>
+          <w:szCs w:val="28"/>
+          <w:lang w:val="uk-UA"/>
+        </w:rPr>
+        <w:t>г</w:t>
+      </w:r>
+      <w:r>
+        <w:rPr>
+          <w:szCs w:val="28"/>
+          <w:lang w:val="uk-UA"/>
+        </w:rPr>
+        <w:t xml:space="preserve">) детектування та сегментація - </w:t>
+      </w:r>
+      <w:r>
+        <w:rPr>
+          <w:szCs w:val="28"/>
+          <w:lang w:val="uk-UA"/>
+        </w:rPr>
+        <w:t xml:space="preserve">на </w:t>
+      </w:r>
+      <w:r>
+        <w:rPr>
+          <w:szCs w:val="28"/>
+          <w:lang w:val="uk-UA"/>
+        </w:rPr>
+        <w:t>даному</w:t>
+      </w:r>
+      <w:r>
+        <w:rPr>
+          <w:szCs w:val="28"/>
+          <w:lang w:val="uk-UA"/>
+        </w:rPr>
+        <w:t xml:space="preserve"> етапі обробки приймається рішення про те, які точки чи ділянки зображення є важливими для подальшої обробки. </w:t>
+      </w:r>
+      <w:r>
+        <w:rPr>
+          <w:szCs w:val="28"/>
+          <w:lang w:val="uk-UA"/>
+        </w:rPr>
+        <w:t xml:space="preserve">Наприклад, </w:t>
+      </w:r>
+      <w:r>
+        <w:rPr>
+          <w:szCs w:val="28"/>
+          <w:lang w:val="uk-UA"/>
+        </w:rPr>
+        <w:t>виділення визначеного набору точок</w:t>
+      </w:r>
+      <w:r>
+        <w:rPr>
+          <w:szCs w:val="28"/>
+          <w:lang w:val="uk-UA"/>
+        </w:rPr>
+        <w:t xml:space="preserve"> інтересу або с</w:t>
+      </w:r>
+      <w:r>
+        <w:rPr>
+          <w:szCs w:val="28"/>
+          <w:lang w:val="uk-UA"/>
+        </w:rPr>
+        <w:t xml:space="preserve">егментація </w:t>
+      </w:r>
+      <w:r>
+        <w:rPr>
+          <w:szCs w:val="28"/>
+          <w:lang w:val="uk-UA"/>
+        </w:rPr>
+        <w:t xml:space="preserve">деяких </w:t>
+      </w:r>
+      <w:r>
+        <w:rPr>
+          <w:szCs w:val="28"/>
+          <w:lang w:val="uk-UA"/>
+        </w:rPr>
+        <w:t>ділянок зоб</w:t>
+      </w:r>
+      <w:r>
+        <w:rPr>
+          <w:szCs w:val="28"/>
+          <w:lang w:val="uk-UA"/>
+        </w:rPr>
+        <w:t>раження, які містять певну область інтересу</w:t>
+      </w:r>
+      <w:r>
+        <w:rPr>
+          <w:szCs w:val="28"/>
+          <w:lang w:val="uk-UA"/>
+        </w:rPr>
+        <w:t>.</w:t>
+      </w:r>
+      <w:r>
+        <w:rPr>
+          <w:szCs w:val="28"/>
+          <w:lang w:val="uk-UA"/>
+        </w:rPr>
+        <w:t xml:space="preserve"> Цей етап відрізняється від виокремлення складністю рівня аналізу;</w:t>
+      </w:r>
+    </w:p>
+    <w:p>
+      <w:pPr>
+        <w:rPr>
+          <w:szCs w:val="28"/>
+          <w:lang w:val="uk-UA"/>
+        </w:rPr>
+      </w:pPr>
+      <w:r>
+        <w:rPr>
+          <w:szCs w:val="28"/>
+          <w:lang w:val="uk-UA"/>
+        </w:rPr>
+        <w:t>д) високорівнева обробка – до цього етапу доходить порівняно невеликий об’єм даних, що аналізується наприклад на належність до певного класу об’єктів; розмір або розташування об’єкту у деякому просторі, тощо.</w:t>
+      </w:r>
+    </w:p>
+    <w:p>
+      <w:pPr>
+        <w:rPr>
+          <w:szCs w:val="28"/>
+        </w:rPr>
+      </w:pPr>
+      <w:r>
+        <w:rPr>
+          <w:szCs w:val="28"/>
+          <w:lang w:val="uk-UA"/>
+        </w:rPr>
+        <w:t xml:space="preserve">Для даного дослідження використовувались </w:t>
+      </w:r>
+      <w:bookmarkStart w:id="0" w:name="_GoBack"/>
+      <w:bookmarkEnd w:id="0"/>
     </w:p>
     <w:p>
       <w:pPr>
@@ -3301,6 +3593,29 @@
           <w:lang w:val="uk-UA"/>
         </w:rPr>
       </w:pPr>
+      <w:r>
+        <w:rPr>
+          <w:lang w:val="uk-UA"/>
+        </w:rPr>
+        <w:br w:type="page"/>
+      </w:r>
+    </w:p>
+    <w:p>
+      <w:pPr>
+        <w:spacing w:after="160"/>
+        <w:ind w:firstLine="708"/>
+        <w:jc w:val="left"/>
+        <w:rPr>
+          <w:lang w:val="uk-UA"/>
+        </w:rPr>
+      </w:pPr>
+      <w:r>
+        <w:rPr>
+          <w:lang w:val="uk-UA"/>
+        </w:rPr>
+        <w:lastRenderedPageBreak/>
+        <w:t>1.2 Аналіз комп’ютерних моделей дорожньо-транспортної системи</w:t>
+      </w:r>
     </w:p>
     <w:p>
       <w:pPr>
@@ -3311,49 +3626,12 @@
           <w:lang w:val="uk-UA"/>
         </w:rPr>
       </w:pPr>
-      <w:r>
-        <w:rPr>
-          <w:highlight w:val="yellow"/>
-          <w:lang w:val="uk-UA"/>
-        </w:rPr>
-        <w:t>ПРО МАШИННИЙ ЗІР??</w:t>
-      </w:r>
-      <w:r>
-        <w:rPr>
-          <w:lang w:val="uk-UA"/>
-        </w:rPr>
-        <w:br w:type="page"/>
-      </w:r>
-    </w:p>
-    <w:p>
-      <w:pPr>
-        <w:spacing w:after="160"/>
-        <w:ind w:firstLine="708"/>
-        <w:jc w:val="left"/>
-        <w:rPr>
-          <w:lang w:val="uk-UA"/>
-        </w:rPr>
-      </w:pPr>
-      <w:r>
-        <w:rPr>
-          <w:lang w:val="uk-UA"/>
-        </w:rPr>
-        <w:lastRenderedPageBreak/>
-        <w:t>1.2 Аналіз комп’ютерних моделей дорожньо-транспортної системи</w:t>
-      </w:r>
     </w:p>
     <w:p>
       <w:pPr>
         <w:spacing w:after="160"/>
         <w:ind w:firstLine="0"/>
         <w:jc w:val="left"/>
-      </w:pPr>
-    </w:p>
-    <w:p>
-      <w:pPr>
-        <w:spacing w:after="160"/>
-        <w:ind w:firstLine="0"/>
-        <w:jc w:val="left"/>
         <w:rPr>
           <w:lang w:val="uk-UA"/>
         </w:rPr>
@@ -3364,32 +3642,15 @@
         <w:ind w:firstLine="709"/>
         <w:rPr>
           <w:szCs w:val="28"/>
-        </w:rPr>
-      </w:pPr>
-      <w:r>
-        <w:rPr>
-          <w:szCs w:val="28"/>
-          <w:lang w:val="uk-UA"/>
-        </w:rPr>
-        <w:t xml:space="preserve">У даний час існує велика кількість досліджень автономних автомобілей та пов’язаних суміжних галузей, але більшість з них не є комплексними системами або є частиною комерційної таємниці, оскільки перспективи досліджень та потрібні економічні інвестиції недоступні невеликим дослідницьким організаціям. </w:t>
-      </w:r>
-      <w:r>
-        <w:rPr>
-          <w:szCs w:val="28"/>
-        </w:rPr>
-        <w:t>Далі детально розглянемо та проаналізуємо системи</w:t>
-      </w:r>
-      <w:r>
-        <w:rPr>
-          <w:szCs w:val="28"/>
-        </w:rPr>
-        <w:t xml:space="preserve"> моделювання оточуючої середи для створення моделі автономного пересування</w:t>
-      </w:r>
-      <w:r>
-        <w:rPr>
-          <w:szCs w:val="28"/>
-        </w:rPr>
-        <w:t>, обрані для дослідження.</w:t>
+          <w:lang w:val="uk-UA"/>
+        </w:rPr>
+      </w:pPr>
+      <w:r>
+        <w:rPr>
+          <w:szCs w:val="28"/>
+          <w:lang w:val="uk-UA"/>
+        </w:rPr>
+        <w:t>У даний час існує велика кількість досліджень автономних автомобілей та пов’язаних суміжних галузей, але більшість з них не є комплексними системами або є частиною комерційної таємниці, оскільки перспективи досліджень та потрібні економічні інвестиції недоступні невеликим дослідницьким організаціям. Далі детально розглянемо та проаналізуємо системи моделювання оточуючої середи для створення моделі автономного пересування, обрані для дослідження.</w:t>
       </w:r>
     </w:p>
     <w:p>
@@ -3397,19 +3658,15 @@
         <w:ind w:firstLine="709"/>
         <w:rPr>
           <w:szCs w:val="28"/>
-        </w:rPr>
-      </w:pPr>
-      <w:r>
-        <w:rPr>
-          <w:szCs w:val="28"/>
-        </w:rPr>
-        <w:t>CARLA – це симулятор взаємодії машини та оточуючої середи з відкритим кодом. Розроблений спеціально для досліджень автономного автомобіля</w:t>
-      </w:r>
-      <w:r>
-        <w:rPr>
-          <w:szCs w:val="28"/>
-        </w:rPr>
-        <w:t xml:space="preserve"> з урахуванням розробки, навчання, валідації в умовах міського пересування. Екранні форми симулятора наведені на рисунку 1.4 за різних умов симуляції.</w:t>
+          <w:lang w:val="uk-UA"/>
+        </w:rPr>
+      </w:pPr>
+      <w:r>
+        <w:rPr>
+          <w:szCs w:val="28"/>
+          <w:lang w:val="uk-UA"/>
+        </w:rPr>
+        <w:t>CARLA – це симулятор взаємодії машини та оточуючої середи з відкритим кодом. Розроблений спеціально для досліджень автономного автомобіля з урахуванням розробки, навчання, валідації в умовах міського пересування. Екранні форми симулятора наведені на рисунку 1.4 за різних умов симуляції.</w:t>
       </w:r>
     </w:p>
     <w:p>
@@ -3418,11 +3675,13 @@
         <w:jc w:val="center"/>
         <w:rPr>
           <w:szCs w:val="28"/>
+          <w:lang w:val="uk-UA"/>
         </w:rPr>
       </w:pPr>
       <w:r>
         <w:rPr>
           <w:noProof/>
+          <w:lang w:val="uk-UA" w:eastAsia="en-US"/>
         </w:rPr>
         <w:drawing>
           <wp:inline distT="0" distB="0" distL="0" distR="0" wp14:anchorId="774A792A" wp14:editId="7F1735F7">
@@ -3440,7 +3699,7 @@
                     <pic:cNvPicPr/>
                   </pic:nvPicPr>
                   <pic:blipFill>
-                    <a:blip r:embed="rId9"/>
+                    <a:blip r:embed="rId10"/>
                     <a:stretch>
                       <a:fillRect/>
                     </a:stretch>
@@ -3467,32 +3726,15 @@
         <w:jc w:val="center"/>
         <w:rPr>
           <w:szCs w:val="28"/>
-        </w:rPr>
-      </w:pPr>
-      <w:r>
-        <w:rPr>
-          <w:szCs w:val="28"/>
-        </w:rPr>
-        <w:t xml:space="preserve">Рисунок 1.4 – </w:t>
-      </w:r>
-      <w:r>
-        <w:rPr>
-          <w:szCs w:val="28"/>
-        </w:rPr>
-        <w:t xml:space="preserve">Симулятор </w:t>
-      </w:r>
-      <w:r>
-        <w:rPr>
-          <w:szCs w:val="28"/>
-          <w:lang w:val="en-US"/>
-        </w:rPr>
-        <w:t>CARLA</w:t>
-      </w:r>
-      <w:r>
-        <w:rPr>
-          <w:szCs w:val="28"/>
-        </w:rPr>
-        <w:t xml:space="preserve"> </w:t>
+          <w:lang w:val="uk-UA"/>
+        </w:rPr>
+      </w:pPr>
+      <w:r>
+        <w:rPr>
+          <w:szCs w:val="28"/>
+          <w:lang w:val="uk-UA"/>
+        </w:rPr>
+        <w:t xml:space="preserve">Рисунок 1.4 – Симулятор CARLA </w:t>
       </w:r>
     </w:p>
     <w:p>
@@ -3501,6 +3743,7 @@
         <w:jc w:val="center"/>
         <w:rPr>
           <w:szCs w:val="28"/>
+          <w:lang w:val="uk-UA"/>
         </w:rPr>
       </w:pPr>
     </w:p>
@@ -3509,20 +3752,16 @@
         <w:ind w:firstLine="709"/>
         <w:rPr>
           <w:szCs w:val="28"/>
-        </w:rPr>
-      </w:pPr>
-      <w:r>
-        <w:rPr>
-          <w:szCs w:val="28"/>
+          <w:lang w:val="uk-UA"/>
+        </w:rPr>
+      </w:pPr>
+      <w:r>
+        <w:rPr>
+          <w:szCs w:val="28"/>
+          <w:lang w:val="uk-UA"/>
         </w:rPr>
         <w:lastRenderedPageBreak/>
-        <w:t>Платформа надає деяку кількість візуальних ресурсів, реалізацію частини наведених у розділі аналізу предметної області сенсорів. Але дана платформа призначена для більш масштабних симуляцій тому є з значним ускладненням на порівнянні з необхідними функціями. Також стек технологій розробки накладає певні складності у роботі з си</w:t>
-      </w:r>
-      <w:r>
-        <w:rPr>
-          <w:szCs w:val="28"/>
-        </w:rPr>
-        <w:t>мулятором.</w:t>
+        <w:t>Платформа надає деяку кількість візуальних ресурсів, реалізацію частини наведених у розділі аналізу предметної області сенсорів. Але дана платформа призначена для більш масштабних симуляцій тому є з значним ускладненням на порівнянні з необхідними функціями. Також стек технологій розробки накладає певні складності у роботі з симулятором.</w:t>
       </w:r>
     </w:p>
     <w:p>
@@ -3530,19 +3769,15 @@
         <w:ind w:firstLine="709"/>
         <w:rPr>
           <w:szCs w:val="28"/>
-        </w:rPr>
-      </w:pPr>
-      <w:r>
-        <w:rPr>
-          <w:szCs w:val="28"/>
-        </w:rPr>
-        <w:t xml:space="preserve">GTA V – як не здається дивним, але саме сучасні комп'ютерні ігри є ідеальним середовищем для дослідження деяких систем автономного керування. Приклад фронтальної камери </w:t>
-      </w:r>
-      <w:r>
-        <w:rPr>
-          <w:szCs w:val="28"/>
-        </w:rPr>
-        <w:t>на автомобілі у грі наведений на рисунку 1.5, такий варіант можна застосовувати для тренування візуальної частини регресора.</w:t>
+          <w:lang w:val="uk-UA"/>
+        </w:rPr>
+      </w:pPr>
+      <w:r>
+        <w:rPr>
+          <w:szCs w:val="28"/>
+          <w:lang w:val="uk-UA"/>
+        </w:rPr>
+        <w:t>GTA V – як не здається дивним, але саме сучасні комп'ютерні ігри є ідеальним середовищем для дослідження деяких систем автономного керування. Приклад фронтальної камери на автомобілі у грі наведений на рисунку 1.5, такий варіант можна застосовувати для тренування візуальної частини регресора.</w:t>
       </w:r>
     </w:p>
     <w:p>
@@ -3550,6 +3785,7 @@
         <w:ind w:firstLine="709"/>
         <w:rPr>
           <w:szCs w:val="28"/>
+          <w:lang w:val="uk-UA"/>
         </w:rPr>
       </w:pPr>
     </w:p>
@@ -3559,11 +3795,13 @@
         <w:jc w:val="center"/>
         <w:rPr>
           <w:szCs w:val="28"/>
+          <w:lang w:val="uk-UA"/>
         </w:rPr>
       </w:pPr>
       <w:r>
         <w:rPr>
           <w:noProof/>
+          <w:lang w:val="uk-UA" w:eastAsia="en-US"/>
         </w:rPr>
         <w:drawing>
           <wp:inline distT="0" distB="0" distL="0" distR="0" wp14:anchorId="387E52B8" wp14:editId="61383EC6">
@@ -3583,7 +3821,7 @@
                     </pic:cNvPicPr>
                   </pic:nvPicPr>
                   <pic:blipFill>
-                    <a:blip r:embed="rId10">
+                    <a:blip r:embed="rId11">
                       <a:extLst>
                         <a:ext uri="{28A0092B-C50C-407E-A947-70E740481C1C}">
                           <a14:useLocalDpi xmlns:a14="http://schemas.microsoft.com/office/drawing/2010/main" val="0"/>
@@ -3621,33 +3859,15 @@
         <w:jc w:val="center"/>
         <w:rPr>
           <w:szCs w:val="28"/>
-        </w:rPr>
-      </w:pPr>
-      <w:r>
-        <w:rPr>
-          <w:szCs w:val="28"/>
-        </w:rPr>
-        <w:t xml:space="preserve">Рисунок 1.5 – Екранна форма процесу водіння у </w:t>
-      </w:r>
-      <w:r>
-        <w:rPr>
-          <w:szCs w:val="28"/>
-          <w:lang w:val="en-US"/>
-        </w:rPr>
-        <w:t>GTA</w:t>
-      </w:r>
-      <w:r>
-        <w:rPr>
-          <w:szCs w:val="28"/>
-        </w:rPr>
-        <w:t xml:space="preserve"> </w:t>
-      </w:r>
-      <w:r>
-        <w:rPr>
-          <w:szCs w:val="28"/>
-          <w:lang w:val="en-US"/>
-        </w:rPr>
-        <w:t>V</w:t>
+          <w:lang w:val="uk-UA"/>
+        </w:rPr>
+      </w:pPr>
+      <w:r>
+        <w:rPr>
+          <w:szCs w:val="28"/>
+          <w:lang w:val="uk-UA"/>
+        </w:rPr>
+        <w:t>Рисунок 1.5 – Екранна форма процесу водіння у GTA V</w:t>
       </w:r>
     </w:p>
     <w:p>
@@ -3655,6 +3875,7 @@
         <w:ind w:firstLine="709"/>
         <w:rPr>
           <w:szCs w:val="28"/>
+          <w:lang w:val="uk-UA"/>
         </w:rPr>
       </w:pPr>
     </w:p>
@@ -3663,17 +3884,20 @@
         <w:ind w:firstLine="709"/>
         <w:rPr>
           <w:szCs w:val="28"/>
-        </w:rPr>
-      </w:pPr>
-      <w:r>
-        <w:rPr>
-          <w:szCs w:val="28"/>
+          <w:lang w:val="uk-UA"/>
+        </w:rPr>
+      </w:pPr>
+      <w:r>
+        <w:rPr>
+          <w:szCs w:val="28"/>
+          <w:lang w:val="uk-UA"/>
         </w:rPr>
         <w:t xml:space="preserve">Така система середовища дозволяє вивчати процес керування у форматі чорного ящику, а складність гри знімає необхідність додатково моделювати поведінку середовища (пішоходи, транспорт). Недоліком безумовно є відсутність коду гри та </w:t>
       </w:r>
       <w:r>
         <w:rPr>
           <w:szCs w:val="28"/>
+          <w:lang w:val="uk-UA"/>
         </w:rPr>
         <w:lastRenderedPageBreak/>
         <w:t>неможливість модифікувати початкові умови за межами гри. Також під питанням є використання гри у академічних цілях довготривалого характеру.</w:t>
@@ -3690,121 +3914,9 @@
       <w:r>
         <w:rPr>
           <w:szCs w:val="28"/>
-          <w:lang w:val="en-US"/>
-        </w:rPr>
-        <w:t>TORCS</w:t>
-      </w:r>
-      <w:r>
-        <w:rPr>
-          <w:szCs w:val="28"/>
-        </w:rPr>
-        <w:t xml:space="preserve"> – </w:t>
-      </w:r>
-      <w:r>
-        <w:rPr>
-          <w:szCs w:val="28"/>
-          <w:lang w:val="uk-UA"/>
-        </w:rPr>
-        <w:t xml:space="preserve">симулятор автомобільних гонок з відкритим кодом, що працює під </w:t>
-      </w:r>
-      <w:r>
-        <w:rPr>
-          <w:szCs w:val="28"/>
-          <w:lang w:val="en-US"/>
-        </w:rPr>
-        <w:t>Linux</w:t>
-      </w:r>
-      <w:r>
-        <w:rPr>
-          <w:szCs w:val="28"/>
-        </w:rPr>
-        <w:t>-</w:t>
-      </w:r>
-      <w:r>
-        <w:rPr>
-          <w:szCs w:val="28"/>
-          <w:lang w:val="uk-UA"/>
-        </w:rPr>
-        <w:t xml:space="preserve">подібними системами, </w:t>
-      </w:r>
-      <w:r>
-        <w:rPr>
-          <w:szCs w:val="28"/>
-          <w:lang w:val="en-US"/>
-        </w:rPr>
-        <w:t>OS</w:t>
-      </w:r>
-      <w:r>
-        <w:rPr>
-          <w:szCs w:val="28"/>
-        </w:rPr>
-        <w:t xml:space="preserve"> </w:t>
-      </w:r>
-      <w:r>
-        <w:rPr>
-          <w:szCs w:val="28"/>
-          <w:lang w:val="en-US"/>
-        </w:rPr>
-        <w:t>X</w:t>
-      </w:r>
-      <w:r>
-        <w:rPr>
-          <w:szCs w:val="28"/>
-        </w:rPr>
-        <w:t xml:space="preserve">, </w:t>
-      </w:r>
-      <w:r>
-        <w:rPr>
-          <w:szCs w:val="28"/>
-          <w:lang w:val="en-US"/>
-        </w:rPr>
-        <w:t>AmigaOS</w:t>
-      </w:r>
-      <w:r>
-        <w:rPr>
-          <w:szCs w:val="28"/>
-        </w:rPr>
-        <w:t xml:space="preserve"> 4, </w:t>
-      </w:r>
-      <w:r>
-        <w:rPr>
-          <w:szCs w:val="28"/>
-          <w:lang w:val="en-US"/>
-        </w:rPr>
-        <w:t>Windows</w:t>
-      </w:r>
-      <w:r>
-        <w:rPr>
-          <w:szCs w:val="28"/>
-        </w:rPr>
-        <w:t xml:space="preserve">. </w:t>
-      </w:r>
-      <w:r>
-        <w:rPr>
-          <w:szCs w:val="28"/>
-          <w:lang w:val="uk-UA"/>
-        </w:rPr>
-        <w:t xml:space="preserve">Дана симуляція розроблена за допомогою </w:t>
-      </w:r>
-      <w:r>
-        <w:rPr>
-          <w:szCs w:val="28"/>
-          <w:lang w:val="en-US"/>
-        </w:rPr>
-        <w:t>C</w:t>
-      </w:r>
-      <w:r>
-        <w:rPr>
-          <w:szCs w:val="28"/>
-        </w:rPr>
-        <w:t xml:space="preserve">++, приклад екраної форми можно побачити на рисунку </w:t>
-      </w:r>
-      <w:r>
-        <w:rPr>
-          <w:szCs w:val="28"/>
-          <w:lang w:val="uk-UA"/>
-        </w:rPr>
-        <w:t>1.6</w:t>
+          <w:lang w:val="uk-UA"/>
+        </w:rPr>
+        <w:t>TORCS – симулятор автомобільних гонок з відкритим кодом, що працює під Linux-подібними системами, OS X, AmigaOS 4, Windows. Дана симуляція розроблена за допомогою C++, приклад екраної форми можно побачити на рисунку 1.6</w:t>
       </w:r>
       <w:r>
         <w:rPr>
@@ -3829,379 +3941,19 @@
         <w:jc w:val="center"/>
         <w:rPr>
           <w:szCs w:val="28"/>
-          <w:lang w:val="en-US"/>
+          <w:lang w:val="uk-UA"/>
         </w:rPr>
       </w:pPr>
       <w:r>
         <w:rPr>
           <w:noProof/>
+          <w:lang w:val="uk-UA" w:eastAsia="en-US"/>
         </w:rPr>
         <w:drawing>
           <wp:inline distT="0" distB="0" distL="0" distR="0" wp14:anchorId="09D36240" wp14:editId="0D6CE9AD">
             <wp:extent cx="6057900" cy="4562475"/>
             <wp:effectExtent l="0" t="0" r="0" b="9525"/>
             <wp:docPr id="4" name="Picture 4"/>
-            <wp:cNvGraphicFramePr>
-              <a:graphicFrameLocks xmlns:a="http://schemas.openxmlformats.org/drawingml/2006/main" noChangeAspect="1"/>
-            </wp:cNvGraphicFramePr>
-            <a:graphic xmlns:a="http://schemas.openxmlformats.org/drawingml/2006/main">
-              <a:graphicData uri="http://schemas.openxmlformats.org/drawingml/2006/picture">
-                <pic:pic xmlns:pic="http://schemas.openxmlformats.org/drawingml/2006/picture">
-                  <pic:nvPicPr>
-                    <pic:cNvPr id="1" name=""/>
-                    <pic:cNvPicPr/>
-                  </pic:nvPicPr>
-                  <pic:blipFill>
-                    <a:blip r:embed="rId11"/>
-                    <a:stretch>
-                      <a:fillRect/>
-                    </a:stretch>
-                  </pic:blipFill>
-                  <pic:spPr>
-                    <a:xfrm>
-                      <a:off x="0" y="0"/>
-                      <a:ext cx="6057900" cy="4562475"/>
-                    </a:xfrm>
-                    <a:prstGeom prst="rect">
-                      <a:avLst/>
-                    </a:prstGeom>
-                  </pic:spPr>
-                </pic:pic>
-              </a:graphicData>
-            </a:graphic>
-          </wp:inline>
-        </w:drawing>
-      </w:r>
-    </w:p>
-    <w:p>
-      <w:pPr>
-        <w:ind w:firstLine="709"/>
-        <w:jc w:val="center"/>
-        <w:rPr>
-          <w:szCs w:val="28"/>
-        </w:rPr>
-      </w:pPr>
-      <w:r>
-        <w:rPr>
-          <w:szCs w:val="28"/>
-          <w:lang w:val="uk-UA"/>
-        </w:rPr>
-        <w:t xml:space="preserve">Рисунок 1.6 – Екранна форма процесу водіння у </w:t>
-      </w:r>
-      <w:r>
-        <w:rPr>
-          <w:szCs w:val="28"/>
-          <w:lang w:val="en-US"/>
-        </w:rPr>
-        <w:t>TORCS</w:t>
-      </w:r>
-    </w:p>
-    <w:p>
-      <w:pPr>
-        <w:ind w:firstLine="709"/>
-        <w:jc w:val="center"/>
-        <w:rPr>
-          <w:szCs w:val="28"/>
-        </w:rPr>
-      </w:pPr>
-    </w:p>
-    <w:p>
-      <w:pPr>
-        <w:ind w:firstLine="709"/>
-        <w:rPr>
-          <w:szCs w:val="28"/>
-          <w:lang w:val="uk-UA"/>
-        </w:rPr>
-      </w:pPr>
-      <w:r>
-        <w:rPr>
-          <w:szCs w:val="28"/>
-        </w:rPr>
-        <w:t>Згідно</w:t>
-      </w:r>
-      <w:r>
-        <w:rPr>
-          <w:szCs w:val="28"/>
-        </w:rPr>
-        <w:t xml:space="preserve"> </w:t>
-      </w:r>
-      <w:r>
-        <w:rPr>
-          <w:szCs w:val="28"/>
-        </w:rPr>
-        <w:t>виявлених</w:t>
-      </w:r>
-      <w:r>
-        <w:rPr>
-          <w:szCs w:val="28"/>
-        </w:rPr>
-        <w:t xml:space="preserve"> </w:t>
-      </w:r>
-      <w:r>
-        <w:rPr>
-          <w:szCs w:val="28"/>
-        </w:rPr>
-        <w:t>недоліків</w:t>
-      </w:r>
-      <w:r>
-        <w:rPr>
-          <w:szCs w:val="28"/>
-        </w:rPr>
-        <w:t xml:space="preserve"> </w:t>
-      </w:r>
-      <w:r>
-        <w:rPr>
-          <w:szCs w:val="28"/>
-        </w:rPr>
-        <w:t>існуючих</w:t>
-      </w:r>
-      <w:r>
-        <w:rPr>
-          <w:szCs w:val="28"/>
-        </w:rPr>
-        <w:t xml:space="preserve"> </w:t>
-      </w:r>
-      <w:r>
-        <w:rPr>
-          <w:szCs w:val="28"/>
-        </w:rPr>
-        <w:t>симуляцій</w:t>
-      </w:r>
-      <w:r>
-        <w:rPr>
-          <w:szCs w:val="28"/>
-        </w:rPr>
-        <w:t xml:space="preserve"> </w:t>
-      </w:r>
-      <w:r>
-        <w:rPr>
-          <w:szCs w:val="28"/>
-        </w:rPr>
-        <w:t>було</w:t>
-      </w:r>
-      <w:r>
-        <w:rPr>
-          <w:szCs w:val="28"/>
-        </w:rPr>
-        <w:t xml:space="preserve"> </w:t>
-      </w:r>
-      <w:r>
-        <w:rPr>
-          <w:szCs w:val="28"/>
-        </w:rPr>
-        <w:t>вирішено</w:t>
-      </w:r>
-      <w:r>
-        <w:rPr>
-          <w:szCs w:val="28"/>
-        </w:rPr>
-        <w:t xml:space="preserve"> </w:t>
-      </w:r>
-      <w:r>
-        <w:rPr>
-          <w:szCs w:val="28"/>
-        </w:rPr>
-        <w:t>розглядати</w:t>
-      </w:r>
-      <w:r>
-        <w:rPr>
-          <w:szCs w:val="28"/>
-        </w:rPr>
-        <w:t xml:space="preserve"> </w:t>
-      </w:r>
-      <w:r>
-        <w:rPr>
-          <w:szCs w:val="28"/>
-        </w:rPr>
-        <w:t>розробку</w:t>
-      </w:r>
-      <w:r>
-        <w:rPr>
-          <w:szCs w:val="28"/>
-        </w:rPr>
-        <w:t xml:space="preserve"> </w:t>
-      </w:r>
-      <w:r>
-        <w:rPr>
-          <w:szCs w:val="28"/>
-        </w:rPr>
-        <w:t>власної</w:t>
-      </w:r>
-      <w:r>
-        <w:rPr>
-          <w:szCs w:val="28"/>
-        </w:rPr>
-        <w:t xml:space="preserve"> </w:t>
-      </w:r>
-      <w:r>
-        <w:rPr>
-          <w:szCs w:val="28"/>
-        </w:rPr>
-        <w:t>системи</w:t>
-      </w:r>
-      <w:r>
-        <w:rPr>
-          <w:szCs w:val="28"/>
-        </w:rPr>
-        <w:t xml:space="preserve"> </w:t>
-      </w:r>
-      <w:r>
-        <w:rPr>
-          <w:szCs w:val="28"/>
-        </w:rPr>
-        <w:t>симуляції</w:t>
-      </w:r>
-      <w:r>
-        <w:rPr>
-          <w:szCs w:val="28"/>
-        </w:rPr>
-        <w:t xml:space="preserve">, </w:t>
-      </w:r>
-      <w:r>
-        <w:rPr>
-          <w:szCs w:val="28"/>
-        </w:rPr>
-        <w:t>яка</w:t>
-      </w:r>
-      <w:r>
-        <w:rPr>
-          <w:szCs w:val="28"/>
-        </w:rPr>
-        <w:t xml:space="preserve"> </w:t>
-      </w:r>
-      <w:r>
-        <w:rPr>
-          <w:szCs w:val="28"/>
-        </w:rPr>
-        <w:t>вдовольняла</w:t>
-      </w:r>
-      <w:r>
-        <w:rPr>
-          <w:szCs w:val="28"/>
-        </w:rPr>
-        <w:t xml:space="preserve"> </w:t>
-      </w:r>
-      <w:r>
-        <w:rPr>
-          <w:szCs w:val="28"/>
-        </w:rPr>
-        <w:t>б</w:t>
-      </w:r>
-      <w:r>
-        <w:rPr>
-          <w:szCs w:val="28"/>
-        </w:rPr>
-        <w:t xml:space="preserve"> </w:t>
-      </w:r>
-      <w:r>
-        <w:rPr>
-          <w:szCs w:val="28"/>
-        </w:rPr>
-        <w:t>потребам</w:t>
-      </w:r>
-      <w:r>
-        <w:rPr>
-          <w:szCs w:val="28"/>
-        </w:rPr>
-        <w:t xml:space="preserve"> </w:t>
-      </w:r>
-      <w:r>
-        <w:rPr>
-          <w:szCs w:val="28"/>
-        </w:rPr>
-        <w:t>саме</w:t>
-      </w:r>
-      <w:r>
-        <w:rPr>
-          <w:szCs w:val="28"/>
-        </w:rPr>
-        <w:t xml:space="preserve"> </w:t>
-      </w:r>
-      <w:r>
-        <w:rPr>
-          <w:szCs w:val="28"/>
-        </w:rPr>
-        <w:t>нашої</w:t>
-      </w:r>
-      <w:r>
-        <w:rPr>
-          <w:szCs w:val="28"/>
-        </w:rPr>
-        <w:t xml:space="preserve"> </w:t>
-      </w:r>
-      <w:r>
-        <w:rPr>
-          <w:szCs w:val="28"/>
-        </w:rPr>
-        <w:t>дослідницької</w:t>
-      </w:r>
-      <w:r>
-        <w:rPr>
-          <w:szCs w:val="28"/>
-        </w:rPr>
-        <w:t xml:space="preserve"> </w:t>
-      </w:r>
-      <w:r>
-        <w:rPr>
-          <w:szCs w:val="28"/>
-        </w:rPr>
-        <w:t>кафедри</w:t>
-      </w:r>
-      <w:r>
-        <w:rPr>
-          <w:szCs w:val="28"/>
-        </w:rPr>
-        <w:t>.</w:t>
-      </w:r>
-      <w:r>
-        <w:rPr>
-          <w:szCs w:val="28"/>
-        </w:rPr>
-        <w:t xml:space="preserve"> </w:t>
-      </w:r>
-      <w:r>
-        <w:rPr>
-          <w:szCs w:val="28"/>
-          <w:lang w:val="uk-UA"/>
-        </w:rPr>
-        <w:t xml:space="preserve">Дана реалізація повинна бути масштабовною, мати різні </w:t>
-      </w:r>
-      <w:r>
-        <w:rPr>
-          <w:szCs w:val="28"/>
-          <w:lang w:val="uk-UA"/>
-        </w:rPr>
-        <w:lastRenderedPageBreak/>
-        <w:t>налаштування рівню графічного відображення, повинна мати можливість додавання різних сценаріїв оточення. Прототип системи можно побачити на рисунку 1.7.</w:t>
-      </w:r>
-    </w:p>
-    <w:p>
-      <w:pPr>
-        <w:ind w:firstLine="709"/>
-        <w:rPr>
-          <w:szCs w:val="28"/>
-          <w:lang w:val="uk-UA"/>
-        </w:rPr>
-      </w:pPr>
-    </w:p>
-    <w:p>
-      <w:pPr>
-        <w:ind w:firstLine="709"/>
-        <w:jc w:val="center"/>
-        <w:rPr>
-          <w:szCs w:val="28"/>
-          <w:lang w:val="uk-UA"/>
-        </w:rPr>
-      </w:pPr>
-      <w:r>
-        <w:rPr>
-          <w:noProof/>
-        </w:rPr>
-        <w:drawing>
-          <wp:inline distT="0" distB="0" distL="0" distR="0" wp14:anchorId="6D8A15BB" wp14:editId="75F4798C">
-            <wp:extent cx="5616809" cy="4391025"/>
-            <wp:effectExtent l="0" t="0" r="3175" b="0"/>
-            <wp:docPr id="5" name="Picture 5"/>
             <wp:cNvGraphicFramePr>
               <a:graphicFrameLocks xmlns:a="http://schemas.openxmlformats.org/drawingml/2006/main" noChangeAspect="1"/>
             </wp:cNvGraphicFramePr>
@@ -4221,6 +3973,124 @@
                   <pic:spPr>
                     <a:xfrm>
                       <a:off x="0" y="0"/>
+                      <a:ext cx="6057900" cy="4562475"/>
+                    </a:xfrm>
+                    <a:prstGeom prst="rect">
+                      <a:avLst/>
+                    </a:prstGeom>
+                  </pic:spPr>
+                </pic:pic>
+              </a:graphicData>
+            </a:graphic>
+          </wp:inline>
+        </w:drawing>
+      </w:r>
+    </w:p>
+    <w:p>
+      <w:pPr>
+        <w:ind w:firstLine="709"/>
+        <w:jc w:val="center"/>
+        <w:rPr>
+          <w:szCs w:val="28"/>
+          <w:lang w:val="uk-UA"/>
+        </w:rPr>
+      </w:pPr>
+      <w:r>
+        <w:rPr>
+          <w:szCs w:val="28"/>
+          <w:lang w:val="uk-UA"/>
+        </w:rPr>
+        <w:t>Рисунок 1.6 – Екранна форма процесу водіння у TORCS</w:t>
+      </w:r>
+    </w:p>
+    <w:p>
+      <w:pPr>
+        <w:ind w:firstLine="709"/>
+        <w:jc w:val="center"/>
+        <w:rPr>
+          <w:szCs w:val="28"/>
+          <w:lang w:val="uk-UA"/>
+        </w:rPr>
+      </w:pPr>
+    </w:p>
+    <w:p>
+      <w:pPr>
+        <w:ind w:firstLine="709"/>
+        <w:rPr>
+          <w:szCs w:val="28"/>
+          <w:lang w:val="uk-UA"/>
+        </w:rPr>
+      </w:pPr>
+      <w:r>
+        <w:rPr>
+          <w:szCs w:val="28"/>
+          <w:lang w:val="uk-UA"/>
+        </w:rPr>
+        <w:t>Згідно виявлених недоліків існуючих симуляцій було вирішено розглядати розробку власної системи симуляції, яка вдовольняла б потребам саме нашої дослідницької кафедри.</w:t>
+      </w:r>
+      <w:r>
+        <w:rPr>
+          <w:szCs w:val="28"/>
+          <w:lang w:val="uk-UA"/>
+        </w:rPr>
+        <w:t xml:space="preserve"> Дана реалізація повинна бути масштабовною, мати різні </w:t>
+      </w:r>
+      <w:r>
+        <w:rPr>
+          <w:szCs w:val="28"/>
+          <w:lang w:val="uk-UA"/>
+        </w:rPr>
+        <w:lastRenderedPageBreak/>
+        <w:t>налаштування рівню графічного відображення, повинна мати можливість додавання різних сценаріїв оточення. Прототип системи можно побачити на рисунку 1.7.</w:t>
+      </w:r>
+    </w:p>
+    <w:p>
+      <w:pPr>
+        <w:ind w:firstLine="709"/>
+        <w:rPr>
+          <w:szCs w:val="28"/>
+          <w:lang w:val="uk-UA"/>
+        </w:rPr>
+      </w:pPr>
+    </w:p>
+    <w:p>
+      <w:pPr>
+        <w:ind w:firstLine="709"/>
+        <w:jc w:val="center"/>
+        <w:rPr>
+          <w:szCs w:val="28"/>
+          <w:lang w:val="uk-UA"/>
+        </w:rPr>
+      </w:pPr>
+      <w:r>
+        <w:rPr>
+          <w:noProof/>
+          <w:lang w:val="uk-UA" w:eastAsia="en-US"/>
+        </w:rPr>
+        <w:drawing>
+          <wp:inline distT="0" distB="0" distL="0" distR="0" wp14:anchorId="6D8A15BB" wp14:editId="75F4798C">
+            <wp:extent cx="5616809" cy="4391025"/>
+            <wp:effectExtent l="0" t="0" r="3175" b="0"/>
+            <wp:docPr id="5" name="Picture 5"/>
+            <wp:cNvGraphicFramePr>
+              <a:graphicFrameLocks xmlns:a="http://schemas.openxmlformats.org/drawingml/2006/main" noChangeAspect="1"/>
+            </wp:cNvGraphicFramePr>
+            <a:graphic xmlns:a="http://schemas.openxmlformats.org/drawingml/2006/main">
+              <a:graphicData uri="http://schemas.openxmlformats.org/drawingml/2006/picture">
+                <pic:pic xmlns:pic="http://schemas.openxmlformats.org/drawingml/2006/picture">
+                  <pic:nvPicPr>
+                    <pic:cNvPr id="1" name=""/>
+                    <pic:cNvPicPr/>
+                  </pic:nvPicPr>
+                  <pic:blipFill>
+                    <a:blip r:embed="rId13"/>
+                    <a:stretch>
+                      <a:fillRect/>
+                    </a:stretch>
+                  </pic:blipFill>
+                  <pic:spPr>
+                    <a:xfrm>
+                      <a:off x="0" y="0"/>
                       <a:ext cx="5621903" cy="4395007"/>
                     </a:xfrm>
                     <a:prstGeom prst="rect">
@@ -4386,310 +4256,177 @@
           <w:lang w:val="uk-UA"/>
         </w:rPr>
       </w:pPr>
-      <w:hyperlink r:id="rId13" w:history="1">
+      <w:hyperlink r:id="rId14" w:history="1">
         <w:r>
           <w:rPr>
-            <w:rStyle w:val="Hyperlink"/>
-            <w:lang w:val="en-US"/>
+            <w:rStyle w:val="a5"/>
+            <w:lang w:val="uk-UA"/>
           </w:rPr>
-          <w:t>https</w:t>
+          <w:t>https://waymo.com/tech/</w:t>
         </w:r>
+      </w:hyperlink>
+      <w:r>
+        <w:rPr>
+          <w:lang w:val="uk-UA"/>
+        </w:rPr>
+        <w:t xml:space="preserve"> (Google car)</w:t>
+      </w:r>
+    </w:p>
+    <w:p>
+      <w:pPr>
+        <w:rPr>
+          <w:lang w:val="uk-UA"/>
+        </w:rPr>
+      </w:pPr>
+    </w:p>
+    <w:p>
+      <w:pPr>
+        <w:rPr>
+          <w:lang w:val="uk-UA"/>
+        </w:rPr>
+      </w:pPr>
+      <w:r>
+        <w:rPr>
+          <w:lang w:val="uk-UA"/>
+        </w:rPr>
+        <w:t xml:space="preserve">Автономна навігація за допомогою візуальних засобів є активною дослідницькою областю протягом багатьох років </w:t>
+      </w:r>
+      <w:commentRangeStart w:id="1"/>
+      <w:r>
+        <w:rPr>
+          <w:lang w:val="uk-UA"/>
+        </w:rPr>
+        <w:t>[1]</w:t>
+      </w:r>
+      <w:commentRangeEnd w:id="1"/>
+      <w:r>
+        <w:rPr>
+          <w:rStyle w:val="a6"/>
+          <w:lang w:val="uk-UA"/>
+        </w:rPr>
+        <w:commentReference w:id="1"/>
+      </w:r>
+      <w:r>
+        <w:rPr>
+          <w:lang w:val="uk-UA"/>
+        </w:rPr>
+        <w:t>. Одною з перших ідей для автономного автомобіля є відслідкування автомобілів та пересування зі іншими транспортними засобами, що є рутинною задачею під час міського трафіку, який складається з заторів та монотонного руху у завданній інфраструктурі міста. Іншою сферою застосування технологій допоміжника автоматичного пасивного пересування є рух по автомагістралі, якому також властиві якості монотонності та відносна залежність від пересування інших транспортниз агентів.</w:t>
+      </w:r>
+    </w:p>
+    <w:p>
+      <w:pPr>
+        <w:rPr>
+          <w:lang w:val="uk-UA"/>
+        </w:rPr>
+      </w:pPr>
+    </w:p>
+    <w:p>
+      <w:pPr>
+        <w:rPr>
+          <w:lang w:val="uk-UA"/>
+        </w:rPr>
+      </w:pPr>
+      <w:r>
+        <w:rPr>
+          <w:lang w:val="uk-UA"/>
+        </w:rPr>
+        <w:t>Автономні транспортні засоби знаходяться на межі сфер штучного інтелекту та інженерії. Неможливо досягти результату не використовуючи комплексний підхід роботи з інженерними досягненнями та використанням останніх досліджень у області аналізу та прийняття рішень.</w:t>
+      </w:r>
+    </w:p>
+    <w:p>
+      <w:pPr>
+        <w:rPr>
+          <w:lang w:val="uk-UA"/>
+        </w:rPr>
+      </w:pPr>
+    </w:p>
+    <w:p>
+      <w:pPr>
+        <w:rPr>
+          <w:lang w:val="uk-UA"/>
+        </w:rPr>
+      </w:pPr>
+      <w:r>
+        <w:rPr>
+          <w:lang w:val="uk-UA"/>
+        </w:rPr>
+        <w:t>Сучасна парадигма автомобільної індустрії зсунула свої пріорітети з потужних високоефективних автомобілей у сторону комфорту та безпеки як головних критеріїв конструювання. Цей зсув парадигми надав прискорення розробці різноманітних розумних технологій у засобах руху. Ультимативним рішення проблеми максимізації комфорту та безпеки є розробка автономного автомобіля</w:t>
+      </w:r>
+      <w:r>
+        <w:rPr>
+          <w:lang w:val="uk-UA"/>
+        </w:rPr>
+        <w:t>. Для виконання цієї міссії автомобіль повинен аналізувати свою середу пересування, розробляти план пересування та безпосередньо керування без втручання людини.</w:t>
+      </w:r>
+    </w:p>
+    <w:p>
+      <w:pPr>
+        <w:rPr>
+          <w:lang w:val="uk-UA"/>
+        </w:rPr>
+      </w:pPr>
+      <w:r>
+        <w:rPr>
+          <w:lang w:val="uk-UA"/>
+        </w:rPr>
+        <w:t xml:space="preserve">Такі організації як Defensive Advanced Research Project Agency відкривають змагання для автономних автомобілей у пересічній місцевості та в урбаністичному оточенні. Перше змагання зосереджено на досягненні мети автономного пересування </w:t>
+      </w:r>
+      <w:r>
+        <w:rPr>
+          <w:lang w:val="uk-UA"/>
+        </w:rPr>
+        <w:lastRenderedPageBreak/>
+        <w:t xml:space="preserve">за умовою неможливості безпосереднього контролю людиною у реальному часі. Наприклад, ровер на Марсі або не потребуючий контролю розміновувач у військовому середовищі тощо. Друге змагання має на меті впровадження технологічних ноу-хау та досліджень у серійні автомобілі задля підвищення безпеки та комфорту пересування в урбаністичних умовах. У результаті глобальні автомобільні компанії постійно інвестують у розвиток коммерціалізації </w:t>
+      </w:r>
+      <w:r>
+        <w:rPr>
+          <w:lang w:val="uk-UA"/>
+        </w:rPr>
+        <w:t>автономних транспортних засобів.</w:t>
+      </w:r>
+    </w:p>
+    <w:p>
+      <w:pPr>
+        <w:rPr>
+          <w:lang w:val="uk-UA"/>
+        </w:rPr>
+      </w:pPr>
+      <w:r>
+        <w:rPr>
+          <w:lang w:val="uk-UA"/>
+        </w:rPr>
+        <w:t>Одною з пріорітетних задач урбаністичної системи автономного автомобілю є відслідкування статичних перешкод (стіни, ліхтарі, паркани та інше) та динамінчих перешкод. Друга категорія більш широка і в неї потрапляють такі об’єкти як пішохіди, тварини, інші транспортні агенти (автомобілі, мотоцикли, велосипеди та інше). Також важливою темою для автоматизації руху є пересування у межах дорожніх правил, що включає у себе світлофори, різного роду дорожні знаки, пішоходні переходи, регулювальника та інші допоміжні сигнальні засоби.</w:t>
+      </w:r>
+    </w:p>
+    <w:p>
+      <w:pPr>
+        <w:rPr>
+          <w:lang w:val="uk-UA"/>
+        </w:rPr>
+      </w:pPr>
+      <w:r>
+        <w:rPr>
+          <w:lang w:val="uk-UA"/>
+        </w:rPr>
+        <w:t xml:space="preserve">Розробка такого транспортного засобу інтегрує технології з двух сфер людської діяльності: автомобільна індустрія та промисловість роботів. Надійну механічну та електричну платформу для автономних автомобілей можна досягти лише за допомогою продуктів діяльності автомобільної індустрії. Багато алгоритмів автономного пересування було досліджено </w:t>
+      </w:r>
+    </w:p>
+    <w:p>
+      <w:pPr>
+        <w:rPr>
+          <w:lang w:val="uk-UA"/>
+        </w:rPr>
+      </w:pPr>
+      <w:r>
+        <w:rPr>
+          <w:lang w:val="uk-UA"/>
+        </w:rPr>
+        <w:t>(</w:t>
+      </w:r>
+      <w:hyperlink r:id="rId17" w:history="1">
         <w:r>
           <w:rPr>
-            <w:rStyle w:val="Hyperlink"/>
-            <w:lang w:val="uk-UA"/>
-          </w:rPr>
-          <w:t>://</w:t>
-        </w:r>
-        <w:r>
-          <w:rPr>
-            <w:rStyle w:val="Hyperlink"/>
-            <w:lang w:val="en-US"/>
-          </w:rPr>
-          <w:t>waymo</w:t>
-        </w:r>
-        <w:r>
-          <w:rPr>
-            <w:rStyle w:val="Hyperlink"/>
-            <w:lang w:val="uk-UA"/>
-          </w:rPr>
-          <w:t>.</w:t>
-        </w:r>
-        <w:r>
-          <w:rPr>
-            <w:rStyle w:val="Hyperlink"/>
-            <w:lang w:val="en-US"/>
-          </w:rPr>
-          <w:t>com</w:t>
-        </w:r>
-        <w:r>
-          <w:rPr>
-            <w:rStyle w:val="Hyperlink"/>
-            <w:lang w:val="uk-UA"/>
-          </w:rPr>
-          <w:t>/</w:t>
-        </w:r>
-        <w:r>
-          <w:rPr>
-            <w:rStyle w:val="Hyperlink"/>
-            <w:lang w:val="en-US"/>
-          </w:rPr>
-          <w:t>tech</w:t>
-        </w:r>
-        <w:r>
-          <w:rPr>
-            <w:rStyle w:val="Hyperlink"/>
-            <w:lang w:val="uk-UA"/>
-          </w:rPr>
-          <w:t>/</w:t>
-        </w:r>
-      </w:hyperlink>
-      <w:r>
-        <w:rPr>
-          <w:lang w:val="uk-UA"/>
-        </w:rPr>
-        <w:t xml:space="preserve"> (</w:t>
-      </w:r>
-      <w:r>
-        <w:rPr>
-          <w:lang w:val="en-US"/>
-        </w:rPr>
-        <w:t>Google</w:t>
-      </w:r>
-      <w:r>
-        <w:rPr>
-          <w:lang w:val="uk-UA"/>
-        </w:rPr>
-        <w:t xml:space="preserve"> </w:t>
-      </w:r>
-      <w:r>
-        <w:rPr>
-          <w:lang w:val="en-US"/>
-        </w:rPr>
-        <w:t>car</w:t>
-      </w:r>
-      <w:r>
-        <w:rPr>
-          <w:lang w:val="uk-UA"/>
-        </w:rPr>
-        <w:t>)</w:t>
-      </w:r>
-    </w:p>
-    <w:p>
-      <w:pPr>
-        <w:rPr>
-          <w:lang w:val="uk-UA"/>
-        </w:rPr>
-      </w:pPr>
-    </w:p>
-    <w:p>
-      <w:pPr>
-        <w:rPr>
-          <w:lang w:val="uk-UA"/>
-        </w:rPr>
-      </w:pPr>
-      <w:r>
-        <w:rPr>
-          <w:lang w:val="uk-UA"/>
-        </w:rPr>
-        <w:t>Автономна навігація за допомогою візуальних засобів є активною дослідницькою областю протягом багатьох років</w:t>
-      </w:r>
-      <w:r>
-        <w:rPr>
-          <w:lang w:val="uk-UA"/>
-        </w:rPr>
-        <w:t xml:space="preserve"> </w:t>
-      </w:r>
-      <w:commentRangeStart w:id="1"/>
-      <w:r>
-        <w:rPr>
-          <w:lang w:val="uk-UA"/>
-        </w:rPr>
-        <w:t>[1]</w:t>
-      </w:r>
-      <w:commentRangeEnd w:id="1"/>
-      <w:r>
-        <w:rPr>
-          <w:rStyle w:val="CommentReference"/>
-        </w:rPr>
-        <w:commentReference w:id="1"/>
-      </w:r>
-      <w:r>
-        <w:rPr>
-          <w:lang w:val="uk-UA"/>
-        </w:rPr>
-        <w:t>. Одною з перших ідей для автономного автомобіля є відслідкування автомобілів та пересування зі іншими транспортними засобами, що є рутинною задачею під час міського трафіку, який складається з заторів та монотонного руху у завданній інфраструктурі міста. Іншою сферою застосування технологій допоміжника автоматичного пасивного пересування є рух по автомагістралі, якому також властиві якості монотонності та відносна залежність від пересування інших транспортниз агентів.</w:t>
-      </w:r>
-    </w:p>
-    <w:p>
-      <w:pPr>
-        <w:rPr>
-          <w:lang w:val="uk-UA"/>
-        </w:rPr>
-      </w:pPr>
-    </w:p>
-    <w:p>
-      <w:pPr>
-        <w:rPr>
-          <w:lang w:val="uk-UA"/>
-        </w:rPr>
-      </w:pPr>
-      <w:r>
-        <w:rPr>
-          <w:lang w:val="uk-UA"/>
-        </w:rPr>
-        <w:t>Автономні транспортні засоби знаходяться на межі сфер штучного інтелекту та інженерії. Неможливо досягти результату не використовуючи комплексний підхід роботи з інженерними досягненнями та використанням останніх досліджень у області аналізу та прийняття рішень.</w:t>
-      </w:r>
-    </w:p>
-    <w:p>
-      <w:pPr>
-        <w:rPr>
-          <w:lang w:val="uk-UA"/>
-        </w:rPr>
-      </w:pPr>
-    </w:p>
-    <w:p>
-      <w:pPr>
-        <w:rPr>
-          <w:lang w:val="uk-UA"/>
-        </w:rPr>
-      </w:pPr>
-      <w:r>
-        <w:rPr>
-          <w:lang w:val="uk-UA"/>
-        </w:rPr>
-        <w:t>Сучасна парадигма автомобільної індустрії зсунула свої пріорітети з потужних високоефективних автомобілей у сторону комфорту та безпеки як головних критеріїв конструювання. Цей зсув парадигми надав прискорення розробці різноманітних розумних технологій у засобах руху. Ультимативним рішення проблеми максимізації комфорту та безпеки є розробка автономного автомобіля</w:t>
-      </w:r>
-      <w:r>
-        <w:rPr>
-          <w:lang w:val="uk-UA"/>
-        </w:rPr>
-        <w:t>. Для виконання цієї міссії автомобіль повинен аналізувати свою середу пересування, розробляти план пересування та безпосередньо керування без втручання людини.</w:t>
-      </w:r>
-    </w:p>
-    <w:p>
-      <w:pPr>
-        <w:rPr>
-          <w:lang w:val="uk-UA"/>
-        </w:rPr>
-      </w:pPr>
-      <w:r>
-        <w:rPr>
-          <w:lang w:val="uk-UA"/>
-        </w:rPr>
-        <w:t xml:space="preserve">Такі організації як </w:t>
-      </w:r>
-      <w:r>
-        <w:rPr>
-          <w:lang w:val="en-US"/>
-        </w:rPr>
-        <w:t>Defensive</w:t>
-      </w:r>
-      <w:r>
-        <w:rPr>
-          <w:lang w:val="uk-UA"/>
-        </w:rPr>
-        <w:t xml:space="preserve"> </w:t>
-      </w:r>
-      <w:r>
-        <w:rPr>
-          <w:lang w:val="en-US"/>
-        </w:rPr>
-        <w:t>Advanced</w:t>
-      </w:r>
-      <w:r>
-        <w:rPr>
-          <w:lang w:val="uk-UA"/>
-        </w:rPr>
-        <w:t xml:space="preserve"> </w:t>
-      </w:r>
-      <w:r>
-        <w:rPr>
-          <w:lang w:val="en-US"/>
-        </w:rPr>
-        <w:t>Research</w:t>
-      </w:r>
-      <w:r>
-        <w:rPr>
-          <w:lang w:val="uk-UA"/>
-        </w:rPr>
-        <w:t xml:space="preserve"> </w:t>
-      </w:r>
-      <w:r>
-        <w:rPr>
-          <w:lang w:val="en-US"/>
-        </w:rPr>
-        <w:t>Project</w:t>
-      </w:r>
-      <w:r>
-        <w:rPr>
-          <w:lang w:val="uk-UA"/>
-        </w:rPr>
-        <w:t xml:space="preserve"> </w:t>
-      </w:r>
-      <w:r>
-        <w:rPr>
-          <w:lang w:val="en-US"/>
-        </w:rPr>
-        <w:t>Agency</w:t>
-      </w:r>
-      <w:r>
-        <w:rPr>
-          <w:lang w:val="uk-UA"/>
-        </w:rPr>
-        <w:t xml:space="preserve"> відкривають змагання для автономних автомобілей у пересічній місцевості та в урбаністичному оточенні. Перше змагання зосереджено на досягненні мети автономного пересування </w:t>
-      </w:r>
-      <w:r>
-        <w:rPr>
-          <w:lang w:val="uk-UA"/>
-        </w:rPr>
-        <w:lastRenderedPageBreak/>
-        <w:t xml:space="preserve">за умовою неможливості безпосереднього контролю людиною у реальному часі. Наприклад, ровер на Марсі або не потребуючий контролю розміновувач у військовому середовищі тощо. Друге змагання має на меті впровадження технологічних ноу-хау та досліджень у серійні автомобілі задля підвищення безпеки та комфорту пересування в урбаністичних умовах. У результаті глобальні автомобільні компанії постійно інвестують у розвиток коммерціалізації </w:t>
-      </w:r>
-      <w:r>
-        <w:rPr>
-          <w:lang w:val="uk-UA"/>
-        </w:rPr>
-        <w:t>автономних транспортних засобів.</w:t>
-      </w:r>
-    </w:p>
-    <w:p>
-      <w:pPr>
-        <w:rPr>
-          <w:lang w:val="uk-UA"/>
-        </w:rPr>
-      </w:pPr>
-      <w:r>
-        <w:rPr>
-          <w:lang w:val="uk-UA"/>
-        </w:rPr>
-        <w:t>Одною з пріорітетних задач урбаністичної системи автономного автомобілю є відслідкування статичних перешкод (стіни, ліхтарі, паркани та інше) та динамінчих перешкод. Друга категорія більш широка і в неї потрапляють такі об’єкти як пішохіди, тварини, інші транспортні агенти (автомобілі, мотоцикли, велосипеди та інше). Також важливою темою для автоматизації руху є пересування у межах дорожніх правил, що включає у себе світлофори, різного роду дорожні знаки, пішоходні переходи, регулювальника та інші допоміжні сигнальні засоби.</w:t>
-      </w:r>
-    </w:p>
-    <w:p>
-      <w:r>
-        <w:rPr>
-          <w:lang w:val="uk-UA"/>
-        </w:rPr>
-        <w:t xml:space="preserve">Розробка такого транспортного засобу інтегрує технології з двух сфер людської діяльності: автомобільна індустрія та промисловість роботів. Надійну механічну та електричну платформу для автономних автомобілей можна досягти лише за допомогою продуктів діяльності автомобільної індустрії. Багато алгоритмів автономного пересування було досліджено </w:t>
-      </w:r>
-    </w:p>
-    <w:p>
-      <w:pPr>
-        <w:rPr>
-          <w:lang w:val="uk-UA"/>
-        </w:rPr>
-      </w:pPr>
-      <w:r>
-        <w:rPr>
-          <w:lang w:val="uk-UA"/>
-        </w:rPr>
-        <w:t>(</w:t>
-      </w:r>
-      <w:hyperlink r:id="rId16" w:history="1">
-        <w:r>
-          <w:rPr>
-            <w:rStyle w:val="Hyperlink"/>
+            <w:rStyle w:val="a5"/>
             <w:lang w:val="uk-UA"/>
           </w:rPr>
           <w:t>http://ieeexplore.ieee.org/abstract/document/6809196/</w:t>
@@ -4713,7 +4450,7 @@
       <w:pPr>
         <w:jc w:val="center"/>
         <w:rPr>
-          <w:lang w:val="en-US"/>
+          <w:lang w:val="uk-UA"/>
         </w:rPr>
       </w:pPr>
       <w:r>
@@ -4748,12 +4485,12 @@
     <w:p>
       <w:pPr>
         <w:rPr>
-          <w:lang w:val="en-US"/>
-        </w:rPr>
-      </w:pPr>
-      <w:r>
-        <w:rPr>
-          <w:lang w:val="en-US"/>
+          <w:lang w:val="uk-UA"/>
+        </w:rPr>
+      </w:pPr>
+      <w:r>
+        <w:rPr>
+          <w:lang w:val="uk-UA"/>
         </w:rPr>
         <w:t xml:space="preserve">[1] Jeong E and Oh C 2017 Evaluating the effectiveness of active vehicle safety systems Accident Analysis &amp; Prevention 85-96 </w:t>
       </w:r>
@@ -4761,12 +4498,12 @@
     <w:p>
       <w:pPr>
         <w:rPr>
-          <w:lang w:val="en-US"/>
-        </w:rPr>
-      </w:pPr>
-      <w:r>
-        <w:rPr>
-          <w:lang w:val="en-US"/>
+          <w:lang w:val="uk-UA"/>
+        </w:rPr>
+      </w:pPr>
+      <w:r>
+        <w:rPr>
+          <w:lang w:val="uk-UA"/>
         </w:rPr>
         <w:t xml:space="preserve">[2] Ni L, Gupta A, Falcone P and Johannesson L 2016 Vehicle lateral motion control with perfomance and safety guarantees IFAC Proceedings Volumes 285-90 </w:t>
       </w:r>
@@ -4774,12 +4511,12 @@
     <w:p>
       <w:pPr>
         <w:rPr>
-          <w:lang w:val="en-US"/>
-        </w:rPr>
-      </w:pPr>
-      <w:r>
-        <w:rPr>
-          <w:lang w:val="en-US"/>
+          <w:lang w:val="uk-UA"/>
+        </w:rPr>
+      </w:pPr>
+      <w:r>
+        <w:rPr>
+          <w:lang w:val="uk-UA"/>
         </w:rPr>
         <w:t xml:space="preserve">[3] Bakfish K and Hajnc D 2003 New book about tires (Moscow: Izdatel'stvo Astrel') – in Russian </w:t>
       </w:r>
@@ -4787,12 +4524,12 @@
     <w:p>
       <w:pPr>
         <w:rPr>
-          <w:lang w:val="en-US"/>
-        </w:rPr>
-      </w:pPr>
-      <w:r>
-        <w:rPr>
-          <w:lang w:val="en-US"/>
+          <w:lang w:val="uk-UA"/>
+        </w:rPr>
+      </w:pPr>
+      <w:r>
+        <w:rPr>
+          <w:lang w:val="uk-UA"/>
         </w:rPr>
         <w:t xml:space="preserve">[4] Buznikov S E 2009 The method of constructing information virtual sensors for car’s active safety systems Proc. of XVII Int. Conf. “The management problems of safety in complex systems” (Moscow: Russian State University for the Humanities Press) pp 420-4 – in Russian </w:t>
       </w:r>
@@ -4800,12 +4537,12 @@
     <w:p>
       <w:pPr>
         <w:rPr>
-          <w:lang w:val="en-US"/>
-        </w:rPr>
-      </w:pPr>
-      <w:r>
-        <w:rPr>
-          <w:lang w:val="en-US"/>
+          <w:lang w:val="uk-UA"/>
+        </w:rPr>
+      </w:pPr>
+      <w:r>
+        <w:rPr>
+          <w:lang w:val="uk-UA"/>
         </w:rPr>
         <w:t xml:space="preserve">[5] Buznikov S E, Elkin D S, Shabanov N S and Strukov V O 2016 Task of safe automatic braking of the vehicle Trudy NAMI 44-52 – in Russian </w:t>
       </w:r>
@@ -4813,12 +4550,12 @@
     <w:p>
       <w:pPr>
         <w:rPr>
-          <w:lang w:val="en-US"/>
-        </w:rPr>
-      </w:pPr>
-      <w:r>
-        <w:rPr>
-          <w:lang w:val="en-US"/>
+          <w:lang w:val="uk-UA"/>
+        </w:rPr>
+      </w:pPr>
+      <w:r>
+        <w:rPr>
+          <w:lang w:val="uk-UA"/>
         </w:rPr>
         <w:t xml:space="preserve">[6] Buznikov S E, Elkin D S 2007 Identification of maximal values of sliding friction coefficients of the vehicle wheels: the certificate of official registration program for computer # 2007610818 Rospatent </w:t>
       </w:r>
@@ -4826,12 +4563,12 @@
     <w:p>
       <w:pPr>
         <w:rPr>
-          <w:lang w:val="en-US"/>
-        </w:rPr>
-      </w:pPr>
-      <w:r>
-        <w:rPr>
-          <w:lang w:val="en-US"/>
+          <w:lang w:val="uk-UA"/>
+        </w:rPr>
+      </w:pPr>
+      <w:r>
+        <w:rPr>
+          <w:lang w:val="uk-UA"/>
         </w:rPr>
         <w:t xml:space="preserve">[7] Saykin A, Bakhmutov S, Terenchenko A, Endachev D, Karpukhin K and Zarubkin V 2014 Tendency of Creation of "Driverles" Vehicles Abroad Biosciences Biotechnology Research Asia 11 p 241-6 </w:t>
       </w:r>
@@ -4839,12 +4576,12 @@
     <w:p>
       <w:pPr>
         <w:rPr>
-          <w:lang w:val="en-US"/>
-        </w:rPr>
-      </w:pPr>
-      <w:r>
-        <w:rPr>
-          <w:lang w:val="en-US"/>
+          <w:lang w:val="uk-UA"/>
+        </w:rPr>
+      </w:pPr>
+      <w:r>
+        <w:rPr>
+          <w:lang w:val="uk-UA"/>
         </w:rPr>
         <w:t xml:space="preserve">[8] Saikin A, Buznikov S and Karpukhin K 2016 The Analysis of Technical Vision Problems Typical for Driverless Vehicles Research Journal of Pharmaceutical, Biological and Chemical Sciences 7 #4 p 2053-9 </w:t>
       </w:r>
@@ -4852,12 +4589,12 @@
     <w:p>
       <w:pPr>
         <w:rPr>
-          <w:lang w:val="en-US"/>
-        </w:rPr>
-      </w:pPr>
-      <w:r>
-        <w:rPr>
-          <w:lang w:val="en-US"/>
+          <w:lang w:val="uk-UA"/>
+        </w:rPr>
+      </w:pPr>
+      <w:r>
+        <w:rPr>
+          <w:lang w:val="uk-UA"/>
         </w:rPr>
         <w:t xml:space="preserve">[9] Shadrin S, Ivanov A and Karpukhin K 2016 Using Data From Multiplex Networks on Vehicles in Road Tests, in Intelligent Transportation Systems, and in Self-Driving Cars Russian Engineering Research 36 #10 p 811-4 doi:10.3103/S1068798X16100166 </w:t>
       </w:r>
@@ -4865,12 +4602,12 @@
     <w:p>
       <w:pPr>
         <w:rPr>
-          <w:lang w:val="en-US"/>
-        </w:rPr>
-      </w:pPr>
-      <w:r>
-        <w:rPr>
-          <w:lang w:val="en-US"/>
+          <w:lang w:val="uk-UA"/>
+        </w:rPr>
+      </w:pPr>
+      <w:r>
+        <w:rPr>
+          <w:lang w:val="uk-UA"/>
         </w:rPr>
         <w:lastRenderedPageBreak/>
         <w:t>[10] Dakroub H, Shaout A and Awajan A 2016. Connected Car Architecture and Virtualization SAE Int. J. Passeng. Cars – Electron. Electr. Syst. 9(1) p 153-9 doi: 10.4271/2016-01-0081</w:t>
@@ -4884,7 +4621,7 @@
       </w:pPr>
       <w:r>
         <w:rPr>
-          <w:lang w:val="en-US"/>
+          <w:lang w:val="uk-UA"/>
         </w:rPr>
         <w:t xml:space="preserve"> [11] Shadrin S and Ivanov A 2016 Algorithm of autonomous vehicle steering system control law estimation while the desired trajectory driving ARPN Journal of Engineering and Applied Sciences 11 #15 p 9312-6</w:t>
       </w:r>
@@ -4904,14 +4641,14 @@
   <w:comment w:id="1" w:author="Dmitry Shpetnyi" w:date="2018-04-02T20:36:00Z" w:initials="DS">
     <w:p>
       <w:pPr>
-        <w:pStyle w:val="CommentText"/>
+        <w:pStyle w:val="a7"/>
         <w:rPr>
           <w:lang w:val="en-US"/>
         </w:rPr>
       </w:pPr>
       <w:r>
         <w:rPr>
-          <w:rStyle w:val="CommentReference"/>
+          <w:rStyle w:val="a6"/>
         </w:rPr>
         <w:annotationRef/>
       </w:r>
@@ -5450,7 +5187,7 @@
     <w:lsdException w:name="List Table 6 Colorful Accent 6" w:uiPriority="51"/>
     <w:lsdException w:name="List Table 7 Colorful Accent 6" w:uiPriority="52"/>
   </w:latentStyles>
-  <w:style w:type="paragraph" w:default="1" w:styleId="Normal">
+  <w:style w:type="paragraph" w:default="1" w:styleId="a">
     <w:name w:val="Normal"/>
     <w:qFormat/>
     <w:rsid w:val="00335862"/>
@@ -5466,11 +5203,11 @@
       <w:lang w:val="ru-RU" w:eastAsia="ru-RU"/>
     </w:rPr>
   </w:style>
-  <w:style w:type="paragraph" w:styleId="Heading1">
+  <w:style w:type="paragraph" w:styleId="1">
     <w:name w:val="heading 1"/>
-    <w:basedOn w:val="Normal"/>
-    <w:next w:val="Normal"/>
-    <w:link w:val="Heading1Char"/>
+    <w:basedOn w:val="a"/>
+    <w:next w:val="a"/>
+    <w:link w:val="10"/>
     <w:uiPriority w:val="9"/>
     <w:qFormat/>
     <w:rsid w:val="0019337D"/>
@@ -5482,11 +5219,11 @@
       <w:lang w:val="uk-UA"/>
     </w:rPr>
   </w:style>
-  <w:style w:type="paragraph" w:styleId="Heading2">
+  <w:style w:type="paragraph" w:styleId="2">
     <w:name w:val="heading 2"/>
-    <w:basedOn w:val="Normal"/>
-    <w:next w:val="Normal"/>
-    <w:link w:val="Heading2Char"/>
+    <w:basedOn w:val="a"/>
+    <w:next w:val="a"/>
+    <w:link w:val="20"/>
     <w:uiPriority w:val="9"/>
     <w:unhideWhenUsed/>
     <w:qFormat/>
@@ -5499,13 +5236,13 @@
       <w:szCs w:val="28"/>
     </w:rPr>
   </w:style>
-  <w:style w:type="character" w:default="1" w:styleId="DefaultParagraphFont">
+  <w:style w:type="character" w:default="1" w:styleId="a0">
     <w:name w:val="Default Paragraph Font"/>
     <w:uiPriority w:val="1"/>
     <w:semiHidden/>
     <w:unhideWhenUsed/>
   </w:style>
-  <w:style w:type="table" w:default="1" w:styleId="TableNormal">
+  <w:style w:type="table" w:default="1" w:styleId="a1">
     <w:name w:val="Normal Table"/>
     <w:uiPriority w:val="99"/>
     <w:semiHidden/>
@@ -5520,16 +5257,16 @@
       </w:tblCellMar>
     </w:tblPr>
   </w:style>
-  <w:style w:type="numbering" w:default="1" w:styleId="NoList">
+  <w:style w:type="numbering" w:default="1" w:styleId="a2">
     <w:name w:val="No List"/>
     <w:uiPriority w:val="99"/>
     <w:semiHidden/>
     <w:unhideWhenUsed/>
   </w:style>
-  <w:style w:type="paragraph" w:styleId="Title">
+  <w:style w:type="paragraph" w:styleId="a3">
     <w:name w:val="Title"/>
-    <w:basedOn w:val="Normal"/>
-    <w:link w:val="TitleChar"/>
+    <w:basedOn w:val="a"/>
+    <w:link w:val="a4"/>
     <w:qFormat/>
     <w:rsid w:val="00335862"/>
     <w:pPr>
@@ -5540,10 +5277,10 @@
       <w:rFonts w:ascii="Arial" w:hAnsi="Arial"/>
     </w:rPr>
   </w:style>
-  <w:style w:type="character" w:customStyle="1" w:styleId="TitleChar">
-    <w:name w:val="Title Char"/>
-    <w:basedOn w:val="DefaultParagraphFont"/>
-    <w:link w:val="Title"/>
+  <w:style w:type="character" w:customStyle="1" w:styleId="a4">
+    <w:name w:val="Название Знак"/>
+    <w:basedOn w:val="a0"/>
+    <w:link w:val="a3"/>
     <w:rsid w:val="00335862"/>
     <w:rPr>
       <w:rFonts w:ascii="Arial" w:eastAsia="Times New Roman" w:hAnsi="Arial" w:cs="Times New Roman"/>
@@ -5554,7 +5291,7 @@
   </w:style>
   <w:style w:type="paragraph" w:customStyle="1" w:styleId="5">
     <w:name w:val="Стиль5"/>
-    <w:basedOn w:val="Normal"/>
+    <w:basedOn w:val="a"/>
     <w:rsid w:val="00DF233E"/>
     <w:pPr>
       <w:spacing w:line="240" w:lineRule="auto"/>
@@ -5564,9 +5301,9 @@
       <w:sz w:val="26"/>
     </w:rPr>
   </w:style>
-  <w:style w:type="character" w:styleId="Hyperlink">
+  <w:style w:type="character" w:styleId="a5">
     <w:name w:val="Hyperlink"/>
-    <w:basedOn w:val="DefaultParagraphFont"/>
+    <w:basedOn w:val="a0"/>
     <w:uiPriority w:val="99"/>
     <w:unhideWhenUsed/>
     <w:rsid w:val="004311E4"/>
@@ -5575,9 +5312,9 @@
       <w:u w:val="single"/>
     </w:rPr>
   </w:style>
-  <w:style w:type="character" w:styleId="CommentReference">
+  <w:style w:type="character" w:styleId="a6">
     <w:name w:val="annotation reference"/>
-    <w:basedOn w:val="DefaultParagraphFont"/>
+    <w:basedOn w:val="a0"/>
     <w:uiPriority w:val="99"/>
     <w:semiHidden/>
     <w:unhideWhenUsed/>
@@ -5587,10 +5324,10 @@
       <w:szCs w:val="16"/>
     </w:rPr>
   </w:style>
-  <w:style w:type="paragraph" w:styleId="CommentText">
+  <w:style w:type="paragraph" w:styleId="a7">
     <w:name w:val="annotation text"/>
-    <w:basedOn w:val="Normal"/>
-    <w:link w:val="CommentTextChar"/>
+    <w:basedOn w:val="a"/>
+    <w:link w:val="a8"/>
     <w:uiPriority w:val="99"/>
     <w:semiHidden/>
     <w:unhideWhenUsed/>
@@ -5602,10 +5339,10 @@
       <w:sz w:val="20"/>
     </w:rPr>
   </w:style>
-  <w:style w:type="character" w:customStyle="1" w:styleId="CommentTextChar">
-    <w:name w:val="Comment Text Char"/>
-    <w:basedOn w:val="DefaultParagraphFont"/>
-    <w:link w:val="CommentText"/>
+  <w:style w:type="character" w:customStyle="1" w:styleId="a8">
+    <w:name w:val="Текст примечания Знак"/>
+    <w:basedOn w:val="a0"/>
+    <w:link w:val="a7"/>
     <w:uiPriority w:val="99"/>
     <w:semiHidden/>
     <w:rsid w:val="00733A97"/>
@@ -5616,11 +5353,11 @@
       <w:lang w:val="ru-RU" w:eastAsia="ru-RU"/>
     </w:rPr>
   </w:style>
-  <w:style w:type="paragraph" w:styleId="CommentSubject">
+  <w:style w:type="paragraph" w:styleId="a9">
     <w:name w:val="annotation subject"/>
-    <w:basedOn w:val="CommentText"/>
-    <w:next w:val="CommentText"/>
-    <w:link w:val="CommentSubjectChar"/>
+    <w:basedOn w:val="a7"/>
+    <w:next w:val="a7"/>
+    <w:link w:val="aa"/>
     <w:uiPriority w:val="99"/>
     <w:semiHidden/>
     <w:unhideWhenUsed/>
@@ -5630,10 +5367,10 @@
       <w:bCs/>
     </w:rPr>
   </w:style>
-  <w:style w:type="character" w:customStyle="1" w:styleId="CommentSubjectChar">
-    <w:name w:val="Comment Subject Char"/>
-    <w:basedOn w:val="CommentTextChar"/>
-    <w:link w:val="CommentSubject"/>
+  <w:style w:type="character" w:customStyle="1" w:styleId="aa">
+    <w:name w:val="Тема примечания Знак"/>
+    <w:basedOn w:val="a8"/>
+    <w:link w:val="a9"/>
     <w:uiPriority w:val="99"/>
     <w:semiHidden/>
     <w:rsid w:val="00733A97"/>
@@ -5646,10 +5383,10 @@
       <w:lang w:val="ru-RU" w:eastAsia="ru-RU"/>
     </w:rPr>
   </w:style>
-  <w:style w:type="paragraph" w:styleId="BalloonText">
+  <w:style w:type="paragraph" w:styleId="ab">
     <w:name w:val="Balloon Text"/>
-    <w:basedOn w:val="Normal"/>
-    <w:link w:val="BalloonTextChar"/>
+    <w:basedOn w:val="a"/>
+    <w:link w:val="ac"/>
     <w:uiPriority w:val="99"/>
     <w:semiHidden/>
     <w:unhideWhenUsed/>
@@ -5663,10 +5400,10 @@
       <w:szCs w:val="18"/>
     </w:rPr>
   </w:style>
-  <w:style w:type="character" w:customStyle="1" w:styleId="BalloonTextChar">
-    <w:name w:val="Balloon Text Char"/>
-    <w:basedOn w:val="DefaultParagraphFont"/>
-    <w:link w:val="BalloonText"/>
+  <w:style w:type="character" w:customStyle="1" w:styleId="ac">
+    <w:name w:val="Текст выноски Знак"/>
+    <w:basedOn w:val="a0"/>
+    <w:link w:val="ab"/>
     <w:uiPriority w:val="99"/>
     <w:semiHidden/>
     <w:rsid w:val="00733A97"/>
@@ -5677,10 +5414,10 @@
       <w:lang w:val="ru-RU" w:eastAsia="ru-RU"/>
     </w:rPr>
   </w:style>
-  <w:style w:type="character" w:customStyle="1" w:styleId="Heading1Char">
-    <w:name w:val="Heading 1 Char"/>
-    <w:basedOn w:val="DefaultParagraphFont"/>
-    <w:link w:val="Heading1"/>
+  <w:style w:type="character" w:customStyle="1" w:styleId="10">
+    <w:name w:val="Заголовок 1 Знак"/>
+    <w:basedOn w:val="a0"/>
+    <w:link w:val="1"/>
     <w:uiPriority w:val="9"/>
     <w:rsid w:val="0019337D"/>
     <w:rPr>
@@ -5690,9 +5427,9 @@
       <w:lang w:val="uk-UA" w:eastAsia="ru-RU"/>
     </w:rPr>
   </w:style>
-  <w:style w:type="paragraph" w:styleId="ListParagraph">
+  <w:style w:type="paragraph" w:styleId="ad">
     <w:name w:val="List Paragraph"/>
-    <w:basedOn w:val="Normal"/>
+    <w:basedOn w:val="a"/>
     <w:qFormat/>
     <w:rsid w:val="00AC4D62"/>
     <w:pPr>
@@ -5708,10 +5445,10 @@
       <w:lang w:val="uk-UA" w:eastAsia="en-US"/>
     </w:rPr>
   </w:style>
-  <w:style w:type="character" w:customStyle="1" w:styleId="Heading2Char">
-    <w:name w:val="Heading 2 Char"/>
-    <w:basedOn w:val="DefaultParagraphFont"/>
-    <w:link w:val="Heading2"/>
+  <w:style w:type="character" w:customStyle="1" w:styleId="20">
+    <w:name w:val="Заголовок 2 Знак"/>
+    <w:basedOn w:val="a0"/>
+    <w:link w:val="2"/>
     <w:uiPriority w:val="9"/>
     <w:rsid w:val="00AC4D62"/>
     <w:rPr>
@@ -5990,7 +5727,7 @@
 </file>
 
 <file path=customXml/itemProps1.xml><?xml version="1.0" encoding="utf-8"?>
-<ds:datastoreItem xmlns:ds="http://schemas.openxmlformats.org/officeDocument/2006/customXml" ds:itemID="{FA504FBF-E631-4DDF-8CD2-B3772DD67F9C}">
+<ds:datastoreItem xmlns:ds="http://schemas.openxmlformats.org/officeDocument/2006/customXml" ds:itemID="{E8C05DFF-610C-4012-88FF-BFC25753C70B}">
   <ds:schemaRefs>
     <ds:schemaRef ds:uri="http://schemas.openxmlformats.org/officeDocument/2006/bibliography"/>
   </ds:schemaRefs>

</xml_diff>

<commit_message>
begin text on hough lines
</commit_message>
<xml_diff>
--- a/Diploma.docx
+++ b/Diploma.docx
@@ -452,7 +452,7 @@
     </w:p>
     <w:p>
       <w:pPr>
-        <w:pStyle w:val="a3"/>
+        <w:pStyle w:val="Title"/>
         <w:spacing w:line="240" w:lineRule="auto"/>
         <w:jc w:val="left"/>
         <w:rPr>
@@ -464,7 +464,7 @@
     </w:p>
     <w:p>
       <w:pPr>
-        <w:pStyle w:val="a3"/>
+        <w:pStyle w:val="Title"/>
         <w:spacing w:line="240" w:lineRule="auto"/>
         <w:jc w:val="left"/>
         <w:rPr>
@@ -476,7 +476,7 @@
     </w:p>
     <w:p>
       <w:pPr>
-        <w:pStyle w:val="a3"/>
+        <w:pStyle w:val="Title"/>
         <w:spacing w:line="240" w:lineRule="auto"/>
         <w:rPr>
           <w:rFonts w:ascii="Times New Roman" w:hAnsi="Times New Roman"/>
@@ -487,7 +487,7 @@
     </w:p>
     <w:p>
       <w:pPr>
-        <w:pStyle w:val="a3"/>
+        <w:pStyle w:val="Title"/>
         <w:spacing w:line="240" w:lineRule="auto"/>
         <w:rPr>
           <w:rFonts w:ascii="Times New Roman" w:hAnsi="Times New Roman"/>
@@ -1508,7 +1508,7 @@
     </w:p>
     <w:p>
       <w:pPr>
-        <w:pStyle w:val="1"/>
+        <w:pStyle w:val="Heading1"/>
       </w:pPr>
       <w:r>
         <w:lastRenderedPageBreak/>
@@ -1877,7 +1877,7 @@
     </w:p>
     <w:p>
       <w:pPr>
-        <w:pStyle w:val="1"/>
+        <w:pStyle w:val="Heading1"/>
       </w:pPr>
       <w:r>
         <w:lastRenderedPageBreak/>
@@ -1886,7 +1886,7 @@
     </w:p>
     <w:p>
       <w:pPr>
-        <w:pStyle w:val="2"/>
+        <w:pStyle w:val="Heading2"/>
         <w:rPr>
           <w:lang w:val="uk-UA"/>
         </w:rPr>
@@ -1954,7 +1954,6 @@
         <w:rPr>
           <w:noProof/>
           <w:szCs w:val="28"/>
-          <w:lang w:val="en-US" w:eastAsia="en-US"/>
         </w:rPr>
         <w:drawing>
           <wp:inline distT="0" distB="0" distL="0" distR="0" wp14:anchorId="5986E9F4" wp14:editId="27CA28CF">
@@ -2094,7 +2093,6 @@
         <w:rPr>
           <w:noProof/>
           <w:szCs w:val="28"/>
-          <w:lang w:val="en-US" w:eastAsia="en-US"/>
         </w:rPr>
         <w:drawing>
           <wp:inline distT="0" distB="0" distL="0" distR="0" wp14:anchorId="118C47A5" wp14:editId="4DA5527E">
@@ -2183,7 +2181,7 @@
     </w:p>
     <w:p>
       <w:pPr>
-        <w:pStyle w:val="ad"/>
+        <w:pStyle w:val="ListParagraph"/>
         <w:numPr>
           <w:ilvl w:val="0"/>
           <w:numId w:val="1"/>
@@ -2208,7 +2206,7 @@
     </w:p>
     <w:p>
       <w:pPr>
-        <w:pStyle w:val="ad"/>
+        <w:pStyle w:val="ListParagraph"/>
         <w:numPr>
           <w:ilvl w:val="0"/>
           <w:numId w:val="1"/>
@@ -2234,7 +2232,7 @@
     </w:p>
     <w:p>
       <w:pPr>
-        <w:pStyle w:val="ad"/>
+        <w:pStyle w:val="ListParagraph"/>
         <w:numPr>
           <w:ilvl w:val="0"/>
           <w:numId w:val="1"/>
@@ -2476,7 +2474,6 @@
         <w:rPr>
           <w:noProof/>
           <w:szCs w:val="28"/>
-          <w:lang w:val="en-US" w:eastAsia="en-US"/>
         </w:rPr>
         <w:drawing>
           <wp:inline distT="0" distB="0" distL="0" distR="0" wp14:anchorId="5A5A8589" wp14:editId="5DC1C9D6">
@@ -2669,7 +2666,6 @@
       <w:r>
         <w:rPr>
           <w:noProof/>
-          <w:lang w:val="en-US" w:eastAsia="en-US"/>
         </w:rPr>
         <w:drawing>
           <wp:inline distT="0" distB="0" distL="0" distR="0" wp14:anchorId="2F6A4C30" wp14:editId="6B6FF68A">
@@ -2849,7 +2845,7 @@
     </w:p>
     <w:p>
       <w:pPr>
-        <w:pStyle w:val="2"/>
+        <w:pStyle w:val="Heading2"/>
         <w:rPr>
           <w:lang w:val="uk-UA"/>
         </w:rPr>
@@ -4040,7 +4036,6 @@
       <w:pPr>
         <w:rPr>
           <w:szCs w:val="28"/>
-          <w:lang w:val="en-US"/>
         </w:rPr>
       </w:pPr>
       <w:r>
@@ -4130,7 +4125,7 @@
     </w:p>
     <w:tbl>
       <w:tblPr>
-        <w:tblStyle w:val="af"/>
+        <w:tblStyle w:val="TableGrid"/>
         <w:tblW w:w="10438" w:type="dxa"/>
         <w:tblBorders>
           <w:top w:val="none" w:sz="0" w:space="0" w:color="auto"/>
@@ -4167,7 +4162,6 @@
             <w:r>
               <w:rPr>
                 <w:noProof/>
-                <w:lang w:val="en-US" w:eastAsia="en-US"/>
               </w:rPr>
               <w:drawing>
                 <wp:inline distT="0" distB="0" distL="0" distR="0" wp14:anchorId="1C5FDD5E" wp14:editId="24BC2D3A">
@@ -4261,15 +4255,7 @@
             <w:szCs w:val="28"/>
             <w:lang w:val="uk-UA"/>
           </w:rPr>
-          <m:t>k</m:t>
-        </m:r>
-        <m:r>
-          <w:rPr>
-            <w:rFonts w:ascii="Cambria Math" w:hAnsi="Cambria Math"/>
-            <w:szCs w:val="28"/>
-            <w:lang w:val="uk-UA"/>
-          </w:rPr>
-          <m:t>=5</m:t>
+          <m:t>k=5</m:t>
         </m:r>
       </m:oMath>
       <w:r>
@@ -4520,7 +4506,7 @@
     </w:p>
     <w:tbl>
       <w:tblPr>
-        <w:tblStyle w:val="af"/>
+        <w:tblStyle w:val="TableGrid"/>
         <w:tblW w:w="10438" w:type="dxa"/>
         <w:tblBorders>
           <w:top w:val="none" w:sz="0" w:space="0" w:color="auto"/>
@@ -4554,8 +4540,8 @@
             </w:pPr>
             <w:r>
               <w:rPr>
+                <w:noProof/>
                 <w:szCs w:val="28"/>
-                <w:lang w:val="uk-UA"/>
               </w:rPr>
               <w:drawing>
                 <wp:inline distT="0" distB="0" distL="0" distR="0" wp14:anchorId="0EC1050B" wp14:editId="1DEB283A">
@@ -4612,14 +4598,7 @@
                 <w:szCs w:val="28"/>
                 <w:lang w:val="uk-UA"/>
               </w:rPr>
-              <w:t>(2</w:t>
-            </w:r>
-            <w:r>
-              <w:rPr>
-                <w:szCs w:val="28"/>
-                <w:lang w:val="uk-UA"/>
-              </w:rPr>
-              <w:t>)</w:t>
+              <w:t>(2)</w:t>
             </w:r>
           </w:p>
         </w:tc>
@@ -4745,7 +4724,7 @@
     </w:p>
     <w:tbl>
       <w:tblPr>
-        <w:tblStyle w:val="af"/>
+        <w:tblStyle w:val="TableGrid"/>
         <w:tblW w:w="10438" w:type="dxa"/>
         <w:tblBorders>
           <w:top w:val="none" w:sz="0" w:space="0" w:color="auto"/>
@@ -4779,8 +4758,8 @@
             </w:pPr>
             <w:r>
               <w:rPr>
+                <w:noProof/>
                 <w:szCs w:val="28"/>
-                <w:lang w:val="uk-UA"/>
               </w:rPr>
               <w:drawing>
                 <wp:inline distT="0" distB="0" distL="0" distR="0" wp14:anchorId="05319D2D" wp14:editId="5B67682A">
@@ -4837,14 +4816,7 @@
                 <w:szCs w:val="28"/>
                 <w:lang w:val="uk-UA"/>
               </w:rPr>
-              <w:t>(3</w:t>
-            </w:r>
-            <w:r>
-              <w:rPr>
-                <w:szCs w:val="28"/>
-                <w:lang w:val="uk-UA"/>
-              </w:rPr>
-              <w:t>)</w:t>
+              <w:t>(3)</w:t>
             </w:r>
           </w:p>
         </w:tc>
@@ -4916,7 +4888,7 @@
     </w:p>
     <w:tbl>
       <w:tblPr>
-        <w:tblStyle w:val="af"/>
+        <w:tblStyle w:val="TableGrid"/>
         <w:tblW w:w="10438" w:type="dxa"/>
         <w:tblBorders>
           <w:top w:val="none" w:sz="0" w:space="0" w:color="auto"/>
@@ -4950,8 +4922,8 @@
             </w:pPr>
             <w:r>
               <w:rPr>
+                <w:noProof/>
                 <w:szCs w:val="28"/>
-                <w:lang w:val="uk-UA"/>
               </w:rPr>
               <w:drawing>
                 <wp:inline distT="0" distB="0" distL="0" distR="0" wp14:anchorId="07B5F778" wp14:editId="6AE3645F">
@@ -5008,14 +4980,7 @@
                 <w:szCs w:val="28"/>
                 <w:lang w:val="uk-UA"/>
               </w:rPr>
-              <w:t>(4</w:t>
-            </w:r>
-            <w:r>
-              <w:rPr>
-                <w:szCs w:val="28"/>
-                <w:lang w:val="uk-UA"/>
-              </w:rPr>
-              <w:t>)</w:t>
+              <w:t>(4)</w:t>
             </w:r>
           </w:p>
         </w:tc>
@@ -5054,7 +5019,7 @@
     </w:p>
     <w:tbl>
       <w:tblPr>
-        <w:tblStyle w:val="af"/>
+        <w:tblStyle w:val="TableGrid"/>
         <w:tblW w:w="10422" w:type="dxa"/>
         <w:tblBorders>
           <w:top w:val="none" w:sz="0" w:space="0" w:color="auto"/>
@@ -5088,8 +5053,8 @@
             </w:pPr>
             <w:r>
               <w:rPr>
+                <w:noProof/>
                 <w:szCs w:val="28"/>
-                <w:lang w:val="uk-UA"/>
               </w:rPr>
               <w:drawing>
                 <wp:inline distT="0" distB="0" distL="0" distR="0" wp14:anchorId="4F61D1FF" wp14:editId="76C20497">
@@ -5291,8 +5256,8 @@
       </w:pPr>
       <w:r>
         <w:rPr>
-          <w:szCs w:val="28"/>
-          <w:lang w:val="uk-UA"/>
+          <w:noProof/>
+          <w:szCs w:val="28"/>
         </w:rPr>
         <w:drawing>
           <wp:inline distT="0" distB="0" distL="0" distR="0" wp14:anchorId="628300C8" wp14:editId="0B5E0251">
@@ -6079,7 +6044,6 @@
         <w:rPr>
           <w:noProof/>
           <w:szCs w:val="28"/>
-          <w:lang w:val="en-US" w:eastAsia="en-US"/>
         </w:rPr>
         <w:drawing>
           <wp:inline distT="0" distB="0" distL="0" distR="0" wp14:anchorId="24EC4064" wp14:editId="7CD6F26A">
@@ -6224,7 +6188,379 @@
           <w:szCs w:val="28"/>
           <w:lang w:val="uk-UA"/>
         </w:rPr>
-        <w:t xml:space="preserve">СДЕЛАТЬ ПО </w:t>
+        <w:t xml:space="preserve">Виявлення границь зображення не є кінцевою метою аналізу візуальних даних. Часто необхідно ідентифікувати об’єкт. Розглянемо даний концепт на прикладі ідентифікації ліній дорожньої розмітки. </w:t>
+      </w:r>
+      <w:r>
+        <w:rPr>
+          <w:szCs w:val="28"/>
+          <w:lang w:val="uk-UA"/>
+        </w:rPr>
+        <w:t xml:space="preserve">Для цього застосовується метод </w:t>
+      </w:r>
+      <w:r>
+        <w:rPr>
+          <w:szCs w:val="28"/>
+          <w:lang w:val="uk-UA"/>
+        </w:rPr>
+        <w:t>під назвою перетворення Хафа (</w:t>
+      </w:r>
+      <w:r>
+        <w:rPr>
+          <w:szCs w:val="28"/>
+          <w:lang w:val="en-US"/>
+        </w:rPr>
+        <w:t>Hough</w:t>
+      </w:r>
+      <w:r>
+        <w:rPr>
+          <w:szCs w:val="28"/>
+          <w:lang w:val="uk-UA"/>
+        </w:rPr>
+        <w:t xml:space="preserve"> </w:t>
+      </w:r>
+      <w:r>
+        <w:rPr>
+          <w:szCs w:val="28"/>
+          <w:lang w:val="en-US"/>
+        </w:rPr>
+        <w:t>transform</w:t>
+      </w:r>
+      <w:r>
+        <w:rPr>
+          <w:szCs w:val="28"/>
+          <w:lang w:val="uk-UA"/>
+        </w:rPr>
+        <w:t xml:space="preserve">). </w:t>
+      </w:r>
+      <w:r>
+        <w:rPr>
+          <w:szCs w:val="28"/>
+          <w:lang w:val="uk-UA"/>
+        </w:rPr>
+        <w:t xml:space="preserve">Даний метод застосовується у аналізі зображень, комп’ютерному зору та інших суміжних галузях науки. Він відноситься до </w:t>
+      </w:r>
+      <w:r>
+        <w:rPr>
+          <w:szCs w:val="28"/>
+          <w:lang w:val="uk-UA"/>
+        </w:rPr>
+        <w:lastRenderedPageBreak/>
+        <w:t>классу виокремлючих особливості зображення (</w:t>
+      </w:r>
+      <w:r>
+        <w:rPr>
+          <w:szCs w:val="28"/>
+          <w:lang w:val="en-US"/>
+        </w:rPr>
+        <w:t>feature</w:t>
+      </w:r>
+      <w:r>
+        <w:rPr>
+          <w:szCs w:val="28"/>
+          <w:lang w:val="uk-UA"/>
+        </w:rPr>
+        <w:t xml:space="preserve"> </w:t>
+      </w:r>
+      <w:r>
+        <w:rPr>
+          <w:szCs w:val="28"/>
+          <w:lang w:val="en-US"/>
+        </w:rPr>
+        <w:t>extraction</w:t>
+      </w:r>
+      <w:r>
+        <w:rPr>
+          <w:szCs w:val="28"/>
+          <w:lang w:val="uk-UA"/>
+        </w:rPr>
+        <w:t xml:space="preserve"> </w:t>
+      </w:r>
+      <w:r>
+        <w:rPr>
+          <w:szCs w:val="28"/>
+          <w:lang w:val="en-US"/>
+        </w:rPr>
+        <w:t>methods</w:t>
+      </w:r>
+      <w:r>
+        <w:rPr>
+          <w:szCs w:val="28"/>
+          <w:lang w:val="uk-UA"/>
+        </w:rPr>
+        <w:t xml:space="preserve">), </w:t>
+      </w:r>
+      <w:r>
+        <w:rPr>
+          <w:szCs w:val="28"/>
+          <w:lang w:val="uk-UA"/>
+        </w:rPr>
+        <w:t xml:space="preserve">його мета полягає у тому щоб виявити окремі випадки об’єктів у просторі певного класу об’єктів шляхом процедури голосування. Ця процедура голосування виконується у деякому просторі параметрів, з якого об’єкт-кандидат отримують у так званому акумуляторному просторі, що явним чином конструюється для даного алгоритму. </w:t>
+      </w:r>
+      <w:r>
+        <w:rPr>
+          <w:szCs w:val="28"/>
+          <w:lang w:val="uk-UA"/>
+        </w:rPr>
+        <w:t xml:space="preserve">Класичне перетворення Хафа </w:t>
+      </w:r>
+      <w:r>
+        <w:rPr>
+          <w:szCs w:val="28"/>
+          <w:lang w:val="uk-UA"/>
+        </w:rPr>
+        <w:t>застосовується для</w:t>
+      </w:r>
+      <w:r>
+        <w:rPr>
+          <w:szCs w:val="28"/>
+          <w:lang w:val="uk-UA"/>
+        </w:rPr>
+        <w:t xml:space="preserve"> виявлення ліній на зображе</w:t>
+      </w:r>
+      <w:r>
+        <w:rPr>
+          <w:szCs w:val="28"/>
+          <w:lang w:val="uk-UA"/>
+        </w:rPr>
+        <w:t>нні, але пізніше перетворення Ха</w:t>
+      </w:r>
+      <w:r>
+        <w:rPr>
+          <w:szCs w:val="28"/>
+          <w:lang w:val="uk-UA"/>
+        </w:rPr>
+        <w:t>ф</w:t>
+      </w:r>
+      <w:r>
+        <w:rPr>
+          <w:szCs w:val="28"/>
+          <w:lang w:val="uk-UA"/>
+        </w:rPr>
+        <w:t>а</w:t>
+      </w:r>
+      <w:r>
+        <w:rPr>
+          <w:szCs w:val="28"/>
+          <w:lang w:val="uk-UA"/>
+        </w:rPr>
+        <w:t xml:space="preserve"> було поширене на виявлення </w:t>
+      </w:r>
+      <w:r>
+        <w:rPr>
+          <w:szCs w:val="28"/>
+          <w:lang w:val="uk-UA"/>
+        </w:rPr>
+        <w:t xml:space="preserve">структур </w:t>
+      </w:r>
+      <w:r>
+        <w:rPr>
+          <w:szCs w:val="28"/>
+          <w:lang w:val="uk-UA"/>
+        </w:rPr>
+        <w:t>довільної форми, найчастіше кругів або еліпсів.</w:t>
+      </w:r>
+      <w:r>
+        <w:rPr>
+          <w:szCs w:val="28"/>
+          <w:lang w:val="uk-UA"/>
+        </w:rPr>
+        <w:t xml:space="preserve"> Мотивацією для розробки даного метода стало те, що п</w:t>
+      </w:r>
+      <w:r>
+        <w:rPr>
+          <w:szCs w:val="28"/>
+          <w:lang w:val="uk-UA"/>
+        </w:rPr>
+        <w:t xml:space="preserve">ри автоматичному аналізі цифрових зображень найчастіше виникає підпроблема виявлення простих форм, таких як прямі лінії, кола або еліпси. У багатьох випадках детектор </w:t>
+      </w:r>
+      <w:r>
+        <w:rPr>
+          <w:szCs w:val="28"/>
+          <w:lang w:val="uk-UA"/>
+        </w:rPr>
+        <w:t>границь (</w:t>
+      </w:r>
+      <w:r>
+        <w:rPr>
+          <w:szCs w:val="28"/>
+          <w:lang w:val="en-US"/>
+        </w:rPr>
+        <w:t>edge</w:t>
+      </w:r>
+      <w:r>
+        <w:rPr>
+          <w:szCs w:val="28"/>
+          <w:lang w:val="uk-UA"/>
+        </w:rPr>
+        <w:t xml:space="preserve"> </w:t>
+      </w:r>
+      <w:r>
+        <w:rPr>
+          <w:szCs w:val="28"/>
+          <w:lang w:val="en-US"/>
+        </w:rPr>
+        <w:t>detection</w:t>
+      </w:r>
+      <w:r>
+        <w:rPr>
+          <w:szCs w:val="28"/>
+          <w:lang w:val="uk-UA"/>
+        </w:rPr>
+        <w:t>) може бути використаний як етап попередньої обробки для отримання точок зображення або пікселів зображення, які знаходяться на потрібній кривій у просторі зображення. Внаслідок недоліків в даних зображення або детектору краю, однак, на потрібних кривих можуть бути відсутні точки або пікселі, а також просторові відхилення між ідеальною лін</w:t>
+      </w:r>
+      <w:r>
+        <w:rPr>
+          <w:szCs w:val="28"/>
+          <w:lang w:val="uk-UA"/>
+        </w:rPr>
+        <w:t>ією,</w:t>
+      </w:r>
+      <w:r>
+        <w:rPr>
+          <w:szCs w:val="28"/>
+          <w:lang w:val="uk-UA"/>
+        </w:rPr>
+        <w:t xml:space="preserve"> колом</w:t>
+      </w:r>
+      <w:r>
+        <w:rPr>
+          <w:szCs w:val="28"/>
+          <w:lang w:val="uk-UA"/>
+        </w:rPr>
+        <w:t>,</w:t>
+      </w:r>
+      <w:r>
+        <w:rPr>
+          <w:szCs w:val="28"/>
+          <w:lang w:val="uk-UA"/>
+        </w:rPr>
+        <w:t xml:space="preserve"> еліпсом та </w:t>
+      </w:r>
+      <w:r>
+        <w:rPr>
+          <w:szCs w:val="28"/>
+          <w:lang w:val="uk-UA"/>
+        </w:rPr>
+        <w:t>помилковими</w:t>
+      </w:r>
+      <w:r>
+        <w:rPr>
+          <w:szCs w:val="28"/>
+          <w:lang w:val="uk-UA"/>
+        </w:rPr>
+        <w:t xml:space="preserve"> точками краю</w:t>
+      </w:r>
+      <w:r>
+        <w:rPr>
+          <w:szCs w:val="28"/>
+          <w:lang w:val="uk-UA"/>
+        </w:rPr>
+        <w:t>.</w:t>
+      </w:r>
+      <w:r>
+        <w:rPr>
+          <w:szCs w:val="28"/>
+          <w:lang w:val="uk-UA"/>
+        </w:rPr>
+        <w:t xml:space="preserve"> З цих причин часто не є тривіальн</w:t>
+      </w:r>
+      <w:r>
+        <w:rPr>
+          <w:szCs w:val="28"/>
+          <w:lang w:val="uk-UA"/>
+        </w:rPr>
+        <w:t>им завданням</w:t>
+      </w:r>
+      <w:r>
+        <w:rPr>
+          <w:szCs w:val="28"/>
+          <w:lang w:val="uk-UA"/>
+        </w:rPr>
+        <w:t xml:space="preserve"> об'єдна</w:t>
+      </w:r>
+      <w:r>
+        <w:rPr>
+          <w:szCs w:val="28"/>
+          <w:lang w:val="uk-UA"/>
+        </w:rPr>
+        <w:t>ння витягнутих</w:t>
+      </w:r>
+      <w:r>
+        <w:rPr>
+          <w:szCs w:val="28"/>
+          <w:lang w:val="uk-UA"/>
+        </w:rPr>
+        <w:t xml:space="preserve"> крайов</w:t>
+      </w:r>
+      <w:r>
+        <w:rPr>
+          <w:szCs w:val="28"/>
+          <w:lang w:val="uk-UA"/>
+        </w:rPr>
+        <w:t>их</w:t>
+      </w:r>
+      <w:r>
+        <w:rPr>
+          <w:szCs w:val="28"/>
+          <w:lang w:val="uk-UA"/>
+        </w:rPr>
+        <w:t xml:space="preserve"> </w:t>
+      </w:r>
+      <w:r>
+        <w:rPr>
+          <w:szCs w:val="28"/>
+          <w:lang w:val="uk-UA"/>
+        </w:rPr>
+        <w:t xml:space="preserve">точок </w:t>
+      </w:r>
+      <w:r>
+        <w:rPr>
+          <w:szCs w:val="28"/>
+          <w:lang w:val="uk-UA"/>
+        </w:rPr>
+        <w:t xml:space="preserve">до </w:t>
+      </w:r>
+      <w:r>
+        <w:rPr>
+          <w:szCs w:val="28"/>
+          <w:lang w:val="uk-UA"/>
+        </w:rPr>
+        <w:t xml:space="preserve">більш абстрактного </w:t>
+      </w:r>
+      <w:r>
+        <w:rPr>
+          <w:szCs w:val="28"/>
+          <w:lang w:val="uk-UA"/>
+        </w:rPr>
+        <w:t>відповідного набору рядків, кругів аб</w:t>
+      </w:r>
+      <w:r>
+        <w:rPr>
+          <w:szCs w:val="28"/>
+          <w:lang w:val="uk-UA"/>
+        </w:rPr>
+        <w:t>о еліпсів. Мета трансформації Ха</w:t>
+      </w:r>
+      <w:r>
+        <w:rPr>
+          <w:szCs w:val="28"/>
+          <w:lang w:val="uk-UA"/>
+        </w:rPr>
+        <w:t>ф</w:t>
+      </w:r>
+      <w:r>
+        <w:rPr>
+          <w:szCs w:val="28"/>
+          <w:lang w:val="uk-UA"/>
+        </w:rPr>
+        <w:t>а</w:t>
+      </w:r>
+      <w:r>
+        <w:rPr>
+          <w:szCs w:val="28"/>
+          <w:lang w:val="uk-UA"/>
+        </w:rPr>
+        <w:t xml:space="preserve"> полягає в тому, щоб вирішити цю проблему, дозволяючи здійснювати угруповання краєвих точо</w:t>
       </w:r>
       <w:bookmarkStart w:id="0" w:name="_GoBack"/>
       <w:bookmarkEnd w:id="0"/>
@@ -6233,7 +6569,29 @@
           <w:szCs w:val="28"/>
           <w:lang w:val="uk-UA"/>
         </w:rPr>
-        <w:t>https://docs.opencv.org/3.0-beta/doc/py_tutorials/py_imgproc/py_houghlines/py_houghlines.html</w:t>
+        <w:t>к в об'єктних кандидатів, виконуючи явну процедуру голосування над набором парам</w:t>
+      </w:r>
+      <w:r>
+        <w:rPr>
+          <w:szCs w:val="28"/>
+          <w:lang w:val="uk-UA"/>
+        </w:rPr>
+        <w:t>етризованих об'єктів зображення.</w:t>
+      </w:r>
+    </w:p>
+    <w:p>
+      <w:pPr>
+        <w:rPr>
+          <w:szCs w:val="28"/>
+          <w:lang w:val="uk-UA"/>
+        </w:rPr>
+      </w:pPr>
+      <w:r>
+        <w:rPr>
+          <w:szCs w:val="28"/>
+          <w:lang w:val="uk-UA"/>
+        </w:rPr>
+        <w:t>Розглянемо найпростіший випадок трансформації - і</w:t>
       </w:r>
     </w:p>
     <w:p>
@@ -6342,7 +6700,6 @@
       <w:r>
         <w:rPr>
           <w:noProof/>
-          <w:lang w:val="en-US" w:eastAsia="en-US"/>
         </w:rPr>
         <w:drawing>
           <wp:inline distT="0" distB="0" distL="0" distR="0" wp14:anchorId="774A792A" wp14:editId="7F1735F7">
@@ -6462,7 +6819,6 @@
       <w:r>
         <w:rPr>
           <w:noProof/>
-          <w:lang w:val="en-US" w:eastAsia="en-US"/>
         </w:rPr>
         <w:drawing>
           <wp:inline distT="0" distB="0" distL="0" distR="0" wp14:anchorId="387E52B8" wp14:editId="61383EC6">
@@ -6608,7 +6964,6 @@
       <w:r>
         <w:rPr>
           <w:noProof/>
-          <w:lang w:val="en-US" w:eastAsia="en-US"/>
         </w:rPr>
         <w:drawing>
           <wp:inline distT="0" distB="0" distL="0" distR="0" wp14:anchorId="09D36240" wp14:editId="0D6CE9AD">
@@ -6726,7 +7081,6 @@
       <w:r>
         <w:rPr>
           <w:noProof/>
-          <w:lang w:val="en-US" w:eastAsia="en-US"/>
         </w:rPr>
         <w:drawing>
           <wp:inline distT="0" distB="0" distL="0" distR="0" wp14:anchorId="6D8A15BB" wp14:editId="75F4798C">
@@ -6920,7 +7274,7 @@
       <w:hyperlink r:id="rId21" w:history="1">
         <w:r>
           <w:rPr>
-            <w:rStyle w:val="a5"/>
+            <w:rStyle w:val="Hyperlink"/>
             <w:lang w:val="uk-UA"/>
           </w:rPr>
           <w:t>https://waymo.com/tech/</w:t>
@@ -6962,7 +7316,7 @@
       <w:commentRangeEnd w:id="1"/>
       <w:r>
         <w:rPr>
-          <w:rStyle w:val="a6"/>
+          <w:rStyle w:val="CommentReference"/>
           <w:lang w:val="uk-UA"/>
         </w:rPr>
         <w:commentReference w:id="1"/>
@@ -7087,7 +7441,7 @@
       <w:hyperlink r:id="rId24" w:history="1">
         <w:r>
           <w:rPr>
-            <w:rStyle w:val="a5"/>
+            <w:rStyle w:val="Hyperlink"/>
             <w:lang w:val="uk-UA"/>
           </w:rPr>
           <w:t>http://ieeexplore.ieee.org/abstract/document/6809196/</w:t>
@@ -7302,14 +7656,14 @@
   <w:comment w:id="1" w:author="Dmitry Shpetnyi" w:date="2018-04-02T20:36:00Z" w:initials="DS">
     <w:p>
       <w:pPr>
-        <w:pStyle w:val="a7"/>
+        <w:pStyle w:val="CommentText"/>
         <w:rPr>
           <w:lang w:val="en-US"/>
         </w:rPr>
       </w:pPr>
       <w:r>
         <w:rPr>
-          <w:rStyle w:val="a6"/>
+          <w:rStyle w:val="CommentReference"/>
         </w:rPr>
         <w:annotationRef/>
       </w:r>
@@ -7848,7 +8202,7 @@
     <w:lsdException w:name="List Table 6 Colorful Accent 6" w:uiPriority="51"/>
     <w:lsdException w:name="List Table 7 Colorful Accent 6" w:uiPriority="52"/>
   </w:latentStyles>
-  <w:style w:type="paragraph" w:default="1" w:styleId="a">
+  <w:style w:type="paragraph" w:default="1" w:styleId="Normal">
     <w:name w:val="Normal"/>
     <w:qFormat/>
     <w:rsid w:val="00335862"/>
@@ -7864,11 +8218,11 @@
       <w:lang w:val="ru-RU" w:eastAsia="ru-RU"/>
     </w:rPr>
   </w:style>
-  <w:style w:type="paragraph" w:styleId="1">
+  <w:style w:type="paragraph" w:styleId="Heading1">
     <w:name w:val="heading 1"/>
-    <w:basedOn w:val="a"/>
-    <w:next w:val="a"/>
-    <w:link w:val="10"/>
+    <w:basedOn w:val="Normal"/>
+    <w:next w:val="Normal"/>
+    <w:link w:val="Heading1Char"/>
     <w:uiPriority w:val="9"/>
     <w:qFormat/>
     <w:rsid w:val="0019337D"/>
@@ -7880,11 +8234,11 @@
       <w:lang w:val="uk-UA"/>
     </w:rPr>
   </w:style>
-  <w:style w:type="paragraph" w:styleId="2">
+  <w:style w:type="paragraph" w:styleId="Heading2">
     <w:name w:val="heading 2"/>
-    <w:basedOn w:val="a"/>
-    <w:next w:val="a"/>
-    <w:link w:val="20"/>
+    <w:basedOn w:val="Normal"/>
+    <w:next w:val="Normal"/>
+    <w:link w:val="Heading2Char"/>
     <w:uiPriority w:val="9"/>
     <w:unhideWhenUsed/>
     <w:qFormat/>
@@ -7897,11 +8251,11 @@
       <w:szCs w:val="28"/>
     </w:rPr>
   </w:style>
-  <w:style w:type="paragraph" w:styleId="3">
+  <w:style w:type="paragraph" w:styleId="Heading3">
     <w:name w:val="heading 3"/>
-    <w:basedOn w:val="a"/>
-    <w:next w:val="a"/>
-    <w:link w:val="30"/>
+    <w:basedOn w:val="Normal"/>
+    <w:next w:val="Normal"/>
+    <w:link w:val="Heading3Char"/>
     <w:uiPriority w:val="9"/>
     <w:semiHidden/>
     <w:unhideWhenUsed/>
@@ -7920,13 +8274,13 @@
       <w:szCs w:val="24"/>
     </w:rPr>
   </w:style>
-  <w:style w:type="character" w:default="1" w:styleId="a0">
+  <w:style w:type="character" w:default="1" w:styleId="DefaultParagraphFont">
     <w:name w:val="Default Paragraph Font"/>
     <w:uiPriority w:val="1"/>
     <w:semiHidden/>
     <w:unhideWhenUsed/>
   </w:style>
-  <w:style w:type="table" w:default="1" w:styleId="a1">
+  <w:style w:type="table" w:default="1" w:styleId="TableNormal">
     <w:name w:val="Normal Table"/>
     <w:uiPriority w:val="99"/>
     <w:semiHidden/>
@@ -7941,16 +8295,16 @@
       </w:tblCellMar>
     </w:tblPr>
   </w:style>
-  <w:style w:type="numbering" w:default="1" w:styleId="a2">
+  <w:style w:type="numbering" w:default="1" w:styleId="NoList">
     <w:name w:val="No List"/>
     <w:uiPriority w:val="99"/>
     <w:semiHidden/>
     <w:unhideWhenUsed/>
   </w:style>
-  <w:style w:type="paragraph" w:styleId="a3">
+  <w:style w:type="paragraph" w:styleId="Title">
     <w:name w:val="Title"/>
-    <w:basedOn w:val="a"/>
-    <w:link w:val="a4"/>
+    <w:basedOn w:val="Normal"/>
+    <w:link w:val="TitleChar"/>
     <w:qFormat/>
     <w:rsid w:val="00335862"/>
     <w:pPr>
@@ -7961,10 +8315,10 @@
       <w:rFonts w:ascii="Arial" w:hAnsi="Arial"/>
     </w:rPr>
   </w:style>
-  <w:style w:type="character" w:customStyle="1" w:styleId="a4">
-    <w:name w:val="Название Знак"/>
-    <w:basedOn w:val="a0"/>
-    <w:link w:val="a3"/>
+  <w:style w:type="character" w:customStyle="1" w:styleId="TitleChar">
+    <w:name w:val="Title Char"/>
+    <w:basedOn w:val="DefaultParagraphFont"/>
+    <w:link w:val="Title"/>
     <w:rsid w:val="00335862"/>
     <w:rPr>
       <w:rFonts w:ascii="Arial" w:eastAsia="Times New Roman" w:hAnsi="Arial" w:cs="Times New Roman"/>
@@ -7975,7 +8329,7 @@
   </w:style>
   <w:style w:type="paragraph" w:customStyle="1" w:styleId="5">
     <w:name w:val="Стиль5"/>
-    <w:basedOn w:val="a"/>
+    <w:basedOn w:val="Normal"/>
     <w:rsid w:val="00DF233E"/>
     <w:pPr>
       <w:spacing w:line="240" w:lineRule="auto"/>
@@ -7985,9 +8339,9 @@
       <w:sz w:val="26"/>
     </w:rPr>
   </w:style>
-  <w:style w:type="character" w:styleId="a5">
+  <w:style w:type="character" w:styleId="Hyperlink">
     <w:name w:val="Hyperlink"/>
-    <w:basedOn w:val="a0"/>
+    <w:basedOn w:val="DefaultParagraphFont"/>
     <w:uiPriority w:val="99"/>
     <w:unhideWhenUsed/>
     <w:rsid w:val="004311E4"/>
@@ -7996,9 +8350,9 @@
       <w:u w:val="single"/>
     </w:rPr>
   </w:style>
-  <w:style w:type="character" w:styleId="a6">
+  <w:style w:type="character" w:styleId="CommentReference">
     <w:name w:val="annotation reference"/>
-    <w:basedOn w:val="a0"/>
+    <w:basedOn w:val="DefaultParagraphFont"/>
     <w:uiPriority w:val="99"/>
     <w:semiHidden/>
     <w:unhideWhenUsed/>
@@ -8008,10 +8362,10 @@
       <w:szCs w:val="16"/>
     </w:rPr>
   </w:style>
-  <w:style w:type="paragraph" w:styleId="a7">
+  <w:style w:type="paragraph" w:styleId="CommentText">
     <w:name w:val="annotation text"/>
-    <w:basedOn w:val="a"/>
-    <w:link w:val="a8"/>
+    <w:basedOn w:val="Normal"/>
+    <w:link w:val="CommentTextChar"/>
     <w:uiPriority w:val="99"/>
     <w:semiHidden/>
     <w:unhideWhenUsed/>
@@ -8023,10 +8377,10 @@
       <w:sz w:val="20"/>
     </w:rPr>
   </w:style>
-  <w:style w:type="character" w:customStyle="1" w:styleId="a8">
-    <w:name w:val="Текст примечания Знак"/>
-    <w:basedOn w:val="a0"/>
-    <w:link w:val="a7"/>
+  <w:style w:type="character" w:customStyle="1" w:styleId="CommentTextChar">
+    <w:name w:val="Comment Text Char"/>
+    <w:basedOn w:val="DefaultParagraphFont"/>
+    <w:link w:val="CommentText"/>
     <w:uiPriority w:val="99"/>
     <w:semiHidden/>
     <w:rsid w:val="00733A97"/>
@@ -8037,11 +8391,11 @@
       <w:lang w:val="ru-RU" w:eastAsia="ru-RU"/>
     </w:rPr>
   </w:style>
-  <w:style w:type="paragraph" w:styleId="a9">
+  <w:style w:type="paragraph" w:styleId="CommentSubject">
     <w:name w:val="annotation subject"/>
-    <w:basedOn w:val="a7"/>
-    <w:next w:val="a7"/>
-    <w:link w:val="aa"/>
+    <w:basedOn w:val="CommentText"/>
+    <w:next w:val="CommentText"/>
+    <w:link w:val="CommentSubjectChar"/>
     <w:uiPriority w:val="99"/>
     <w:semiHidden/>
     <w:unhideWhenUsed/>
@@ -8051,10 +8405,10 @@
       <w:bCs/>
     </w:rPr>
   </w:style>
-  <w:style w:type="character" w:customStyle="1" w:styleId="aa">
-    <w:name w:val="Тема примечания Знак"/>
-    <w:basedOn w:val="a8"/>
-    <w:link w:val="a9"/>
+  <w:style w:type="character" w:customStyle="1" w:styleId="CommentSubjectChar">
+    <w:name w:val="Comment Subject Char"/>
+    <w:basedOn w:val="CommentTextChar"/>
+    <w:link w:val="CommentSubject"/>
     <w:uiPriority w:val="99"/>
     <w:semiHidden/>
     <w:rsid w:val="00733A97"/>
@@ -8067,10 +8421,10 @@
       <w:lang w:val="ru-RU" w:eastAsia="ru-RU"/>
     </w:rPr>
   </w:style>
-  <w:style w:type="paragraph" w:styleId="ab">
+  <w:style w:type="paragraph" w:styleId="BalloonText">
     <w:name w:val="Balloon Text"/>
-    <w:basedOn w:val="a"/>
-    <w:link w:val="ac"/>
+    <w:basedOn w:val="Normal"/>
+    <w:link w:val="BalloonTextChar"/>
     <w:uiPriority w:val="99"/>
     <w:semiHidden/>
     <w:unhideWhenUsed/>
@@ -8084,10 +8438,10 @@
       <w:szCs w:val="18"/>
     </w:rPr>
   </w:style>
-  <w:style w:type="character" w:customStyle="1" w:styleId="ac">
-    <w:name w:val="Текст выноски Знак"/>
-    <w:basedOn w:val="a0"/>
-    <w:link w:val="ab"/>
+  <w:style w:type="character" w:customStyle="1" w:styleId="BalloonTextChar">
+    <w:name w:val="Balloon Text Char"/>
+    <w:basedOn w:val="DefaultParagraphFont"/>
+    <w:link w:val="BalloonText"/>
     <w:uiPriority w:val="99"/>
     <w:semiHidden/>
     <w:rsid w:val="00733A97"/>
@@ -8098,10 +8452,10 @@
       <w:lang w:val="ru-RU" w:eastAsia="ru-RU"/>
     </w:rPr>
   </w:style>
-  <w:style w:type="character" w:customStyle="1" w:styleId="10">
-    <w:name w:val="Заголовок 1 Знак"/>
-    <w:basedOn w:val="a0"/>
-    <w:link w:val="1"/>
+  <w:style w:type="character" w:customStyle="1" w:styleId="Heading1Char">
+    <w:name w:val="Heading 1 Char"/>
+    <w:basedOn w:val="DefaultParagraphFont"/>
+    <w:link w:val="Heading1"/>
     <w:uiPriority w:val="9"/>
     <w:rsid w:val="0019337D"/>
     <w:rPr>
@@ -8111,9 +8465,9 @@
       <w:lang w:val="uk-UA" w:eastAsia="ru-RU"/>
     </w:rPr>
   </w:style>
-  <w:style w:type="paragraph" w:styleId="ad">
+  <w:style w:type="paragraph" w:styleId="ListParagraph">
     <w:name w:val="List Paragraph"/>
-    <w:basedOn w:val="a"/>
+    <w:basedOn w:val="Normal"/>
     <w:qFormat/>
     <w:rsid w:val="00AC4D62"/>
     <w:pPr>
@@ -8129,10 +8483,10 @@
       <w:lang w:val="uk-UA" w:eastAsia="en-US"/>
     </w:rPr>
   </w:style>
-  <w:style w:type="character" w:customStyle="1" w:styleId="20">
-    <w:name w:val="Заголовок 2 Знак"/>
-    <w:basedOn w:val="a0"/>
-    <w:link w:val="2"/>
+  <w:style w:type="character" w:customStyle="1" w:styleId="Heading2Char">
+    <w:name w:val="Heading 2 Char"/>
+    <w:basedOn w:val="DefaultParagraphFont"/>
+    <w:link w:val="Heading2"/>
     <w:uiPriority w:val="9"/>
     <w:rsid w:val="00AC4D62"/>
     <w:rPr>
@@ -8142,9 +8496,9 @@
       <w:lang w:val="ru-RU" w:eastAsia="ru-RU"/>
     </w:rPr>
   </w:style>
-  <w:style w:type="character" w:styleId="ae">
+  <w:style w:type="character" w:styleId="PlaceholderText">
     <w:name w:val="Placeholder Text"/>
-    <w:basedOn w:val="a0"/>
+    <w:basedOn w:val="DefaultParagraphFont"/>
     <w:uiPriority w:val="99"/>
     <w:semiHidden/>
     <w:rsid w:val="0007308E"/>
@@ -8152,9 +8506,9 @@
       <w:color w:val="808080"/>
     </w:rPr>
   </w:style>
-  <w:style w:type="table" w:styleId="af">
+  <w:style w:type="table" w:styleId="TableGrid">
     <w:name w:val="Table Grid"/>
-    <w:basedOn w:val="a1"/>
+    <w:basedOn w:val="TableNormal"/>
     <w:uiPriority w:val="39"/>
     <w:rsid w:val="0007308E"/>
     <w:pPr>
@@ -8178,10 +8532,10 @@
       </w:tblCellMar>
     </w:tblPr>
   </w:style>
-  <w:style w:type="character" w:customStyle="1" w:styleId="30">
-    <w:name w:val="Заголовок 3 Знак"/>
-    <w:basedOn w:val="a0"/>
-    <w:link w:val="3"/>
+  <w:style w:type="character" w:customStyle="1" w:styleId="Heading3Char">
+    <w:name w:val="Heading 3 Char"/>
+    <w:basedOn w:val="DefaultParagraphFont"/>
+    <w:link w:val="Heading3"/>
     <w:uiPriority w:val="9"/>
     <w:semiHidden/>
     <w:rsid w:val="00393DC1"/>
@@ -8462,7 +8816,7 @@
 </file>
 
 <file path=customXml/itemProps1.xml><?xml version="1.0" encoding="utf-8"?>
-<ds:datastoreItem xmlns:ds="http://schemas.openxmlformats.org/officeDocument/2006/customXml" ds:itemID="{06FA27ED-62EB-43B4-B2CF-41B13136CA42}">
+<ds:datastoreItem xmlns:ds="http://schemas.openxmlformats.org/officeDocument/2006/customXml" ds:itemID="{9ADDBC91-B07C-4426-9C6E-CFC9EB0113F7}">
   <ds:schemaRefs>
     <ds:schemaRef ds:uri="http://schemas.openxmlformats.org/officeDocument/2006/bibliography"/>
   </ds:schemaRefs>

</xml_diff>

<commit_message>
add a little more info on Hesse normal form
</commit_message>
<xml_diff>
--- a/Diploma.docx
+++ b/Diploma.docx
@@ -5111,7 +5111,14 @@
                 <w:szCs w:val="28"/>
                 <w:lang w:val="uk-UA"/>
               </w:rPr>
-              <w:t>(4)</w:t>
+              <w:t>(5</w:t>
+            </w:r>
+            <w:r>
+              <w:rPr>
+                <w:szCs w:val="28"/>
+                <w:lang w:val="uk-UA"/>
+              </w:rPr>
+              <w:t>)</w:t>
             </w:r>
           </w:p>
         </w:tc>
@@ -6560,39 +6567,644 @@
           <w:szCs w:val="28"/>
           <w:lang w:val="uk-UA"/>
         </w:rPr>
-        <w:t xml:space="preserve"> полягає в тому, щоб вирішити цю проблему, дозволяючи здійснювати угруповання краєвих точо</w:t>
+        <w:t xml:space="preserve"> полягає в тому, щоб вирішити цю проблему, дозволяючи здійснювати угруповання краєвих точок в об'єктних кандидатів, виконуючи явну процедуру голосування над набором парам</w:t>
+      </w:r>
+      <w:r>
+        <w:rPr>
+          <w:szCs w:val="28"/>
+          <w:lang w:val="uk-UA"/>
+        </w:rPr>
+        <w:t>етризованих об'єктів зображення.</w:t>
+      </w:r>
+    </w:p>
+    <w:p>
+      <w:pPr>
+        <w:rPr>
+          <w:szCs w:val="28"/>
+          <w:lang w:val="en-US"/>
+        </w:rPr>
+      </w:pPr>
+      <w:r>
+        <w:rPr>
+          <w:szCs w:val="28"/>
+          <w:lang w:val="uk-UA"/>
+        </w:rPr>
+        <w:t xml:space="preserve">Розглянемо найпростіший випадок </w:t>
+      </w:r>
+      <w:r>
+        <w:rPr>
+          <w:szCs w:val="28"/>
+          <w:lang w:val="uk-UA"/>
+        </w:rPr>
+        <w:t xml:space="preserve">застосування </w:t>
+      </w:r>
+      <w:r>
+        <w:rPr>
+          <w:szCs w:val="28"/>
+          <w:lang w:val="uk-UA"/>
+        </w:rPr>
+        <w:t xml:space="preserve">трансформації </w:t>
+      </w:r>
+      <w:r>
+        <w:rPr>
+          <w:szCs w:val="28"/>
+          <w:lang w:val="uk-UA"/>
+        </w:rPr>
+        <w:t>Хафа –</w:t>
+      </w:r>
+      <w:r>
+        <w:rPr>
+          <w:szCs w:val="28"/>
+          <w:lang w:val="uk-UA"/>
+        </w:rPr>
+        <w:t xml:space="preserve"> і</w:t>
+      </w:r>
+      <w:r>
+        <w:rPr>
+          <w:szCs w:val="28"/>
+          <w:lang w:val="uk-UA"/>
+        </w:rPr>
+        <w:t xml:space="preserve">дентифікація прямих ліній. Як відомо, пряма лінія може бути зображена наступним рівнянням </w:t>
+      </w:r>
+      <w:r>
+        <w:rPr>
+          <w:i/>
+          <w:szCs w:val="28"/>
+          <w:lang w:val="en-US"/>
+        </w:rPr>
+        <w:t>y</w:t>
+      </w:r>
+      <w:r>
+        <w:rPr>
+          <w:i/>
+          <w:szCs w:val="28"/>
+        </w:rPr>
+        <w:t xml:space="preserve"> = </w:t>
+      </w:r>
+      <w:r>
+        <w:rPr>
+          <w:i/>
+          <w:szCs w:val="28"/>
+          <w:lang w:val="en-US"/>
+        </w:rPr>
+        <w:t>mx</w:t>
+      </w:r>
+      <w:r>
+        <w:rPr>
+          <w:i/>
+          <w:szCs w:val="28"/>
+        </w:rPr>
+        <w:t xml:space="preserve"> + </w:t>
+      </w:r>
+      <w:r>
+        <w:rPr>
+          <w:i/>
+          <w:szCs w:val="28"/>
+          <w:lang w:val="en-US"/>
+        </w:rPr>
+        <w:t>b</w:t>
+      </w:r>
+      <w:r>
+        <w:rPr>
+          <w:i/>
+          <w:szCs w:val="28"/>
+          <w:lang w:val="uk-UA"/>
+        </w:rPr>
+        <w:t xml:space="preserve"> </w:t>
+      </w:r>
+      <w:r>
+        <w:rPr>
+          <w:szCs w:val="28"/>
+          <w:lang w:val="uk-UA"/>
+        </w:rPr>
+        <w:t xml:space="preserve">та представлена як точка </w:t>
+      </w:r>
+      <w:r>
+        <w:rPr>
+          <w:i/>
+          <w:szCs w:val="28"/>
+        </w:rPr>
+        <w:t>(</w:t>
+      </w:r>
+      <w:r>
+        <w:rPr>
+          <w:i/>
+          <w:szCs w:val="28"/>
+          <w:lang w:val="en-US"/>
+        </w:rPr>
+        <w:t>b</w:t>
+      </w:r>
+      <w:r>
+        <w:rPr>
+          <w:i/>
+          <w:szCs w:val="28"/>
+        </w:rPr>
+        <w:t xml:space="preserve">, </w:t>
+      </w:r>
+      <w:r>
+        <w:rPr>
+          <w:i/>
+          <w:szCs w:val="28"/>
+          <w:lang w:val="en-US"/>
+        </w:rPr>
+        <w:t>m</w:t>
+      </w:r>
+      <w:r>
+        <w:rPr>
+          <w:i/>
+          <w:szCs w:val="28"/>
+        </w:rPr>
+        <w:t>)</w:t>
+      </w:r>
+      <w:r>
+        <w:rPr>
+          <w:szCs w:val="28"/>
+        </w:rPr>
+        <w:t xml:space="preserve"> у просторі параметрів.</w:t>
+      </w:r>
+      <w:r>
+        <w:rPr>
+          <w:szCs w:val="28"/>
+          <w:lang w:val="uk-UA"/>
+        </w:rPr>
+        <w:t xml:space="preserve"> Головна ідея трансформації Хафа полягяє у тому, щоб врахувати характеристики прямої не як рівняння, що побудоване по парі точок зображення, а у термінах параметрів прямої. Тобто </w:t>
+      </w:r>
+      <w:r>
+        <w:rPr>
+          <w:i/>
+          <w:szCs w:val="28"/>
+          <w:lang w:val="en-US"/>
+        </w:rPr>
+        <w:t>m</w:t>
+      </w:r>
+      <w:r>
+        <w:rPr>
+          <w:szCs w:val="28"/>
+        </w:rPr>
+        <w:t xml:space="preserve"> –</w:t>
+      </w:r>
+      <w:r>
+        <w:rPr>
+          <w:szCs w:val="28"/>
+        </w:rPr>
+        <w:t xml:space="preserve"> </w:t>
+      </w:r>
+      <w:r>
+        <w:rPr>
+          <w:szCs w:val="28"/>
+          <w:lang w:val="uk-UA"/>
+        </w:rPr>
+        <w:t xml:space="preserve">коефіцієнт нахилу, </w:t>
+      </w:r>
+      <w:r>
+        <w:rPr>
+          <w:i/>
+          <w:szCs w:val="28"/>
+          <w:lang w:val="en-US"/>
+        </w:rPr>
+        <w:t>b</w:t>
+      </w:r>
+      <w:r>
+        <w:rPr>
+          <w:szCs w:val="28"/>
+        </w:rPr>
+        <w:t xml:space="preserve"> </w:t>
+      </w:r>
+      <w:r>
+        <w:rPr>
+          <w:szCs w:val="28"/>
+        </w:rPr>
+        <w:t>–</w:t>
+      </w:r>
+      <w:r>
+        <w:rPr>
+          <w:szCs w:val="28"/>
+        </w:rPr>
+        <w:t xml:space="preserve"> </w:t>
+      </w:r>
+      <w:r>
+        <w:rPr>
+          <w:szCs w:val="28"/>
+          <w:lang w:val="uk-UA"/>
+        </w:rPr>
+        <w:t xml:space="preserve">точка перетину з віссю ординат. Проте вертикальні лінії, які є паралельними вісі ординат, постановлюють деякі проблеми. Вони мають безкінечне значення коефіцієнту </w:t>
+      </w:r>
+      <w:r>
+        <w:rPr>
+          <w:i/>
+          <w:szCs w:val="28"/>
+          <w:lang w:val="en-US"/>
+        </w:rPr>
+        <w:t>m</w:t>
+      </w:r>
+      <w:r>
+        <w:rPr>
+          <w:i/>
+          <w:szCs w:val="28"/>
+        </w:rPr>
+        <w:t xml:space="preserve">. </w:t>
+      </w:r>
+      <w:r>
+        <w:rPr>
+          <w:szCs w:val="28"/>
+        </w:rPr>
+        <w:t>Тому</w:t>
+      </w:r>
+      <w:r>
+        <w:rPr>
+          <w:szCs w:val="28"/>
+          <w:lang w:val="uk-UA"/>
+        </w:rPr>
+        <w:t xml:space="preserve"> для обчислення запропоновано </w:t>
+      </w:r>
+      <w:r>
+        <w:rPr>
+          <w:szCs w:val="28"/>
+          <w:lang w:val="uk-UA"/>
+        </w:rPr>
+        <w:lastRenderedPageBreak/>
+        <w:t>використовувати нормальну форму Хеса (</w:t>
+      </w:r>
+      <w:r>
+        <w:rPr>
+          <w:szCs w:val="28"/>
+          <w:lang w:val="en-US"/>
+        </w:rPr>
+        <w:t>Hesse</w:t>
+      </w:r>
+      <w:r>
+        <w:rPr>
+          <w:szCs w:val="28"/>
+        </w:rPr>
+        <w:t xml:space="preserve"> </w:t>
+      </w:r>
+      <w:r>
+        <w:rPr>
+          <w:szCs w:val="28"/>
+          <w:lang w:val="en-US"/>
+        </w:rPr>
+        <w:t>normal</w:t>
+      </w:r>
+      <w:r>
+        <w:rPr>
+          <w:szCs w:val="28"/>
+        </w:rPr>
+        <w:t xml:space="preserve"> </w:t>
+      </w:r>
+      <w:r>
+        <w:rPr>
+          <w:szCs w:val="28"/>
+          <w:lang w:val="en-US"/>
+        </w:rPr>
+        <w:t>form</w:t>
+      </w:r>
+      <w:r>
+        <w:rPr>
+          <w:szCs w:val="28"/>
+        </w:rPr>
+        <w:t xml:space="preserve">). </w:t>
+      </w:r>
+      <w:r>
+        <w:rPr>
+          <w:szCs w:val="28"/>
+          <w:lang w:val="uk-UA"/>
+        </w:rPr>
+        <w:t xml:space="preserve">Нижче на формулі шість наведена нормальна форма </w:t>
+      </w:r>
+      <w:r>
+        <w:rPr>
+          <w:szCs w:val="28"/>
+          <w:lang w:val="uk-UA"/>
+        </w:rPr>
+        <w:t>прямої</w:t>
+      </w:r>
+      <w:r>
+        <w:rPr>
+          <w:szCs w:val="28"/>
+          <w:lang w:val="en-US"/>
+        </w:rPr>
+        <w:t>:</w:t>
+      </w:r>
+    </w:p>
+    <w:p>
+      <w:pPr>
+        <w:ind w:firstLine="0"/>
+        <w:rPr>
+          <w:szCs w:val="28"/>
+          <w:lang w:val="uk-UA"/>
+        </w:rPr>
+      </w:pPr>
+    </w:p>
+    <w:tbl>
+      <w:tblPr>
+        <w:tblStyle w:val="TableGrid"/>
+        <w:tblW w:w="10438" w:type="dxa"/>
+        <w:tblBorders>
+          <w:top w:val="none" w:sz="0" w:space="0" w:color="auto"/>
+          <w:left w:val="none" w:sz="0" w:space="0" w:color="auto"/>
+          <w:bottom w:val="none" w:sz="0" w:space="0" w:color="auto"/>
+          <w:right w:val="none" w:sz="0" w:space="0" w:color="auto"/>
+          <w:insideH w:val="none" w:sz="0" w:space="0" w:color="auto"/>
+          <w:insideV w:val="none" w:sz="0" w:space="0" w:color="auto"/>
+        </w:tblBorders>
+        <w:tblLook w:val="04A0" w:firstRow="1" w:lastRow="0" w:firstColumn="1" w:lastColumn="0" w:noHBand="0" w:noVBand="1"/>
+      </w:tblPr>
+      <w:tblGrid>
+        <w:gridCol w:w="8931"/>
+        <w:gridCol w:w="1507"/>
+      </w:tblGrid>
+      <w:tr>
+        <w:trPr>
+          <w:trHeight w:val="1310"/>
+        </w:trPr>
+        <w:tc>
+          <w:tcPr>
+            <w:tcW w:w="8931" w:type="dxa"/>
+            <w:vAlign w:val="center"/>
+          </w:tcPr>
+          <w:p>
+            <w:pPr>
+              <w:rPr>
+                <w:szCs w:val="28"/>
+                <w:lang w:val="uk-UA"/>
+              </w:rPr>
+            </w:pPr>
+            <w:r>
+              <w:rPr>
+                <w:noProof/>
+              </w:rPr>
+              <w:drawing>
+                <wp:inline distT="0" distB="0" distL="0" distR="0" wp14:anchorId="2258CC52" wp14:editId="43A33297">
+                  <wp:extent cx="1906545" cy="438150"/>
+                  <wp:effectExtent l="0" t="0" r="0" b="0"/>
+                  <wp:docPr id="8" name="Picture 8"/>
+                  <wp:cNvGraphicFramePr>
+                    <a:graphicFrameLocks xmlns:a="http://schemas.openxmlformats.org/drawingml/2006/main" noChangeAspect="1"/>
+                  </wp:cNvGraphicFramePr>
+                  <a:graphic xmlns:a="http://schemas.openxmlformats.org/drawingml/2006/main">
+                    <a:graphicData uri="http://schemas.openxmlformats.org/drawingml/2006/picture">
+                      <pic:pic xmlns:pic="http://schemas.openxmlformats.org/drawingml/2006/picture">
+                        <pic:nvPicPr>
+                          <pic:cNvPr id="1" name=""/>
+                          <pic:cNvPicPr/>
+                        </pic:nvPicPr>
+                        <pic:blipFill>
+                          <a:blip r:embed="rId17"/>
+                          <a:stretch>
+                            <a:fillRect/>
+                          </a:stretch>
+                        </pic:blipFill>
+                        <pic:spPr>
+                          <a:xfrm>
+                            <a:off x="0" y="0"/>
+                            <a:ext cx="1914904" cy="440071"/>
+                          </a:xfrm>
+                          <a:prstGeom prst="rect">
+                            <a:avLst/>
+                          </a:prstGeom>
+                        </pic:spPr>
+                      </pic:pic>
+                    </a:graphicData>
+                  </a:graphic>
+                </wp:inline>
+              </w:drawing>
+            </w:r>
+          </w:p>
+        </w:tc>
+        <w:tc>
+          <w:tcPr>
+            <w:tcW w:w="1507" w:type="dxa"/>
+            <w:vAlign w:val="center"/>
+          </w:tcPr>
+          <w:p>
+            <w:pPr>
+              <w:rPr>
+                <w:szCs w:val="28"/>
+                <w:lang w:val="uk-UA"/>
+              </w:rPr>
+            </w:pPr>
+            <w:r>
+              <w:rPr>
+                <w:szCs w:val="28"/>
+                <w:lang w:val="uk-UA"/>
+              </w:rPr>
+              <w:t>(6</w:t>
+            </w:r>
+            <w:r>
+              <w:rPr>
+                <w:szCs w:val="28"/>
+                <w:lang w:val="uk-UA"/>
+              </w:rPr>
+              <w:t>)</w:t>
+            </w:r>
+          </w:p>
+        </w:tc>
+      </w:tr>
+    </w:tbl>
+    <w:p>
+      <w:pPr>
+        <w:ind w:firstLine="0"/>
+        <w:rPr>
+          <w:szCs w:val="28"/>
+          <w:lang w:val="uk-UA"/>
+        </w:rPr>
+      </w:pPr>
+    </w:p>
+    <w:p>
+      <w:pPr>
+        <w:ind w:firstLine="0"/>
+        <w:rPr>
+          <w:szCs w:val="28"/>
+          <w:lang w:val="uk-UA"/>
+        </w:rPr>
+      </w:pPr>
+      <w:r>
+        <w:rPr>
+          <w:szCs w:val="28"/>
+          <w:lang w:val="uk-UA"/>
+        </w:rPr>
+        <w:t xml:space="preserve">Де </w:t>
+      </w:r>
+      <w:r>
+        <w:rPr>
+          <w:i/>
+          <w:szCs w:val="28"/>
+          <w:lang w:val="en-US"/>
+        </w:rPr>
+        <w:t>r</w:t>
+      </w:r>
+      <w:r>
+        <w:rPr>
+          <w:szCs w:val="28"/>
+          <w:lang w:val="uk-UA"/>
+        </w:rPr>
+        <w:t xml:space="preserve"> – </w:t>
+      </w:r>
+      <w:r>
+        <w:rPr>
+          <w:szCs w:val="28"/>
+          <w:lang w:val="uk-UA"/>
+        </w:rPr>
+        <w:t xml:space="preserve">дистанція між початком координат і найближчою точкою прямої лінії, а </w:t>
+      </w:r>
+      <w:r>
+        <w:rPr>
+          <w:i/>
+          <w:szCs w:val="28"/>
+          <w:lang w:val="uk-UA"/>
+        </w:rPr>
+        <w:t xml:space="preserve">θ </w:t>
+      </w:r>
+      <w:r>
+        <w:rPr>
+          <w:szCs w:val="28"/>
+          <w:lang w:val="uk-UA"/>
+        </w:rPr>
+        <w:t>–</w:t>
+      </w:r>
+      <w:r>
+        <w:rPr>
+          <w:szCs w:val="28"/>
+          <w:lang w:val="uk-UA"/>
+        </w:rPr>
+        <w:t xml:space="preserve"> </w:t>
+      </w:r>
+      <w:r>
+        <w:rPr>
+          <w:szCs w:val="28"/>
+          <w:lang w:val="uk-UA"/>
+        </w:rPr>
+        <w:t xml:space="preserve">кут між віссю </w:t>
+      </w:r>
+      <w:r>
+        <w:rPr>
+          <w:szCs w:val="28"/>
+          <w:lang w:val="en-US"/>
+        </w:rPr>
+        <w:t>x</w:t>
+      </w:r>
+      <w:r>
+        <w:rPr>
+          <w:szCs w:val="28"/>
+          <w:lang w:val="uk-UA"/>
+        </w:rPr>
+        <w:t xml:space="preserve"> та лінією, що поєднує початок координат з цією найближчою точкою. Ілюстрація наведена нижче на рисунку 1.7.</w:t>
+      </w:r>
+    </w:p>
+    <w:p>
+      <w:pPr>
+        <w:ind w:firstLine="0"/>
+        <w:rPr>
+          <w:szCs w:val="28"/>
+          <w:lang w:val="uk-UA"/>
+        </w:rPr>
+      </w:pPr>
+    </w:p>
+    <w:p>
+      <w:pPr>
+        <w:ind w:firstLine="0"/>
+        <w:jc w:val="center"/>
+        <w:rPr>
+          <w:szCs w:val="28"/>
+        </w:rPr>
+      </w:pPr>
+      <w:r>
+        <w:rPr>
+          <w:noProof/>
+        </w:rPr>
+        <w:drawing>
+          <wp:inline distT="0" distB="0" distL="0" distR="0" wp14:anchorId="7348DAE9" wp14:editId="15594B84">
+            <wp:extent cx="2028825" cy="1704975"/>
+            <wp:effectExtent l="0" t="0" r="9525" b="9525"/>
+            <wp:docPr id="19" name="Picture 19" descr="R theta line.GIF"/>
+            <wp:cNvGraphicFramePr>
+              <a:graphicFrameLocks xmlns:a="http://schemas.openxmlformats.org/drawingml/2006/main" noChangeAspect="1"/>
+            </wp:cNvGraphicFramePr>
+            <a:graphic xmlns:a="http://schemas.openxmlformats.org/drawingml/2006/main">
+              <a:graphicData uri="http://schemas.openxmlformats.org/drawingml/2006/picture">
+                <pic:pic xmlns:pic="http://schemas.openxmlformats.org/drawingml/2006/picture">
+                  <pic:nvPicPr>
+                    <pic:cNvPr id="0" name="Picture 6" descr="R theta line.GIF"/>
+                    <pic:cNvPicPr>
+                      <a:picLocks noChangeAspect="1" noChangeArrowheads="1"/>
+                    </pic:cNvPicPr>
+                  </pic:nvPicPr>
+                  <pic:blipFill>
+                    <a:blip r:embed="rId18">
+                      <a:extLst>
+                        <a:ext uri="{28A0092B-C50C-407E-A947-70E740481C1C}">
+                          <a14:useLocalDpi xmlns:a14="http://schemas.microsoft.com/office/drawing/2010/main" val="0"/>
+                        </a:ext>
+                      </a:extLst>
+                    </a:blip>
+                    <a:srcRect/>
+                    <a:stretch>
+                      <a:fillRect/>
+                    </a:stretch>
+                  </pic:blipFill>
+                  <pic:spPr bwMode="auto">
+                    <a:xfrm>
+                      <a:off x="0" y="0"/>
+                      <a:ext cx="2028825" cy="1704975"/>
+                    </a:xfrm>
+                    <a:prstGeom prst="rect">
+                      <a:avLst/>
+                    </a:prstGeom>
+                    <a:noFill/>
+                    <a:ln>
+                      <a:noFill/>
+                    </a:ln>
+                  </pic:spPr>
+                </pic:pic>
+              </a:graphicData>
+            </a:graphic>
+          </wp:inline>
+        </w:drawing>
+      </w:r>
+    </w:p>
+    <w:p>
+      <w:pPr>
+        <w:ind w:firstLine="0"/>
+        <w:jc w:val="center"/>
+        <w:rPr>
+          <w:szCs w:val="28"/>
+          <w:lang w:val="uk-UA"/>
+        </w:rPr>
+      </w:pPr>
+      <w:r>
+        <w:rPr>
+          <w:szCs w:val="28"/>
+          <w:lang w:val="uk-UA"/>
+        </w:rPr>
+        <w:t>Рисунок 1.7 – Ілюстрація нормальної форми Хеса</w:t>
+      </w:r>
+    </w:p>
+    <w:p>
+      <w:pPr>
+        <w:ind w:firstLine="0"/>
+        <w:rPr>
+          <w:szCs w:val="28"/>
+          <w:lang w:val="uk-UA"/>
+        </w:rPr>
+      </w:pPr>
+    </w:p>
+    <w:p>
+      <w:pPr>
+        <w:ind w:firstLine="0"/>
+        <w:rPr>
+          <w:szCs w:val="28"/>
+          <w:lang w:val="uk-UA"/>
+        </w:rPr>
+      </w:pPr>
+      <w:r>
+        <w:rPr>
+          <w:szCs w:val="28"/>
+          <w:lang w:val="uk-UA"/>
+        </w:rPr>
+        <w:t xml:space="preserve">Тому можливо </w:t>
       </w:r>
       <w:bookmarkStart w:id="0" w:name="_GoBack"/>
       <w:bookmarkEnd w:id="0"/>
-      <w:r>
-        <w:rPr>
-          <w:szCs w:val="28"/>
-          <w:lang w:val="uk-UA"/>
-        </w:rPr>
-        <w:t>к в об'єктних кандидатів, виконуючи явну процедуру голосування над набором парам</w:t>
-      </w:r>
-      <w:r>
-        <w:rPr>
-          <w:szCs w:val="28"/>
-          <w:lang w:val="uk-UA"/>
-        </w:rPr>
-        <w:t>етризованих об'єктів зображення.</w:t>
-      </w:r>
-    </w:p>
-    <w:p>
-      <w:pPr>
-        <w:rPr>
-          <w:szCs w:val="28"/>
-          <w:lang w:val="uk-UA"/>
-        </w:rPr>
-      </w:pPr>
-      <w:r>
-        <w:rPr>
-          <w:szCs w:val="28"/>
-          <w:lang w:val="uk-UA"/>
-        </w:rPr>
-        <w:t>Розглянемо найпростіший випадок трансформації - і</w:t>
-      </w:r>
     </w:p>
     <w:p>
       <w:pPr>
@@ -6717,7 +7329,7 @@
                     <pic:cNvPicPr/>
                   </pic:nvPicPr>
                   <pic:blipFill>
-                    <a:blip r:embed="rId17"/>
+                    <a:blip r:embed="rId19"/>
                     <a:stretch>
                       <a:fillRect/>
                     </a:stretch>
@@ -6838,7 +7450,7 @@
                     </pic:cNvPicPr>
                   </pic:nvPicPr>
                   <pic:blipFill>
-                    <a:blip r:embed="rId18">
+                    <a:blip r:embed="rId20">
                       <a:extLst>
                         <a:ext uri="{28A0092B-C50C-407E-A947-70E740481C1C}">
                           <a14:useLocalDpi xmlns:a14="http://schemas.microsoft.com/office/drawing/2010/main" val="0"/>
@@ -6981,7 +7593,7 @@
                     <pic:cNvPicPr/>
                   </pic:nvPicPr>
                   <pic:blipFill>
-                    <a:blip r:embed="rId19"/>
+                    <a:blip r:embed="rId21"/>
                     <a:stretch>
                       <a:fillRect/>
                     </a:stretch>
@@ -7098,7 +7710,7 @@
                     <pic:cNvPicPr/>
                   </pic:nvPicPr>
                   <pic:blipFill>
-                    <a:blip r:embed="rId20"/>
+                    <a:blip r:embed="rId22"/>
                     <a:stretch>
                       <a:fillRect/>
                     </a:stretch>
@@ -7271,7 +7883,7 @@
           <w:lang w:val="uk-UA"/>
         </w:rPr>
       </w:pPr>
-      <w:hyperlink r:id="rId21" w:history="1">
+      <w:hyperlink r:id="rId23" w:history="1">
         <w:r>
           <w:rPr>
             <w:rStyle w:val="Hyperlink"/>
@@ -7438,7 +8050,7 @@
         </w:rPr>
         <w:t>(</w:t>
       </w:r>
-      <w:hyperlink r:id="rId24" w:history="1">
+      <w:hyperlink r:id="rId26" w:history="1">
         <w:r>
           <w:rPr>
             <w:rStyle w:val="Hyperlink"/>
@@ -8816,7 +9428,7 @@
 </file>
 
 <file path=customXml/itemProps1.xml><?xml version="1.0" encoding="utf-8"?>
-<ds:datastoreItem xmlns:ds="http://schemas.openxmlformats.org/officeDocument/2006/customXml" ds:itemID="{9ADDBC91-B07C-4426-9C6E-CFC9EB0113F7}">
+<ds:datastoreItem xmlns:ds="http://schemas.openxmlformats.org/officeDocument/2006/customXml" ds:itemID="{985E9FD2-06EF-4956-ADA2-2FE9350004C6}">
   <ds:schemaRefs>
     <ds:schemaRef ds:uri="http://schemas.openxmlformats.org/officeDocument/2006/bibliography"/>
   </ds:schemaRefs>

</xml_diff>

<commit_message>
Add more info on Hough line transform
</commit_message>
<xml_diff>
--- a/Diploma.docx
+++ b/Diploma.docx
@@ -5165,7 +5165,16 @@
           <w:szCs w:val="28"/>
           <w:lang w:val="uk-UA"/>
         </w:rPr>
-        <w:t xml:space="preserve">Значення функції існує тільки на регулярній сітці, тому, строго кажучи, не можна знаходити похідні, але припустивши неперервність функції можна </w:t>
+        <w:t>Значення функції існує тільки на р</w:t>
+      </w:r>
+      <w:bookmarkStart w:id="0" w:name="_GoBack"/>
+      <w:bookmarkEnd w:id="0"/>
+      <w:r>
+        <w:rPr>
+          <w:szCs w:val="28"/>
+          <w:lang w:val="uk-UA"/>
+        </w:rPr>
+        <w:t xml:space="preserve">егулярній сітці, тому, строго кажучи, не можна знаходити похідні, але припустивши неперервність функції можна </w:t>
       </w:r>
       <w:r>
         <w:rPr>
@@ -5256,6 +5265,7 @@
     </w:p>
     <w:p>
       <w:pPr>
+        <w:jc w:val="center"/>
         <w:rPr>
           <w:szCs w:val="28"/>
           <w:lang w:val="uk-UA"/>
@@ -5318,6 +5328,7 @@
     </w:p>
     <w:p>
       <w:pPr>
+        <w:jc w:val="center"/>
         <w:rPr>
           <w:szCs w:val="28"/>
           <w:lang w:val="uk-UA"/>
@@ -6049,8 +6060,8 @@
       </w:pPr>
       <w:r>
         <w:rPr>
-          <w:noProof/>
-          <w:szCs w:val="28"/>
+          <w:szCs w:val="28"/>
+          <w:lang w:val="uk-UA"/>
         </w:rPr>
         <w:drawing>
           <wp:inline distT="0" distB="0" distL="0" distR="0" wp14:anchorId="24EC4064" wp14:editId="7CD6F26A">
@@ -6120,7 +6131,7 @@
       <w:r>
         <w:rPr>
           <w:szCs w:val="28"/>
-          <w:lang w:val="en-US"/>
+          <w:lang w:val="uk-UA"/>
         </w:rPr>
         <w:t>Canny</w:t>
       </w:r>
@@ -6134,7 +6145,7 @@
       <w:r>
         <w:rPr>
           <w:szCs w:val="28"/>
-          <w:lang w:val="en-US"/>
+          <w:lang w:val="uk-UA"/>
         </w:rPr>
         <w:t>edge</w:t>
       </w:r>
@@ -6148,7 +6159,7 @@
       <w:r>
         <w:rPr>
           <w:szCs w:val="28"/>
-          <w:lang w:val="en-US"/>
+          <w:lang w:val="uk-UA"/>
         </w:rPr>
         <w:t>detection</w:t>
       </w:r>
@@ -6214,7 +6225,7 @@
       <w:r>
         <w:rPr>
           <w:szCs w:val="28"/>
-          <w:lang w:val="en-US"/>
+          <w:lang w:val="uk-UA"/>
         </w:rPr>
         <w:t>Hough</w:t>
       </w:r>
@@ -6228,7 +6239,7 @@
       <w:r>
         <w:rPr>
           <w:szCs w:val="28"/>
-          <w:lang w:val="en-US"/>
+          <w:lang w:val="uk-UA"/>
         </w:rPr>
         <w:t>transform</w:t>
       </w:r>
@@ -6257,7 +6268,7 @@
       <w:r>
         <w:rPr>
           <w:szCs w:val="28"/>
-          <w:lang w:val="en-US"/>
+          <w:lang w:val="uk-UA"/>
         </w:rPr>
         <w:t>feature</w:t>
       </w:r>
@@ -6271,7 +6282,7 @@
       <w:r>
         <w:rPr>
           <w:szCs w:val="28"/>
-          <w:lang w:val="en-US"/>
+          <w:lang w:val="uk-UA"/>
         </w:rPr>
         <w:t>extraction</w:t>
       </w:r>
@@ -6285,7 +6296,7 @@
       <w:r>
         <w:rPr>
           <w:szCs w:val="28"/>
-          <w:lang w:val="en-US"/>
+          <w:lang w:val="uk-UA"/>
         </w:rPr>
         <w:t>methods</w:t>
       </w:r>
@@ -6390,7 +6401,7 @@
       <w:r>
         <w:rPr>
           <w:szCs w:val="28"/>
-          <w:lang w:val="en-US"/>
+          <w:lang w:val="uk-UA"/>
         </w:rPr>
         <w:t>edge</w:t>
       </w:r>
@@ -6404,7 +6415,7 @@
       <w:r>
         <w:rPr>
           <w:szCs w:val="28"/>
-          <w:lang w:val="en-US"/>
+          <w:lang w:val="uk-UA"/>
         </w:rPr>
         <w:t>detection</w:t>
       </w:r>
@@ -6581,7 +6592,7 @@
       <w:pPr>
         <w:rPr>
           <w:szCs w:val="28"/>
-          <w:lang w:val="en-US"/>
+          <w:lang w:val="uk-UA"/>
         </w:rPr>
       </w:pPr>
       <w:r>
@@ -6628,49 +6639,10 @@
       </w:r>
       <w:r>
         <w:rPr>
-          <w:i/>
-          <w:szCs w:val="28"/>
-          <w:lang w:val="en-US"/>
-        </w:rPr>
-        <w:t>y</w:t>
-      </w:r>
-      <w:r>
-        <w:rPr>
-          <w:i/>
-          <w:szCs w:val="28"/>
-        </w:rPr>
-        <w:t xml:space="preserve"> = </w:t>
-      </w:r>
-      <w:r>
-        <w:rPr>
-          <w:i/>
-          <w:szCs w:val="28"/>
-          <w:lang w:val="en-US"/>
-        </w:rPr>
-        <w:t>mx</w:t>
-      </w:r>
-      <w:r>
-        <w:rPr>
-          <w:i/>
-          <w:szCs w:val="28"/>
-        </w:rPr>
-        <w:t xml:space="preserve"> + </w:t>
-      </w:r>
-      <w:r>
-        <w:rPr>
-          <w:i/>
-          <w:szCs w:val="28"/>
-          <w:lang w:val="en-US"/>
-        </w:rPr>
-        <w:t>b</w:t>
-      </w:r>
-      <w:r>
-        <w:rPr>
-          <w:i/>
-          <w:szCs w:val="28"/>
-          <w:lang w:val="uk-UA"/>
-        </w:rPr>
-        <w:t xml:space="preserve"> </w:t>
+          <w:szCs w:val="28"/>
+          <w:lang w:val="uk-UA"/>
+        </w:rPr>
+        <w:t xml:space="preserve">y = mx + b </w:t>
       </w:r>
       <w:r>
         <w:rPr>
@@ -6681,46 +6653,10 @@
       </w:r>
       <w:r>
         <w:rPr>
-          <w:i/>
-          <w:szCs w:val="28"/>
-        </w:rPr>
-        <w:t>(</w:t>
-      </w:r>
-      <w:r>
-        <w:rPr>
-          <w:i/>
-          <w:szCs w:val="28"/>
-          <w:lang w:val="en-US"/>
-        </w:rPr>
-        <w:t>b</w:t>
-      </w:r>
-      <w:r>
-        <w:rPr>
-          <w:i/>
-          <w:szCs w:val="28"/>
-        </w:rPr>
-        <w:t xml:space="preserve">, </w:t>
-      </w:r>
-      <w:r>
-        <w:rPr>
-          <w:i/>
-          <w:szCs w:val="28"/>
-          <w:lang w:val="en-US"/>
-        </w:rPr>
-        <w:t>m</w:t>
-      </w:r>
-      <w:r>
-        <w:rPr>
-          <w:i/>
-          <w:szCs w:val="28"/>
-        </w:rPr>
-        <w:t>)</w:t>
-      </w:r>
-      <w:r>
-        <w:rPr>
-          <w:szCs w:val="28"/>
-        </w:rPr>
-        <w:t xml:space="preserve"> у просторі параметрів.</w:t>
+          <w:szCs w:val="28"/>
+          <w:lang w:val="uk-UA"/>
+        </w:rPr>
+        <w:t>(b, m) у просторі параметрів.</w:t>
       </w:r>
       <w:r>
         <w:rPr>
@@ -6731,23 +6667,10 @@
       </w:r>
       <w:r>
         <w:rPr>
-          <w:i/>
-          <w:szCs w:val="28"/>
-          <w:lang w:val="en-US"/>
-        </w:rPr>
-        <w:t>m</w:t>
-      </w:r>
-      <w:r>
-        <w:rPr>
-          <w:szCs w:val="28"/>
-        </w:rPr>
-        <w:t xml:space="preserve"> –</w:t>
-      </w:r>
-      <w:r>
-        <w:rPr>
-          <w:szCs w:val="28"/>
-        </w:rPr>
-        <w:t xml:space="preserve"> </w:t>
+          <w:szCs w:val="28"/>
+          <w:lang w:val="uk-UA"/>
+        </w:rPr>
+        <w:t xml:space="preserve">m – </w:t>
       </w:r>
       <w:r>
         <w:rPr>
@@ -6758,29 +6681,10 @@
       </w:r>
       <w:r>
         <w:rPr>
-          <w:i/>
-          <w:szCs w:val="28"/>
-          <w:lang w:val="en-US"/>
-        </w:rPr>
-        <w:t>b</w:t>
-      </w:r>
-      <w:r>
-        <w:rPr>
-          <w:szCs w:val="28"/>
-        </w:rPr>
-        <w:t xml:space="preserve"> </w:t>
-      </w:r>
-      <w:r>
-        <w:rPr>
-          <w:szCs w:val="28"/>
-        </w:rPr>
-        <w:t>–</w:t>
-      </w:r>
-      <w:r>
-        <w:rPr>
-          <w:szCs w:val="28"/>
-        </w:rPr>
-        <w:t xml:space="preserve"> </w:t>
+          <w:szCs w:val="28"/>
+          <w:lang w:val="uk-UA"/>
+        </w:rPr>
+        <w:t xml:space="preserve">b – </w:t>
       </w:r>
       <w:r>
         <w:rPr>
@@ -6791,24 +6695,10 @@
       </w:r>
       <w:r>
         <w:rPr>
-          <w:i/>
-          <w:szCs w:val="28"/>
-          <w:lang w:val="en-US"/>
-        </w:rPr>
-        <w:t>m</w:t>
-      </w:r>
-      <w:r>
-        <w:rPr>
-          <w:i/>
-          <w:szCs w:val="28"/>
-        </w:rPr>
-        <w:t xml:space="preserve">. </w:t>
-      </w:r>
-      <w:r>
-        <w:rPr>
-          <w:szCs w:val="28"/>
-        </w:rPr>
-        <w:t>Тому</w:t>
+          <w:szCs w:val="28"/>
+          <w:lang w:val="uk-UA"/>
+        </w:rPr>
+        <w:t>m. Тому</w:t>
       </w:r>
       <w:r>
         <w:rPr>
@@ -6825,44 +6715,21 @@
         <w:lastRenderedPageBreak/>
         <w:t>використовувати нормальну форму Хеса (</w:t>
       </w:r>
-      <w:r>
-        <w:rPr>
-          <w:szCs w:val="28"/>
-          <w:lang w:val="en-US"/>
+      <w:proofErr w:type="spellStart"/>
+      <w:r>
+        <w:rPr>
+          <w:szCs w:val="28"/>
+          <w:lang w:val="uk-UA"/>
         </w:rPr>
         <w:t>Hesse</w:t>
       </w:r>
-      <w:r>
-        <w:rPr>
-          <w:szCs w:val="28"/>
-        </w:rPr>
-        <w:t xml:space="preserve"> </w:t>
-      </w:r>
-      <w:r>
-        <w:rPr>
-          <w:szCs w:val="28"/>
-          <w:lang w:val="en-US"/>
-        </w:rPr>
-        <w:t>normal</w:t>
-      </w:r>
-      <w:r>
-        <w:rPr>
-          <w:szCs w:val="28"/>
-        </w:rPr>
-        <w:t xml:space="preserve"> </w:t>
-      </w:r>
-      <w:r>
-        <w:rPr>
-          <w:szCs w:val="28"/>
-          <w:lang w:val="en-US"/>
-        </w:rPr>
-        <w:t>form</w:t>
-      </w:r>
-      <w:r>
-        <w:rPr>
-          <w:szCs w:val="28"/>
-        </w:rPr>
-        <w:t xml:space="preserve">). </w:t>
+      <w:proofErr w:type="spellEnd"/>
+      <w:r>
+        <w:rPr>
+          <w:szCs w:val="28"/>
+          <w:lang w:val="uk-UA"/>
+        </w:rPr>
+        <w:t xml:space="preserve"> normal form). </w:t>
       </w:r>
       <w:r>
         <w:rPr>
@@ -6881,14 +6748,13 @@
       <w:r>
         <w:rPr>
           <w:szCs w:val="28"/>
-          <w:lang w:val="en-US"/>
+          <w:lang w:val="uk-UA"/>
         </w:rPr>
         <w:t>:</w:t>
       </w:r>
     </w:p>
     <w:p>
       <w:pPr>
-        <w:ind w:firstLine="0"/>
         <w:rPr>
           <w:szCs w:val="28"/>
           <w:lang w:val="uk-UA"/>
@@ -6931,7 +6797,8 @@
             </w:pPr>
             <w:r>
               <w:rPr>
-                <w:noProof/>
+                <w:szCs w:val="28"/>
+                <w:lang w:val="uk-UA"/>
               </w:rPr>
               <w:drawing>
                 <wp:inline distT="0" distB="0" distL="0" distR="0" wp14:anchorId="2258CC52" wp14:editId="43A33297">
@@ -7003,16 +6870,14 @@
     </w:tbl>
     <w:p>
       <w:pPr>
-        <w:ind w:firstLine="0"/>
-        <w:rPr>
-          <w:szCs w:val="28"/>
-          <w:lang w:val="uk-UA"/>
-        </w:rPr>
-      </w:pPr>
-    </w:p>
-    <w:p>
-      <w:pPr>
-        <w:ind w:firstLine="0"/>
+        <w:rPr>
+          <w:szCs w:val="28"/>
+          <w:lang w:val="uk-UA"/>
+        </w:rPr>
+      </w:pPr>
+    </w:p>
+    <w:p>
+      <w:pPr>
         <w:rPr>
           <w:szCs w:val="28"/>
           <w:lang w:val="uk-UA"/>
@@ -7027,9 +6892,8 @@
       </w:r>
       <w:r>
         <w:rPr>
-          <w:i/>
-          <w:szCs w:val="28"/>
-          <w:lang w:val="en-US"/>
+          <w:szCs w:val="28"/>
+          <w:lang w:val="uk-UA"/>
         </w:rPr>
         <w:t>r</w:t>
       </w:r>
@@ -7049,7 +6913,6 @@
       </w:r>
       <w:r>
         <w:rPr>
-          <w:i/>
           <w:szCs w:val="28"/>
           <w:lang w:val="uk-UA"/>
         </w:rPr>
@@ -7079,7 +6942,7 @@
       <w:r>
         <w:rPr>
           <w:szCs w:val="28"/>
-          <w:lang w:val="en-US"/>
+          <w:lang w:val="uk-UA"/>
         </w:rPr>
         <w:t>x</w:t>
       </w:r>
@@ -7093,24 +6956,24 @@
     </w:p>
     <w:p>
       <w:pPr>
-        <w:ind w:firstLine="0"/>
-        <w:rPr>
-          <w:szCs w:val="28"/>
-          <w:lang w:val="uk-UA"/>
-        </w:rPr>
-      </w:pPr>
-    </w:p>
-    <w:p>
-      <w:pPr>
-        <w:ind w:firstLine="0"/>
+        <w:rPr>
+          <w:szCs w:val="28"/>
+          <w:lang w:val="uk-UA"/>
+        </w:rPr>
+      </w:pPr>
+    </w:p>
+    <w:p>
+      <w:pPr>
         <w:jc w:val="center"/>
         <w:rPr>
           <w:szCs w:val="28"/>
-        </w:rPr>
-      </w:pPr>
-      <w:r>
-        <w:rPr>
-          <w:noProof/>
+          <w:lang w:val="uk-UA"/>
+        </w:rPr>
+      </w:pPr>
+      <w:r>
+        <w:rPr>
+          <w:szCs w:val="28"/>
+          <w:lang w:val="uk-UA"/>
         </w:rPr>
         <w:drawing>
           <wp:inline distT="0" distB="0" distL="0" distR="0" wp14:anchorId="7348DAE9" wp14:editId="15594B84">
@@ -7164,56 +7027,315 @@
     </w:p>
     <w:p>
       <w:pPr>
+        <w:jc w:val="center"/>
+        <w:rPr>
+          <w:szCs w:val="28"/>
+          <w:lang w:val="uk-UA"/>
+        </w:rPr>
+      </w:pPr>
+      <w:r>
+        <w:rPr>
+          <w:szCs w:val="28"/>
+          <w:lang w:val="uk-UA"/>
+        </w:rPr>
+        <w:t>Рисунок 1.7 – Ілюстрація нормальної форми Хеса</w:t>
+      </w:r>
+    </w:p>
+    <w:p>
+      <w:pPr>
+        <w:rPr>
+          <w:szCs w:val="28"/>
+          <w:lang w:val="uk-UA"/>
+        </w:rPr>
+      </w:pPr>
+    </w:p>
+    <w:p>
+      <w:pPr>
+        <w:rPr>
+          <w:szCs w:val="28"/>
+          <w:lang w:val="uk-UA"/>
+        </w:rPr>
+      </w:pPr>
+      <w:r>
+        <w:rPr>
+          <w:szCs w:val="28"/>
+          <w:lang w:val="uk-UA"/>
+        </w:rPr>
+        <w:t xml:space="preserve">Тому можливо </w:t>
+      </w:r>
+      <w:r>
+        <w:rPr>
+          <w:szCs w:val="28"/>
+          <w:lang w:val="uk-UA"/>
+        </w:rPr>
+        <w:t xml:space="preserve">встановлювати залежність кожної лінії зображення парі </w:t>
+      </w:r>
+      <w:r>
+        <w:rPr>
+          <w:szCs w:val="28"/>
+          <w:lang w:val="uk-UA"/>
+        </w:rPr>
+        <w:t>(r, θ)</w:t>
+      </w:r>
+      <w:r>
+        <w:rPr>
+          <w:szCs w:val="28"/>
+          <w:lang w:val="uk-UA"/>
+        </w:rPr>
+        <w:t xml:space="preserve">. Площину </w:t>
+      </w:r>
+      <w:r>
+        <w:rPr>
+          <w:szCs w:val="28"/>
+          <w:lang w:val="uk-UA"/>
+        </w:rPr>
+        <w:t>(r, θ)</w:t>
+      </w:r>
+      <w:r>
+        <w:rPr>
+          <w:szCs w:val="28"/>
+          <w:lang w:val="uk-UA"/>
+        </w:rPr>
+        <w:t xml:space="preserve"> </w:t>
+      </w:r>
+      <w:r>
+        <w:rPr>
+          <w:szCs w:val="28"/>
+          <w:lang w:val="uk-UA"/>
+        </w:rPr>
+        <w:t>також іноді називають простором Хафа для набору прямих ліній у двовимірному просторі.</w:t>
+      </w:r>
+      <w:r>
+        <w:rPr>
+          <w:szCs w:val="28"/>
+          <w:lang w:val="uk-UA"/>
+        </w:rPr>
+        <w:t xml:space="preserve"> Таке зображення робить трансформацію Хафа концептуально близькою до перетворення Радона (</w:t>
+      </w:r>
+      <w:r>
+        <w:rPr>
+          <w:szCs w:val="28"/>
+          <w:lang w:val="uk-UA"/>
+        </w:rPr>
+        <w:t xml:space="preserve">Radon </w:t>
+      </w:r>
+      <w:proofErr w:type="spellStart"/>
+      <w:r>
+        <w:rPr>
+          <w:szCs w:val="28"/>
+          <w:lang w:val="uk-UA"/>
+        </w:rPr>
+        <w:t>transofm</w:t>
+      </w:r>
+      <w:proofErr w:type="spellEnd"/>
+      <w:r>
+        <w:rPr>
+          <w:szCs w:val="28"/>
+          <w:lang w:val="uk-UA"/>
+        </w:rPr>
+        <w:t xml:space="preserve">) </w:t>
+      </w:r>
+      <w:r>
+        <w:rPr>
+          <w:szCs w:val="28"/>
+          <w:lang w:val="uk-UA"/>
+        </w:rPr>
+        <w:t xml:space="preserve">у двовимірному просторі. </w:t>
+      </w:r>
+      <w:r>
+        <w:rPr>
+          <w:szCs w:val="28"/>
+          <w:lang w:val="uk-UA"/>
+        </w:rPr>
+        <w:t xml:space="preserve">Враховуючи єдину точку площини, сукупність всіх прямих, що проходять через цю точку, відповідає синусоїдальної кривій у площині </w:t>
+      </w:r>
+      <w:r>
+        <w:rPr>
+          <w:szCs w:val="28"/>
+          <w:lang w:val="uk-UA"/>
+        </w:rPr>
+        <w:t>(r, θ)</w:t>
+      </w:r>
+      <w:r>
+        <w:rPr>
+          <w:szCs w:val="28"/>
+          <w:lang w:val="uk-UA"/>
+        </w:rPr>
+        <w:t xml:space="preserve">, яка є унікальною для цієї точки. Набір з двох або більше точок, що утворюють пряму лінію, буде створювати синусоїди, які перетинаються на </w:t>
+      </w:r>
+      <w:r>
+        <w:rPr>
+          <w:szCs w:val="28"/>
+          <w:lang w:val="uk-UA"/>
+        </w:rPr>
+        <w:t>(r, θ)</w:t>
+      </w:r>
+      <w:r>
+        <w:rPr>
+          <w:szCs w:val="28"/>
+          <w:lang w:val="uk-UA"/>
+        </w:rPr>
+        <w:t xml:space="preserve"> для цієї лінії. Таким чином, проблема виявлення колінеарних точок може бути перетворена в проблему пошуку паралельних кривих</w:t>
+      </w:r>
+      <w:r>
+        <w:rPr>
+          <w:szCs w:val="28"/>
+          <w:lang w:val="uk-UA"/>
+        </w:rPr>
+        <w:t xml:space="preserve"> </w:t>
+      </w:r>
+      <w:r>
+        <w:rPr>
+          <w:szCs w:val="28"/>
+          <w:lang w:val="uk-UA"/>
+        </w:rPr>
+        <w:lastRenderedPageBreak/>
+        <w:t>[20]</w:t>
+      </w:r>
+      <w:r>
+        <w:rPr>
+          <w:szCs w:val="28"/>
+          <w:lang w:val="uk-UA"/>
+        </w:rPr>
+        <w:t>.</w:t>
+      </w:r>
+      <w:r>
+        <w:rPr>
+          <w:szCs w:val="28"/>
+          <w:lang w:val="uk-UA"/>
+        </w:rPr>
+        <w:t xml:space="preserve"> Приклад трансформації Хафа для виявлення ліній наведений на рисунку 1.8 нижче.</w:t>
+      </w:r>
+    </w:p>
+    <w:p>
+      <w:pPr>
+        <w:rPr>
+          <w:szCs w:val="28"/>
+          <w:lang w:val="uk-UA"/>
+        </w:rPr>
+      </w:pPr>
+    </w:p>
+    <w:p>
+      <w:pPr>
+        <w:jc w:val="center"/>
+        <w:rPr>
+          <w:szCs w:val="28"/>
+          <w:lang w:val="uk-UA"/>
+        </w:rPr>
+      </w:pPr>
+      <w:r>
+        <w:rPr>
+          <w:szCs w:val="28"/>
+          <w:lang w:val="uk-UA"/>
+        </w:rPr>
+        <w:pict w14:anchorId="7AADD9C1">
+          <v:shapetype id="_x0000_t75" coordsize="21600,21600" o:spt="75" o:preferrelative="t" path="m@4@5l@4@11@9@11@9@5xe" filled="f" stroked="f">
+            <v:stroke joinstyle="miter"/>
+            <v:formulas>
+              <v:f eqn="if lineDrawn pixelLineWidth 0"/>
+              <v:f eqn="sum @0 1 0"/>
+              <v:f eqn="sum 0 0 @1"/>
+              <v:f eqn="prod @2 1 2"/>
+              <v:f eqn="prod @3 21600 pixelWidth"/>
+              <v:f eqn="prod @3 21600 pixelHeight"/>
+              <v:f eqn="sum @0 0 1"/>
+              <v:f eqn="prod @6 1 2"/>
+              <v:f eqn="prod @7 21600 pixelWidth"/>
+              <v:f eqn="sum @8 21600 0"/>
+              <v:f eqn="prod @7 21600 pixelHeight"/>
+              <v:f eqn="sum @10 21600 0"/>
+            </v:formulas>
+            <v:path o:extrusionok="f" gradientshapeok="t" o:connecttype="rect"/>
+            <o:lock v:ext="edit" aspectratio="t"/>
+          </v:shapetype>
+          <v:shape id="_x0000_i1025" type="#_x0000_t75" style="width:462.75pt;height:174.75pt">
+            <v:imagedata r:id="rId19" o:title="Hough_line_transform"/>
+          </v:shape>
+        </w:pict>
+      </w:r>
+    </w:p>
+    <w:p>
+      <w:pPr>
+        <w:jc w:val="center"/>
+        <w:rPr>
+          <w:szCs w:val="28"/>
+          <w:lang w:val="uk-UA"/>
+        </w:rPr>
+      </w:pPr>
+      <w:r>
+        <w:rPr>
+          <w:szCs w:val="28"/>
+          <w:lang w:val="uk-UA"/>
+        </w:rPr>
+        <w:t>Рисунок 1.8 – Виявлення ліній за допомогою перетворення Хафа</w:t>
+      </w:r>
+    </w:p>
+    <w:p>
+      <w:pPr>
+        <w:rPr>
+          <w:szCs w:val="28"/>
+          <w:lang w:val="uk-UA"/>
+        </w:rPr>
+      </w:pPr>
+    </w:p>
+    <w:p>
+      <w:pPr>
+        <w:rPr>
+          <w:szCs w:val="28"/>
+          <w:lang w:val="uk-UA"/>
+        </w:rPr>
+      </w:pPr>
+      <w:r>
+        <w:rPr>
+          <w:szCs w:val="28"/>
+          <w:lang w:val="uk-UA"/>
+        </w:rPr>
+        <w:t xml:space="preserve">На даному зображені лінії, що були обрані попереднім алгоритмом виявлення границь позначені тонше, а фінальні «сильні» лінії позначені товще. Як можна побачити з даного зображення, </w:t>
+      </w:r>
+      <w:r>
+        <w:rPr>
+          <w:szCs w:val="28"/>
+          <w:lang w:val="uk-UA"/>
+        </w:rPr>
+        <w:t>ця методологія є достатньо непоганою для виявлення дорожньої розмітки та кордонів дороги взагалі.</w:t>
+      </w:r>
+    </w:p>
+    <w:p>
+      <w:pPr>
         <w:ind w:firstLine="0"/>
-        <w:jc w:val="center"/>
-        <w:rPr>
-          <w:szCs w:val="28"/>
-          <w:lang w:val="uk-UA"/>
-        </w:rPr>
-      </w:pPr>
-      <w:r>
-        <w:rPr>
-          <w:szCs w:val="28"/>
-          <w:lang w:val="uk-UA"/>
-        </w:rPr>
-        <w:t>Рисунок 1.7 – Ілюстрація нормальної форми Хеса</w:t>
-      </w:r>
+        <w:rPr>
+          <w:szCs w:val="28"/>
+          <w:lang w:val="uk-UA"/>
+        </w:rPr>
+      </w:pPr>
     </w:p>
     <w:p>
       <w:pPr>
         <w:ind w:firstLine="0"/>
         <w:rPr>
-          <w:szCs w:val="28"/>
-          <w:lang w:val="uk-UA"/>
-        </w:rPr>
-      </w:pPr>
-    </w:p>
-    <w:p>
-      <w:pPr>
-        <w:ind w:firstLine="0"/>
-        <w:rPr>
-          <w:szCs w:val="28"/>
-          <w:lang w:val="uk-UA"/>
-        </w:rPr>
-      </w:pPr>
-      <w:r>
-        <w:rPr>
-          <w:szCs w:val="28"/>
-          <w:lang w:val="uk-UA"/>
-        </w:rPr>
-        <w:t xml:space="preserve">Тому можливо </w:t>
-      </w:r>
-      <w:bookmarkStart w:id="0" w:name="_GoBack"/>
-      <w:bookmarkEnd w:id="0"/>
-    </w:p>
-    <w:p>
-      <w:pPr>
-        <w:ind w:firstLine="0"/>
-        <w:rPr>
-          <w:szCs w:val="28"/>
-          <w:lang w:val="uk-UA"/>
-        </w:rPr>
-      </w:pPr>
+          <w:lang w:val="uk-UA"/>
+        </w:rPr>
+      </w:pPr>
+    </w:p>
+    <w:p>
+      <w:pPr>
+        <w:pStyle w:val="Heading2"/>
+        <w:rPr>
+          <w:lang w:val="uk-UA"/>
+        </w:rPr>
+      </w:pPr>
+      <w:r>
+        <w:rPr>
+          <w:lang w:val="uk-UA"/>
+        </w:rPr>
+        <w:t>1.3</w:t>
+      </w:r>
+      <w:r>
+        <w:rPr>
+          <w:lang w:val="uk-UA"/>
+        </w:rPr>
+        <w:t xml:space="preserve"> Аналіз комп’ютерних моделей дорожньо-транспортної системи</w:t>
+      </w:r>
     </w:p>
     <w:p>
       <w:pPr>
@@ -7224,29 +7346,6 @@
           <w:lang w:val="uk-UA"/>
         </w:rPr>
       </w:pPr>
-      <w:r>
-        <w:rPr>
-          <w:lang w:val="uk-UA"/>
-        </w:rPr>
-        <w:br w:type="page"/>
-      </w:r>
-    </w:p>
-    <w:p>
-      <w:pPr>
-        <w:spacing w:after="160"/>
-        <w:ind w:firstLine="708"/>
-        <w:jc w:val="left"/>
-        <w:rPr>
-          <w:lang w:val="uk-UA"/>
-        </w:rPr>
-      </w:pPr>
-      <w:r>
-        <w:rPr>
-          <w:lang w:val="uk-UA"/>
-        </w:rPr>
-        <w:lastRenderedPageBreak/>
-        <w:t>1.2 Аналіз комп’ютерних моделей дорожньо-транспортної системи</w:t>
-      </w:r>
     </w:p>
     <w:p>
       <w:pPr>
@@ -7260,16 +7359,6 @@
     </w:p>
     <w:p>
       <w:pPr>
-        <w:spacing w:after="160"/>
-        <w:ind w:firstLine="0"/>
-        <w:jc w:val="left"/>
-        <w:rPr>
-          <w:lang w:val="uk-UA"/>
-        </w:rPr>
-      </w:pPr>
-    </w:p>
-    <w:p>
-      <w:pPr>
         <w:ind w:firstLine="709"/>
         <w:rPr>
           <w:szCs w:val="28"/>
@@ -7297,7 +7386,22 @@
           <w:szCs w:val="28"/>
           <w:lang w:val="uk-UA"/>
         </w:rPr>
-        <w:t>CARLA – це симулятор взаємодії машини та оточуючої середи з відкритим кодом. Розроблений спеціально для досліджень автономного автомобіля з урахуванням розробки, навчання, валідації в умовах міського пересування. Екранні форми симулятора наведені на рисунку 1.4 за різних умов симуляції.</w:t>
+        <w:lastRenderedPageBreak/>
+        <w:t>CARLA – це симулятор взаємодії машини та оточуючої середи з відкритим кодом. Розроблений спеціально для досліджень автономного автомобіля з урахуванням розробки, навчання, валідації в умовах міського пересування. Екранні форми симулятора наведені на рисунку 1.</w:t>
+      </w:r>
+      <w:r>
+        <w:rPr>
+          <w:szCs w:val="28"/>
+          <w:lang w:val="uk-UA"/>
+        </w:rPr>
+        <w:t>9</w:t>
+      </w:r>
+      <w:r>
+        <w:rPr>
+          <w:szCs w:val="28"/>
+          <w:lang w:val="uk-UA"/>
+        </w:rPr>
+        <w:t xml:space="preserve"> за різних умов симуляції.</w:t>
       </w:r>
     </w:p>
     <w:p>
@@ -7329,7 +7433,7 @@
                     <pic:cNvPicPr/>
                   </pic:nvPicPr>
                   <pic:blipFill>
-                    <a:blip r:embed="rId19"/>
+                    <a:blip r:embed="rId20"/>
                     <a:stretch>
                       <a:fillRect/>
                     </a:stretch>
@@ -7364,7 +7468,21 @@
           <w:szCs w:val="28"/>
           <w:lang w:val="uk-UA"/>
         </w:rPr>
-        <w:t xml:space="preserve">Рисунок 1.4 – Симулятор CARLA </w:t>
+        <w:t>Рисунок 1.</w:t>
+      </w:r>
+      <w:r>
+        <w:rPr>
+          <w:szCs w:val="28"/>
+          <w:lang w:val="uk-UA"/>
+        </w:rPr>
+        <w:t>9</w:t>
+      </w:r>
+      <w:r>
+        <w:rPr>
+          <w:szCs w:val="28"/>
+          <w:lang w:val="uk-UA"/>
+        </w:rPr>
+        <w:t xml:space="preserve"> – Симулятор CARLA </w:t>
       </w:r>
     </w:p>
     <w:p>
@@ -7390,7 +7508,6 @@
           <w:szCs w:val="28"/>
           <w:lang w:val="uk-UA"/>
         </w:rPr>
-        <w:lastRenderedPageBreak/>
         <w:t>Платформа надає деяку кількість візуальних ресурсів, реалізацію частини наведених у розділі аналізу предметної області сенсорів. Але дана платформа призначена для більш масштабних симуляцій тому є з значним ускладненням на порівнянні з необхідними функціями. Також стек технологій розробки накладає певні складності у роботі з симулятором.</w:t>
       </w:r>
     </w:p>
@@ -7407,7 +7524,21 @@
           <w:szCs w:val="28"/>
           <w:lang w:val="uk-UA"/>
         </w:rPr>
-        <w:t>GTA V – як не здається дивним, але саме сучасні комп'ютерні ігри є ідеальним середовищем для дослідження деяких систем автономного керування. Приклад фронтальної камери на автомобілі у грі наведений на рисунку 1.5, такий варіант можна застосовувати для тренування візуальної частини регресора.</w:t>
+        <w:t>GTA V – як не здається дивним, але саме сучасні комп'ютерні ігри є ідеальним середовищем для дослідження деяких систем автономного керування. Приклад фронтальної камери на автомобілі у грі наведений на рисунку 1.</w:t>
+      </w:r>
+      <w:r>
+        <w:rPr>
+          <w:szCs w:val="28"/>
+          <w:lang w:val="uk-UA"/>
+        </w:rPr>
+        <w:t>10</w:t>
+      </w:r>
+      <w:r>
+        <w:rPr>
+          <w:szCs w:val="28"/>
+          <w:lang w:val="uk-UA"/>
+        </w:rPr>
+        <w:t>, такий варіант можна застосовувати для тренування візуальної частини регресора.</w:t>
       </w:r>
     </w:p>
     <w:p>
@@ -7432,6 +7563,7 @@
         <w:rPr>
           <w:noProof/>
         </w:rPr>
+        <w:lastRenderedPageBreak/>
         <w:drawing>
           <wp:inline distT="0" distB="0" distL="0" distR="0" wp14:anchorId="387E52B8" wp14:editId="61383EC6">
             <wp:extent cx="4781724" cy="3588285"/>
@@ -7450,7 +7582,7 @@
                     </pic:cNvPicPr>
                   </pic:nvPicPr>
                   <pic:blipFill>
-                    <a:blip r:embed="rId20">
+                    <a:blip r:embed="rId21">
                       <a:extLst>
                         <a:ext uri="{28A0092B-C50C-407E-A947-70E740481C1C}">
                           <a14:useLocalDpi xmlns:a14="http://schemas.microsoft.com/office/drawing/2010/main" val="0"/>
@@ -7496,7 +7628,21 @@
           <w:szCs w:val="28"/>
           <w:lang w:val="uk-UA"/>
         </w:rPr>
-        <w:t>Рисунок 1.5 – Екранна форма процесу водіння у GTA V</w:t>
+        <w:t>Рисунок 1.</w:t>
+      </w:r>
+      <w:r>
+        <w:rPr>
+          <w:szCs w:val="28"/>
+          <w:lang w:val="uk-UA"/>
+        </w:rPr>
+        <w:t>10</w:t>
+      </w:r>
+      <w:r>
+        <w:rPr>
+          <w:szCs w:val="28"/>
+          <w:lang w:val="uk-UA"/>
+        </w:rPr>
+        <w:t xml:space="preserve"> – Екранна форма процесу водіння у GTA V</w:t>
       </w:r>
     </w:p>
     <w:p>
@@ -7521,15 +7667,7 @@
           <w:szCs w:val="28"/>
           <w:lang w:val="uk-UA"/>
         </w:rPr>
-        <w:t xml:space="preserve">Така система середовища дозволяє вивчати процес керування у форматі чорного ящику, а складність гри знімає необхідність додатково моделювати поведінку середовища (пішоходи, транспорт). Недоліком безумовно є відсутність коду гри та </w:t>
-      </w:r>
-      <w:r>
-        <w:rPr>
-          <w:szCs w:val="28"/>
-          <w:lang w:val="uk-UA"/>
-        </w:rPr>
-        <w:lastRenderedPageBreak/>
-        <w:t>неможливість модифікувати початкові умови за межами гри. Також під питанням є використання гри у академічних цілях довготривалого характеру.</w:t>
+        <w:t>Така система середовища дозволяє вивчати процес керування у форматі чорного ящику, а складність гри знімає необхідність додатково моделювати поведінку середовища (пішоходи, транспорт). Недоліком безумовно є відсутність коду гри та неможливість модифікувати початкові умови за межами гри. Також під питанням є використання гри у академічних цілях довготривалого характеру.</w:t>
       </w:r>
     </w:p>
     <w:p>
@@ -7545,7 +7683,14 @@
           <w:szCs w:val="28"/>
           <w:lang w:val="uk-UA"/>
         </w:rPr>
-        <w:t>TORCS – симулятор автомобільних гонок з відкритим кодом, що працює під Linux-подібними системами, OS X, AmigaOS 4, Windows. Дана симуляція розроблена за допомогою C++, приклад екраної форми можно побачити на рисунку 1.6</w:t>
+        <w:t>TORCS – симулятор автомобільних гонок з відкритим кодом, що працює під Linux-подібними системами, OS X, AmigaOS 4, Windows. Дана симуляція розроблена за допомогою C++, приклад екраної форми можно побачити на рисунку 1.</w:t>
+      </w:r>
+      <w:r>
+        <w:rPr>
+          <w:szCs w:val="28"/>
+          <w:lang w:val="uk-UA"/>
+        </w:rPr>
+        <w:t>11</w:t>
       </w:r>
       <w:r>
         <w:rPr>
@@ -7577,128 +7722,12 @@
         <w:rPr>
           <w:noProof/>
         </w:rPr>
+        <w:lastRenderedPageBreak/>
         <w:drawing>
           <wp:inline distT="0" distB="0" distL="0" distR="0" wp14:anchorId="09D36240" wp14:editId="0D6CE9AD">
             <wp:extent cx="6057900" cy="4562475"/>
             <wp:effectExtent l="0" t="0" r="0" b="9525"/>
             <wp:docPr id="4" name="Picture 4"/>
-            <wp:cNvGraphicFramePr>
-              <a:graphicFrameLocks xmlns:a="http://schemas.openxmlformats.org/drawingml/2006/main" noChangeAspect="1"/>
-            </wp:cNvGraphicFramePr>
-            <a:graphic xmlns:a="http://schemas.openxmlformats.org/drawingml/2006/main">
-              <a:graphicData uri="http://schemas.openxmlformats.org/drawingml/2006/picture">
-                <pic:pic xmlns:pic="http://schemas.openxmlformats.org/drawingml/2006/picture">
-                  <pic:nvPicPr>
-                    <pic:cNvPr id="1" name=""/>
-                    <pic:cNvPicPr/>
-                  </pic:nvPicPr>
-                  <pic:blipFill>
-                    <a:blip r:embed="rId21"/>
-                    <a:stretch>
-                      <a:fillRect/>
-                    </a:stretch>
-                  </pic:blipFill>
-                  <pic:spPr>
-                    <a:xfrm>
-                      <a:off x="0" y="0"/>
-                      <a:ext cx="6057900" cy="4562475"/>
-                    </a:xfrm>
-                    <a:prstGeom prst="rect">
-                      <a:avLst/>
-                    </a:prstGeom>
-                  </pic:spPr>
-                </pic:pic>
-              </a:graphicData>
-            </a:graphic>
-          </wp:inline>
-        </w:drawing>
-      </w:r>
-    </w:p>
-    <w:p>
-      <w:pPr>
-        <w:ind w:firstLine="709"/>
-        <w:jc w:val="center"/>
-        <w:rPr>
-          <w:szCs w:val="28"/>
-          <w:lang w:val="uk-UA"/>
-        </w:rPr>
-      </w:pPr>
-      <w:r>
-        <w:rPr>
-          <w:szCs w:val="28"/>
-          <w:lang w:val="uk-UA"/>
-        </w:rPr>
-        <w:t>Рисунок 1.6 – Екранна форма процесу водіння у TORCS</w:t>
-      </w:r>
-    </w:p>
-    <w:p>
-      <w:pPr>
-        <w:ind w:firstLine="709"/>
-        <w:jc w:val="center"/>
-        <w:rPr>
-          <w:szCs w:val="28"/>
-          <w:lang w:val="uk-UA"/>
-        </w:rPr>
-      </w:pPr>
-    </w:p>
-    <w:p>
-      <w:pPr>
-        <w:ind w:firstLine="709"/>
-        <w:rPr>
-          <w:szCs w:val="28"/>
-          <w:lang w:val="uk-UA"/>
-        </w:rPr>
-      </w:pPr>
-      <w:r>
-        <w:rPr>
-          <w:szCs w:val="28"/>
-          <w:lang w:val="uk-UA"/>
-        </w:rPr>
-        <w:t>Згідно виявлених недоліків існуючих симуляцій було вирішено розглядати розробку власної системи симуляції, яка вдовольняла б потребам саме нашої дослідницької кафедри.</w:t>
-      </w:r>
-      <w:r>
-        <w:rPr>
-          <w:szCs w:val="28"/>
-          <w:lang w:val="uk-UA"/>
-        </w:rPr>
-        <w:t xml:space="preserve"> Дана реалізація повинна бути масштабовною, мати різні </w:t>
-      </w:r>
-      <w:r>
-        <w:rPr>
-          <w:szCs w:val="28"/>
-          <w:lang w:val="uk-UA"/>
-        </w:rPr>
-        <w:lastRenderedPageBreak/>
-        <w:t>налаштування рівню графічного відображення, повинна мати можливість додавання різних сценаріїв оточення. Прототип системи можно побачити на рисунку 1.7.</w:t>
-      </w:r>
-    </w:p>
-    <w:p>
-      <w:pPr>
-        <w:ind w:firstLine="709"/>
-        <w:rPr>
-          <w:szCs w:val="28"/>
-          <w:lang w:val="uk-UA"/>
-        </w:rPr>
-      </w:pPr>
-    </w:p>
-    <w:p>
-      <w:pPr>
-        <w:ind w:firstLine="709"/>
-        <w:jc w:val="center"/>
-        <w:rPr>
-          <w:szCs w:val="28"/>
-          <w:lang w:val="uk-UA"/>
-        </w:rPr>
-      </w:pPr>
-      <w:r>
-        <w:rPr>
-          <w:noProof/>
-        </w:rPr>
-        <w:drawing>
-          <wp:inline distT="0" distB="0" distL="0" distR="0" wp14:anchorId="6D8A15BB" wp14:editId="75F4798C">
-            <wp:extent cx="5616809" cy="4391025"/>
-            <wp:effectExtent l="0" t="0" r="3175" b="0"/>
-            <wp:docPr id="5" name="Picture 5"/>
             <wp:cNvGraphicFramePr>
               <a:graphicFrameLocks xmlns:a="http://schemas.openxmlformats.org/drawingml/2006/main" noChangeAspect="1"/>
             </wp:cNvGraphicFramePr>
@@ -7718,6 +7747,144 @@
                   <pic:spPr>
                     <a:xfrm>
                       <a:off x="0" y="0"/>
+                      <a:ext cx="6057900" cy="4562475"/>
+                    </a:xfrm>
+                    <a:prstGeom prst="rect">
+                      <a:avLst/>
+                    </a:prstGeom>
+                  </pic:spPr>
+                </pic:pic>
+              </a:graphicData>
+            </a:graphic>
+          </wp:inline>
+        </w:drawing>
+      </w:r>
+    </w:p>
+    <w:p>
+      <w:pPr>
+        <w:ind w:firstLine="709"/>
+        <w:jc w:val="center"/>
+        <w:rPr>
+          <w:szCs w:val="28"/>
+          <w:lang w:val="uk-UA"/>
+        </w:rPr>
+      </w:pPr>
+      <w:r>
+        <w:rPr>
+          <w:szCs w:val="28"/>
+          <w:lang w:val="uk-UA"/>
+        </w:rPr>
+        <w:t>Рисунок 1.</w:t>
+      </w:r>
+      <w:r>
+        <w:rPr>
+          <w:szCs w:val="28"/>
+          <w:lang w:val="uk-UA"/>
+        </w:rPr>
+        <w:t>11</w:t>
+      </w:r>
+      <w:r>
+        <w:rPr>
+          <w:szCs w:val="28"/>
+          <w:lang w:val="uk-UA"/>
+        </w:rPr>
+        <w:t xml:space="preserve"> – Екранна форма процесу водіння у TORCS</w:t>
+      </w:r>
+    </w:p>
+    <w:p>
+      <w:pPr>
+        <w:ind w:firstLine="709"/>
+        <w:jc w:val="center"/>
+        <w:rPr>
+          <w:szCs w:val="28"/>
+          <w:lang w:val="uk-UA"/>
+        </w:rPr>
+      </w:pPr>
+    </w:p>
+    <w:p>
+      <w:pPr>
+        <w:ind w:firstLine="709"/>
+        <w:rPr>
+          <w:szCs w:val="28"/>
+          <w:lang w:val="uk-UA"/>
+        </w:rPr>
+      </w:pPr>
+      <w:r>
+        <w:rPr>
+          <w:szCs w:val="28"/>
+          <w:lang w:val="uk-UA"/>
+        </w:rPr>
+        <w:t>Згідно виявлених недоліків існуючих симуляцій було вирішено розглядати розробку власної системи симуляції, яка вдовольняла б потребам саме нашої дослідницької кафедри.</w:t>
+      </w:r>
+      <w:r>
+        <w:rPr>
+          <w:szCs w:val="28"/>
+          <w:lang w:val="uk-UA"/>
+        </w:rPr>
+        <w:t xml:space="preserve"> Дана реалізація повинна бути масштабовною, мати різні налаштування рівню графічного відображення, повинна мати можливість додавання різних сценаріїв оточення. Прототип системи можно побачити на рисунку 1.</w:t>
+      </w:r>
+      <w:r>
+        <w:rPr>
+          <w:szCs w:val="28"/>
+          <w:lang w:val="uk-UA"/>
+        </w:rPr>
+        <w:t>12</w:t>
+      </w:r>
+      <w:r>
+        <w:rPr>
+          <w:szCs w:val="28"/>
+          <w:lang w:val="uk-UA"/>
+        </w:rPr>
+        <w:t>.</w:t>
+      </w:r>
+    </w:p>
+    <w:p>
+      <w:pPr>
+        <w:ind w:firstLine="709"/>
+        <w:rPr>
+          <w:szCs w:val="28"/>
+          <w:lang w:val="uk-UA"/>
+        </w:rPr>
+      </w:pPr>
+    </w:p>
+    <w:p>
+      <w:pPr>
+        <w:ind w:firstLine="709"/>
+        <w:jc w:val="center"/>
+        <w:rPr>
+          <w:szCs w:val="28"/>
+          <w:lang w:val="uk-UA"/>
+        </w:rPr>
+      </w:pPr>
+      <w:r>
+        <w:rPr>
+          <w:noProof/>
+        </w:rPr>
+        <w:lastRenderedPageBreak/>
+        <w:drawing>
+          <wp:inline distT="0" distB="0" distL="0" distR="0" wp14:anchorId="6D8A15BB" wp14:editId="75F4798C">
+            <wp:extent cx="5616809" cy="4391025"/>
+            <wp:effectExtent l="0" t="0" r="3175" b="0"/>
+            <wp:docPr id="5" name="Picture 5"/>
+            <wp:cNvGraphicFramePr>
+              <a:graphicFrameLocks xmlns:a="http://schemas.openxmlformats.org/drawingml/2006/main" noChangeAspect="1"/>
+            </wp:cNvGraphicFramePr>
+            <a:graphic xmlns:a="http://schemas.openxmlformats.org/drawingml/2006/main">
+              <a:graphicData uri="http://schemas.openxmlformats.org/drawingml/2006/picture">
+                <pic:pic xmlns:pic="http://schemas.openxmlformats.org/drawingml/2006/picture">
+                  <pic:nvPicPr>
+                    <pic:cNvPr id="1" name=""/>
+                    <pic:cNvPicPr/>
+                  </pic:nvPicPr>
+                  <pic:blipFill>
+                    <a:blip r:embed="rId23"/>
+                    <a:stretch>
+                      <a:fillRect/>
+                    </a:stretch>
+                  </pic:blipFill>
+                  <pic:spPr>
+                    <a:xfrm>
+                      <a:off x="0" y="0"/>
                       <a:ext cx="5621903" cy="4395007"/>
                     </a:xfrm>
                     <a:prstGeom prst="rect">
@@ -7744,7 +7911,19 @@
         <w:rPr>
           <w:lang w:val="uk-UA"/>
         </w:rPr>
-        <w:t>Рисунок 1.7 – Екранна форма власного симулятора водіння</w:t>
+        <w:t>Рисунок 1.</w:t>
+      </w:r>
+      <w:r>
+        <w:rPr>
+          <w:lang w:val="uk-UA"/>
+        </w:rPr>
+        <w:t>12</w:t>
+      </w:r>
+      <w:r>
+        <w:rPr>
+          <w:lang w:val="uk-UA"/>
+        </w:rPr>
+        <w:t xml:space="preserve"> – Екранна форма власного симулятора водіння</w:t>
       </w:r>
     </w:p>
     <w:p>
@@ -7779,72 +7958,9 @@
     </w:p>
     <w:p>
       <w:pPr>
-        <w:spacing w:after="160"/>
-        <w:rPr>
-          <w:lang w:val="uk-UA"/>
-        </w:rPr>
-      </w:pPr>
-    </w:p>
-    <w:p>
-      <w:pPr>
-        <w:spacing w:after="160"/>
-        <w:rPr>
-          <w:lang w:val="uk-UA"/>
-        </w:rPr>
-      </w:pPr>
-    </w:p>
-    <w:p>
-      <w:pPr>
-        <w:spacing w:after="160"/>
-        <w:rPr>
-          <w:lang w:val="uk-UA"/>
-        </w:rPr>
-      </w:pPr>
-      <w:r>
-        <w:rPr>
-          <w:lang w:val="uk-UA"/>
-        </w:rPr>
-        <w:lastRenderedPageBreak/>
-        <w:t>1.</w:t>
-      </w:r>
-      <w:r>
-        <w:rPr>
-          <w:lang w:val="uk-UA"/>
-        </w:rPr>
-        <w:t>3 Огляд наукової літератури</w:t>
-      </w:r>
-    </w:p>
-    <w:p>
-      <w:pPr>
-        <w:spacing w:after="160"/>
-        <w:rPr>
-          <w:lang w:val="uk-UA"/>
-        </w:rPr>
-      </w:pPr>
-    </w:p>
-    <w:p>
-      <w:pPr>
-        <w:spacing w:after="160"/>
-        <w:rPr>
-          <w:lang w:val="uk-UA"/>
-        </w:rPr>
-      </w:pPr>
-      <w:r>
-        <w:rPr>
-          <w:lang w:val="uk-UA"/>
-        </w:rPr>
-        <w:t xml:space="preserve">Загальні концепції у сучасних наукових дослідженнях відходять від сукупності детальних алгоритмічних методів до використання гнучких методик машинного навчання з високою варіативністю </w:t>
-      </w:r>
-      <w:r>
-        <w:rPr>
-          <w:lang w:val="uk-UA"/>
-        </w:rPr>
-        <w:t>[12].</w:t>
-      </w:r>
-    </w:p>
-    <w:p>
-      <w:pPr>
-        <w:spacing w:after="160"/>
+        <w:spacing w:after="160" w:line="259" w:lineRule="auto"/>
+        <w:ind w:firstLine="0"/>
+        <w:jc w:val="left"/>
         <w:rPr>
           <w:lang w:val="uk-UA"/>
         </w:rPr>
@@ -7883,7 +7999,7 @@
           <w:lang w:val="uk-UA"/>
         </w:rPr>
       </w:pPr>
-      <w:hyperlink r:id="rId23" w:history="1">
+      <w:hyperlink r:id="rId24" w:history="1">
         <w:r>
           <w:rPr>
             <w:rStyle w:val="Hyperlink"/>
@@ -8050,7 +8166,7 @@
         </w:rPr>
         <w:t>(</w:t>
       </w:r>
-      <w:hyperlink r:id="rId26" w:history="1">
+      <w:hyperlink r:id="rId27" w:history="1">
         <w:r>
           <w:rPr>
             <w:rStyle w:val="Hyperlink"/>
@@ -8283,7 +8399,77 @@
         <w:rPr>
           <w:lang w:val="en-US"/>
         </w:rPr>
-        <w:t>[Aubert et al, 1990] [Crisman &amp; Thorpe, 1990] [Dickmanns &amp; Zapp, 19871 [Pomerleau, 1990].</w:t>
+        <w:t>[</w:t>
+      </w:r>
+      <w:proofErr w:type="spellStart"/>
+      <w:r>
+        <w:rPr>
+          <w:lang w:val="en-US"/>
+        </w:rPr>
+        <w:t>Aubert</w:t>
+      </w:r>
+      <w:proofErr w:type="spellEnd"/>
+      <w:r>
+        <w:rPr>
+          <w:lang w:val="en-US"/>
+        </w:rPr>
+        <w:t xml:space="preserve"> et al, 1990] [</w:t>
+      </w:r>
+      <w:proofErr w:type="spellStart"/>
+      <w:r>
+        <w:rPr>
+          <w:lang w:val="en-US"/>
+        </w:rPr>
+        <w:t>Crisman</w:t>
+      </w:r>
+      <w:proofErr w:type="spellEnd"/>
+      <w:r>
+        <w:rPr>
+          <w:lang w:val="en-US"/>
+        </w:rPr>
+        <w:t xml:space="preserve"> &amp; Thorpe, 1990] [</w:t>
+      </w:r>
+      <w:proofErr w:type="spellStart"/>
+      <w:r>
+        <w:rPr>
+          <w:lang w:val="en-US"/>
+        </w:rPr>
+        <w:t>Dickmanns</w:t>
+      </w:r>
+      <w:proofErr w:type="spellEnd"/>
+      <w:r>
+        <w:rPr>
+          <w:lang w:val="en-US"/>
+        </w:rPr>
+        <w:t xml:space="preserve"> &amp; </w:t>
+      </w:r>
+      <w:proofErr w:type="spellStart"/>
+      <w:r>
+        <w:rPr>
+          <w:lang w:val="en-US"/>
+        </w:rPr>
+        <w:t>Zapp</w:t>
+      </w:r>
+      <w:proofErr w:type="spellEnd"/>
+      <w:r>
+        <w:rPr>
+          <w:lang w:val="en-US"/>
+        </w:rPr>
+        <w:t>, 19871 [</w:t>
+      </w:r>
+      <w:proofErr w:type="spellStart"/>
+      <w:r>
+        <w:rPr>
+          <w:lang w:val="en-US"/>
+        </w:rPr>
+        <w:t>Pomerleau</w:t>
+      </w:r>
+      <w:proofErr w:type="spellEnd"/>
+      <w:r>
+        <w:rPr>
+          <w:lang w:val="en-US"/>
+        </w:rPr>
+        <w:t>, 1990].</w:t>
       </w:r>
     </w:p>
   </w:comment>
@@ -9428,7 +9614,7 @@
 </file>
 
 <file path=customXml/itemProps1.xml><?xml version="1.0" encoding="utf-8"?>
-<ds:datastoreItem xmlns:ds="http://schemas.openxmlformats.org/officeDocument/2006/customXml" ds:itemID="{985E9FD2-06EF-4956-ADA2-2FE9350004C6}">
+<ds:datastoreItem xmlns:ds="http://schemas.openxmlformats.org/officeDocument/2006/customXml" ds:itemID="{6A23F4E0-ADCB-4663-B68C-208B389156D4}">
   <ds:schemaRefs>
     <ds:schemaRef ds:uri="http://schemas.openxmlformats.org/officeDocument/2006/bibliography"/>
   </ds:schemaRefs>

</xml_diff>

<commit_message>
begin machine learning part
</commit_message>
<xml_diff>
--- a/Diploma.docx
+++ b/Diploma.docx
@@ -5165,16 +5165,7 @@
           <w:szCs w:val="28"/>
           <w:lang w:val="uk-UA"/>
         </w:rPr>
-        <w:t>Значення функції існує тільки на р</w:t>
-      </w:r>
-      <w:bookmarkStart w:id="0" w:name="_GoBack"/>
-      <w:bookmarkEnd w:id="0"/>
-      <w:r>
-        <w:rPr>
-          <w:szCs w:val="28"/>
-          <w:lang w:val="uk-UA"/>
-        </w:rPr>
-        <w:t xml:space="preserve">егулярній сітці, тому, строго кажучи, не можна знаходити похідні, але припустивши неперервність функції можна </w:t>
+        <w:t xml:space="preserve">Значення функції існує тільки на регулярній сітці, тому, строго кажучи, не можна знаходити похідні, але припустивши неперервність функції можна </w:t>
       </w:r>
       <w:r>
         <w:rPr>
@@ -6060,8 +6051,8 @@
       </w:pPr>
       <w:r>
         <w:rPr>
-          <w:szCs w:val="28"/>
-          <w:lang w:val="uk-UA"/>
+          <w:noProof/>
+          <w:szCs w:val="28"/>
         </w:rPr>
         <w:drawing>
           <wp:inline distT="0" distB="0" distL="0" distR="0" wp14:anchorId="24EC4064" wp14:editId="7CD6F26A">
@@ -6715,21 +6706,12 @@
         <w:lastRenderedPageBreak/>
         <w:t>використовувати нормальну форму Хеса (</w:t>
       </w:r>
-      <w:proofErr w:type="spellStart"/>
-      <w:r>
-        <w:rPr>
-          <w:szCs w:val="28"/>
-          <w:lang w:val="uk-UA"/>
-        </w:rPr>
-        <w:t>Hesse</w:t>
-      </w:r>
-      <w:proofErr w:type="spellEnd"/>
-      <w:r>
-        <w:rPr>
-          <w:szCs w:val="28"/>
-          <w:lang w:val="uk-UA"/>
-        </w:rPr>
-        <w:t xml:space="preserve"> normal form). </w:t>
+      <w:r>
+        <w:rPr>
+          <w:szCs w:val="28"/>
+          <w:lang w:val="uk-UA"/>
+        </w:rPr>
+        <w:t xml:space="preserve">Hesse normal form). </w:t>
       </w:r>
       <w:r>
         <w:rPr>
@@ -6797,8 +6779,8 @@
             </w:pPr>
             <w:r>
               <w:rPr>
+                <w:noProof/>
                 <w:szCs w:val="28"/>
-                <w:lang w:val="uk-UA"/>
               </w:rPr>
               <w:drawing>
                 <wp:inline distT="0" distB="0" distL="0" distR="0" wp14:anchorId="2258CC52" wp14:editId="43A33297">
@@ -6972,8 +6954,8 @@
       </w:pPr>
       <w:r>
         <w:rPr>
-          <w:szCs w:val="28"/>
-          <w:lang w:val="uk-UA"/>
+          <w:noProof/>
+          <w:szCs w:val="28"/>
         </w:rPr>
         <w:drawing>
           <wp:inline distT="0" distB="0" distL="0" distR="0" wp14:anchorId="7348DAE9" wp14:editId="15594B84">
@@ -7089,14 +7071,7 @@
           <w:szCs w:val="28"/>
           <w:lang w:val="uk-UA"/>
         </w:rPr>
-        <w:t>(r, θ)</w:t>
-      </w:r>
-      <w:r>
-        <w:rPr>
-          <w:szCs w:val="28"/>
-          <w:lang w:val="uk-UA"/>
-        </w:rPr>
-        <w:t xml:space="preserve"> </w:t>
+        <w:t xml:space="preserve">(r, θ) </w:t>
       </w:r>
       <w:r>
         <w:rPr>
@@ -7117,23 +7092,7 @@
           <w:szCs w:val="28"/>
           <w:lang w:val="uk-UA"/>
         </w:rPr>
-        <w:t xml:space="preserve">Radon </w:t>
-      </w:r>
-      <w:proofErr w:type="spellStart"/>
-      <w:r>
-        <w:rPr>
-          <w:szCs w:val="28"/>
-          <w:lang w:val="uk-UA"/>
-        </w:rPr>
-        <w:t>transofm</w:t>
-      </w:r>
-      <w:proofErr w:type="spellEnd"/>
-      <w:r>
-        <w:rPr>
-          <w:szCs w:val="28"/>
-          <w:lang w:val="uk-UA"/>
-        </w:rPr>
-        <w:t xml:space="preserve">) </w:t>
+        <w:t xml:space="preserve">Radon transofm) </w:t>
       </w:r>
       <w:r>
         <w:rPr>
@@ -7803,9 +7762,8 @@
     </w:p>
     <w:p>
       <w:pPr>
-        <w:ind w:firstLine="709"/>
-        <w:rPr>
-          <w:szCs w:val="28"/>
+        <w:spacing w:after="160"/>
+        <w:rPr>
           <w:lang w:val="uk-UA"/>
         </w:rPr>
       </w:pPr>
@@ -7821,18 +7779,22 @@
           <w:szCs w:val="28"/>
           <w:lang w:val="uk-UA"/>
         </w:rPr>
-        <w:t xml:space="preserve"> Дана реалізація повинна бути масштабовною, мати різні налаштування рівню графічного відображення, повинна мати можливість додавання різних сценаріїв оточення. Прототип системи можно побачити на рисунку 1.</w:t>
-      </w:r>
-      <w:r>
-        <w:rPr>
-          <w:szCs w:val="28"/>
+        <w:t xml:space="preserve"> Дана реалізація повинна бути масштабовною, мати різні </w:t>
+      </w:r>
+      <w:r>
+        <w:rPr>
+          <w:lang w:val="uk-UA"/>
+        </w:rPr>
+        <w:t>налаштування рівню графічного відображення, повинна мати можливість додавання різних сценаріїв оточення. Прототип системи можно побачити на рисунку 1.</w:t>
+      </w:r>
+      <w:r>
+        <w:rPr>
           <w:lang w:val="uk-UA"/>
         </w:rPr>
         <w:t>12</w:t>
       </w:r>
       <w:r>
         <w:rPr>
-          <w:szCs w:val="28"/>
           <w:lang w:val="uk-UA"/>
         </w:rPr>
         <w:t>.</w:t>
@@ -7840,25 +7802,22 @@
     </w:p>
     <w:p>
       <w:pPr>
-        <w:ind w:firstLine="709"/>
-        <w:rPr>
-          <w:szCs w:val="28"/>
-          <w:lang w:val="uk-UA"/>
-        </w:rPr>
-      </w:pPr>
-    </w:p>
-    <w:p>
-      <w:pPr>
-        <w:ind w:firstLine="709"/>
-        <w:jc w:val="center"/>
-        <w:rPr>
-          <w:szCs w:val="28"/>
-          <w:lang w:val="uk-UA"/>
-        </w:rPr>
-      </w:pPr>
-      <w:r>
-        <w:rPr>
-          <w:noProof/>
+        <w:spacing w:after="160"/>
+        <w:rPr>
+          <w:lang w:val="uk-UA"/>
+        </w:rPr>
+      </w:pPr>
+    </w:p>
+    <w:p>
+      <w:pPr>
+        <w:spacing w:after="160"/>
+        <w:rPr>
+          <w:lang w:val="uk-UA"/>
+        </w:rPr>
+      </w:pPr>
+      <w:r>
+        <w:rPr>
+          <w:lang w:val="uk-UA"/>
         </w:rPr>
         <w:lastRenderedPageBreak/>
         <w:drawing>
@@ -7901,8 +7860,6 @@
     <w:p>
       <w:pPr>
         <w:spacing w:after="160"/>
-        <w:ind w:firstLine="0"/>
-        <w:jc w:val="center"/>
         <w:rPr>
           <w:lang w:val="uk-UA"/>
         </w:rPr>
@@ -7929,8 +7886,6 @@
     <w:p>
       <w:pPr>
         <w:spacing w:after="160"/>
-        <w:ind w:firstLine="0"/>
-        <w:jc w:val="center"/>
         <w:rPr>
           <w:lang w:val="uk-UA"/>
         </w:rPr>
@@ -7958,17 +7913,143 @@
     </w:p>
     <w:p>
       <w:pPr>
-        <w:spacing w:after="160" w:line="259" w:lineRule="auto"/>
-        <w:ind w:firstLine="0"/>
-        <w:jc w:val="left"/>
-        <w:rPr>
-          <w:lang w:val="uk-UA"/>
-        </w:rPr>
-      </w:pPr>
-      <w:r>
-        <w:rPr>
-          <w:lang w:val="uk-UA"/>
-        </w:rPr>
+        <w:spacing w:after="160"/>
+        <w:rPr>
+          <w:lang w:val="uk-UA"/>
+        </w:rPr>
+      </w:pPr>
+      <w:r>
+        <w:rPr>
+          <w:lang w:val="uk-UA"/>
+        </w:rPr>
+        <w:br w:type="page"/>
+      </w:r>
+    </w:p>
+    <w:p>
+      <w:pPr>
+        <w:pStyle w:val="Heading1"/>
+      </w:pPr>
+      <w:r>
+        <w:lastRenderedPageBreak/>
+        <w:t>2 ТЕОРЕТИЧНІ ДОСЛІДЖЕННЯ</w:t>
+      </w:r>
+    </w:p>
+    <w:p>
+      <w:pPr>
+        <w:pStyle w:val="Heading2"/>
+        <w:rPr>
+          <w:lang w:val="uk-UA"/>
+        </w:rPr>
+      </w:pPr>
+      <w:r>
+        <w:rPr>
+          <w:lang w:val="uk-UA"/>
+        </w:rPr>
+        <w:t>2.1 Концептуальний аналіз проблеми</w:t>
+      </w:r>
+    </w:p>
+    <w:p>
+      <w:pPr>
+        <w:spacing w:after="160"/>
+        <w:rPr>
+          <w:lang w:val="uk-UA"/>
+        </w:rPr>
+      </w:pPr>
+    </w:p>
+    <w:p>
+      <w:pPr>
+        <w:spacing w:after="160"/>
+        <w:rPr>
+          <w:lang w:val="uk-UA"/>
+        </w:rPr>
+      </w:pPr>
+    </w:p>
+    <w:p>
+      <w:pPr>
+        <w:spacing w:after="160"/>
+        <w:rPr>
+          <w:lang w:val="uk-UA"/>
+        </w:rPr>
+      </w:pPr>
+      <w:r>
+        <w:rPr>
+          <w:lang w:val="uk-UA"/>
+        </w:rPr>
+        <w:t>Визначено, що водії керують автомобілем засновуючись на наступних елементах оточення: дорожня розмітка, спеціальні сигнали (світлофори, знаки та інше), пасивні та активні агенти руху (машини, недоліки дорожнього полотна, паркани, тощо).</w:t>
+      </w:r>
+    </w:p>
+    <w:p>
+      <w:pPr>
+        <w:spacing w:after="160"/>
+        <w:rPr>
+          <w:lang w:val="uk-UA"/>
+        </w:rPr>
+      </w:pPr>
+      <w:r>
+        <w:rPr>
+          <w:lang w:val="uk-UA"/>
+        </w:rPr>
+        <w:t xml:space="preserve">Розглянемо можливість </w:t>
+      </w:r>
+      <w:r>
+        <w:rPr>
+          <w:lang w:val="uk-UA"/>
+        </w:rPr>
+        <w:t xml:space="preserve">автономного </w:t>
+      </w:r>
+      <w:r>
+        <w:rPr>
+          <w:lang w:val="uk-UA"/>
+        </w:rPr>
+        <w:t>руху</w:t>
+      </w:r>
+      <w:r>
+        <w:rPr>
+          <w:lang w:val="uk-UA"/>
+        </w:rPr>
+        <w:t xml:space="preserve"> автомобілю спираючись на інформацію з елементів оточення. Гіпотеза складається у тому, що можливо виділити деякі елементи навіть з однієї камери і за допомогою системи штучного інтелекту приймати рішення про рух спираючись на поточний стан цих елементів. </w:t>
+      </w:r>
+    </w:p>
+    <w:p>
+      <w:pPr>
+        <w:spacing w:after="160"/>
+        <w:rPr>
+          <w:lang w:val="uk-UA"/>
+        </w:rPr>
+      </w:pPr>
+      <w:r>
+        <w:rPr>
+          <w:lang w:val="uk-UA"/>
+        </w:rPr>
+        <w:t>Розглянемо ідеальні умови пересуваня – рівна дорога, відсутність інших агентів руху, сонячна погода, далека видимість, чіітка дорожня розмітка. Припустимо, що напрямок руху відомий. Тоді можна притримуватися його за допомогою</w:t>
+      </w:r>
+      <w:r>
+        <w:rPr>
+          <w:lang w:val="uk-UA"/>
+        </w:rPr>
+        <w:t xml:space="preserve"> слідкуванння за лініями дорожньої розмітки. Полоси чітко надають водію знання про обмеження руху, тобто вибравши полосу необхідно притримуватися її. Якщо автомобіль лівіше полоси, то необхідно повернути направо і навпаки. Напрями ліній можна дізнатися завдяки дотичній до ній. Скористаємося отриманними знаннями з ідентифікації об’ектів на зображенні, розглянуті у другому підрозділі першого розділу. Необхідно виділити дві обмежувальні лінії з поточних даних сенсорів автомобілю. Для цього знайдемо дві найбільш сильні лінії у області інтересу автомобілю. Запропоновані лінії</w:t>
+      </w:r>
+      <w:r>
+        <w:rPr>
+          <w:lang w:val="uk-UA"/>
+        </w:rPr>
+        <w:t xml:space="preserve"> дорожньої розмітки завжди знаходяться нижче автомобіля, що робить можливим емпірічним чином попередньо визначити регіон інтересу для пошуків в залежності від конфігурації сенсорів. Такий підхід значно спростить процес ідентифікації та обчислення за рахунок попереднього планування налаштування системи сенсорів автомобілю.</w:t>
+      </w:r>
+      <w:bookmarkStart w:id="0" w:name="_GoBack"/>
+      <w:bookmarkEnd w:id="0"/>
+    </w:p>
+    <w:p>
+      <w:pPr>
+        <w:spacing w:after="160"/>
+        <w:rPr>
+          <w:lang w:val="uk-UA"/>
+        </w:rPr>
+      </w:pPr>
+      <w:r>
+        <w:rPr>
+          <w:lang w:val="uk-UA"/>
+        </w:rPr>
+        <w:lastRenderedPageBreak/>
         <w:br w:type="page"/>
       </w:r>
     </w:p>
@@ -8399,77 +8480,7 @@
         <w:rPr>
           <w:lang w:val="en-US"/>
         </w:rPr>
-        <w:t>[</w:t>
-      </w:r>
-      <w:proofErr w:type="spellStart"/>
-      <w:r>
-        <w:rPr>
-          <w:lang w:val="en-US"/>
-        </w:rPr>
-        <w:t>Aubert</w:t>
-      </w:r>
-      <w:proofErr w:type="spellEnd"/>
-      <w:r>
-        <w:rPr>
-          <w:lang w:val="en-US"/>
-        </w:rPr>
-        <w:t xml:space="preserve"> et al, 1990] [</w:t>
-      </w:r>
-      <w:proofErr w:type="spellStart"/>
-      <w:r>
-        <w:rPr>
-          <w:lang w:val="en-US"/>
-        </w:rPr>
-        <w:t>Crisman</w:t>
-      </w:r>
-      <w:proofErr w:type="spellEnd"/>
-      <w:r>
-        <w:rPr>
-          <w:lang w:val="en-US"/>
-        </w:rPr>
-        <w:t xml:space="preserve"> &amp; Thorpe, 1990] [</w:t>
-      </w:r>
-      <w:proofErr w:type="spellStart"/>
-      <w:r>
-        <w:rPr>
-          <w:lang w:val="en-US"/>
-        </w:rPr>
-        <w:t>Dickmanns</w:t>
-      </w:r>
-      <w:proofErr w:type="spellEnd"/>
-      <w:r>
-        <w:rPr>
-          <w:lang w:val="en-US"/>
-        </w:rPr>
-        <w:t xml:space="preserve"> &amp; </w:t>
-      </w:r>
-      <w:proofErr w:type="spellStart"/>
-      <w:r>
-        <w:rPr>
-          <w:lang w:val="en-US"/>
-        </w:rPr>
-        <w:t>Zapp</w:t>
-      </w:r>
-      <w:proofErr w:type="spellEnd"/>
-      <w:r>
-        <w:rPr>
-          <w:lang w:val="en-US"/>
-        </w:rPr>
-        <w:t>, 19871 [</w:t>
-      </w:r>
-      <w:proofErr w:type="spellStart"/>
-      <w:r>
-        <w:rPr>
-          <w:lang w:val="en-US"/>
-        </w:rPr>
-        <w:t>Pomerleau</w:t>
-      </w:r>
-      <w:proofErr w:type="spellEnd"/>
-      <w:r>
-        <w:rPr>
-          <w:lang w:val="en-US"/>
-        </w:rPr>
-        <w:t>, 1990].</w:t>
+        <w:t>[Aubert et al, 1990] [Crisman &amp; Thorpe, 1990] [Dickmanns &amp; Zapp, 19871 [Pomerleau, 1990].</w:t>
       </w:r>
     </w:p>
   </w:comment>
@@ -9614,7 +9625,7 @@
 </file>
 
 <file path=customXml/itemProps1.xml><?xml version="1.0" encoding="utf-8"?>
-<ds:datastoreItem xmlns:ds="http://schemas.openxmlformats.org/officeDocument/2006/customXml" ds:itemID="{6A23F4E0-ADCB-4663-B68C-208B389156D4}">
+<ds:datastoreItem xmlns:ds="http://schemas.openxmlformats.org/officeDocument/2006/customXml" ds:itemID="{9EB076C9-99CB-4480-9D5F-C2EAF059AEDC}">
   <ds:schemaRefs>
     <ds:schemaRef ds:uri="http://schemas.openxmlformats.org/officeDocument/2006/bibliography"/>
   </ds:schemaRefs>

</xml_diff>

<commit_message>
begin info on training data
</commit_message>
<xml_diff>
--- a/Diploma.docx
+++ b/Diploma.docx
@@ -8013,9 +8013,6 @@
     <w:p>
       <w:pPr>
         <w:spacing w:after="160"/>
-        <w:rPr>
-          <w:lang w:val="uk-UA"/>
-        </w:rPr>
       </w:pPr>
       <w:r>
         <w:rPr>
@@ -8034,6 +8031,170 @@
           <w:lang w:val="uk-UA"/>
         </w:rPr>
         <w:t xml:space="preserve"> дорожньої розмітки завжди знаходяться нижче автомобіля, що робить можливим емпірічним чином попередньо визначити регіон інтересу для пошуків в залежності від конфігурації сенсорів. Такий підхід значно спростить процес ідентифікації та обчислення за рахунок попереднього планування налаштування системи сенсорів автомобілю.</w:t>
+      </w:r>
+    </w:p>
+    <w:p>
+      <w:pPr>
+        <w:spacing w:after="160"/>
+        <w:rPr>
+          <w:lang w:val="uk-UA"/>
+        </w:rPr>
+      </w:pPr>
+      <w:r>
+        <w:lastRenderedPageBreak/>
+        <w:t xml:space="preserve">Нижче </w:t>
+      </w:r>
+      <w:r>
+        <w:rPr>
+          <w:lang w:val="uk-UA"/>
+        </w:rPr>
+        <w:t>на рисунку 2.1 наведена екрана форма симулятора водіння разом з аналізом ліній дорожньої розмітки.</w:t>
+      </w:r>
+    </w:p>
+    <w:p>
+      <w:pPr>
+        <w:spacing w:after="160"/>
+        <w:rPr>
+          <w:lang w:val="uk-UA"/>
+        </w:rPr>
+      </w:pPr>
+    </w:p>
+    <w:p>
+      <w:pPr>
+        <w:spacing w:after="160"/>
+        <w:jc w:val="center"/>
+        <w:rPr>
+          <w:lang w:val="uk-UA"/>
+        </w:rPr>
+      </w:pPr>
+      <w:r>
+        <w:rPr>
+          <w:noProof/>
+        </w:rPr>
+        <w:drawing>
+          <wp:inline distT="0" distB="0" distL="0" distR="0" wp14:anchorId="4FCD39B7" wp14:editId="7753DDA6">
+            <wp:extent cx="5685241" cy="2390775"/>
+            <wp:effectExtent l="0" t="0" r="0" b="0"/>
+            <wp:docPr id="6" name="Picture 6"/>
+            <wp:cNvGraphicFramePr>
+              <a:graphicFrameLocks xmlns:a="http://schemas.openxmlformats.org/drawingml/2006/main" noChangeAspect="1"/>
+            </wp:cNvGraphicFramePr>
+            <a:graphic xmlns:a="http://schemas.openxmlformats.org/drawingml/2006/main">
+              <a:graphicData uri="http://schemas.openxmlformats.org/drawingml/2006/picture">
+                <pic:pic xmlns:pic="http://schemas.openxmlformats.org/drawingml/2006/picture">
+                  <pic:nvPicPr>
+                    <pic:cNvPr id="1" name=""/>
+                    <pic:cNvPicPr/>
+                  </pic:nvPicPr>
+                  <pic:blipFill>
+                    <a:blip r:embed="rId24"/>
+                    <a:stretch>
+                      <a:fillRect/>
+                    </a:stretch>
+                  </pic:blipFill>
+                  <pic:spPr>
+                    <a:xfrm>
+                      <a:off x="0" y="0"/>
+                      <a:ext cx="5699367" cy="2396715"/>
+                    </a:xfrm>
+                    <a:prstGeom prst="rect">
+                      <a:avLst/>
+                    </a:prstGeom>
+                  </pic:spPr>
+                </pic:pic>
+              </a:graphicData>
+            </a:graphic>
+          </wp:inline>
+        </w:drawing>
+      </w:r>
+    </w:p>
+    <w:p>
+      <w:pPr>
+        <w:spacing w:after="160"/>
+        <w:jc w:val="center"/>
+        <w:rPr>
+          <w:lang w:val="uk-UA"/>
+        </w:rPr>
+      </w:pPr>
+      <w:r>
+        <w:rPr>
+          <w:lang w:val="uk-UA"/>
+        </w:rPr>
+        <w:t>Рисунок 2.1 – Ідентифікація обмежувальних ліній</w:t>
+      </w:r>
+    </w:p>
+    <w:p>
+      <w:pPr>
+        <w:spacing w:after="160"/>
+        <w:jc w:val="center"/>
+        <w:rPr>
+          <w:lang w:val="uk-UA"/>
+        </w:rPr>
+      </w:pPr>
+    </w:p>
+    <w:p>
+      <w:pPr>
+        <w:spacing w:after="160"/>
+        <w:rPr>
+          <w:lang w:val="uk-UA"/>
+        </w:rPr>
+      </w:pPr>
+      <w:r>
+        <w:rPr>
+          <w:lang w:val="uk-UA"/>
+        </w:rPr>
+        <w:t>Оскільки експериментально доведена можливість роботи даного алгоритму, то можна починати збирати дані для аналізу та модулю машинного навчання, який на сформує модель видимих даних та реакції на них. Тож для подальшого дослідження необхідно скласти датасет, що буде складатися з візуальної інформації (екранна</w:t>
+      </w:r>
+      <w:r>
+        <w:rPr>
+          <w:lang w:val="uk-UA"/>
+        </w:rPr>
+        <w:t xml:space="preserve"> форма у обраний момент часу) як вхідного параметру, та з команд для водіння як вихідного параметру. Технічні способи реалізації будуть розглянуті детальніше у наступному розділі. Однією з важливих проблем є розмір гранулярної одиниці даних для навчання</w:t>
+      </w:r>
+      <w:r>
+        <w:t xml:space="preserve"> [23]</w:t>
+      </w:r>
+      <w:r>
+        <w:rPr>
+          <w:lang w:val="uk-UA"/>
+        </w:rPr>
+        <w:t>.</w:t>
+      </w:r>
+      <w:r>
+        <w:t xml:space="preserve"> </w:t>
+      </w:r>
+      <w:r>
+        <w:rPr>
+          <w:lang w:val="uk-UA"/>
+        </w:rPr>
+        <w:t>У однаковий розмір файлу даних може вкластися декілька об’єктів великого розміру або багато об’єктів малого розміру. Для даного дослідження важливо розібрати більшу кількість варіантів сценарія події, що можна зробити лише за рахунок детальності даних в умовах обмежених обчислювальних ресу</w:t>
+      </w:r>
+      <w:r>
+        <w:rPr>
+          <w:lang w:val="uk-UA"/>
+        </w:rPr>
+        <w:t>рсів.</w:t>
+      </w:r>
+    </w:p>
+    <w:p>
+      <w:pPr>
+        <w:spacing w:after="160"/>
+        <w:rPr>
+          <w:lang w:val="uk-UA"/>
+        </w:rPr>
+      </w:pPr>
+      <w:r>
+        <w:rPr>
+          <w:lang w:val="uk-UA"/>
+        </w:rPr>
+        <w:t xml:space="preserve">В умовах ідеального дорожньо-транспортного оточення, що зазначені вище, дії водія для керування автомобілем мінімальні. Для запропонованого концепту навчання </w:t>
+      </w:r>
+      <w:r>
+        <w:rPr>
+          <w:lang w:val="uk-UA"/>
+        </w:rPr>
+        <w:lastRenderedPageBreak/>
+        <w:t>в умовах симуляції це означає, що 80% часу автомобіль просто рухається вперед з мінімальними поворотами убік. Це означає, що необхідно сбалансувати зібраний датасет задля більш точної роботи нейронної мережі.</w:t>
       </w:r>
       <w:bookmarkStart w:id="0" w:name="_GoBack"/>
       <w:bookmarkEnd w:id="0"/>
@@ -8049,7 +8210,6 @@
         <w:rPr>
           <w:lang w:val="uk-UA"/>
         </w:rPr>
-        <w:lastRenderedPageBreak/>
         <w:br w:type="page"/>
       </w:r>
     </w:p>
@@ -8080,7 +8240,7 @@
           <w:lang w:val="uk-UA"/>
         </w:rPr>
       </w:pPr>
-      <w:hyperlink r:id="rId24" w:history="1">
+      <w:hyperlink r:id="rId25" w:history="1">
         <w:r>
           <w:rPr>
             <w:rStyle w:val="Hyperlink"/>
@@ -8247,7 +8407,7 @@
         </w:rPr>
         <w:t>(</w:t>
       </w:r>
-      <w:hyperlink r:id="rId27" w:history="1">
+      <w:hyperlink r:id="rId28" w:history="1">
         <w:r>
           <w:rPr>
             <w:rStyle w:val="Hyperlink"/>
@@ -8480,7 +8640,77 @@
         <w:rPr>
           <w:lang w:val="en-US"/>
         </w:rPr>
-        <w:t>[Aubert et al, 1990] [Crisman &amp; Thorpe, 1990] [Dickmanns &amp; Zapp, 19871 [Pomerleau, 1990].</w:t>
+        <w:t>[</w:t>
+      </w:r>
+      <w:proofErr w:type="spellStart"/>
+      <w:r>
+        <w:rPr>
+          <w:lang w:val="en-US"/>
+        </w:rPr>
+        <w:t>Aubert</w:t>
+      </w:r>
+      <w:proofErr w:type="spellEnd"/>
+      <w:r>
+        <w:rPr>
+          <w:lang w:val="en-US"/>
+        </w:rPr>
+        <w:t xml:space="preserve"> et al, 1990] [</w:t>
+      </w:r>
+      <w:proofErr w:type="spellStart"/>
+      <w:r>
+        <w:rPr>
+          <w:lang w:val="en-US"/>
+        </w:rPr>
+        <w:t>Crisman</w:t>
+      </w:r>
+      <w:proofErr w:type="spellEnd"/>
+      <w:r>
+        <w:rPr>
+          <w:lang w:val="en-US"/>
+        </w:rPr>
+        <w:t xml:space="preserve"> &amp; Thorpe, 1990] [</w:t>
+      </w:r>
+      <w:proofErr w:type="spellStart"/>
+      <w:r>
+        <w:rPr>
+          <w:lang w:val="en-US"/>
+        </w:rPr>
+        <w:t>Dickmanns</w:t>
+      </w:r>
+      <w:proofErr w:type="spellEnd"/>
+      <w:r>
+        <w:rPr>
+          <w:lang w:val="en-US"/>
+        </w:rPr>
+        <w:t xml:space="preserve"> &amp; </w:t>
+      </w:r>
+      <w:proofErr w:type="spellStart"/>
+      <w:r>
+        <w:rPr>
+          <w:lang w:val="en-US"/>
+        </w:rPr>
+        <w:t>Zapp</w:t>
+      </w:r>
+      <w:proofErr w:type="spellEnd"/>
+      <w:r>
+        <w:rPr>
+          <w:lang w:val="en-US"/>
+        </w:rPr>
+        <w:t>, 19871 [</w:t>
+      </w:r>
+      <w:proofErr w:type="spellStart"/>
+      <w:r>
+        <w:rPr>
+          <w:lang w:val="en-US"/>
+        </w:rPr>
+        <w:t>Pomerleau</w:t>
+      </w:r>
+      <w:proofErr w:type="spellEnd"/>
+      <w:r>
+        <w:rPr>
+          <w:lang w:val="en-US"/>
+        </w:rPr>
+        <w:t>, 1990].</w:t>
       </w:r>
     </w:p>
   </w:comment>
@@ -9625,7 +9855,7 @@
 </file>
 
 <file path=customXml/itemProps1.xml><?xml version="1.0" encoding="utf-8"?>
-<ds:datastoreItem xmlns:ds="http://schemas.openxmlformats.org/officeDocument/2006/customXml" ds:itemID="{9EB076C9-99CB-4480-9D5F-C2EAF059AEDC}">
+<ds:datastoreItem xmlns:ds="http://schemas.openxmlformats.org/officeDocument/2006/customXml" ds:itemID="{9346D231-8877-4AB3-8EEC-D8F4700B53AC}">
   <ds:schemaRefs>
     <ds:schemaRef ds:uri="http://schemas.openxmlformats.org/officeDocument/2006/bibliography"/>
   </ds:schemaRefs>

</xml_diff>